<commit_message>
perbedaan sql dan nonsql
</commit_message>
<xml_diff>
--- a/APA ITU MONGO DB.docx
+++ b/APA ITU MONGO DB.docx
@@ -168,7 +168,6 @@
                       <wps:txbx>
                         <w:txbxContent>
                           <w:p>
-                            <w:bookmarkStart w:id="0" w:name="_GoBack"/>
                             <w:proofErr w:type="spellStart"/>
                             <w:r>
                               <w:t>Didalam</w:t>
@@ -605,7 +604,6 @@
                               <w:t xml:space="preserve"> </w:t>
                             </w:r>
                           </w:p>
-                          <w:bookmarkEnd w:id="0"/>
                           <w:p/>
                         </w:txbxContent>
                       </wps:txbx>
@@ -634,7 +632,6 @@
                 <v:textbox>
                   <w:txbxContent>
                     <w:p>
-                      <w:bookmarkStart w:id="1" w:name="_GoBack"/>
                       <w:proofErr w:type="spellStart"/>
                       <w:r>
                         <w:t>Didalam</w:t>
@@ -1071,7 +1068,6 @@
                         <w:t xml:space="preserve"> </w:t>
                       </w:r>
                     </w:p>
-                    <w:bookmarkEnd w:id="1"/>
                     <w:p/>
                   </w:txbxContent>
                 </v:textbox>
@@ -3274,6 +3270,9 @@
       </w:r>
       <w:proofErr w:type="spellEnd"/>
       <w:r>
+        <w:t xml:space="preserve"> </w:t>
+      </w:r>
+      <w:r>
         <w:t xml:space="preserve">, </w:t>
       </w:r>
       <w:proofErr w:type="spellStart"/>
@@ -3344,176 +3343,562 @@
         <w:t xml:space="preserve"> </w:t>
       </w:r>
       <w:proofErr w:type="spellStart"/>
+      <w:r>
+        <w:t>Keunggulan</w:t>
+      </w:r>
+      <w:proofErr w:type="spellEnd"/>
+      <w:r>
+        <w:t xml:space="preserve"> </w:t>
+      </w:r>
+      <w:proofErr w:type="spellStart"/>
+      <w:r>
+        <w:t>dari</w:t>
+      </w:r>
+      <w:proofErr w:type="spellEnd"/>
+      <w:r>
+        <w:t xml:space="preserve"> BSON </w:t>
+      </w:r>
+      <w:proofErr w:type="spellStart"/>
+      <w:r>
+        <w:t>Ialah</w:t>
+      </w:r>
+      <w:proofErr w:type="spellEnd"/>
+      <w:r>
+        <w:t xml:space="preserve"> type </w:t>
+      </w:r>
+      <w:r>
+        <w:t xml:space="preserve">data yang </w:t>
+      </w:r>
+      <w:proofErr w:type="spellStart"/>
+      <w:r>
+        <w:lastRenderedPageBreak/>
+        <w:t>didukung</w:t>
+      </w:r>
+      <w:proofErr w:type="spellEnd"/>
+      <w:r>
+        <w:t xml:space="preserve"> </w:t>
+      </w:r>
+      <w:proofErr w:type="spellStart"/>
+      <w:r>
+        <w:t>lebih</w:t>
+      </w:r>
+      <w:proofErr w:type="spellEnd"/>
+      <w:r>
+        <w:t xml:space="preserve"> </w:t>
+      </w:r>
+      <w:proofErr w:type="spellStart"/>
       <w:proofErr w:type="gramStart"/>
       <w:r>
-        <w:t>Keunggulan</w:t>
-      </w:r>
-      <w:proofErr w:type="spellEnd"/>
-      <w:r>
-        <w:t xml:space="preserve"> </w:t>
-      </w:r>
-      <w:proofErr w:type="spellStart"/>
-      <w:r>
-        <w:t>dari</w:t>
-      </w:r>
-      <w:proofErr w:type="spellEnd"/>
-      <w:r>
-        <w:t xml:space="preserve"> BSON </w:t>
-      </w:r>
-      <w:proofErr w:type="spellStart"/>
-      <w:r>
-        <w:t>Ialah</w:t>
-      </w:r>
-      <w:proofErr w:type="spellEnd"/>
-      <w:r>
-        <w:t xml:space="preserve"> type data yang </w:t>
-      </w:r>
-      <w:proofErr w:type="spellStart"/>
-      <w:r>
-        <w:t>didukung</w:t>
-      </w:r>
-      <w:proofErr w:type="spellEnd"/>
-      <w:r>
-        <w:t xml:space="preserve"> </w:t>
-      </w:r>
-      <w:proofErr w:type="spellStart"/>
-      <w:r>
-        <w:t>lebih</w:t>
-      </w:r>
-      <w:proofErr w:type="spellEnd"/>
-      <w:r>
-        <w:t xml:space="preserve"> </w:t>
-      </w:r>
-      <w:proofErr w:type="spellStart"/>
-      <w:r>
         <w:t>banyak</w:t>
       </w:r>
       <w:proofErr w:type="spellEnd"/>
       <w:r>
-        <w:t>.</w:t>
+        <w:t xml:space="preserve"> ,</w:t>
       </w:r>
       <w:proofErr w:type="gramEnd"/>
+      <w:r>
+        <w:t xml:space="preserve"> </w:t>
+      </w:r>
+      <w:proofErr w:type="spellStart"/>
+      <w:r>
+        <w:t>jika</w:t>
+      </w:r>
+      <w:proofErr w:type="spellEnd"/>
+      <w:r>
+        <w:t xml:space="preserve"> kalian </w:t>
+      </w:r>
+      <w:proofErr w:type="spellStart"/>
+      <w:r>
+        <w:t>masih</w:t>
+      </w:r>
+      <w:proofErr w:type="spellEnd"/>
+      <w:r>
+        <w:t xml:space="preserve"> </w:t>
+      </w:r>
+      <w:proofErr w:type="spellStart"/>
+      <w:r>
+        <w:t>pusing</w:t>
+      </w:r>
+      <w:proofErr w:type="spellEnd"/>
+      <w:r>
+        <w:t xml:space="preserve"> </w:t>
+      </w:r>
+      <w:proofErr w:type="spellStart"/>
+      <w:r>
+        <w:t>tentang</w:t>
+      </w:r>
+      <w:proofErr w:type="spellEnd"/>
+      <w:r>
+        <w:t xml:space="preserve"> </w:t>
+      </w:r>
+      <w:proofErr w:type="spellStart"/>
+      <w:r>
+        <w:t>json</w:t>
+      </w:r>
+      <w:proofErr w:type="spellEnd"/>
+      <w:r>
+        <w:t xml:space="preserve"> </w:t>
+      </w:r>
+      <w:proofErr w:type="spellStart"/>
+      <w:r>
+        <w:t>tidak</w:t>
+      </w:r>
+      <w:proofErr w:type="spellEnd"/>
+      <w:r>
+        <w:t xml:space="preserve"> </w:t>
+      </w:r>
+      <w:proofErr w:type="spellStart"/>
+      <w:r>
+        <w:t>apa</w:t>
+      </w:r>
+      <w:proofErr w:type="spellEnd"/>
+      <w:r>
+        <w:t xml:space="preserve"> </w:t>
+      </w:r>
+      <w:proofErr w:type="spellStart"/>
+      <w:r>
+        <w:t>apa</w:t>
+      </w:r>
+      <w:proofErr w:type="spellEnd"/>
+      <w:r>
+        <w:t xml:space="preserve"> </w:t>
+      </w:r>
+      <w:proofErr w:type="spellStart"/>
+      <w:r>
+        <w:t>karena</w:t>
+      </w:r>
+      <w:proofErr w:type="spellEnd"/>
+      <w:r>
+        <w:t xml:space="preserve"> </w:t>
+      </w:r>
+      <w:proofErr w:type="spellStart"/>
+      <w:r>
+        <w:t>kedepanya</w:t>
+      </w:r>
+      <w:proofErr w:type="spellEnd"/>
+      <w:r>
+        <w:t xml:space="preserve"> </w:t>
+      </w:r>
+      <w:proofErr w:type="spellStart"/>
+      <w:r>
+        <w:t>penulisanya</w:t>
+      </w:r>
+      <w:proofErr w:type="spellEnd"/>
+      <w:r>
+        <w:t xml:space="preserve"> </w:t>
+      </w:r>
+      <w:proofErr w:type="spellStart"/>
+      <w:r>
+        <w:t>hampir</w:t>
+      </w:r>
+      <w:proofErr w:type="spellEnd"/>
+      <w:r>
+        <w:t xml:space="preserve"> </w:t>
+      </w:r>
+      <w:proofErr w:type="spellStart"/>
+      <w:r>
+        <w:t>tidak</w:t>
+      </w:r>
+      <w:proofErr w:type="spellEnd"/>
+      <w:r>
+        <w:t xml:space="preserve"> </w:t>
+      </w:r>
+      <w:proofErr w:type="spellStart"/>
+      <w:r>
+        <w:t>ada</w:t>
+      </w:r>
+      <w:proofErr w:type="spellEnd"/>
+      <w:r>
+        <w:t xml:space="preserve"> </w:t>
+      </w:r>
+      <w:proofErr w:type="spellStart"/>
+      <w:r>
+        <w:t>bedanya</w:t>
+      </w:r>
+      <w:proofErr w:type="spellEnd"/>
+      <w:r>
+        <w:t xml:space="preserve"> </w:t>
+      </w:r>
+      <w:proofErr w:type="spellStart"/>
+      <w:r>
+        <w:t>dengan</w:t>
+      </w:r>
+      <w:proofErr w:type="spellEnd"/>
+      <w:r>
+        <w:t xml:space="preserve"> JSON.</w:t>
+      </w:r>
+    </w:p>
+    <w:p/>
+    <w:p>
+      <w:pPr>
+        <w:rPr>
+          <w:rFonts w:ascii="Times New Roman" w:hAnsi="Times New Roman" w:cs="Times New Roman"/>
+        </w:rPr>
+      </w:pPr>
     </w:p>
     <w:p>
       <w:pPr>
         <w:rPr>
           <w:rFonts w:ascii="Times New Roman" w:hAnsi="Times New Roman" w:cs="Times New Roman"/>
           <w:b/>
-          <w:sz w:val="36"/>
-          <w:szCs w:val="36"/>
-        </w:rPr>
-      </w:pPr>
-      <w:proofErr w:type="spellStart"/>
-      <w:r>
-        <w:rPr>
-          <w:rFonts w:ascii="Times New Roman" w:hAnsi="Times New Roman" w:cs="Times New Roman"/>
-          <w:b/>
-          <w:sz w:val="36"/>
-          <w:szCs w:val="36"/>
-        </w:rPr>
-        <w:lastRenderedPageBreak/>
-        <w:t>Istilah</w:t>
-      </w:r>
-      <w:proofErr w:type="spellEnd"/>
-      <w:r>
-        <w:rPr>
-          <w:rFonts w:ascii="Times New Roman" w:hAnsi="Times New Roman" w:cs="Times New Roman"/>
-          <w:b/>
-          <w:sz w:val="36"/>
-          <w:szCs w:val="36"/>
-        </w:rPr>
-        <w:t xml:space="preserve"> –</w:t>
-      </w:r>
-      <w:proofErr w:type="spellStart"/>
-      <w:r>
-        <w:rPr>
-          <w:rFonts w:ascii="Times New Roman" w:hAnsi="Times New Roman" w:cs="Times New Roman"/>
-          <w:b/>
-          <w:sz w:val="36"/>
-          <w:szCs w:val="36"/>
-        </w:rPr>
-        <w:t>istilah</w:t>
-      </w:r>
-      <w:proofErr w:type="spellEnd"/>
-      <w:r>
-        <w:rPr>
-          <w:rFonts w:ascii="Times New Roman" w:hAnsi="Times New Roman" w:cs="Times New Roman"/>
-          <w:b/>
-          <w:sz w:val="36"/>
-          <w:szCs w:val="36"/>
-        </w:rPr>
-        <w:t xml:space="preserve"> di </w:t>
-      </w:r>
-      <w:proofErr w:type="spellStart"/>
-      <w:r>
-        <w:rPr>
-          <w:rFonts w:ascii="Times New Roman" w:hAnsi="Times New Roman" w:cs="Times New Roman"/>
-          <w:b/>
-          <w:sz w:val="36"/>
-          <w:szCs w:val="36"/>
-        </w:rPr>
-        <w:t>MongoDb</w:t>
-      </w:r>
-      <w:proofErr w:type="spellEnd"/>
+          <w:sz w:val="32"/>
+          <w:szCs w:val="32"/>
+        </w:rPr>
+      </w:pPr>
+      <w:proofErr w:type="spellStart"/>
+      <w:r>
+        <w:rPr>
+          <w:rFonts w:ascii="Times New Roman" w:hAnsi="Times New Roman" w:cs="Times New Roman"/>
+          <w:b/>
+          <w:sz w:val="32"/>
+          <w:szCs w:val="32"/>
+        </w:rPr>
+        <w:t>Perbedaan</w:t>
+      </w:r>
+      <w:proofErr w:type="spellEnd"/>
+      <w:r>
+        <w:rPr>
+          <w:rFonts w:ascii="Times New Roman" w:hAnsi="Times New Roman" w:cs="Times New Roman"/>
+          <w:b/>
+          <w:sz w:val="32"/>
+          <w:szCs w:val="32"/>
+        </w:rPr>
+        <w:t xml:space="preserve"> </w:t>
+      </w:r>
+      <w:proofErr w:type="spellStart"/>
+      <w:r>
+        <w:rPr>
+          <w:rFonts w:ascii="Times New Roman" w:hAnsi="Times New Roman" w:cs="Times New Roman"/>
+          <w:b/>
+          <w:sz w:val="32"/>
+          <w:szCs w:val="32"/>
+        </w:rPr>
+        <w:t>noSQL</w:t>
+      </w:r>
+      <w:proofErr w:type="spellEnd"/>
+      <w:r>
+        <w:rPr>
+          <w:rFonts w:ascii="Times New Roman" w:hAnsi="Times New Roman" w:cs="Times New Roman"/>
+          <w:b/>
+          <w:sz w:val="32"/>
+          <w:szCs w:val="32"/>
+        </w:rPr>
+        <w:t xml:space="preserve"> </w:t>
+      </w:r>
+      <w:proofErr w:type="spellStart"/>
+      <w:r>
+        <w:rPr>
+          <w:rFonts w:ascii="Times New Roman" w:hAnsi="Times New Roman" w:cs="Times New Roman"/>
+          <w:b/>
+          <w:sz w:val="32"/>
+          <w:szCs w:val="32"/>
+        </w:rPr>
+        <w:t>dan</w:t>
+      </w:r>
+      <w:proofErr w:type="spellEnd"/>
+      <w:r>
+        <w:rPr>
+          <w:rFonts w:ascii="Times New Roman" w:hAnsi="Times New Roman" w:cs="Times New Roman"/>
+          <w:b/>
+          <w:sz w:val="32"/>
+          <w:szCs w:val="32"/>
+        </w:rPr>
+        <w:t xml:space="preserve"> </w:t>
+      </w:r>
+      <w:proofErr w:type="spellStart"/>
+      <w:r>
+        <w:rPr>
+          <w:rFonts w:ascii="Times New Roman" w:hAnsi="Times New Roman" w:cs="Times New Roman"/>
+          <w:b/>
+          <w:sz w:val="32"/>
+          <w:szCs w:val="32"/>
+        </w:rPr>
+        <w:t>sql</w:t>
+      </w:r>
+      <w:proofErr w:type="spellEnd"/>
+      <w:r>
+        <w:rPr>
+          <w:rFonts w:ascii="Times New Roman" w:hAnsi="Times New Roman" w:cs="Times New Roman"/>
+          <w:b/>
+          <w:sz w:val="32"/>
+          <w:szCs w:val="32"/>
+        </w:rPr>
+        <w:t xml:space="preserve"> </w:t>
+      </w:r>
+      <w:r>
+        <w:rPr>
+          <w:rFonts w:ascii="Times New Roman" w:hAnsi="Times New Roman" w:cs="Times New Roman"/>
+          <w:b/>
+          <w:sz w:val="32"/>
+          <w:szCs w:val="32"/>
+        </w:rPr>
+        <w:t>[</w:t>
+      </w:r>
+      <w:proofErr w:type="spellStart"/>
+      <w:r>
+        <w:rPr>
+          <w:rFonts w:ascii="Times New Roman" w:hAnsi="Times New Roman" w:cs="Times New Roman"/>
+          <w:b/>
+          <w:sz w:val="32"/>
+          <w:szCs w:val="32"/>
+        </w:rPr>
+        <w:t>belum</w:t>
+      </w:r>
+      <w:proofErr w:type="spellEnd"/>
+      <w:r>
+        <w:rPr>
+          <w:rFonts w:ascii="Times New Roman" w:hAnsi="Times New Roman" w:cs="Times New Roman"/>
+          <w:b/>
+          <w:sz w:val="32"/>
+          <w:szCs w:val="32"/>
+        </w:rPr>
+        <w:t xml:space="preserve"> lengkap]</w:t>
+      </w:r>
+      <w:bookmarkStart w:id="0" w:name="_GoBack"/>
+      <w:bookmarkEnd w:id="0"/>
     </w:p>
     <w:p>
       <w:pPr>
         <w:rPr>
           <w:rFonts w:ascii="Times New Roman" w:hAnsi="Times New Roman" w:cs="Times New Roman"/>
           <w:b/>
-          <w:sz w:val="32"/>
-          <w:szCs w:val="32"/>
-        </w:rPr>
-      </w:pPr>
-      <w:r>
-        <w:rPr>
-          <w:rFonts w:ascii="Times New Roman" w:hAnsi="Times New Roman" w:cs="Times New Roman"/>
-          <w:b/>
-          <w:sz w:val="32"/>
-          <w:szCs w:val="32"/>
-        </w:rPr>
-        <w:t>-Database</w:t>
+          <w:sz w:val="28"/>
+          <w:szCs w:val="28"/>
+        </w:rPr>
+      </w:pPr>
+      <w:proofErr w:type="spellStart"/>
+      <w:proofErr w:type="gramStart"/>
+      <w:r>
+        <w:rPr>
+          <w:rFonts w:ascii="Times New Roman" w:hAnsi="Times New Roman" w:cs="Times New Roman"/>
+          <w:b/>
+          <w:sz w:val="28"/>
+          <w:szCs w:val="28"/>
+        </w:rPr>
+        <w:t>Apa</w:t>
+      </w:r>
+      <w:proofErr w:type="spellEnd"/>
+      <w:proofErr w:type="gramEnd"/>
+      <w:r>
+        <w:rPr>
+          <w:rFonts w:ascii="Times New Roman" w:hAnsi="Times New Roman" w:cs="Times New Roman"/>
+          <w:b/>
+          <w:sz w:val="28"/>
+          <w:szCs w:val="28"/>
+        </w:rPr>
+        <w:t xml:space="preserve"> </w:t>
+      </w:r>
+      <w:proofErr w:type="spellStart"/>
+      <w:r>
+        <w:rPr>
+          <w:rFonts w:ascii="Times New Roman" w:hAnsi="Times New Roman" w:cs="Times New Roman"/>
+          <w:b/>
+          <w:sz w:val="28"/>
+          <w:szCs w:val="28"/>
+        </w:rPr>
+        <w:t>itu</w:t>
+      </w:r>
+      <w:proofErr w:type="spellEnd"/>
+      <w:r>
+        <w:rPr>
+          <w:rFonts w:ascii="Times New Roman" w:hAnsi="Times New Roman" w:cs="Times New Roman"/>
+          <w:b/>
+          <w:sz w:val="28"/>
+          <w:szCs w:val="28"/>
+        </w:rPr>
+        <w:t xml:space="preserve"> </w:t>
+      </w:r>
+      <w:proofErr w:type="spellStart"/>
+      <w:r>
+        <w:rPr>
+          <w:rFonts w:ascii="Times New Roman" w:hAnsi="Times New Roman" w:cs="Times New Roman"/>
+          <w:b/>
+          <w:sz w:val="28"/>
+          <w:szCs w:val="28"/>
+        </w:rPr>
+        <w:t>sql</w:t>
+      </w:r>
+      <w:proofErr w:type="spellEnd"/>
+      <w:r>
+        <w:rPr>
+          <w:rFonts w:ascii="Times New Roman" w:hAnsi="Times New Roman" w:cs="Times New Roman"/>
+          <w:b/>
+          <w:sz w:val="28"/>
+          <w:szCs w:val="28"/>
+        </w:rPr>
+        <w:t xml:space="preserve"> </w:t>
       </w:r>
     </w:p>
     <w:p>
-      <w:pPr>
-        <w:rPr>
-          <w:rFonts w:ascii="Times New Roman" w:hAnsi="Times New Roman" w:cs="Times New Roman"/>
-        </w:rPr>
-      </w:pPr>
-      <w:r>
-        <w:rPr>
-          <w:rFonts w:ascii="Times New Roman" w:hAnsi="Times New Roman" w:cs="Times New Roman"/>
-        </w:rPr>
-        <w:t xml:space="preserve">Database </w:t>
-      </w:r>
-      <w:proofErr w:type="spellStart"/>
-      <w:r>
-        <w:rPr>
-          <w:rFonts w:ascii="Times New Roman" w:hAnsi="Times New Roman" w:cs="Times New Roman"/>
-        </w:rPr>
-        <w:t>Adalah</w:t>
-      </w:r>
-      <w:proofErr w:type="spellEnd"/>
-      <w:r>
-        <w:rPr>
-          <w:rFonts w:ascii="Times New Roman" w:hAnsi="Times New Roman" w:cs="Times New Roman"/>
-        </w:rPr>
-        <w:t xml:space="preserve"> container yang </w:t>
-      </w:r>
-      <w:proofErr w:type="spellStart"/>
-      <w:r>
-        <w:rPr>
-          <w:rFonts w:ascii="Times New Roman" w:hAnsi="Times New Roman" w:cs="Times New Roman"/>
-        </w:rPr>
-        <w:t>menampung</w:t>
-      </w:r>
-      <w:proofErr w:type="spellEnd"/>
-      <w:r>
-        <w:rPr>
-          <w:rFonts w:ascii="Times New Roman" w:hAnsi="Times New Roman" w:cs="Times New Roman"/>
-        </w:rPr>
-        <w:t xml:space="preserve"> collection </w:t>
+      <w:proofErr w:type="spellStart"/>
+      <w:r>
+        <w:t>Sql</w:t>
+      </w:r>
+      <w:proofErr w:type="spellEnd"/>
+      <w:r>
+        <w:t xml:space="preserve"> </w:t>
+      </w:r>
+      <w:proofErr w:type="spellStart"/>
+      <w:r>
+        <w:t>adalah</w:t>
+      </w:r>
+      <w:proofErr w:type="spellEnd"/>
+      <w:r>
+        <w:t xml:space="preserve"> Structured Query Language </w:t>
+      </w:r>
+      <w:proofErr w:type="spellStart"/>
+      <w:r>
+        <w:t>yaitu</w:t>
+      </w:r>
+      <w:proofErr w:type="spellEnd"/>
+      <w:r>
+        <w:t xml:space="preserve"> </w:t>
+      </w:r>
+      <w:proofErr w:type="spellStart"/>
+      <w:r>
+        <w:t>bahasa</w:t>
+      </w:r>
+      <w:proofErr w:type="spellEnd"/>
+      <w:r>
+        <w:t xml:space="preserve"> </w:t>
+      </w:r>
+      <w:proofErr w:type="spellStart"/>
+      <w:r>
+        <w:t>khusus</w:t>
+      </w:r>
+      <w:proofErr w:type="spellEnd"/>
+      <w:r>
+        <w:t xml:space="preserve"> yang </w:t>
+      </w:r>
+      <w:proofErr w:type="spellStart"/>
+      <w:r>
+        <w:t>digunuakan</w:t>
+      </w:r>
+      <w:proofErr w:type="spellEnd"/>
+      <w:r>
+        <w:t xml:space="preserve"> </w:t>
+      </w:r>
+      <w:proofErr w:type="spellStart"/>
+      <w:proofErr w:type="gramStart"/>
+      <w:r>
+        <w:t>untuk</w:t>
+      </w:r>
+      <w:proofErr w:type="spellEnd"/>
+      <w:r>
+        <w:t xml:space="preserve">  </w:t>
+      </w:r>
+      <w:proofErr w:type="spellStart"/>
+      <w:r>
+        <w:t>membuat</w:t>
+      </w:r>
+      <w:proofErr w:type="spellEnd"/>
+      <w:proofErr w:type="gramEnd"/>
+      <w:r>
+        <w:t xml:space="preserve"> </w:t>
+      </w:r>
+      <w:proofErr w:type="spellStart"/>
+      <w:r>
+        <w:t>dan</w:t>
+      </w:r>
+      <w:proofErr w:type="spellEnd"/>
+      <w:r>
+        <w:t xml:space="preserve"> </w:t>
+      </w:r>
+      <w:proofErr w:type="spellStart"/>
+      <w:r>
+        <w:t>mengolah</w:t>
+      </w:r>
+      <w:proofErr w:type="spellEnd"/>
+      <w:r>
+        <w:t xml:space="preserve"> </w:t>
+      </w:r>
+      <w:proofErr w:type="spellStart"/>
+      <w:r>
+        <w:t>database,syntax</w:t>
+      </w:r>
+      <w:proofErr w:type="spellEnd"/>
+      <w:r>
+        <w:t xml:space="preserve"> </w:t>
+      </w:r>
+      <w:proofErr w:type="spellStart"/>
+      <w:r>
+        <w:t>dari</w:t>
+      </w:r>
+      <w:proofErr w:type="spellEnd"/>
+      <w:r>
+        <w:t xml:space="preserve"> </w:t>
+      </w:r>
+      <w:proofErr w:type="spellStart"/>
+      <w:r>
+        <w:t>sql</w:t>
+      </w:r>
+      <w:proofErr w:type="spellEnd"/>
+      <w:r>
+        <w:t xml:space="preserve"> </w:t>
+      </w:r>
+      <w:proofErr w:type="spellStart"/>
+      <w:r>
+        <w:t>ini</w:t>
+      </w:r>
+      <w:proofErr w:type="spellEnd"/>
+      <w:r>
+        <w:t xml:space="preserve"> </w:t>
+      </w:r>
+      <w:proofErr w:type="spellStart"/>
+      <w:r>
+        <w:t>cukup</w:t>
+      </w:r>
+      <w:proofErr w:type="spellEnd"/>
+      <w:r>
+        <w:t xml:space="preserve"> </w:t>
+      </w:r>
+      <w:proofErr w:type="spellStart"/>
+      <w:r>
+        <w:t>mudah</w:t>
+      </w:r>
+      <w:proofErr w:type="spellEnd"/>
+      <w:r>
+        <w:t xml:space="preserve"> </w:t>
+      </w:r>
+      <w:proofErr w:type="spellStart"/>
+      <w:r>
+        <w:t>dipahami</w:t>
+      </w:r>
+      <w:proofErr w:type="spellEnd"/>
+      <w:r>
+        <w:t xml:space="preserve"> </w:t>
+      </w:r>
+      <w:proofErr w:type="spellStart"/>
+      <w:r>
+        <w:t>oleh</w:t>
+      </w:r>
+      <w:proofErr w:type="spellEnd"/>
+      <w:r>
+        <w:t xml:space="preserve"> </w:t>
+      </w:r>
+      <w:proofErr w:type="spellStart"/>
+      <w:r>
+        <w:t>manusia</w:t>
+      </w:r>
+      <w:proofErr w:type="spellEnd"/>
+      <w:r>
+        <w:t xml:space="preserve"> , </w:t>
+      </w:r>
+      <w:proofErr w:type="spellStart"/>
+      <w:r>
+        <w:t>contohnya</w:t>
+      </w:r>
+      <w:proofErr w:type="spellEnd"/>
+      <w:r>
+        <w:t xml:space="preserve"> SELECT </w:t>
+      </w:r>
+      <w:proofErr w:type="spellStart"/>
+      <w:r>
+        <w:t>FROM,WHERE,dll</w:t>
+      </w:r>
+      <w:proofErr w:type="spellEnd"/>
+      <w:r>
+        <w:t xml:space="preserve"> </w:t>
       </w:r>
     </w:p>
     <w:p>
@@ -3521,551 +3906,831 @@
         <w:rPr>
           <w:rFonts w:ascii="Times New Roman" w:hAnsi="Times New Roman" w:cs="Times New Roman"/>
           <w:b/>
-          <w:sz w:val="32"/>
-          <w:szCs w:val="32"/>
-        </w:rPr>
-      </w:pPr>
-      <w:r>
-        <w:rPr>
-          <w:rFonts w:ascii="Times New Roman" w:hAnsi="Times New Roman" w:cs="Times New Roman"/>
-        </w:rPr>
-        <w:t>-</w:t>
-      </w:r>
-      <w:r>
-        <w:rPr>
-          <w:rFonts w:ascii="Times New Roman" w:hAnsi="Times New Roman" w:cs="Times New Roman"/>
-          <w:b/>
-          <w:sz w:val="32"/>
-          <w:szCs w:val="32"/>
-        </w:rPr>
-        <w:t xml:space="preserve"> </w:t>
-      </w:r>
-      <w:r>
-        <w:rPr>
-          <w:rFonts w:ascii="Times New Roman" w:hAnsi="Times New Roman" w:cs="Times New Roman"/>
-          <w:b/>
-          <w:sz w:val="32"/>
-          <w:szCs w:val="32"/>
-        </w:rPr>
-        <w:t>Collection</w:t>
+          <w:sz w:val="28"/>
+          <w:szCs w:val="28"/>
+        </w:rPr>
+      </w:pPr>
+      <w:proofErr w:type="spellStart"/>
+      <w:proofErr w:type="gramStart"/>
+      <w:r>
+        <w:rPr>
+          <w:rFonts w:ascii="Times New Roman" w:hAnsi="Times New Roman" w:cs="Times New Roman"/>
+          <w:b/>
+          <w:sz w:val="28"/>
+          <w:szCs w:val="28"/>
+        </w:rPr>
+        <w:t>Apa</w:t>
+      </w:r>
+      <w:proofErr w:type="spellEnd"/>
+      <w:proofErr w:type="gramEnd"/>
+      <w:r>
+        <w:rPr>
+          <w:rFonts w:ascii="Times New Roman" w:hAnsi="Times New Roman" w:cs="Times New Roman"/>
+          <w:b/>
+          <w:sz w:val="28"/>
+          <w:szCs w:val="28"/>
+        </w:rPr>
+        <w:t xml:space="preserve"> </w:t>
+      </w:r>
+      <w:proofErr w:type="spellStart"/>
+      <w:r>
+        <w:rPr>
+          <w:rFonts w:ascii="Times New Roman" w:hAnsi="Times New Roman" w:cs="Times New Roman"/>
+          <w:b/>
+          <w:sz w:val="28"/>
+          <w:szCs w:val="28"/>
+        </w:rPr>
+        <w:t>itu</w:t>
+      </w:r>
+      <w:proofErr w:type="spellEnd"/>
+      <w:r>
+        <w:rPr>
+          <w:rFonts w:ascii="Times New Roman" w:hAnsi="Times New Roman" w:cs="Times New Roman"/>
+          <w:b/>
+          <w:sz w:val="28"/>
+          <w:szCs w:val="28"/>
+        </w:rPr>
+        <w:t xml:space="preserve"> </w:t>
+      </w:r>
+      <w:proofErr w:type="spellStart"/>
+      <w:r>
+        <w:rPr>
+          <w:rFonts w:ascii="Times New Roman" w:hAnsi="Times New Roman" w:cs="Times New Roman"/>
+          <w:b/>
+          <w:sz w:val="28"/>
+          <w:szCs w:val="28"/>
+        </w:rPr>
+        <w:t>noSQL</w:t>
+      </w:r>
+      <w:proofErr w:type="spellEnd"/>
+      <w:r>
+        <w:rPr>
+          <w:rFonts w:ascii="Times New Roman" w:hAnsi="Times New Roman" w:cs="Times New Roman"/>
+          <w:b/>
+          <w:sz w:val="28"/>
+          <w:szCs w:val="28"/>
+        </w:rPr>
+        <w:t xml:space="preserve"> </w:t>
       </w:r>
     </w:p>
     <w:p>
-      <w:pPr>
-        <w:pStyle w:val="ListParagraph"/>
+      <w:proofErr w:type="spellStart"/>
+      <w:r>
+        <w:t>NoSQL</w:t>
+      </w:r>
+      <w:proofErr w:type="spellEnd"/>
+      <w:r>
+        <w:t xml:space="preserve"> </w:t>
+      </w:r>
+      <w:proofErr w:type="spellStart"/>
+      <w:r>
+        <w:t>bukan</w:t>
+      </w:r>
+      <w:proofErr w:type="spellEnd"/>
+      <w:r>
+        <w:t xml:space="preserve"> </w:t>
+      </w:r>
+      <w:proofErr w:type="spellStart"/>
+      <w:r>
+        <w:t>merupahakan</w:t>
+      </w:r>
+      <w:proofErr w:type="spellEnd"/>
+      <w:r>
+        <w:t xml:space="preserve"> </w:t>
+      </w:r>
+      <w:proofErr w:type="spellStart"/>
+      <w:r>
+        <w:t>bahasa.NoSQL</w:t>
+      </w:r>
+      <w:proofErr w:type="spellEnd"/>
+      <w:r>
+        <w:t xml:space="preserve"> </w:t>
+      </w:r>
+      <w:proofErr w:type="spellStart"/>
+      <w:r>
+        <w:t>adalah</w:t>
+      </w:r>
+      <w:proofErr w:type="spellEnd"/>
+      <w:r>
+        <w:t xml:space="preserve"> database yang </w:t>
+      </w:r>
+      <w:proofErr w:type="spellStart"/>
+      <w:r>
+        <w:t>tidak</w:t>
+      </w:r>
+      <w:proofErr w:type="spellEnd"/>
+      <w:r>
+        <w:t xml:space="preserve"> </w:t>
+      </w:r>
+      <w:proofErr w:type="spellStart"/>
+      <w:r>
+        <w:t>memiliki</w:t>
+      </w:r>
+      <w:proofErr w:type="spellEnd"/>
+      <w:r>
+        <w:t xml:space="preserve"> </w:t>
+      </w:r>
+      <w:proofErr w:type="spellStart"/>
+      <w:r>
+        <w:t>perintah</w:t>
+      </w:r>
+      <w:proofErr w:type="spellEnd"/>
+      <w:r>
+        <w:t xml:space="preserve"> SQL </w:t>
+      </w:r>
+      <w:proofErr w:type="spellStart"/>
+      <w:r>
+        <w:t>dan</w:t>
+      </w:r>
+      <w:proofErr w:type="spellEnd"/>
+      <w:r>
+        <w:t xml:space="preserve"> </w:t>
+      </w:r>
+      <w:proofErr w:type="spellStart"/>
+      <w:r>
+        <w:t>konsep</w:t>
+      </w:r>
+      <w:proofErr w:type="spellEnd"/>
+      <w:r>
+        <w:t xml:space="preserve"> </w:t>
+      </w:r>
+      <w:proofErr w:type="spellStart"/>
+      <w:r>
+        <w:t>penyimpananya</w:t>
+      </w:r>
+      <w:proofErr w:type="spellEnd"/>
+      <w:r>
+        <w:t xml:space="preserve"> </w:t>
+      </w:r>
+      <w:proofErr w:type="spellStart"/>
+      <w:r>
+        <w:t>semistruktural</w:t>
+      </w:r>
+      <w:proofErr w:type="spellEnd"/>
+      <w:r>
+        <w:t xml:space="preserve"> </w:t>
+      </w:r>
+      <w:proofErr w:type="spellStart"/>
+      <w:r>
+        <w:t>atau</w:t>
+      </w:r>
+      <w:proofErr w:type="spellEnd"/>
+      <w:r>
+        <w:t xml:space="preserve"> </w:t>
+      </w:r>
+      <w:proofErr w:type="spellStart"/>
+      <w:r>
+        <w:t>tidak</w:t>
+      </w:r>
+      <w:proofErr w:type="spellEnd"/>
+      <w:r>
+        <w:t xml:space="preserve"> </w:t>
+      </w:r>
+      <w:proofErr w:type="spellStart"/>
+      <w:r>
+        <w:t>stuktural</w:t>
+      </w:r>
+      <w:proofErr w:type="spellEnd"/>
+      <w:r>
+        <w:t xml:space="preserve"> </w:t>
+      </w:r>
+      <w:proofErr w:type="spellStart"/>
+      <w:r>
+        <w:t>dan</w:t>
+      </w:r>
+      <w:proofErr w:type="spellEnd"/>
+      <w:r>
+        <w:t xml:space="preserve"> </w:t>
+      </w:r>
+      <w:proofErr w:type="spellStart"/>
+      <w:r>
+        <w:t>tidak</w:t>
+      </w:r>
+      <w:proofErr w:type="spellEnd"/>
+      <w:r>
+        <w:t xml:space="preserve"> </w:t>
+      </w:r>
+      <w:proofErr w:type="spellStart"/>
+      <w:r>
+        <w:t>harus</w:t>
+      </w:r>
+      <w:proofErr w:type="spellEnd"/>
+      <w:r>
+        <w:t xml:space="preserve"> </w:t>
+      </w:r>
+      <w:proofErr w:type="spellStart"/>
+      <w:r>
+        <w:t>memiliki</w:t>
+      </w:r>
+      <w:proofErr w:type="spellEnd"/>
+      <w:r>
+        <w:t xml:space="preserve"> </w:t>
+      </w:r>
+      <w:proofErr w:type="spellStart"/>
+      <w:r>
+        <w:t>relasi</w:t>
+      </w:r>
+      <w:proofErr w:type="spellEnd"/>
+      <w:r>
+        <w:t xml:space="preserve"> </w:t>
+      </w:r>
+      <w:proofErr w:type="spellStart"/>
+      <w:r>
+        <w:t>layaknya</w:t>
+      </w:r>
+      <w:proofErr w:type="spellEnd"/>
+      <w:r>
+        <w:t xml:space="preserve"> table </w:t>
+      </w:r>
+      <w:proofErr w:type="spellStart"/>
+      <w:r>
+        <w:t>table</w:t>
+      </w:r>
+      <w:proofErr w:type="spellEnd"/>
+      <w:r>
+        <w:t xml:space="preserve"> </w:t>
+      </w:r>
+      <w:proofErr w:type="spellStart"/>
+      <w:r>
+        <w:t>Mysql</w:t>
+      </w:r>
+      <w:proofErr w:type="spellEnd"/>
+    </w:p>
+    <w:p>
+      <w:proofErr w:type="spellStart"/>
+      <w:r>
+        <w:t>Empat</w:t>
+      </w:r>
+      <w:proofErr w:type="spellEnd"/>
+      <w:r>
+        <w:t xml:space="preserve"> </w:t>
+      </w:r>
+      <w:proofErr w:type="spellStart"/>
+      <w:r>
+        <w:t>mekanisme</w:t>
+      </w:r>
+      <w:proofErr w:type="spellEnd"/>
+      <w:r>
+        <w:t xml:space="preserve"> </w:t>
+      </w:r>
+      <w:proofErr w:type="spellStart"/>
+      <w:r>
+        <w:t>dalam</w:t>
+      </w:r>
+      <w:proofErr w:type="spellEnd"/>
+      <w:r>
+        <w:t xml:space="preserve"> </w:t>
+      </w:r>
+      <w:proofErr w:type="spellStart"/>
+      <w:r>
+        <w:t>NoSQL</w:t>
+      </w:r>
+      <w:proofErr w:type="spellEnd"/>
+    </w:p>
+    <w:p>
+      <w:pPr>
         <w:numPr>
           <w:ilvl w:val="0"/>
-          <w:numId w:val="2"/>
+          <w:numId w:val="5"/>
         </w:numPr>
-        <w:rPr>
-          <w:rFonts w:ascii="Times New Roman" w:hAnsi="Times New Roman" w:cs="Times New Roman"/>
-        </w:rPr>
-      </w:pPr>
-      <w:r>
-        <w:rPr>
-          <w:rFonts w:ascii="Times New Roman" w:hAnsi="Times New Roman" w:cs="Times New Roman"/>
-        </w:rPr>
-        <w:t xml:space="preserve">Collection </w:t>
-      </w:r>
-      <w:proofErr w:type="spellStart"/>
-      <w:proofErr w:type="gramStart"/>
-      <w:r>
-        <w:rPr>
-          <w:rFonts w:ascii="Times New Roman" w:hAnsi="Times New Roman" w:cs="Times New Roman"/>
-        </w:rPr>
-        <w:t>adalah</w:t>
-      </w:r>
-      <w:proofErr w:type="spellEnd"/>
-      <w:r>
-        <w:rPr>
-          <w:rFonts w:ascii="Times New Roman" w:hAnsi="Times New Roman" w:cs="Times New Roman"/>
-        </w:rPr>
-        <w:t xml:space="preserve">  container</w:t>
-      </w:r>
-      <w:proofErr w:type="gramEnd"/>
-      <w:r>
-        <w:rPr>
-          <w:rFonts w:ascii="Times New Roman" w:hAnsi="Times New Roman" w:cs="Times New Roman"/>
-        </w:rPr>
-        <w:t xml:space="preserve"> yang </w:t>
-      </w:r>
-      <w:proofErr w:type="spellStart"/>
-      <w:r>
-        <w:rPr>
-          <w:rFonts w:ascii="Times New Roman" w:hAnsi="Times New Roman" w:cs="Times New Roman"/>
-        </w:rPr>
-        <w:t>menampung</w:t>
-      </w:r>
-      <w:proofErr w:type="spellEnd"/>
-      <w:r>
-        <w:rPr>
-          <w:rFonts w:ascii="Times New Roman" w:hAnsi="Times New Roman" w:cs="Times New Roman"/>
-        </w:rPr>
-        <w:t xml:space="preserve"> document , </w:t>
-      </w:r>
-      <w:proofErr w:type="spellStart"/>
-      <w:r>
-        <w:rPr>
-          <w:rFonts w:ascii="Times New Roman" w:hAnsi="Times New Roman" w:cs="Times New Roman"/>
-        </w:rPr>
-        <w:t>Kalau</w:t>
-      </w:r>
-      <w:proofErr w:type="spellEnd"/>
-      <w:r>
-        <w:rPr>
-          <w:rFonts w:ascii="Times New Roman" w:hAnsi="Times New Roman" w:cs="Times New Roman"/>
-        </w:rPr>
-        <w:t xml:space="preserve"> </w:t>
-      </w:r>
-      <w:proofErr w:type="spellStart"/>
-      <w:r>
-        <w:rPr>
-          <w:rFonts w:ascii="Times New Roman" w:hAnsi="Times New Roman" w:cs="Times New Roman"/>
-        </w:rPr>
-        <w:t>dianologikan</w:t>
-      </w:r>
-      <w:proofErr w:type="spellEnd"/>
-      <w:r>
-        <w:rPr>
-          <w:rFonts w:ascii="Times New Roman" w:hAnsi="Times New Roman" w:cs="Times New Roman"/>
-        </w:rPr>
-        <w:t xml:space="preserve"> </w:t>
-      </w:r>
-      <w:proofErr w:type="spellStart"/>
-      <w:r>
-        <w:rPr>
-          <w:rFonts w:ascii="Times New Roman" w:hAnsi="Times New Roman" w:cs="Times New Roman"/>
-        </w:rPr>
-        <w:t>ke</w:t>
-      </w:r>
-      <w:proofErr w:type="spellEnd"/>
-      <w:r>
-        <w:rPr>
-          <w:rFonts w:ascii="Times New Roman" w:hAnsi="Times New Roman" w:cs="Times New Roman"/>
-        </w:rPr>
-        <w:t xml:space="preserve"> database </w:t>
-      </w:r>
-      <w:proofErr w:type="spellStart"/>
-      <w:r>
-        <w:rPr>
-          <w:rFonts w:ascii="Times New Roman" w:hAnsi="Times New Roman" w:cs="Times New Roman"/>
-        </w:rPr>
-        <w:t>sql</w:t>
-      </w:r>
-      <w:proofErr w:type="spellEnd"/>
-      <w:r>
-        <w:rPr>
-          <w:rFonts w:ascii="Times New Roman" w:hAnsi="Times New Roman" w:cs="Times New Roman"/>
-        </w:rPr>
-        <w:t xml:space="preserve"> </w:t>
-      </w:r>
-      <w:proofErr w:type="spellStart"/>
-      <w:r>
-        <w:rPr>
-          <w:rFonts w:ascii="Times New Roman" w:hAnsi="Times New Roman" w:cs="Times New Roman"/>
-        </w:rPr>
-        <w:t>itu</w:t>
-      </w:r>
-      <w:proofErr w:type="spellEnd"/>
-      <w:r>
-        <w:rPr>
-          <w:rFonts w:ascii="Times New Roman" w:hAnsi="Times New Roman" w:cs="Times New Roman"/>
-        </w:rPr>
-        <w:t xml:space="preserve"> </w:t>
-      </w:r>
-      <w:proofErr w:type="spellStart"/>
-      <w:r>
-        <w:rPr>
-          <w:rFonts w:ascii="Times New Roman" w:hAnsi="Times New Roman" w:cs="Times New Roman"/>
-        </w:rPr>
-        <w:t>seperti</w:t>
-      </w:r>
-      <w:proofErr w:type="spellEnd"/>
-      <w:r>
-        <w:rPr>
-          <w:rFonts w:ascii="Times New Roman" w:hAnsi="Times New Roman" w:cs="Times New Roman"/>
-        </w:rPr>
-        <w:t xml:space="preserve"> table yang </w:t>
-      </w:r>
-      <w:proofErr w:type="spellStart"/>
-      <w:r>
-        <w:rPr>
-          <w:rFonts w:ascii="Times New Roman" w:hAnsi="Times New Roman" w:cs="Times New Roman"/>
-        </w:rPr>
-        <w:t>menampung</w:t>
-      </w:r>
-      <w:proofErr w:type="spellEnd"/>
-      <w:r>
-        <w:rPr>
-          <w:rFonts w:ascii="Times New Roman" w:hAnsi="Times New Roman" w:cs="Times New Roman"/>
-        </w:rPr>
-        <w:t xml:space="preserve"> data.</w:t>
+        <w:shd w:val="clear" w:color="auto" w:fill="FFFFFF"/>
+        <w:spacing w:after="0" w:line="240" w:lineRule="auto"/>
+        <w:ind w:left="450" w:right="450"/>
+        <w:textAlignment w:val="baseline"/>
+        <w:rPr>
+          <w:rFonts w:ascii="inherit" w:eastAsia="Times New Roman" w:hAnsi="inherit" w:cs="Times New Roman"/>
+          <w:sz w:val="26"/>
+          <w:szCs w:val="26"/>
+        </w:rPr>
+      </w:pPr>
+      <w:r>
+        <w:rPr>
+          <w:rFonts w:ascii="inherit" w:eastAsia="Times New Roman" w:hAnsi="inherit" w:cs="Times New Roman"/>
+          <w:sz w:val="26"/>
+          <w:szCs w:val="26"/>
+        </w:rPr>
+        <w:t xml:space="preserve">Table-oriented, </w:t>
+      </w:r>
+      <w:proofErr w:type="spellStart"/>
+      <w:r>
+        <w:rPr>
+          <w:rFonts w:ascii="inherit" w:eastAsia="Times New Roman" w:hAnsi="inherit" w:cs="Times New Roman"/>
+          <w:sz w:val="26"/>
+          <w:szCs w:val="26"/>
+        </w:rPr>
+        <w:t>contoh</w:t>
+      </w:r>
+      <w:proofErr w:type="spellEnd"/>
+      <w:r>
+        <w:rPr>
+          <w:rFonts w:ascii="inherit" w:eastAsia="Times New Roman" w:hAnsi="inherit" w:cs="Times New Roman"/>
+          <w:sz w:val="26"/>
+          <w:szCs w:val="26"/>
+        </w:rPr>
+        <w:t xml:space="preserve">: Google </w:t>
+      </w:r>
+      <w:proofErr w:type="spellStart"/>
+      <w:r>
+        <w:rPr>
+          <w:rFonts w:ascii="inherit" w:eastAsia="Times New Roman" w:hAnsi="inherit" w:cs="Times New Roman"/>
+          <w:sz w:val="26"/>
+          <w:szCs w:val="26"/>
+        </w:rPr>
+        <w:t>dengan</w:t>
+      </w:r>
+      <w:proofErr w:type="spellEnd"/>
+      <w:r>
+        <w:rPr>
+          <w:rFonts w:ascii="inherit" w:eastAsia="Times New Roman" w:hAnsi="inherit" w:cs="Times New Roman"/>
+          <w:sz w:val="26"/>
+          <w:szCs w:val="26"/>
+        </w:rPr>
+        <w:t xml:space="preserve"> Big Table </w:t>
+      </w:r>
+      <w:proofErr w:type="spellStart"/>
+      <w:r>
+        <w:rPr>
+          <w:rFonts w:ascii="inherit" w:eastAsia="Times New Roman" w:hAnsi="inherit" w:cs="Times New Roman"/>
+          <w:sz w:val="26"/>
+          <w:szCs w:val="26"/>
+        </w:rPr>
+        <w:t>dan</w:t>
+      </w:r>
+      <w:proofErr w:type="spellEnd"/>
+      <w:r>
+        <w:rPr>
+          <w:rFonts w:ascii="inherit" w:eastAsia="Times New Roman" w:hAnsi="inherit" w:cs="Times New Roman"/>
+          <w:sz w:val="26"/>
+          <w:szCs w:val="26"/>
+        </w:rPr>
+        <w:t xml:space="preserve"> </w:t>
+      </w:r>
+      <w:proofErr w:type="spellStart"/>
+      <w:r>
+        <w:rPr>
+          <w:rFonts w:ascii="inherit" w:eastAsia="Times New Roman" w:hAnsi="inherit" w:cs="Times New Roman"/>
+          <w:sz w:val="26"/>
+          <w:szCs w:val="26"/>
+        </w:rPr>
+        <w:t>juga</w:t>
+      </w:r>
+      <w:proofErr w:type="spellEnd"/>
+      <w:r>
+        <w:rPr>
+          <w:rFonts w:ascii="inherit" w:eastAsia="Times New Roman" w:hAnsi="inherit" w:cs="Times New Roman"/>
+          <w:sz w:val="26"/>
+          <w:szCs w:val="26"/>
+        </w:rPr>
+        <w:t xml:space="preserve"> Facebook </w:t>
+      </w:r>
+      <w:proofErr w:type="spellStart"/>
+      <w:r>
+        <w:rPr>
+          <w:rFonts w:ascii="inherit" w:eastAsia="Times New Roman" w:hAnsi="inherit" w:cs="Times New Roman"/>
+          <w:sz w:val="26"/>
+          <w:szCs w:val="26"/>
+        </w:rPr>
+        <w:t>dengan</w:t>
+      </w:r>
+      <w:proofErr w:type="spellEnd"/>
+      <w:r>
+        <w:rPr>
+          <w:rFonts w:ascii="inherit" w:eastAsia="Times New Roman" w:hAnsi="inherit" w:cs="Times New Roman"/>
+          <w:sz w:val="26"/>
+          <w:szCs w:val="26"/>
+        </w:rPr>
+        <w:t xml:space="preserve"> Cassandra,</w:t>
       </w:r>
     </w:p>
     <w:p>
       <w:pPr>
-        <w:pStyle w:val="ListParagraph"/>
         <w:numPr>
           <w:ilvl w:val="0"/>
-          <w:numId w:val="2"/>
+          <w:numId w:val="5"/>
         </w:numPr>
-        <w:rPr>
-          <w:rFonts w:ascii="Times New Roman" w:hAnsi="Times New Roman" w:cs="Times New Roman"/>
-        </w:rPr>
-      </w:pPr>
-      <w:r>
-        <w:rPr>
-          <w:rFonts w:ascii="Times New Roman" w:hAnsi="Times New Roman" w:cs="Times New Roman"/>
-        </w:rPr>
-        <w:t xml:space="preserve">Maximal per document yang </w:t>
-      </w:r>
-      <w:proofErr w:type="spellStart"/>
-      <w:r>
-        <w:rPr>
-          <w:rFonts w:ascii="Times New Roman" w:hAnsi="Times New Roman" w:cs="Times New Roman"/>
-        </w:rPr>
-        <w:t>bisa</w:t>
-      </w:r>
-      <w:proofErr w:type="spellEnd"/>
-      <w:r>
-        <w:rPr>
-          <w:rFonts w:ascii="Times New Roman" w:hAnsi="Times New Roman" w:cs="Times New Roman"/>
-        </w:rPr>
-        <w:t xml:space="preserve"> </w:t>
-      </w:r>
-      <w:proofErr w:type="spellStart"/>
-      <w:r>
-        <w:rPr>
-          <w:rFonts w:ascii="Times New Roman" w:hAnsi="Times New Roman" w:cs="Times New Roman"/>
-        </w:rPr>
-        <w:t>disimpan</w:t>
-      </w:r>
-      <w:proofErr w:type="spellEnd"/>
-      <w:r>
-        <w:rPr>
-          <w:rFonts w:ascii="Times New Roman" w:hAnsi="Times New Roman" w:cs="Times New Roman"/>
-        </w:rPr>
-        <w:t xml:space="preserve"> </w:t>
-      </w:r>
-      <w:proofErr w:type="spellStart"/>
-      <w:r>
-        <w:rPr>
-          <w:rFonts w:ascii="Times New Roman" w:hAnsi="Times New Roman" w:cs="Times New Roman"/>
-        </w:rPr>
-        <w:t>dalam</w:t>
-      </w:r>
-      <w:proofErr w:type="spellEnd"/>
-      <w:r>
-        <w:rPr>
-          <w:rFonts w:ascii="Times New Roman" w:hAnsi="Times New Roman" w:cs="Times New Roman"/>
-        </w:rPr>
-        <w:t xml:space="preserve"> 1 collection </w:t>
-      </w:r>
-      <w:proofErr w:type="spellStart"/>
-      <w:r>
-        <w:rPr>
-          <w:rFonts w:ascii="Times New Roman" w:hAnsi="Times New Roman" w:cs="Times New Roman"/>
-        </w:rPr>
-        <w:t>adalah</w:t>
-      </w:r>
-      <w:proofErr w:type="spellEnd"/>
-      <w:r>
-        <w:rPr>
-          <w:rFonts w:ascii="Times New Roman" w:hAnsi="Times New Roman" w:cs="Times New Roman"/>
-        </w:rPr>
-        <w:t xml:space="preserve"> 16mb</w:t>
+        <w:shd w:val="clear" w:color="auto" w:fill="FFFFFF"/>
+        <w:spacing w:after="0" w:line="240" w:lineRule="auto"/>
+        <w:ind w:left="450" w:right="450"/>
+        <w:textAlignment w:val="baseline"/>
+        <w:rPr>
+          <w:rFonts w:ascii="inherit" w:eastAsia="Times New Roman" w:hAnsi="inherit" w:cs="Times New Roman"/>
+          <w:sz w:val="26"/>
+          <w:szCs w:val="26"/>
+        </w:rPr>
+      </w:pPr>
+      <w:r>
+        <w:rPr>
+          <w:rFonts w:ascii="inherit" w:eastAsia="Times New Roman" w:hAnsi="inherit" w:cs="Times New Roman"/>
+          <w:sz w:val="26"/>
+          <w:szCs w:val="26"/>
+        </w:rPr>
+        <w:t>Graph-oriented,</w:t>
       </w:r>
     </w:p>
     <w:p>
       <w:pPr>
-        <w:pStyle w:val="ListParagraph"/>
         <w:numPr>
           <w:ilvl w:val="0"/>
-          <w:numId w:val="2"/>
+          <w:numId w:val="5"/>
         </w:numPr>
-        <w:rPr>
-          <w:rFonts w:ascii="Times New Roman" w:hAnsi="Times New Roman" w:cs="Times New Roman"/>
-        </w:rPr>
-      </w:pPr>
-      <w:r>
-        <w:rPr>
-          <w:rFonts w:ascii="Times New Roman" w:hAnsi="Times New Roman" w:cs="Times New Roman"/>
-        </w:rPr>
-        <w:t xml:space="preserve">Maximal document yang </w:t>
-      </w:r>
-      <w:proofErr w:type="spellStart"/>
-      <w:r>
-        <w:rPr>
-          <w:rFonts w:ascii="Times New Roman" w:hAnsi="Times New Roman" w:cs="Times New Roman"/>
-        </w:rPr>
-        <w:t>bisa</w:t>
-      </w:r>
-      <w:proofErr w:type="spellEnd"/>
-      <w:r>
-        <w:rPr>
-          <w:rFonts w:ascii="Times New Roman" w:hAnsi="Times New Roman" w:cs="Times New Roman"/>
-        </w:rPr>
-        <w:t xml:space="preserve"> di nested(</w:t>
-      </w:r>
-      <w:proofErr w:type="spellStart"/>
-      <w:r>
-        <w:rPr>
-          <w:rFonts w:ascii="Times New Roman" w:hAnsi="Times New Roman" w:cs="Times New Roman"/>
-        </w:rPr>
-        <w:t>bersarang</w:t>
-      </w:r>
-      <w:proofErr w:type="spellEnd"/>
-      <w:r>
-        <w:rPr>
-          <w:rFonts w:ascii="Times New Roman" w:hAnsi="Times New Roman" w:cs="Times New Roman"/>
-        </w:rPr>
-        <w:t xml:space="preserve">) </w:t>
-      </w:r>
-      <w:proofErr w:type="spellStart"/>
-      <w:r>
-        <w:rPr>
-          <w:rFonts w:ascii="Times New Roman" w:hAnsi="Times New Roman" w:cs="Times New Roman"/>
-        </w:rPr>
-        <w:t>adalah</w:t>
-      </w:r>
-      <w:proofErr w:type="spellEnd"/>
-      <w:r>
-        <w:rPr>
-          <w:rFonts w:ascii="Times New Roman" w:hAnsi="Times New Roman" w:cs="Times New Roman"/>
-        </w:rPr>
-        <w:t xml:space="preserve"> 100 level</w:t>
+        <w:shd w:val="clear" w:color="auto" w:fill="FFFFFF"/>
+        <w:spacing w:after="0" w:line="240" w:lineRule="auto"/>
+        <w:ind w:left="450" w:right="450"/>
+        <w:textAlignment w:val="baseline"/>
+        <w:rPr>
+          <w:rFonts w:ascii="inherit" w:eastAsia="Times New Roman" w:hAnsi="inherit" w:cs="Times New Roman"/>
+          <w:sz w:val="26"/>
+          <w:szCs w:val="26"/>
+        </w:rPr>
+      </w:pPr>
+      <w:r>
+        <w:rPr>
+          <w:rFonts w:ascii="inherit" w:eastAsia="Times New Roman" w:hAnsi="inherit" w:cs="Times New Roman"/>
+          <w:sz w:val="26"/>
+          <w:szCs w:val="26"/>
+        </w:rPr>
+        <w:t xml:space="preserve">Document-oriented database, </w:t>
+      </w:r>
+      <w:proofErr w:type="spellStart"/>
+      <w:r>
+        <w:rPr>
+          <w:rFonts w:ascii="inherit" w:eastAsia="Times New Roman" w:hAnsi="inherit" w:cs="Times New Roman"/>
+          <w:sz w:val="26"/>
+          <w:szCs w:val="26"/>
+        </w:rPr>
+        <w:t>contoh</w:t>
+      </w:r>
+      <w:proofErr w:type="spellEnd"/>
+      <w:r>
+        <w:rPr>
+          <w:rFonts w:ascii="inherit" w:eastAsia="Times New Roman" w:hAnsi="inherit" w:cs="Times New Roman"/>
+          <w:sz w:val="26"/>
+          <w:szCs w:val="26"/>
+        </w:rPr>
+        <w:t xml:space="preserve">: </w:t>
+      </w:r>
+      <w:proofErr w:type="spellStart"/>
+      <w:r>
+        <w:rPr>
+          <w:rFonts w:ascii="inherit" w:eastAsia="Times New Roman" w:hAnsi="inherit" w:cs="Times New Roman"/>
+          <w:sz w:val="26"/>
+          <w:szCs w:val="26"/>
+        </w:rPr>
+        <w:t>MongoDB</w:t>
+      </w:r>
+      <w:proofErr w:type="spellEnd"/>
+      <w:r>
+        <w:rPr>
+          <w:rFonts w:ascii="inherit" w:eastAsia="Times New Roman" w:hAnsi="inherit" w:cs="Times New Roman"/>
+          <w:sz w:val="26"/>
+          <w:szCs w:val="26"/>
+        </w:rPr>
+        <w:t xml:space="preserve"> </w:t>
+      </w:r>
+      <w:proofErr w:type="spellStart"/>
+      <w:r>
+        <w:rPr>
+          <w:rFonts w:ascii="inherit" w:eastAsia="Times New Roman" w:hAnsi="inherit" w:cs="Times New Roman"/>
+          <w:sz w:val="26"/>
+          <w:szCs w:val="26"/>
+        </w:rPr>
+        <w:t>dan</w:t>
+      </w:r>
+      <w:proofErr w:type="spellEnd"/>
+      <w:r>
+        <w:rPr>
+          <w:rFonts w:ascii="inherit" w:eastAsia="Times New Roman" w:hAnsi="inherit" w:cs="Times New Roman"/>
+          <w:sz w:val="26"/>
+          <w:szCs w:val="26"/>
+        </w:rPr>
+        <w:t xml:space="preserve"> </w:t>
+      </w:r>
+      <w:proofErr w:type="spellStart"/>
+      <w:r>
+        <w:rPr>
+          <w:rFonts w:ascii="inherit" w:eastAsia="Times New Roman" w:hAnsi="inherit" w:cs="Times New Roman"/>
+          <w:sz w:val="26"/>
+          <w:szCs w:val="26"/>
+        </w:rPr>
+        <w:t>juga</w:t>
+      </w:r>
+      <w:proofErr w:type="spellEnd"/>
+      <w:r>
+        <w:rPr>
+          <w:rFonts w:ascii="inherit" w:eastAsia="Times New Roman" w:hAnsi="inherit" w:cs="Times New Roman"/>
+          <w:sz w:val="26"/>
+          <w:szCs w:val="26"/>
+        </w:rPr>
+        <w:t xml:space="preserve"> </w:t>
+      </w:r>
+      <w:proofErr w:type="spellStart"/>
+      <w:r>
+        <w:rPr>
+          <w:rFonts w:ascii="inherit" w:eastAsia="Times New Roman" w:hAnsi="inherit" w:cs="Times New Roman"/>
+          <w:sz w:val="26"/>
+          <w:szCs w:val="26"/>
+        </w:rPr>
+        <w:t>CouchDB</w:t>
+      </w:r>
+      <w:proofErr w:type="spellEnd"/>
+      <w:r>
+        <w:rPr>
+          <w:rFonts w:ascii="inherit" w:eastAsia="Times New Roman" w:hAnsi="inherit" w:cs="Times New Roman"/>
+          <w:sz w:val="26"/>
+          <w:szCs w:val="26"/>
+        </w:rPr>
+        <w:t>,</w:t>
       </w:r>
     </w:p>
     <w:p>
       <w:pPr>
-        <w:rPr>
-          <w:rFonts w:ascii="Times New Roman" w:hAnsi="Times New Roman" w:cs="Times New Roman"/>
-        </w:rPr>
-      </w:pPr>
+        <w:numPr>
+          <w:ilvl w:val="0"/>
+          <w:numId w:val="5"/>
+        </w:numPr>
+        <w:shd w:val="clear" w:color="auto" w:fill="FFFFFF"/>
+        <w:spacing w:after="0" w:line="240" w:lineRule="auto"/>
+        <w:ind w:left="450" w:right="450"/>
+        <w:textAlignment w:val="baseline"/>
+        <w:rPr>
+          <w:rFonts w:ascii="inherit" w:eastAsia="Times New Roman" w:hAnsi="inherit" w:cs="Times New Roman"/>
+          <w:sz w:val="26"/>
+          <w:szCs w:val="26"/>
+        </w:rPr>
+      </w:pPr>
+      <w:r>
+        <w:rPr>
+          <w:rFonts w:ascii="inherit" w:eastAsia="Times New Roman" w:hAnsi="inherit" w:cs="Times New Roman"/>
+          <w:sz w:val="26"/>
+          <w:szCs w:val="26"/>
+        </w:rPr>
+        <w:t xml:space="preserve">Key-value store, </w:t>
+      </w:r>
+      <w:proofErr w:type="spellStart"/>
+      <w:r>
+        <w:rPr>
+          <w:rFonts w:ascii="inherit" w:eastAsia="Times New Roman" w:hAnsi="inherit" w:cs="Times New Roman"/>
+          <w:sz w:val="26"/>
+          <w:szCs w:val="26"/>
+        </w:rPr>
+        <w:t>contoh</w:t>
+      </w:r>
+      <w:proofErr w:type="spellEnd"/>
+      <w:r>
+        <w:rPr>
+          <w:rFonts w:ascii="inherit" w:eastAsia="Times New Roman" w:hAnsi="inherit" w:cs="Times New Roman"/>
+          <w:sz w:val="26"/>
+          <w:szCs w:val="26"/>
+        </w:rPr>
+        <w:t xml:space="preserve">: </w:t>
+      </w:r>
+      <w:proofErr w:type="spellStart"/>
+      <w:r>
+        <w:rPr>
+          <w:rFonts w:ascii="inherit" w:eastAsia="Times New Roman" w:hAnsi="inherit" w:cs="Times New Roman"/>
+          <w:sz w:val="26"/>
+          <w:szCs w:val="26"/>
+        </w:rPr>
+        <w:t>Memcache</w:t>
+      </w:r>
+      <w:proofErr w:type="spellEnd"/>
+      <w:r>
+        <w:rPr>
+          <w:rFonts w:ascii="inherit" w:eastAsia="Times New Roman" w:hAnsi="inherit" w:cs="Times New Roman"/>
+          <w:sz w:val="26"/>
+          <w:szCs w:val="26"/>
+        </w:rPr>
+        <w:t xml:space="preserve"> </w:t>
+      </w:r>
+      <w:proofErr w:type="spellStart"/>
+      <w:r>
+        <w:rPr>
+          <w:rFonts w:ascii="inherit" w:eastAsia="Times New Roman" w:hAnsi="inherit" w:cs="Times New Roman"/>
+          <w:sz w:val="26"/>
+          <w:szCs w:val="26"/>
+        </w:rPr>
+        <w:t>dan</w:t>
+      </w:r>
+      <w:proofErr w:type="spellEnd"/>
+      <w:r>
+        <w:rPr>
+          <w:rFonts w:ascii="inherit" w:eastAsia="Times New Roman" w:hAnsi="inherit" w:cs="Times New Roman"/>
+          <w:sz w:val="26"/>
+          <w:szCs w:val="26"/>
+        </w:rPr>
+        <w:t xml:space="preserve"> </w:t>
+      </w:r>
+      <w:proofErr w:type="spellStart"/>
+      <w:r>
+        <w:rPr>
+          <w:rFonts w:ascii="inherit" w:eastAsia="Times New Roman" w:hAnsi="inherit" w:cs="Times New Roman"/>
+          <w:sz w:val="26"/>
+          <w:szCs w:val="26"/>
+        </w:rPr>
+        <w:t>Redis</w:t>
+      </w:r>
+      <w:proofErr w:type="spellEnd"/>
+    </w:p>
+    <w:p/>
+    <w:p>
+      <w:pPr>
+        <w:rPr>
+          <w:rFonts w:ascii="Times New Roman" w:hAnsi="Times New Roman" w:cs="Times New Roman"/>
+          <w:b/>
+          <w:sz w:val="28"/>
+          <w:szCs w:val="28"/>
+        </w:rPr>
+      </w:pPr>
+      <w:proofErr w:type="spellStart"/>
+      <w:r>
+        <w:rPr>
+          <w:rFonts w:ascii="Times New Roman" w:hAnsi="Times New Roman" w:cs="Times New Roman"/>
+          <w:b/>
+          <w:sz w:val="28"/>
+          <w:szCs w:val="28"/>
+        </w:rPr>
+        <w:t>Perbedaan</w:t>
+      </w:r>
+      <w:proofErr w:type="spellEnd"/>
+      <w:r>
+        <w:rPr>
+          <w:rFonts w:ascii="Times New Roman" w:hAnsi="Times New Roman" w:cs="Times New Roman"/>
+          <w:b/>
+          <w:sz w:val="28"/>
+          <w:szCs w:val="28"/>
+        </w:rPr>
+        <w:t xml:space="preserve"> </w:t>
+      </w:r>
+      <w:proofErr w:type="spellStart"/>
+      <w:r>
+        <w:rPr>
+          <w:rFonts w:ascii="Times New Roman" w:hAnsi="Times New Roman" w:cs="Times New Roman"/>
+          <w:b/>
+          <w:sz w:val="28"/>
+          <w:szCs w:val="28"/>
+        </w:rPr>
+        <w:t>besar</w:t>
+      </w:r>
+      <w:proofErr w:type="spellEnd"/>
+      <w:r>
+        <w:rPr>
+          <w:rFonts w:ascii="Times New Roman" w:hAnsi="Times New Roman" w:cs="Times New Roman"/>
+          <w:b/>
+          <w:sz w:val="28"/>
+          <w:szCs w:val="28"/>
+        </w:rPr>
+        <w:t xml:space="preserve"> </w:t>
+      </w:r>
+      <w:proofErr w:type="spellStart"/>
+      <w:r>
+        <w:rPr>
+          <w:rFonts w:ascii="Times New Roman" w:hAnsi="Times New Roman" w:cs="Times New Roman"/>
+          <w:b/>
+          <w:sz w:val="28"/>
+          <w:szCs w:val="28"/>
+        </w:rPr>
+        <w:t>dari</w:t>
+      </w:r>
+      <w:proofErr w:type="spellEnd"/>
+      <w:r>
+        <w:rPr>
+          <w:rFonts w:ascii="Times New Roman" w:hAnsi="Times New Roman" w:cs="Times New Roman"/>
+          <w:b/>
+          <w:sz w:val="28"/>
+          <w:szCs w:val="28"/>
+        </w:rPr>
+        <w:t xml:space="preserve"> </w:t>
+      </w:r>
+      <w:proofErr w:type="spellStart"/>
+      <w:r>
+        <w:rPr>
+          <w:rFonts w:ascii="Times New Roman" w:hAnsi="Times New Roman" w:cs="Times New Roman"/>
+          <w:b/>
+          <w:sz w:val="28"/>
+          <w:szCs w:val="28"/>
+        </w:rPr>
+        <w:t>sql</w:t>
+      </w:r>
+      <w:proofErr w:type="spellEnd"/>
+      <w:r>
+        <w:rPr>
+          <w:rFonts w:ascii="Times New Roman" w:hAnsi="Times New Roman" w:cs="Times New Roman"/>
+          <w:b/>
+          <w:sz w:val="28"/>
+          <w:szCs w:val="28"/>
+        </w:rPr>
+        <w:t xml:space="preserve"> </w:t>
+      </w:r>
+      <w:proofErr w:type="spellStart"/>
+      <w:r>
+        <w:rPr>
+          <w:rFonts w:ascii="Times New Roman" w:hAnsi="Times New Roman" w:cs="Times New Roman"/>
+          <w:b/>
+          <w:sz w:val="28"/>
+          <w:szCs w:val="28"/>
+        </w:rPr>
+        <w:t>dan</w:t>
+      </w:r>
+      <w:proofErr w:type="spellEnd"/>
+      <w:r>
+        <w:rPr>
+          <w:rFonts w:ascii="Times New Roman" w:hAnsi="Times New Roman" w:cs="Times New Roman"/>
+          <w:b/>
+          <w:sz w:val="28"/>
+          <w:szCs w:val="28"/>
+        </w:rPr>
+        <w:t xml:space="preserve"> non </w:t>
+      </w:r>
+      <w:proofErr w:type="spellStart"/>
+      <w:r>
+        <w:rPr>
+          <w:rFonts w:ascii="Times New Roman" w:hAnsi="Times New Roman" w:cs="Times New Roman"/>
+          <w:b/>
+          <w:sz w:val="28"/>
+          <w:szCs w:val="28"/>
+        </w:rPr>
+        <w:t>sql</w:t>
+      </w:r>
+      <w:proofErr w:type="spellEnd"/>
     </w:p>
     <w:p>
       <w:pPr>
         <w:rPr>
           <w:rFonts w:ascii="Times New Roman" w:hAnsi="Times New Roman" w:cs="Times New Roman"/>
           <w:b/>
-          <w:sz w:val="32"/>
-          <w:szCs w:val="32"/>
-        </w:rPr>
-      </w:pPr>
-      <w:r>
-        <w:rPr>
-          <w:rFonts w:ascii="Times New Roman" w:hAnsi="Times New Roman" w:cs="Times New Roman"/>
-        </w:rPr>
-        <w:t>-</w:t>
-      </w:r>
-      <w:r>
-        <w:rPr>
-          <w:rFonts w:ascii="Times New Roman" w:hAnsi="Times New Roman" w:cs="Times New Roman"/>
-          <w:b/>
-          <w:sz w:val="32"/>
-          <w:szCs w:val="32"/>
-        </w:rPr>
-        <w:t xml:space="preserve"> </w:t>
-      </w:r>
-      <w:r>
-        <w:rPr>
-          <w:rFonts w:ascii="Times New Roman" w:hAnsi="Times New Roman" w:cs="Times New Roman"/>
-          <w:b/>
-          <w:sz w:val="32"/>
-          <w:szCs w:val="32"/>
-        </w:rPr>
-        <w:t>Document</w:t>
+          <w:sz w:val="28"/>
+          <w:szCs w:val="28"/>
+        </w:rPr>
+      </w:pPr>
+      <w:r>
+        <w:rPr>
+          <w:rFonts w:ascii="Times New Roman" w:hAnsi="Times New Roman" w:cs="Times New Roman"/>
+          <w:b/>
+          <w:noProof/>
+          <w:sz w:val="28"/>
+          <w:szCs w:val="28"/>
+        </w:rPr>
+        <w:drawing>
+          <wp:inline distT="0" distB="0" distL="0" distR="0" wp14:anchorId="43B348CE" wp14:editId="4FFCD01D">
+            <wp:extent cx="5594510" cy="2525486"/>
+            <wp:effectExtent l="0" t="0" r="6350" b="8255"/>
+            <wp:docPr id="1" name="Picture 1" descr="C:\Users\asus\Documents\belajar\papikost\public\img\users\1__Yu97fHbVEZ9hpXCbvz0Lw.png"/>
+            <wp:cNvGraphicFramePr>
+              <a:graphicFrameLocks xmlns:a="http://schemas.openxmlformats.org/drawingml/2006/main" noChangeAspect="1"/>
+            </wp:cNvGraphicFramePr>
+            <a:graphic xmlns:a="http://schemas.openxmlformats.org/drawingml/2006/main">
+              <a:graphicData uri="http://schemas.openxmlformats.org/drawingml/2006/picture">
+                <pic:pic xmlns:pic="http://schemas.openxmlformats.org/drawingml/2006/picture">
+                  <pic:nvPicPr>
+                    <pic:cNvPr id="0" name="Picture 1" descr="C:\Users\asus\Documents\belajar\papikost\public\img\users\1__Yu97fHbVEZ9hpXCbvz0Lw.png"/>
+                    <pic:cNvPicPr>
+                      <a:picLocks noChangeAspect="1" noChangeArrowheads="1"/>
+                    </pic:cNvPicPr>
+                  </pic:nvPicPr>
+                  <pic:blipFill>
+                    <a:blip r:embed="rId9">
+                      <a:extLst>
+                        <a:ext uri="{28A0092B-C50C-407E-A947-70E740481C1C}">
+                          <a14:useLocalDpi xmlns:a14="http://schemas.microsoft.com/office/drawing/2010/main" val="0"/>
+                        </a:ext>
+                      </a:extLst>
+                    </a:blip>
+                    <a:srcRect/>
+                    <a:stretch>
+                      <a:fillRect/>
+                    </a:stretch>
+                  </pic:blipFill>
+                  <pic:spPr bwMode="auto">
+                    <a:xfrm>
+                      <a:off x="0" y="0"/>
+                      <a:ext cx="5596824" cy="2526530"/>
+                    </a:xfrm>
+                    <a:prstGeom prst="rect">
+                      <a:avLst/>
+                    </a:prstGeom>
+                    <a:noFill/>
+                    <a:ln>
+                      <a:noFill/>
+                    </a:ln>
+                  </pic:spPr>
+                </pic:pic>
+              </a:graphicData>
+            </a:graphic>
+          </wp:inline>
+        </w:drawing>
       </w:r>
     </w:p>
     <w:p>
       <w:pPr>
         <w:rPr>
           <w:rFonts w:ascii="Times New Roman" w:hAnsi="Times New Roman" w:cs="Times New Roman"/>
-        </w:rPr>
-      </w:pPr>
-      <w:r>
-        <w:rPr>
-          <w:rFonts w:ascii="Times New Roman" w:hAnsi="Times New Roman" w:cs="Times New Roman"/>
-        </w:rPr>
-        <w:t xml:space="preserve">Document </w:t>
-      </w:r>
-      <w:proofErr w:type="spellStart"/>
-      <w:r>
-        <w:rPr>
-          <w:rFonts w:ascii="Times New Roman" w:hAnsi="Times New Roman" w:cs="Times New Roman"/>
-        </w:rPr>
-        <w:t>dalam</w:t>
-      </w:r>
-      <w:proofErr w:type="spellEnd"/>
-      <w:r>
-        <w:rPr>
-          <w:rFonts w:ascii="Times New Roman" w:hAnsi="Times New Roman" w:cs="Times New Roman"/>
-        </w:rPr>
-        <w:t xml:space="preserve"> </w:t>
-      </w:r>
-      <w:proofErr w:type="spellStart"/>
-      <w:r>
-        <w:rPr>
-          <w:rFonts w:ascii="Times New Roman" w:hAnsi="Times New Roman" w:cs="Times New Roman"/>
-        </w:rPr>
-        <w:t>mongodb</w:t>
-      </w:r>
-      <w:proofErr w:type="spellEnd"/>
-      <w:r>
-        <w:rPr>
-          <w:rFonts w:ascii="Times New Roman" w:hAnsi="Times New Roman" w:cs="Times New Roman"/>
-        </w:rPr>
-        <w:t xml:space="preserve"> </w:t>
-      </w:r>
-      <w:proofErr w:type="spellStart"/>
-      <w:proofErr w:type="gramStart"/>
-      <w:r>
-        <w:rPr>
-          <w:rFonts w:ascii="Times New Roman" w:hAnsi="Times New Roman" w:cs="Times New Roman"/>
-        </w:rPr>
-        <w:t>adalah</w:t>
-      </w:r>
-      <w:proofErr w:type="spellEnd"/>
-      <w:r>
-        <w:rPr>
-          <w:rFonts w:ascii="Times New Roman" w:hAnsi="Times New Roman" w:cs="Times New Roman"/>
-        </w:rPr>
-        <w:t xml:space="preserve">  data</w:t>
-      </w:r>
-      <w:proofErr w:type="gramEnd"/>
-      <w:r>
-        <w:rPr>
-          <w:rFonts w:ascii="Times New Roman" w:hAnsi="Times New Roman" w:cs="Times New Roman"/>
-        </w:rPr>
-        <w:t xml:space="preserve"> yang </w:t>
-      </w:r>
-      <w:proofErr w:type="spellStart"/>
-      <w:r>
-        <w:rPr>
-          <w:rFonts w:ascii="Times New Roman" w:hAnsi="Times New Roman" w:cs="Times New Roman"/>
-        </w:rPr>
-        <w:t>berbentuk</w:t>
-      </w:r>
-      <w:proofErr w:type="spellEnd"/>
-      <w:r>
-        <w:rPr>
-          <w:rFonts w:ascii="Times New Roman" w:hAnsi="Times New Roman" w:cs="Times New Roman"/>
-        </w:rPr>
-        <w:t xml:space="preserve"> BSON document</w:t>
-      </w:r>
+          <w:b/>
+          <w:sz w:val="28"/>
+          <w:szCs w:val="28"/>
+        </w:rPr>
+      </w:pPr>
     </w:p>
-    <w:p>
-      <w:pPr>
-        <w:rPr>
-          <w:rFonts w:ascii="Times New Roman" w:hAnsi="Times New Roman" w:cs="Times New Roman"/>
-        </w:rPr>
-      </w:pPr>
-    </w:p>
-    <w:p>
-      <w:pPr>
-        <w:rPr>
-          <w:rFonts w:ascii="Times New Roman" w:hAnsi="Times New Roman" w:cs="Times New Roman"/>
-        </w:rPr>
-      </w:pPr>
-    </w:p>
-    <w:p>
-      <w:pPr>
-        <w:rPr>
-          <w:rFonts w:ascii="Times New Roman" w:hAnsi="Times New Roman" w:cs="Times New Roman"/>
-        </w:rPr>
-      </w:pPr>
-    </w:p>
-    <w:p>
-      <w:pPr>
-        <w:jc w:val="center"/>
-        <w:rPr>
-          <w:rFonts w:ascii="Times New Roman" w:hAnsi="Times New Roman" w:cs="Times New Roman"/>
-          <w:b/>
-          <w:sz w:val="48"/>
-          <w:szCs w:val="48"/>
-        </w:rPr>
-      </w:pPr>
-      <w:r>
-        <w:rPr>
-          <w:rFonts w:ascii="Times New Roman" w:hAnsi="Times New Roman" w:cs="Times New Roman"/>
-          <w:b/>
-          <w:sz w:val="48"/>
-          <w:szCs w:val="48"/>
-        </w:rPr>
-        <w:t xml:space="preserve">CRUD MONGO </w:t>
-      </w:r>
-      <w:proofErr w:type="gramStart"/>
-      <w:r>
-        <w:rPr>
-          <w:rFonts w:ascii="Times New Roman" w:hAnsi="Times New Roman" w:cs="Times New Roman"/>
-          <w:b/>
-          <w:sz w:val="48"/>
-          <w:szCs w:val="48"/>
-        </w:rPr>
-        <w:t>DB</w:t>
-      </w:r>
-      <w:r>
-        <w:rPr>
-          <w:rFonts w:ascii="Times New Roman" w:hAnsi="Times New Roman" w:cs="Times New Roman"/>
-          <w:b/>
-          <w:sz w:val="48"/>
-          <w:szCs w:val="48"/>
-        </w:rPr>
-        <w:t xml:space="preserve"> ?</w:t>
-      </w:r>
-      <w:proofErr w:type="gramEnd"/>
-    </w:p>
-    <w:p>
-      <w:pPr>
-        <w:rPr>
-          <w:rFonts w:ascii="Times New Roman" w:hAnsi="Times New Roman" w:cs="Times New Roman"/>
-        </w:rPr>
-      </w:pPr>
-    </w:p>
-    <w:p>
-      <w:pPr>
-        <w:rPr>
-          <w:rFonts w:ascii="Times New Roman" w:hAnsi="Times New Roman" w:cs="Times New Roman"/>
-          <w:sz w:val="30"/>
-          <w:szCs w:val="30"/>
-        </w:rPr>
-      </w:pPr>
-    </w:p>
-    <w:p>
-      <w:pPr>
-        <w:rPr>
-          <w:rFonts w:ascii="Times New Roman" w:hAnsi="Times New Roman" w:cs="Times New Roman"/>
-        </w:rPr>
-      </w:pPr>
-    </w:p>
-    <w:p>
-      <w:pPr>
-        <w:rPr>
-          <w:rFonts w:ascii="Times New Roman" w:hAnsi="Times New Roman" w:cs="Times New Roman"/>
-        </w:rPr>
-      </w:pPr>
-    </w:p>
-    <w:p>
-      <w:pPr>
-        <w:rPr>
-          <w:rFonts w:ascii="Times New Roman" w:hAnsi="Times New Roman" w:cs="Times New Roman"/>
-        </w:rPr>
-      </w:pPr>
-    </w:p>
-    <w:p>
-      <w:pPr>
-        <w:rPr>
-          <w:rFonts w:ascii="Times New Roman" w:hAnsi="Times New Roman" w:cs="Times New Roman"/>
-        </w:rPr>
-      </w:pPr>
-    </w:p>
-    <w:p>
-      <w:pPr>
-        <w:rPr>
-          <w:rFonts w:ascii="Times New Roman" w:hAnsi="Times New Roman" w:cs="Times New Roman"/>
-        </w:rPr>
-      </w:pPr>
-    </w:p>
+    <w:p/>
     <w:p>
       <w:pPr>
         <w:rPr>
@@ -4166,6 +4831,12 @@
       </w:pPr>
     </w:p>
     <w:sectPr>
+      <w:headerReference w:type="even" r:id="rId10"/>
+      <w:headerReference w:type="default" r:id="rId11"/>
+      <w:footerReference w:type="even" r:id="rId12"/>
+      <w:footerReference w:type="default" r:id="rId13"/>
+      <w:headerReference w:type="first" r:id="rId14"/>
+      <w:footerReference w:type="first" r:id="rId15"/>
       <w:pgSz w:w="12240" w:h="15840"/>
       <w:pgMar w:top="1440" w:right="1440" w:bottom="1440" w:left="1440" w:header="708" w:footer="708" w:gutter="0"/>
       <w:cols w:space="708"/>
@@ -4173,6 +4844,116 @@
     </w:sectPr>
   </w:body>
 </w:document>
+</file>
+
+<file path=word/endnotes.xml><?xml version="1.0" encoding="utf-8"?>
+<w:endnotes xmlns:wpc="http://schemas.microsoft.com/office/word/2010/wordprocessingCanvas" xmlns:mc="http://schemas.openxmlformats.org/markup-compatibility/2006" xmlns:o="urn:schemas-microsoft-com:office:office" xmlns:r="http://schemas.openxmlformats.org/officeDocument/2006/relationships" xmlns:m="http://schemas.openxmlformats.org/officeDocument/2006/math" xmlns:v="urn:schemas-microsoft-com:vml" xmlns:wp14="http://schemas.microsoft.com/office/word/2010/wordprocessingDrawing" xmlns:wp="http://schemas.openxmlformats.org/drawingml/2006/wordprocessingDrawing" xmlns:w10="urn:schemas-microsoft-com:office:word" xmlns:w="http://schemas.openxmlformats.org/wordprocessingml/2006/main" xmlns:w14="http://schemas.microsoft.com/office/word/2010/wordml" xmlns:wpg="http://schemas.microsoft.com/office/word/2010/wordprocessingGroup" xmlns:wpi="http://schemas.microsoft.com/office/word/2010/wordprocessingInk" xmlns:wne="http://schemas.microsoft.com/office/word/2006/wordml" xmlns:wps="http://schemas.microsoft.com/office/word/2010/wordprocessingShape" mc:Ignorable="w14 wp14">
+  <w:endnote w:type="separator" w:id="-1">
+    <w:p>
+      <w:pPr>
+        <w:spacing w:after="0" w:line="240" w:lineRule="auto"/>
+      </w:pPr>
+      <w:r>
+        <w:separator/>
+      </w:r>
+    </w:p>
+  </w:endnote>
+  <w:endnote w:type="continuationSeparator" w:id="0">
+    <w:p>
+      <w:pPr>
+        <w:spacing w:after="0" w:line="240" w:lineRule="auto"/>
+      </w:pPr>
+      <w:r>
+        <w:continuationSeparator/>
+      </w:r>
+    </w:p>
+  </w:endnote>
+</w:endnotes>
+</file>
+
+<file path=word/footer1.xml><?xml version="1.0" encoding="utf-8"?>
+<w:ftr xmlns:wpc="http://schemas.microsoft.com/office/word/2010/wordprocessingCanvas" xmlns:mc="http://schemas.openxmlformats.org/markup-compatibility/2006" xmlns:o="urn:schemas-microsoft-com:office:office" xmlns:r="http://schemas.openxmlformats.org/officeDocument/2006/relationships" xmlns:m="http://schemas.openxmlformats.org/officeDocument/2006/math" xmlns:v="urn:schemas-microsoft-com:vml" xmlns:wp14="http://schemas.microsoft.com/office/word/2010/wordprocessingDrawing" xmlns:wp="http://schemas.openxmlformats.org/drawingml/2006/wordprocessingDrawing" xmlns:w10="urn:schemas-microsoft-com:office:word" xmlns:w="http://schemas.openxmlformats.org/wordprocessingml/2006/main" xmlns:w14="http://schemas.microsoft.com/office/word/2010/wordml" xmlns:wpg="http://schemas.microsoft.com/office/word/2010/wordprocessingGroup" xmlns:wpi="http://schemas.microsoft.com/office/word/2010/wordprocessingInk" xmlns:wne="http://schemas.microsoft.com/office/word/2006/wordml" xmlns:wps="http://schemas.microsoft.com/office/word/2010/wordprocessingShape" mc:Ignorable="w14 wp14">
+  <w:p>
+    <w:pPr>
+      <w:pStyle w:val="Footer"/>
+    </w:pPr>
+  </w:p>
+</w:ftr>
+</file>
+
+<file path=word/footer2.xml><?xml version="1.0" encoding="utf-8"?>
+<w:ftr xmlns:wpc="http://schemas.microsoft.com/office/word/2010/wordprocessingCanvas" xmlns:mc="http://schemas.openxmlformats.org/markup-compatibility/2006" xmlns:o="urn:schemas-microsoft-com:office:office" xmlns:r="http://schemas.openxmlformats.org/officeDocument/2006/relationships" xmlns:m="http://schemas.openxmlformats.org/officeDocument/2006/math" xmlns:v="urn:schemas-microsoft-com:vml" xmlns:wp14="http://schemas.microsoft.com/office/word/2010/wordprocessingDrawing" xmlns:wp="http://schemas.openxmlformats.org/drawingml/2006/wordprocessingDrawing" xmlns:w10="urn:schemas-microsoft-com:office:word" xmlns:w="http://schemas.openxmlformats.org/wordprocessingml/2006/main" xmlns:w14="http://schemas.microsoft.com/office/word/2010/wordml" xmlns:wpg="http://schemas.microsoft.com/office/word/2010/wordprocessingGroup" xmlns:wpi="http://schemas.microsoft.com/office/word/2010/wordprocessingInk" xmlns:wne="http://schemas.microsoft.com/office/word/2006/wordml" xmlns:wps="http://schemas.microsoft.com/office/word/2010/wordprocessingShape" mc:Ignorable="w14 wp14">
+  <w:p>
+    <w:pPr>
+      <w:pStyle w:val="Footer"/>
+    </w:pPr>
+  </w:p>
+</w:ftr>
+</file>
+
+<file path=word/footer3.xml><?xml version="1.0" encoding="utf-8"?>
+<w:ftr xmlns:wpc="http://schemas.microsoft.com/office/word/2010/wordprocessingCanvas" xmlns:mc="http://schemas.openxmlformats.org/markup-compatibility/2006" xmlns:o="urn:schemas-microsoft-com:office:office" xmlns:r="http://schemas.openxmlformats.org/officeDocument/2006/relationships" xmlns:m="http://schemas.openxmlformats.org/officeDocument/2006/math" xmlns:v="urn:schemas-microsoft-com:vml" xmlns:wp14="http://schemas.microsoft.com/office/word/2010/wordprocessingDrawing" xmlns:wp="http://schemas.openxmlformats.org/drawingml/2006/wordprocessingDrawing" xmlns:w10="urn:schemas-microsoft-com:office:word" xmlns:w="http://schemas.openxmlformats.org/wordprocessingml/2006/main" xmlns:w14="http://schemas.microsoft.com/office/word/2010/wordml" xmlns:wpg="http://schemas.microsoft.com/office/word/2010/wordprocessingGroup" xmlns:wpi="http://schemas.microsoft.com/office/word/2010/wordprocessingInk" xmlns:wne="http://schemas.microsoft.com/office/word/2006/wordml" xmlns:wps="http://schemas.microsoft.com/office/word/2010/wordprocessingShape" mc:Ignorable="w14 wp14">
+  <w:p>
+    <w:pPr>
+      <w:pStyle w:val="Footer"/>
+    </w:pPr>
+  </w:p>
+</w:ftr>
+</file>
+
+<file path=word/footnotes.xml><?xml version="1.0" encoding="utf-8"?>
+<w:footnotes xmlns:wpc="http://schemas.microsoft.com/office/word/2010/wordprocessingCanvas" xmlns:mc="http://schemas.openxmlformats.org/markup-compatibility/2006" xmlns:o="urn:schemas-microsoft-com:office:office" xmlns:r="http://schemas.openxmlformats.org/officeDocument/2006/relationships" xmlns:m="http://schemas.openxmlformats.org/officeDocument/2006/math" xmlns:v="urn:schemas-microsoft-com:vml" xmlns:wp14="http://schemas.microsoft.com/office/word/2010/wordprocessingDrawing" xmlns:wp="http://schemas.openxmlformats.org/drawingml/2006/wordprocessingDrawing" xmlns:w10="urn:schemas-microsoft-com:office:word" xmlns:w="http://schemas.openxmlformats.org/wordprocessingml/2006/main" xmlns:w14="http://schemas.microsoft.com/office/word/2010/wordml" xmlns:wpg="http://schemas.microsoft.com/office/word/2010/wordprocessingGroup" xmlns:wpi="http://schemas.microsoft.com/office/word/2010/wordprocessingInk" xmlns:wne="http://schemas.microsoft.com/office/word/2006/wordml" xmlns:wps="http://schemas.microsoft.com/office/word/2010/wordprocessingShape" mc:Ignorable="w14 wp14">
+  <w:footnote w:type="separator" w:id="-1">
+    <w:p>
+      <w:pPr>
+        <w:spacing w:after="0" w:line="240" w:lineRule="auto"/>
+      </w:pPr>
+      <w:r>
+        <w:separator/>
+      </w:r>
+    </w:p>
+  </w:footnote>
+  <w:footnote w:type="continuationSeparator" w:id="0">
+    <w:p>
+      <w:pPr>
+        <w:spacing w:after="0" w:line="240" w:lineRule="auto"/>
+      </w:pPr>
+      <w:r>
+        <w:continuationSeparator/>
+      </w:r>
+    </w:p>
+  </w:footnote>
+</w:footnotes>
+</file>
+
+<file path=word/header1.xml><?xml version="1.0" encoding="utf-8"?>
+<w:hdr xmlns:wpc="http://schemas.microsoft.com/office/word/2010/wordprocessingCanvas" xmlns:mc="http://schemas.openxmlformats.org/markup-compatibility/2006" xmlns:o="urn:schemas-microsoft-com:office:office" xmlns:r="http://schemas.openxmlformats.org/officeDocument/2006/relationships" xmlns:m="http://schemas.openxmlformats.org/officeDocument/2006/math" xmlns:v="urn:schemas-microsoft-com:vml" xmlns:wp14="http://schemas.microsoft.com/office/word/2010/wordprocessingDrawing" xmlns:wp="http://schemas.openxmlformats.org/drawingml/2006/wordprocessingDrawing" xmlns:w10="urn:schemas-microsoft-com:office:word" xmlns:w="http://schemas.openxmlformats.org/wordprocessingml/2006/main" xmlns:w14="http://schemas.microsoft.com/office/word/2010/wordml" xmlns:wpg="http://schemas.microsoft.com/office/word/2010/wordprocessingGroup" xmlns:wpi="http://schemas.microsoft.com/office/word/2010/wordprocessingInk" xmlns:wne="http://schemas.microsoft.com/office/word/2006/wordml" xmlns:wps="http://schemas.microsoft.com/office/word/2010/wordprocessingShape" mc:Ignorable="w14 wp14">
+  <w:p>
+    <w:pPr>
+      <w:pStyle w:val="Header"/>
+    </w:pPr>
+  </w:p>
+</w:hdr>
+</file>
+
+<file path=word/header2.xml><?xml version="1.0" encoding="utf-8"?>
+<w:hdr xmlns:wpc="http://schemas.microsoft.com/office/word/2010/wordprocessingCanvas" xmlns:mc="http://schemas.openxmlformats.org/markup-compatibility/2006" xmlns:o="urn:schemas-microsoft-com:office:office" xmlns:r="http://schemas.openxmlformats.org/officeDocument/2006/relationships" xmlns:m="http://schemas.openxmlformats.org/officeDocument/2006/math" xmlns:v="urn:schemas-microsoft-com:vml" xmlns:wp14="http://schemas.microsoft.com/office/word/2010/wordprocessingDrawing" xmlns:wp="http://schemas.openxmlformats.org/drawingml/2006/wordprocessingDrawing" xmlns:w10="urn:schemas-microsoft-com:office:word" xmlns:w="http://schemas.openxmlformats.org/wordprocessingml/2006/main" xmlns:w14="http://schemas.microsoft.com/office/word/2010/wordml" xmlns:wpg="http://schemas.microsoft.com/office/word/2010/wordprocessingGroup" xmlns:wpi="http://schemas.microsoft.com/office/word/2010/wordprocessingInk" xmlns:wne="http://schemas.microsoft.com/office/word/2006/wordml" xmlns:wps="http://schemas.microsoft.com/office/word/2010/wordprocessingShape" mc:Ignorable="w14 wp14">
+  <w:p>
+    <w:pPr>
+      <w:pStyle w:val="Header"/>
+    </w:pPr>
+  </w:p>
+</w:hdr>
+</file>
+
+<file path=word/header3.xml><?xml version="1.0" encoding="utf-8"?>
+<w:hdr xmlns:wpc="http://schemas.microsoft.com/office/word/2010/wordprocessingCanvas" xmlns:mc="http://schemas.openxmlformats.org/markup-compatibility/2006" xmlns:o="urn:schemas-microsoft-com:office:office" xmlns:r="http://schemas.openxmlformats.org/officeDocument/2006/relationships" xmlns:m="http://schemas.openxmlformats.org/officeDocument/2006/math" xmlns:v="urn:schemas-microsoft-com:vml" xmlns:wp14="http://schemas.microsoft.com/office/word/2010/wordprocessingDrawing" xmlns:wp="http://schemas.openxmlformats.org/drawingml/2006/wordprocessingDrawing" xmlns:w10="urn:schemas-microsoft-com:office:word" xmlns:w="http://schemas.openxmlformats.org/wordprocessingml/2006/main" xmlns:w14="http://schemas.microsoft.com/office/word/2010/wordml" xmlns:wpg="http://schemas.microsoft.com/office/word/2010/wordprocessingGroup" xmlns:wpi="http://schemas.microsoft.com/office/word/2010/wordprocessingInk" xmlns:wne="http://schemas.microsoft.com/office/word/2006/wordml" xmlns:wps="http://schemas.microsoft.com/office/word/2010/wordprocessingShape" mc:Ignorable="w14 wp14">
+  <w:p>
+    <w:pPr>
+      <w:pStyle w:val="Header"/>
+    </w:pPr>
+  </w:p>
+</w:hdr>
 </file>
 
 <file path=word/numbering.xml><?xml version="1.0" encoding="utf-8"?>
@@ -4439,6 +5220,155 @@
     </w:lvl>
   </w:abstractNum>
   <w:abstractNum w:abstractNumId="3">
+    <w:nsid w:val="37F85D6A"/>
+    <w:multiLevelType w:val="multilevel"/>
+    <w:tmpl w:val="C5AE53B6"/>
+    <w:lvl w:ilvl="0">
+      <w:start w:val="1"/>
+      <w:numFmt w:val="bullet"/>
+      <w:lvlText w:val=""/>
+      <w:lvlJc w:val="left"/>
+      <w:pPr>
+        <w:tabs>
+          <w:tab w:val="num" w:pos="720"/>
+        </w:tabs>
+        <w:ind w:left="720" w:hanging="360"/>
+      </w:pPr>
+      <w:rPr>
+        <w:rFonts w:ascii="Symbol" w:hAnsi="Symbol" w:hint="default"/>
+        <w:sz w:val="20"/>
+      </w:rPr>
+    </w:lvl>
+    <w:lvl w:ilvl="1" w:tentative="1">
+      <w:start w:val="1"/>
+      <w:numFmt w:val="bullet"/>
+      <w:lvlText w:val="o"/>
+      <w:lvlJc w:val="left"/>
+      <w:pPr>
+        <w:tabs>
+          <w:tab w:val="num" w:pos="1440"/>
+        </w:tabs>
+        <w:ind w:left="1440" w:hanging="360"/>
+      </w:pPr>
+      <w:rPr>
+        <w:rFonts w:ascii="Courier New" w:hAnsi="Courier New" w:hint="default"/>
+        <w:sz w:val="20"/>
+      </w:rPr>
+    </w:lvl>
+    <w:lvl w:ilvl="2" w:tentative="1">
+      <w:start w:val="1"/>
+      <w:numFmt w:val="bullet"/>
+      <w:lvlText w:val=""/>
+      <w:lvlJc w:val="left"/>
+      <w:pPr>
+        <w:tabs>
+          <w:tab w:val="num" w:pos="2160"/>
+        </w:tabs>
+        <w:ind w:left="2160" w:hanging="360"/>
+      </w:pPr>
+      <w:rPr>
+        <w:rFonts w:ascii="Wingdings" w:hAnsi="Wingdings" w:hint="default"/>
+        <w:sz w:val="20"/>
+      </w:rPr>
+    </w:lvl>
+    <w:lvl w:ilvl="3" w:tentative="1">
+      <w:start w:val="1"/>
+      <w:numFmt w:val="bullet"/>
+      <w:lvlText w:val=""/>
+      <w:lvlJc w:val="left"/>
+      <w:pPr>
+        <w:tabs>
+          <w:tab w:val="num" w:pos="2880"/>
+        </w:tabs>
+        <w:ind w:left="2880" w:hanging="360"/>
+      </w:pPr>
+      <w:rPr>
+        <w:rFonts w:ascii="Wingdings" w:hAnsi="Wingdings" w:hint="default"/>
+        <w:sz w:val="20"/>
+      </w:rPr>
+    </w:lvl>
+    <w:lvl w:ilvl="4" w:tentative="1">
+      <w:start w:val="1"/>
+      <w:numFmt w:val="bullet"/>
+      <w:lvlText w:val=""/>
+      <w:lvlJc w:val="left"/>
+      <w:pPr>
+        <w:tabs>
+          <w:tab w:val="num" w:pos="3600"/>
+        </w:tabs>
+        <w:ind w:left="3600" w:hanging="360"/>
+      </w:pPr>
+      <w:rPr>
+        <w:rFonts w:ascii="Wingdings" w:hAnsi="Wingdings" w:hint="default"/>
+        <w:sz w:val="20"/>
+      </w:rPr>
+    </w:lvl>
+    <w:lvl w:ilvl="5" w:tentative="1">
+      <w:start w:val="1"/>
+      <w:numFmt w:val="bullet"/>
+      <w:lvlText w:val=""/>
+      <w:lvlJc w:val="left"/>
+      <w:pPr>
+        <w:tabs>
+          <w:tab w:val="num" w:pos="4320"/>
+        </w:tabs>
+        <w:ind w:left="4320" w:hanging="360"/>
+      </w:pPr>
+      <w:rPr>
+        <w:rFonts w:ascii="Wingdings" w:hAnsi="Wingdings" w:hint="default"/>
+        <w:sz w:val="20"/>
+      </w:rPr>
+    </w:lvl>
+    <w:lvl w:ilvl="6" w:tentative="1">
+      <w:start w:val="1"/>
+      <w:numFmt w:val="bullet"/>
+      <w:lvlText w:val=""/>
+      <w:lvlJc w:val="left"/>
+      <w:pPr>
+        <w:tabs>
+          <w:tab w:val="num" w:pos="5040"/>
+        </w:tabs>
+        <w:ind w:left="5040" w:hanging="360"/>
+      </w:pPr>
+      <w:rPr>
+        <w:rFonts w:ascii="Wingdings" w:hAnsi="Wingdings" w:hint="default"/>
+        <w:sz w:val="20"/>
+      </w:rPr>
+    </w:lvl>
+    <w:lvl w:ilvl="7" w:tentative="1">
+      <w:start w:val="1"/>
+      <w:numFmt w:val="bullet"/>
+      <w:lvlText w:val=""/>
+      <w:lvlJc w:val="left"/>
+      <w:pPr>
+        <w:tabs>
+          <w:tab w:val="num" w:pos="5760"/>
+        </w:tabs>
+        <w:ind w:left="5760" w:hanging="360"/>
+      </w:pPr>
+      <w:rPr>
+        <w:rFonts w:ascii="Wingdings" w:hAnsi="Wingdings" w:hint="default"/>
+        <w:sz w:val="20"/>
+      </w:rPr>
+    </w:lvl>
+    <w:lvl w:ilvl="8" w:tentative="1">
+      <w:start w:val="1"/>
+      <w:numFmt w:val="bullet"/>
+      <w:lvlText w:val=""/>
+      <w:lvlJc w:val="left"/>
+      <w:pPr>
+        <w:tabs>
+          <w:tab w:val="num" w:pos="6480"/>
+        </w:tabs>
+        <w:ind w:left="6480" w:hanging="360"/>
+      </w:pPr>
+      <w:rPr>
+        <w:rFonts w:ascii="Wingdings" w:hAnsi="Wingdings" w:hint="default"/>
+        <w:sz w:val="20"/>
+      </w:rPr>
+    </w:lvl>
+  </w:abstractNum>
+  <w:abstractNum w:abstractNumId="4">
     <w:nsid w:val="72E758C8"/>
     <w:multiLevelType w:val="hybridMultilevel"/>
     <w:tmpl w:val="62D2B05C"/>
@@ -4537,6 +5467,9 @@
     <w:abstractNumId w:val="1"/>
   </w:num>
   <w:num w:numId="4">
+    <w:abstractNumId w:val="4"/>
+  </w:num>
+  <w:num w:numId="5">
     <w:abstractNumId w:val="3"/>
   </w:num>
 </w:numbering>
@@ -4814,6 +5747,50 @@
     <w:basedOn w:val="DefaultParagraphFont"/>
     <w:rsid w:val="00AC0677"/>
   </w:style>
+  <w:style w:type="paragraph" w:styleId="Header">
+    <w:name w:val="header"/>
+    <w:basedOn w:val="Normal"/>
+    <w:link w:val="HeaderChar"/>
+    <w:uiPriority w:val="99"/>
+    <w:unhideWhenUsed/>
+    <w:rsid w:val="009656BF"/>
+    <w:pPr>
+      <w:tabs>
+        <w:tab w:val="center" w:pos="4680"/>
+        <w:tab w:val="right" w:pos="9360"/>
+      </w:tabs>
+      <w:spacing w:after="0" w:line="240" w:lineRule="auto"/>
+    </w:pPr>
+  </w:style>
+  <w:style w:type="character" w:customStyle="1" w:styleId="HeaderChar">
+    <w:name w:val="Header Char"/>
+    <w:basedOn w:val="DefaultParagraphFont"/>
+    <w:link w:val="Header"/>
+    <w:uiPriority w:val="99"/>
+    <w:rsid w:val="009656BF"/>
+  </w:style>
+  <w:style w:type="paragraph" w:styleId="Footer">
+    <w:name w:val="footer"/>
+    <w:basedOn w:val="Normal"/>
+    <w:link w:val="FooterChar"/>
+    <w:uiPriority w:val="99"/>
+    <w:unhideWhenUsed/>
+    <w:rsid w:val="009656BF"/>
+    <w:pPr>
+      <w:tabs>
+        <w:tab w:val="center" w:pos="4680"/>
+        <w:tab w:val="right" w:pos="9360"/>
+      </w:tabs>
+      <w:spacing w:after="0" w:line="240" w:lineRule="auto"/>
+    </w:pPr>
+  </w:style>
+  <w:style w:type="character" w:customStyle="1" w:styleId="FooterChar">
+    <w:name w:val="Footer Char"/>
+    <w:basedOn w:val="DefaultParagraphFont"/>
+    <w:link w:val="Footer"/>
+    <w:uiPriority w:val="99"/>
+    <w:rsid w:val="009656BF"/>
+  </w:style>
 </w:styles>
 </file>
 
@@ -5088,6 +6065,50 @@
     <w:name w:val="apple-tab-span"/>
     <w:basedOn w:val="DefaultParagraphFont"/>
     <w:rsid w:val="00AC0677"/>
+  </w:style>
+  <w:style w:type="paragraph" w:styleId="Header">
+    <w:name w:val="header"/>
+    <w:basedOn w:val="Normal"/>
+    <w:link w:val="HeaderChar"/>
+    <w:uiPriority w:val="99"/>
+    <w:unhideWhenUsed/>
+    <w:rsid w:val="009656BF"/>
+    <w:pPr>
+      <w:tabs>
+        <w:tab w:val="center" w:pos="4680"/>
+        <w:tab w:val="right" w:pos="9360"/>
+      </w:tabs>
+      <w:spacing w:after="0" w:line="240" w:lineRule="auto"/>
+    </w:pPr>
+  </w:style>
+  <w:style w:type="character" w:customStyle="1" w:styleId="HeaderChar">
+    <w:name w:val="Header Char"/>
+    <w:basedOn w:val="DefaultParagraphFont"/>
+    <w:link w:val="Header"/>
+    <w:uiPriority w:val="99"/>
+    <w:rsid w:val="009656BF"/>
+  </w:style>
+  <w:style w:type="paragraph" w:styleId="Footer">
+    <w:name w:val="footer"/>
+    <w:basedOn w:val="Normal"/>
+    <w:link w:val="FooterChar"/>
+    <w:uiPriority w:val="99"/>
+    <w:unhideWhenUsed/>
+    <w:rsid w:val="009656BF"/>
+    <w:pPr>
+      <w:tabs>
+        <w:tab w:val="center" w:pos="4680"/>
+        <w:tab w:val="right" w:pos="9360"/>
+      </w:tabs>
+      <w:spacing w:after="0" w:line="240" w:lineRule="auto"/>
+    </w:pPr>
+  </w:style>
+  <w:style w:type="character" w:customStyle="1" w:styleId="FooterChar">
+    <w:name w:val="Footer Char"/>
+    <w:basedOn w:val="DefaultParagraphFont"/>
+    <w:link w:val="Footer"/>
+    <w:uiPriority w:val="99"/>
+    <w:rsid w:val="009656BF"/>
   </w:style>
 </w:styles>
 </file>
@@ -5382,7 +6403,7 @@
 </file>
 
 <file path=customXml/itemProps1.xml><?xml version="1.0" encoding="utf-8"?>
-<ds:datastoreItem xmlns:ds="http://schemas.openxmlformats.org/officeDocument/2006/customXml" ds:itemID="{826A6DD5-6383-4F29-AB8C-2187844B4834}">
+<ds:datastoreItem xmlns:ds="http://schemas.openxmlformats.org/officeDocument/2006/customXml" ds:itemID="{E33496EF-00BD-49EA-8F69-39DE6DEA6640}">
   <ds:schemaRefs>
     <ds:schemaRef ds:uri="http://schemas.openxmlformats.org/officeDocument/2006/bibliography"/>
   </ds:schemaRefs>

</xml_diff>

<commit_message>
memahami tentang document , collection , document
</commit_message>
<xml_diff>
--- a/APA ITU MONGO DB.docx
+++ b/APA ITU MONGO DB.docx
@@ -391,219 +391,6 @@
                             </w:r>
                             <w:proofErr w:type="spellEnd"/>
                           </w:p>
-                          <w:p>
-                            <w:pPr>
-                              <w:pStyle w:val="ListParagraph"/>
-                              <w:numPr>
-                                <w:ilvl w:val="0"/>
-                                <w:numId w:val="4"/>
-                              </w:numPr>
-                              <w:spacing w:after="0" w:line="240" w:lineRule="auto"/>
-                              <w:rPr>
-                                <w:rFonts w:ascii="Times New Roman" w:eastAsia="Times New Roman" w:hAnsi="Times New Roman" w:cs="Times New Roman"/>
-                                <w:sz w:val="24"/>
-                                <w:szCs w:val="24"/>
-                              </w:rPr>
-                            </w:pPr>
-                            <w:r>
-                              <w:rPr>
-                                <w:rFonts w:ascii="Arial" w:eastAsia="Times New Roman" w:hAnsi="Arial" w:cs="Arial"/>
-                                <w:color w:val="000000"/>
-                              </w:rPr>
-                              <w:t>-</w:t>
-                            </w:r>
-                            <w:proofErr w:type="spellStart"/>
-                            <w:r>
-                              <w:rPr>
-                                <w:rFonts w:ascii="Arial" w:eastAsia="Times New Roman" w:hAnsi="Arial" w:cs="Arial"/>
-                                <w:color w:val="000000"/>
-                              </w:rPr>
-                              <w:t>hal</w:t>
-                            </w:r>
-                            <w:proofErr w:type="spellEnd"/>
-                            <w:r>
-                              <w:rPr>
-                                <w:rFonts w:ascii="Arial" w:eastAsia="Times New Roman" w:hAnsi="Arial" w:cs="Arial"/>
-                                <w:color w:val="000000"/>
-                              </w:rPr>
-                              <w:t xml:space="preserve"> yang </w:t>
-                            </w:r>
-                            <w:proofErr w:type="spellStart"/>
-                            <w:r>
-                              <w:rPr>
-                                <w:rFonts w:ascii="Arial" w:eastAsia="Times New Roman" w:hAnsi="Arial" w:cs="Arial"/>
-                                <w:color w:val="000000"/>
-                              </w:rPr>
-                              <w:t>harus</w:t>
-                            </w:r>
-                            <w:proofErr w:type="spellEnd"/>
-                            <w:r>
-                              <w:rPr>
-                                <w:rFonts w:ascii="Arial" w:eastAsia="Times New Roman" w:hAnsi="Arial" w:cs="Arial"/>
-                                <w:color w:val="000000"/>
-                              </w:rPr>
-                              <w:t xml:space="preserve"> </w:t>
-                            </w:r>
-                            <w:proofErr w:type="spellStart"/>
-                            <w:r>
-                              <w:rPr>
-                                <w:rFonts w:ascii="Arial" w:eastAsia="Times New Roman" w:hAnsi="Arial" w:cs="Arial"/>
-                                <w:color w:val="000000"/>
-                              </w:rPr>
-                              <w:t>disiapkan</w:t>
-                            </w:r>
-                            <w:proofErr w:type="spellEnd"/>
-                            <w:r>
-                              <w:rPr>
-                                <w:rFonts w:ascii="Arial" w:eastAsia="Times New Roman" w:hAnsi="Arial" w:cs="Arial"/>
-                                <w:color w:val="000000"/>
-                              </w:rPr>
-                              <w:t xml:space="preserve"> </w:t>
-                            </w:r>
-                            <w:proofErr w:type="spellStart"/>
-                            <w:r>
-                              <w:rPr>
-                                <w:rFonts w:ascii="Arial" w:eastAsia="Times New Roman" w:hAnsi="Arial" w:cs="Arial"/>
-                                <w:color w:val="000000"/>
-                              </w:rPr>
-                              <w:t>sebelum</w:t>
-                            </w:r>
-                            <w:proofErr w:type="spellEnd"/>
-                            <w:r>
-                              <w:rPr>
-                                <w:rFonts w:ascii="Arial" w:eastAsia="Times New Roman" w:hAnsi="Arial" w:cs="Arial"/>
-                                <w:color w:val="000000"/>
-                              </w:rPr>
-                              <w:t xml:space="preserve"> </w:t>
-                            </w:r>
-                            <w:proofErr w:type="spellStart"/>
-                            <w:r>
-                              <w:rPr>
-                                <w:rFonts w:ascii="Arial" w:eastAsia="Times New Roman" w:hAnsi="Arial" w:cs="Arial"/>
-                                <w:color w:val="000000"/>
-                              </w:rPr>
-                              <w:t>memperlajari</w:t>
-                            </w:r>
-                            <w:proofErr w:type="spellEnd"/>
-                            <w:r>
-                              <w:rPr>
-                                <w:rFonts w:ascii="Arial" w:eastAsia="Times New Roman" w:hAnsi="Arial" w:cs="Arial"/>
-                                <w:color w:val="000000"/>
-                              </w:rPr>
-                              <w:t xml:space="preserve"> </w:t>
-                            </w:r>
-                            <w:proofErr w:type="spellStart"/>
-                            <w:r>
-                              <w:rPr>
-                                <w:rFonts w:ascii="Arial" w:eastAsia="Times New Roman" w:hAnsi="Arial" w:cs="Arial"/>
-                                <w:color w:val="000000"/>
-                              </w:rPr>
-                              <w:t>mongodb</w:t>
-                            </w:r>
-                            <w:proofErr w:type="spellEnd"/>
-                          </w:p>
-                          <w:p>
-                            <w:pPr>
-                              <w:pStyle w:val="ListParagraph"/>
-                              <w:numPr>
-                                <w:ilvl w:val="0"/>
-                                <w:numId w:val="4"/>
-                              </w:numPr>
-                              <w:spacing w:after="0" w:line="240" w:lineRule="auto"/>
-                              <w:rPr>
-                                <w:rFonts w:ascii="Times New Roman" w:eastAsia="Times New Roman" w:hAnsi="Times New Roman" w:cs="Times New Roman"/>
-                                <w:sz w:val="24"/>
-                                <w:szCs w:val="24"/>
-                              </w:rPr>
-                            </w:pPr>
-                            <w:r>
-                              <w:rPr>
-                                <w:rFonts w:ascii="Arial" w:eastAsia="Times New Roman" w:hAnsi="Arial" w:cs="Arial"/>
-                                <w:color w:val="000000"/>
-                              </w:rPr>
-                              <w:t>-</w:t>
-                            </w:r>
-                            <w:proofErr w:type="spellStart"/>
-                            <w:r>
-                              <w:rPr>
-                                <w:rFonts w:ascii="Arial" w:eastAsia="Times New Roman" w:hAnsi="Arial" w:cs="Arial"/>
-                                <w:color w:val="000000"/>
-                              </w:rPr>
-                              <w:t>cara</w:t>
-                            </w:r>
-                            <w:proofErr w:type="spellEnd"/>
-                            <w:r>
-                              <w:rPr>
-                                <w:rFonts w:ascii="Arial" w:eastAsia="Times New Roman" w:hAnsi="Arial" w:cs="Arial"/>
-                                <w:color w:val="000000"/>
-                              </w:rPr>
-                              <w:t xml:space="preserve"> </w:t>
-                            </w:r>
-                            <w:proofErr w:type="spellStart"/>
-                            <w:r>
-                              <w:rPr>
-                                <w:rFonts w:ascii="Arial" w:eastAsia="Times New Roman" w:hAnsi="Arial" w:cs="Arial"/>
-                                <w:color w:val="000000"/>
-                              </w:rPr>
-                              <w:t>efektif</w:t>
-                            </w:r>
-                            <w:proofErr w:type="spellEnd"/>
-                            <w:r>
-                              <w:rPr>
-                                <w:rFonts w:ascii="Arial" w:eastAsia="Times New Roman" w:hAnsi="Arial" w:cs="Arial"/>
-                                <w:color w:val="000000"/>
-                              </w:rPr>
-                              <w:t xml:space="preserve"> </w:t>
-                            </w:r>
-                            <w:proofErr w:type="spellStart"/>
-                            <w:r>
-                              <w:rPr>
-                                <w:rFonts w:ascii="Arial" w:eastAsia="Times New Roman" w:hAnsi="Arial" w:cs="Arial"/>
-                                <w:color w:val="000000"/>
-                              </w:rPr>
-                              <w:t>memperlajari</w:t>
-                            </w:r>
-                            <w:proofErr w:type="spellEnd"/>
-                            <w:r>
-                              <w:rPr>
-                                <w:rFonts w:ascii="Arial" w:eastAsia="Times New Roman" w:hAnsi="Arial" w:cs="Arial"/>
-                                <w:color w:val="000000"/>
-                              </w:rPr>
-                              <w:t xml:space="preserve"> </w:t>
-                            </w:r>
-                            <w:proofErr w:type="spellStart"/>
-                            <w:r>
-                              <w:rPr>
-                                <w:rFonts w:ascii="Arial" w:eastAsia="Times New Roman" w:hAnsi="Arial" w:cs="Arial"/>
-                                <w:color w:val="000000"/>
-                              </w:rPr>
-                              <w:t>materi</w:t>
-                            </w:r>
-                            <w:proofErr w:type="spellEnd"/>
-                            <w:r>
-                              <w:rPr>
-                                <w:rFonts w:ascii="Arial" w:eastAsia="Times New Roman" w:hAnsi="Arial" w:cs="Arial"/>
-                                <w:color w:val="000000"/>
-                              </w:rPr>
-                              <w:t xml:space="preserve"> </w:t>
-                            </w:r>
-                            <w:proofErr w:type="spellStart"/>
-                            <w:r>
-                              <w:rPr>
-                                <w:rFonts w:ascii="Arial" w:eastAsia="Times New Roman" w:hAnsi="Arial" w:cs="Arial"/>
-                                <w:color w:val="000000"/>
-                              </w:rPr>
-                              <w:t>ini</w:t>
-                            </w:r>
-                            <w:proofErr w:type="spellEnd"/>
-                            <w:r>
-                              <w:rPr>
-                                <w:rFonts w:ascii="Arial" w:eastAsia="Times New Roman" w:hAnsi="Arial" w:cs="Arial"/>
-                                <w:color w:val="000000"/>
-                              </w:rPr>
-                              <w:t xml:space="preserve"> </w:t>
-                            </w:r>
-                          </w:p>
                           <w:p/>
                         </w:txbxContent>
                       </wps:txbx>
@@ -855,219 +642,6 @@
                       </w:r>
                       <w:proofErr w:type="spellEnd"/>
                     </w:p>
-                    <w:p>
-                      <w:pPr>
-                        <w:pStyle w:val="ListParagraph"/>
-                        <w:numPr>
-                          <w:ilvl w:val="0"/>
-                          <w:numId w:val="4"/>
-                        </w:numPr>
-                        <w:spacing w:after="0" w:line="240" w:lineRule="auto"/>
-                        <w:rPr>
-                          <w:rFonts w:ascii="Times New Roman" w:eastAsia="Times New Roman" w:hAnsi="Times New Roman" w:cs="Times New Roman"/>
-                          <w:sz w:val="24"/>
-                          <w:szCs w:val="24"/>
-                        </w:rPr>
-                      </w:pPr>
-                      <w:r>
-                        <w:rPr>
-                          <w:rFonts w:ascii="Arial" w:eastAsia="Times New Roman" w:hAnsi="Arial" w:cs="Arial"/>
-                          <w:color w:val="000000"/>
-                        </w:rPr>
-                        <w:t>-</w:t>
-                      </w:r>
-                      <w:proofErr w:type="spellStart"/>
-                      <w:r>
-                        <w:rPr>
-                          <w:rFonts w:ascii="Arial" w:eastAsia="Times New Roman" w:hAnsi="Arial" w:cs="Arial"/>
-                          <w:color w:val="000000"/>
-                        </w:rPr>
-                        <w:t>hal</w:t>
-                      </w:r>
-                      <w:proofErr w:type="spellEnd"/>
-                      <w:r>
-                        <w:rPr>
-                          <w:rFonts w:ascii="Arial" w:eastAsia="Times New Roman" w:hAnsi="Arial" w:cs="Arial"/>
-                          <w:color w:val="000000"/>
-                        </w:rPr>
-                        <w:t xml:space="preserve"> yang </w:t>
-                      </w:r>
-                      <w:proofErr w:type="spellStart"/>
-                      <w:r>
-                        <w:rPr>
-                          <w:rFonts w:ascii="Arial" w:eastAsia="Times New Roman" w:hAnsi="Arial" w:cs="Arial"/>
-                          <w:color w:val="000000"/>
-                        </w:rPr>
-                        <w:t>harus</w:t>
-                      </w:r>
-                      <w:proofErr w:type="spellEnd"/>
-                      <w:r>
-                        <w:rPr>
-                          <w:rFonts w:ascii="Arial" w:eastAsia="Times New Roman" w:hAnsi="Arial" w:cs="Arial"/>
-                          <w:color w:val="000000"/>
-                        </w:rPr>
-                        <w:t xml:space="preserve"> </w:t>
-                      </w:r>
-                      <w:proofErr w:type="spellStart"/>
-                      <w:r>
-                        <w:rPr>
-                          <w:rFonts w:ascii="Arial" w:eastAsia="Times New Roman" w:hAnsi="Arial" w:cs="Arial"/>
-                          <w:color w:val="000000"/>
-                        </w:rPr>
-                        <w:t>disiapkan</w:t>
-                      </w:r>
-                      <w:proofErr w:type="spellEnd"/>
-                      <w:r>
-                        <w:rPr>
-                          <w:rFonts w:ascii="Arial" w:eastAsia="Times New Roman" w:hAnsi="Arial" w:cs="Arial"/>
-                          <w:color w:val="000000"/>
-                        </w:rPr>
-                        <w:t xml:space="preserve"> </w:t>
-                      </w:r>
-                      <w:proofErr w:type="spellStart"/>
-                      <w:r>
-                        <w:rPr>
-                          <w:rFonts w:ascii="Arial" w:eastAsia="Times New Roman" w:hAnsi="Arial" w:cs="Arial"/>
-                          <w:color w:val="000000"/>
-                        </w:rPr>
-                        <w:t>sebelum</w:t>
-                      </w:r>
-                      <w:proofErr w:type="spellEnd"/>
-                      <w:r>
-                        <w:rPr>
-                          <w:rFonts w:ascii="Arial" w:eastAsia="Times New Roman" w:hAnsi="Arial" w:cs="Arial"/>
-                          <w:color w:val="000000"/>
-                        </w:rPr>
-                        <w:t xml:space="preserve"> </w:t>
-                      </w:r>
-                      <w:proofErr w:type="spellStart"/>
-                      <w:r>
-                        <w:rPr>
-                          <w:rFonts w:ascii="Arial" w:eastAsia="Times New Roman" w:hAnsi="Arial" w:cs="Arial"/>
-                          <w:color w:val="000000"/>
-                        </w:rPr>
-                        <w:t>memperlajari</w:t>
-                      </w:r>
-                      <w:proofErr w:type="spellEnd"/>
-                      <w:r>
-                        <w:rPr>
-                          <w:rFonts w:ascii="Arial" w:eastAsia="Times New Roman" w:hAnsi="Arial" w:cs="Arial"/>
-                          <w:color w:val="000000"/>
-                        </w:rPr>
-                        <w:t xml:space="preserve"> </w:t>
-                      </w:r>
-                      <w:proofErr w:type="spellStart"/>
-                      <w:r>
-                        <w:rPr>
-                          <w:rFonts w:ascii="Arial" w:eastAsia="Times New Roman" w:hAnsi="Arial" w:cs="Arial"/>
-                          <w:color w:val="000000"/>
-                        </w:rPr>
-                        <w:t>mongodb</w:t>
-                      </w:r>
-                      <w:proofErr w:type="spellEnd"/>
-                    </w:p>
-                    <w:p>
-                      <w:pPr>
-                        <w:pStyle w:val="ListParagraph"/>
-                        <w:numPr>
-                          <w:ilvl w:val="0"/>
-                          <w:numId w:val="4"/>
-                        </w:numPr>
-                        <w:spacing w:after="0" w:line="240" w:lineRule="auto"/>
-                        <w:rPr>
-                          <w:rFonts w:ascii="Times New Roman" w:eastAsia="Times New Roman" w:hAnsi="Times New Roman" w:cs="Times New Roman"/>
-                          <w:sz w:val="24"/>
-                          <w:szCs w:val="24"/>
-                        </w:rPr>
-                      </w:pPr>
-                      <w:r>
-                        <w:rPr>
-                          <w:rFonts w:ascii="Arial" w:eastAsia="Times New Roman" w:hAnsi="Arial" w:cs="Arial"/>
-                          <w:color w:val="000000"/>
-                        </w:rPr>
-                        <w:t>-</w:t>
-                      </w:r>
-                      <w:proofErr w:type="spellStart"/>
-                      <w:r>
-                        <w:rPr>
-                          <w:rFonts w:ascii="Arial" w:eastAsia="Times New Roman" w:hAnsi="Arial" w:cs="Arial"/>
-                          <w:color w:val="000000"/>
-                        </w:rPr>
-                        <w:t>cara</w:t>
-                      </w:r>
-                      <w:proofErr w:type="spellEnd"/>
-                      <w:r>
-                        <w:rPr>
-                          <w:rFonts w:ascii="Arial" w:eastAsia="Times New Roman" w:hAnsi="Arial" w:cs="Arial"/>
-                          <w:color w:val="000000"/>
-                        </w:rPr>
-                        <w:t xml:space="preserve"> </w:t>
-                      </w:r>
-                      <w:proofErr w:type="spellStart"/>
-                      <w:r>
-                        <w:rPr>
-                          <w:rFonts w:ascii="Arial" w:eastAsia="Times New Roman" w:hAnsi="Arial" w:cs="Arial"/>
-                          <w:color w:val="000000"/>
-                        </w:rPr>
-                        <w:t>efektif</w:t>
-                      </w:r>
-                      <w:proofErr w:type="spellEnd"/>
-                      <w:r>
-                        <w:rPr>
-                          <w:rFonts w:ascii="Arial" w:eastAsia="Times New Roman" w:hAnsi="Arial" w:cs="Arial"/>
-                          <w:color w:val="000000"/>
-                        </w:rPr>
-                        <w:t xml:space="preserve"> </w:t>
-                      </w:r>
-                      <w:proofErr w:type="spellStart"/>
-                      <w:r>
-                        <w:rPr>
-                          <w:rFonts w:ascii="Arial" w:eastAsia="Times New Roman" w:hAnsi="Arial" w:cs="Arial"/>
-                          <w:color w:val="000000"/>
-                        </w:rPr>
-                        <w:t>memperlajari</w:t>
-                      </w:r>
-                      <w:proofErr w:type="spellEnd"/>
-                      <w:r>
-                        <w:rPr>
-                          <w:rFonts w:ascii="Arial" w:eastAsia="Times New Roman" w:hAnsi="Arial" w:cs="Arial"/>
-                          <w:color w:val="000000"/>
-                        </w:rPr>
-                        <w:t xml:space="preserve"> </w:t>
-                      </w:r>
-                      <w:proofErr w:type="spellStart"/>
-                      <w:r>
-                        <w:rPr>
-                          <w:rFonts w:ascii="Arial" w:eastAsia="Times New Roman" w:hAnsi="Arial" w:cs="Arial"/>
-                          <w:color w:val="000000"/>
-                        </w:rPr>
-                        <w:t>materi</w:t>
-                      </w:r>
-                      <w:proofErr w:type="spellEnd"/>
-                      <w:r>
-                        <w:rPr>
-                          <w:rFonts w:ascii="Arial" w:eastAsia="Times New Roman" w:hAnsi="Arial" w:cs="Arial"/>
-                          <w:color w:val="000000"/>
-                        </w:rPr>
-                        <w:t xml:space="preserve"> </w:t>
-                      </w:r>
-                      <w:proofErr w:type="spellStart"/>
-                      <w:r>
-                        <w:rPr>
-                          <w:rFonts w:ascii="Arial" w:eastAsia="Times New Roman" w:hAnsi="Arial" w:cs="Arial"/>
-                          <w:color w:val="000000"/>
-                        </w:rPr>
-                        <w:t>ini</w:t>
-                      </w:r>
-                      <w:proofErr w:type="spellEnd"/>
-                      <w:r>
-                        <w:rPr>
-                          <w:rFonts w:ascii="Arial" w:eastAsia="Times New Roman" w:hAnsi="Arial" w:cs="Arial"/>
-                          <w:color w:val="000000"/>
-                        </w:rPr>
-                        <w:t xml:space="preserve"> </w:t>
-                      </w:r>
-                    </w:p>
                     <w:p/>
                   </w:txbxContent>
                 </v:textbox>
@@ -3652,10 +3226,28 @@
           <w:sz w:val="32"/>
           <w:szCs w:val="32"/>
         </w:rPr>
-        <w:t xml:space="preserve"> lengkap]</w:t>
-      </w:r>
-      <w:bookmarkStart w:id="0" w:name="_GoBack"/>
-      <w:bookmarkEnd w:id="0"/>
+        <w:t xml:space="preserve"> </w:t>
+      </w:r>
+      <w:proofErr w:type="spellStart"/>
+      <w:r>
+        <w:rPr>
+          <w:rFonts w:ascii="Times New Roman" w:hAnsi="Times New Roman" w:cs="Times New Roman"/>
+          <w:b/>
+          <w:sz w:val="32"/>
+          <w:szCs w:val="32"/>
+        </w:rPr>
+        <w:t>lengkap</w:t>
+      </w:r>
+      <w:proofErr w:type="spellEnd"/>
+      <w:r>
+        <w:rPr>
+          <w:rFonts w:ascii="Times New Roman" w:hAnsi="Times New Roman" w:cs="Times New Roman"/>
+          <w:b/>
+          <w:sz w:val="32"/>
+          <w:szCs w:val="32"/>
+        </w:rPr>
+        <w:t>]</w:t>
+      </w:r>
     </w:p>
     <w:p>
       <w:pPr>
@@ -4730,20 +4322,312 @@
         </w:rPr>
       </w:pPr>
     </w:p>
-    <w:p/>
     <w:p>
       <w:pPr>
-        <w:rPr>
-          <w:rFonts w:ascii="Times New Roman" w:hAnsi="Times New Roman" w:cs="Times New Roman"/>
-        </w:rPr>
-      </w:pPr>
+        <w:jc w:val="center"/>
+        <w:rPr>
+          <w:rFonts w:ascii="Times New Roman" w:hAnsi="Times New Roman" w:cs="Times New Roman"/>
+          <w:b/>
+          <w:sz w:val="48"/>
+          <w:szCs w:val="48"/>
+        </w:rPr>
+      </w:pPr>
+      <w:r>
+        <w:rPr>
+          <w:rFonts w:ascii="Times New Roman" w:hAnsi="Times New Roman" w:cs="Times New Roman"/>
+          <w:b/>
+          <w:sz w:val="48"/>
+          <w:szCs w:val="48"/>
+        </w:rPr>
+        <w:t xml:space="preserve">Bab </w:t>
+      </w:r>
+      <w:proofErr w:type="gramStart"/>
+      <w:r>
+        <w:rPr>
+          <w:rFonts w:ascii="Times New Roman" w:hAnsi="Times New Roman" w:cs="Times New Roman"/>
+          <w:b/>
+          <w:sz w:val="48"/>
+          <w:szCs w:val="48"/>
+        </w:rPr>
+        <w:t>2 :</w:t>
+      </w:r>
+      <w:proofErr w:type="gramEnd"/>
+      <w:r>
+        <w:rPr>
+          <w:rFonts w:ascii="Times New Roman" w:hAnsi="Times New Roman" w:cs="Times New Roman"/>
+          <w:b/>
+          <w:sz w:val="48"/>
+          <w:szCs w:val="48"/>
+        </w:rPr>
+        <w:t xml:space="preserve"> </w:t>
+      </w:r>
+      <w:proofErr w:type="spellStart"/>
+      <w:r>
+        <w:rPr>
+          <w:rFonts w:ascii="Times New Roman" w:hAnsi="Times New Roman" w:cs="Times New Roman"/>
+          <w:b/>
+          <w:sz w:val="48"/>
+          <w:szCs w:val="48"/>
+        </w:rPr>
+        <w:t>Pengenalan</w:t>
+      </w:r>
+      <w:proofErr w:type="spellEnd"/>
+      <w:r>
+        <w:rPr>
+          <w:rFonts w:ascii="Times New Roman" w:hAnsi="Times New Roman" w:cs="Times New Roman"/>
+          <w:b/>
+          <w:sz w:val="48"/>
+          <w:szCs w:val="48"/>
+        </w:rPr>
+        <w:t xml:space="preserve"> &amp; crud </w:t>
+      </w:r>
+      <w:proofErr w:type="spellStart"/>
+      <w:r>
+        <w:rPr>
+          <w:rFonts w:ascii="Times New Roman" w:hAnsi="Times New Roman" w:cs="Times New Roman"/>
+          <w:b/>
+          <w:sz w:val="48"/>
+          <w:szCs w:val="48"/>
+        </w:rPr>
+        <w:t>mongoDB</w:t>
+      </w:r>
+      <w:proofErr w:type="spellEnd"/>
     </w:p>
     <w:p>
-      <w:pPr>
-        <w:rPr>
-          <w:rFonts w:ascii="Times New Roman" w:hAnsi="Times New Roman" w:cs="Times New Roman"/>
-        </w:rPr>
-      </w:pPr>
+      <w:r>
+        <w:rPr>
+          <w:rFonts w:ascii="Times New Roman" w:hAnsi="Times New Roman" w:cs="Times New Roman"/>
+          <w:b/>
+          <w:noProof/>
+          <w:sz w:val="48"/>
+          <w:szCs w:val="48"/>
+        </w:rPr>
+        <mc:AlternateContent>
+          <mc:Choice Requires="wps">
+            <w:drawing>
+              <wp:anchor distT="0" distB="0" distL="114300" distR="114300" simplePos="0" relativeHeight="251661312" behindDoc="0" locked="0" layoutInCell="1" allowOverlap="1" wp14:anchorId="2580FBAF" wp14:editId="60443C44">
+                <wp:simplePos x="0" y="0"/>
+                <wp:positionH relativeFrom="column">
+                  <wp:posOffset>885825</wp:posOffset>
+                </wp:positionH>
+                <wp:positionV relativeFrom="paragraph">
+                  <wp:posOffset>414020</wp:posOffset>
+                </wp:positionV>
+                <wp:extent cx="4453467" cy="1193800"/>
+                <wp:effectExtent l="0" t="0" r="23495" b="25400"/>
+                <wp:wrapNone/>
+                <wp:docPr id="2" name="Text Box 2"/>
+                <wp:cNvGraphicFramePr>
+                  <a:graphicFrameLocks xmlns:a="http://schemas.openxmlformats.org/drawingml/2006/main"/>
+                </wp:cNvGraphicFramePr>
+                <a:graphic xmlns:a="http://schemas.openxmlformats.org/drawingml/2006/main">
+                  <a:graphicData uri="http://schemas.microsoft.com/office/word/2010/wordprocessingShape">
+                    <wps:wsp>
+                      <wps:cNvSpPr txBox="1">
+                        <a:spLocks noChangeArrowheads="1"/>
+                      </wps:cNvSpPr>
+                      <wps:spPr bwMode="auto">
+                        <a:xfrm>
+                          <a:off x="0" y="0"/>
+                          <a:ext cx="4453467" cy="1193800"/>
+                        </a:xfrm>
+                        <a:prstGeom prst="rect">
+                          <a:avLst/>
+                        </a:prstGeom>
+                        <a:ln>
+                          <a:headEnd/>
+                          <a:tailEnd/>
+                        </a:ln>
+                      </wps:spPr>
+                      <wps:style>
+                        <a:lnRef idx="2">
+                          <a:schemeClr val="accent3"/>
+                        </a:lnRef>
+                        <a:fillRef idx="1">
+                          <a:schemeClr val="lt1"/>
+                        </a:fillRef>
+                        <a:effectRef idx="0">
+                          <a:schemeClr val="accent3"/>
+                        </a:effectRef>
+                        <a:fontRef idx="minor">
+                          <a:schemeClr val="dk1"/>
+                        </a:fontRef>
+                      </wps:style>
+                      <wps:txbx>
+                        <w:txbxContent>
+                          <w:p>
+                            <w:proofErr w:type="spellStart"/>
+                            <w:r>
+                              <w:t>Didalam</w:t>
+                            </w:r>
+                            <w:proofErr w:type="spellEnd"/>
+                            <w:r>
+                              <w:t xml:space="preserve"> </w:t>
+                            </w:r>
+                            <w:proofErr w:type="spellStart"/>
+                            <w:r>
+                              <w:t>bab</w:t>
+                            </w:r>
+                            <w:proofErr w:type="spellEnd"/>
+                            <w:r>
+                              <w:t xml:space="preserve"> 2</w:t>
+                            </w:r>
+                            <w:r>
+                              <w:t xml:space="preserve">: </w:t>
+                            </w:r>
+                            <w:proofErr w:type="spellStart"/>
+                            <w:r>
+                              <w:t>pengenalan</w:t>
+                            </w:r>
+                            <w:proofErr w:type="spellEnd"/>
+                            <w:r>
+                              <w:t xml:space="preserve"> </w:t>
+                            </w:r>
+                            <w:proofErr w:type="spellStart"/>
+                            <w:r>
+                              <w:t>MongoDB</w:t>
+                            </w:r>
+                            <w:proofErr w:type="spellEnd"/>
+                            <w:r>
+                              <w:t xml:space="preserve"> </w:t>
+                            </w:r>
+                            <w:proofErr w:type="spellStart"/>
+                            <w:r>
+                              <w:t>anda</w:t>
+                            </w:r>
+                            <w:proofErr w:type="spellEnd"/>
+                            <w:r>
+                              <w:t xml:space="preserve"> </w:t>
+                            </w:r>
+                            <w:proofErr w:type="spellStart"/>
+                            <w:r>
+                              <w:t>akan</w:t>
+                            </w:r>
+                            <w:proofErr w:type="spellEnd"/>
+                            <w:r>
+                              <w:t xml:space="preserve"> </w:t>
+                            </w:r>
+                            <w:proofErr w:type="spellStart"/>
+                            <w:proofErr w:type="gramStart"/>
+                            <w:r>
+                              <w:t>mempelajari</w:t>
+                            </w:r>
+                            <w:proofErr w:type="spellEnd"/>
+                            <w:r>
+                              <w:t xml:space="preserve"> :</w:t>
+                            </w:r>
+                            <w:proofErr w:type="gramEnd"/>
+                            <w:r>
+                              <w:t xml:space="preserve"> </w:t>
+                            </w:r>
+                          </w:p>
+                          <w:p/>
+                          <w:p>
+                            <w:r>
+                              <w:tab/>
+                            </w:r>
+                          </w:p>
+                        </w:txbxContent>
+                      </wps:txbx>
+                      <wps:bodyPr rot="0" vert="horz" wrap="square" lIns="91440" tIns="45720" rIns="91440" bIns="45720" anchor="t" anchorCtr="0">
+                        <a:noAutofit/>
+                      </wps:bodyPr>
+                    </wps:wsp>
+                  </a:graphicData>
+                </a:graphic>
+                <wp14:sizeRelH relativeFrom="margin">
+                  <wp14:pctWidth>0</wp14:pctWidth>
+                </wp14:sizeRelH>
+                <wp14:sizeRelV relativeFrom="margin">
+                  <wp14:pctHeight>0</wp14:pctHeight>
+                </wp14:sizeRelV>
+              </wp:anchor>
+            </w:drawing>
+          </mc:Choice>
+          <mc:Fallback>
+            <w:pict>
+              <v:shape id="_x0000_s1027" type="#_x0000_t202" style="position:absolute;margin-left:69.75pt;margin-top:32.6pt;width:350.65pt;height:94pt;z-index:251661312;visibility:visible;mso-wrap-style:square;mso-width-percent:0;mso-height-percent:0;mso-wrap-distance-left:9pt;mso-wrap-distance-top:0;mso-wrap-distance-right:9pt;mso-wrap-distance-bottom:0;mso-position-horizontal:absolute;mso-position-horizontal-relative:text;mso-position-vertical:absolute;mso-position-vertical-relative:text;mso-width-percent:0;mso-height-percent:0;mso-width-relative:margin;mso-height-relative:margin;v-text-anchor:top" o:gfxdata="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" fillcolor="white [3201]" strokecolor="#9bbb59 [3206]" strokeweight="2pt">
+                <v:textbox>
+                  <w:txbxContent>
+                    <w:p>
+                      <w:proofErr w:type="spellStart"/>
+                      <w:r>
+                        <w:t>Didalam</w:t>
+                      </w:r>
+                      <w:proofErr w:type="spellEnd"/>
+                      <w:r>
+                        <w:t xml:space="preserve"> </w:t>
+                      </w:r>
+                      <w:proofErr w:type="spellStart"/>
+                      <w:r>
+                        <w:t>bab</w:t>
+                      </w:r>
+                      <w:proofErr w:type="spellEnd"/>
+                      <w:r>
+                        <w:t xml:space="preserve"> 2</w:t>
+                      </w:r>
+                      <w:r>
+                        <w:t xml:space="preserve">: </w:t>
+                      </w:r>
+                      <w:proofErr w:type="spellStart"/>
+                      <w:r>
+                        <w:t>pengenalan</w:t>
+                      </w:r>
+                      <w:proofErr w:type="spellEnd"/>
+                      <w:r>
+                        <w:t xml:space="preserve"> </w:t>
+                      </w:r>
+                      <w:proofErr w:type="spellStart"/>
+                      <w:r>
+                        <w:t>MongoDB</w:t>
+                      </w:r>
+                      <w:proofErr w:type="spellEnd"/>
+                      <w:r>
+                        <w:t xml:space="preserve"> </w:t>
+                      </w:r>
+                      <w:proofErr w:type="spellStart"/>
+                      <w:r>
+                        <w:t>anda</w:t>
+                      </w:r>
+                      <w:proofErr w:type="spellEnd"/>
+                      <w:r>
+                        <w:t xml:space="preserve"> </w:t>
+                      </w:r>
+                      <w:proofErr w:type="spellStart"/>
+                      <w:r>
+                        <w:t>akan</w:t>
+                      </w:r>
+                      <w:proofErr w:type="spellEnd"/>
+                      <w:r>
+                        <w:t xml:space="preserve"> </w:t>
+                      </w:r>
+                      <w:proofErr w:type="spellStart"/>
+                      <w:proofErr w:type="gramStart"/>
+                      <w:r>
+                        <w:t>mempelajari</w:t>
+                      </w:r>
+                      <w:proofErr w:type="spellEnd"/>
+                      <w:r>
+                        <w:t xml:space="preserve"> :</w:t>
+                      </w:r>
+                      <w:proofErr w:type="gramEnd"/>
+                      <w:r>
+                        <w:t xml:space="preserve"> </w:t>
+                      </w:r>
+                    </w:p>
+                    <w:p/>
+                    <w:p>
+                      <w:r>
+                        <w:tab/>
+                      </w:r>
+                    </w:p>
+                  </w:txbxContent>
+                </v:textbox>
+              </v:shape>
+            </w:pict>
+          </mc:Fallback>
+        </mc:AlternateContent>
+      </w:r>
     </w:p>
     <w:p>
       <w:pPr>
@@ -4751,17 +4635,31 @@
           <w:rFonts w:ascii="Times New Roman" w:hAnsi="Times New Roman" w:cs="Times New Roman"/>
         </w:rPr>
       </w:pPr>
-      <w:r>
-        <w:rPr>
-          <w:rFonts w:ascii="Times New Roman" w:hAnsi="Times New Roman" w:cs="Times New Roman"/>
-        </w:rPr>
-        <w:br w:type="textWrapping" w:clear="all"/>
-      </w:r>
     </w:p>
     <w:p>
       <w:pPr>
         <w:rPr>
           <w:rFonts w:ascii="Times New Roman" w:hAnsi="Times New Roman" w:cs="Times New Roman"/>
+        </w:rPr>
+      </w:pPr>
+    </w:p>
+    <w:p>
+      <w:pPr>
+        <w:rPr>
+          <w:rFonts w:ascii="Times New Roman" w:hAnsi="Times New Roman" w:cs="Times New Roman"/>
+        </w:rPr>
+      </w:pPr>
+      <w:r>
+        <w:rPr>
+          <w:rFonts w:ascii="Times New Roman" w:hAnsi="Times New Roman" w:cs="Times New Roman"/>
+        </w:rPr>
+        <w:br w:type="textWrapping" w:clear="all"/>
+      </w:r>
+    </w:p>
+    <w:p>
+      <w:pPr>
+        <w:rPr>
+          <w:rFonts w:ascii="Times New Roman" w:hAnsi="Times New Roman" w:cs="Times New Roman"/>
           <w:b/>
           <w:sz w:val="36"/>
           <w:szCs w:val="36"/>
@@ -4777,13 +4675,1051 @@
           <w:szCs w:val="32"/>
         </w:rPr>
       </w:pPr>
+      <w:proofErr w:type="spellStart"/>
+      <w:r>
+        <w:rPr>
+          <w:rFonts w:ascii="Times New Roman" w:hAnsi="Times New Roman" w:cs="Times New Roman"/>
+          <w:b/>
+          <w:sz w:val="32"/>
+          <w:szCs w:val="32"/>
+        </w:rPr>
+        <w:t>Memahami</w:t>
+      </w:r>
+      <w:proofErr w:type="spellEnd"/>
+      <w:r>
+        <w:rPr>
+          <w:rFonts w:ascii="Times New Roman" w:hAnsi="Times New Roman" w:cs="Times New Roman"/>
+          <w:b/>
+          <w:sz w:val="32"/>
+          <w:szCs w:val="32"/>
+        </w:rPr>
+        <w:t xml:space="preserve"> </w:t>
+      </w:r>
+      <w:proofErr w:type="gramStart"/>
+      <w:r>
+        <w:rPr>
+          <w:rFonts w:ascii="Times New Roman" w:hAnsi="Times New Roman" w:cs="Times New Roman"/>
+          <w:b/>
+          <w:sz w:val="32"/>
+          <w:szCs w:val="32"/>
+        </w:rPr>
+        <w:t>Database ,collections</w:t>
+      </w:r>
+      <w:proofErr w:type="gramEnd"/>
+      <w:r>
+        <w:rPr>
+          <w:rFonts w:ascii="Times New Roman" w:hAnsi="Times New Roman" w:cs="Times New Roman"/>
+          <w:b/>
+          <w:sz w:val="32"/>
+          <w:szCs w:val="32"/>
+        </w:rPr>
+        <w:t xml:space="preserve"> &amp; documents</w:t>
+      </w:r>
+      <w:r>
+        <w:rPr>
+          <w:rFonts w:ascii="Times New Roman" w:hAnsi="Times New Roman" w:cs="Times New Roman"/>
+          <w:b/>
+          <w:sz w:val="32"/>
+          <w:szCs w:val="32"/>
+        </w:rPr>
+        <w:t xml:space="preserve"> ?</w:t>
+      </w:r>
     </w:p>
     <w:p>
       <w:pPr>
         <w:rPr>
           <w:rFonts w:ascii="Times New Roman" w:hAnsi="Times New Roman" w:cs="Times New Roman"/>
-        </w:rPr>
-      </w:pPr>
+          <w:b/>
+          <w:sz w:val="28"/>
+          <w:szCs w:val="28"/>
+        </w:rPr>
+      </w:pPr>
+      <w:r>
+        <w:rPr>
+          <w:rFonts w:ascii="Times New Roman" w:hAnsi="Times New Roman" w:cs="Times New Roman"/>
+          <w:b/>
+          <w:sz w:val="28"/>
+          <w:szCs w:val="28"/>
+        </w:rPr>
+        <w:t>Database</w:t>
+      </w:r>
+    </w:p>
+    <w:p>
+      <w:pPr>
+        <w:rPr>
+          <w:rFonts w:ascii="inherit" w:eastAsia="Times New Roman" w:hAnsi="inherit" w:cs="Times New Roman"/>
+          <w:sz w:val="26"/>
+          <w:szCs w:val="26"/>
+        </w:rPr>
+      </w:pPr>
+      <w:r>
+        <w:rPr>
+          <w:rFonts w:ascii="inherit" w:eastAsia="Times New Roman" w:hAnsi="inherit" w:cs="Times New Roman"/>
+          <w:sz w:val="26"/>
+          <w:szCs w:val="26"/>
+        </w:rPr>
+        <w:t xml:space="preserve">Database </w:t>
+      </w:r>
+      <w:proofErr w:type="spellStart"/>
+      <w:r>
+        <w:rPr>
+          <w:rFonts w:ascii="inherit" w:eastAsia="Times New Roman" w:hAnsi="inherit" w:cs="Times New Roman"/>
+          <w:sz w:val="26"/>
+          <w:szCs w:val="26"/>
+        </w:rPr>
+        <w:t>adalah</w:t>
+      </w:r>
+      <w:proofErr w:type="spellEnd"/>
+      <w:r>
+        <w:rPr>
+          <w:rFonts w:ascii="inherit" w:eastAsia="Times New Roman" w:hAnsi="inherit" w:cs="Times New Roman"/>
+          <w:sz w:val="26"/>
+          <w:szCs w:val="26"/>
+        </w:rPr>
+        <w:t xml:space="preserve"> container / </w:t>
+      </w:r>
+      <w:proofErr w:type="spellStart"/>
+      <w:r>
+        <w:rPr>
+          <w:rFonts w:ascii="inherit" w:eastAsia="Times New Roman" w:hAnsi="inherit" w:cs="Times New Roman"/>
+          <w:sz w:val="26"/>
+          <w:szCs w:val="26"/>
+        </w:rPr>
+        <w:t>wadah</w:t>
+      </w:r>
+      <w:proofErr w:type="spellEnd"/>
+      <w:r>
+        <w:rPr>
+          <w:rFonts w:ascii="inherit" w:eastAsia="Times New Roman" w:hAnsi="inherit" w:cs="Times New Roman"/>
+          <w:sz w:val="26"/>
+          <w:szCs w:val="26"/>
+        </w:rPr>
+        <w:t xml:space="preserve"> </w:t>
+      </w:r>
+      <w:proofErr w:type="spellStart"/>
+      <w:r>
+        <w:rPr>
+          <w:rFonts w:ascii="inherit" w:eastAsia="Times New Roman" w:hAnsi="inherit" w:cs="Times New Roman"/>
+          <w:sz w:val="26"/>
+          <w:szCs w:val="26"/>
+        </w:rPr>
+        <w:t>untuk</w:t>
+      </w:r>
+      <w:proofErr w:type="spellEnd"/>
+      <w:r>
+        <w:rPr>
+          <w:rFonts w:ascii="inherit" w:eastAsia="Times New Roman" w:hAnsi="inherit" w:cs="Times New Roman"/>
+          <w:sz w:val="26"/>
+          <w:szCs w:val="26"/>
+        </w:rPr>
+        <w:t xml:space="preserve"> </w:t>
+      </w:r>
+      <w:proofErr w:type="spellStart"/>
+      <w:r>
+        <w:rPr>
+          <w:rFonts w:ascii="inherit" w:eastAsia="Times New Roman" w:hAnsi="inherit" w:cs="Times New Roman"/>
+          <w:sz w:val="26"/>
+          <w:szCs w:val="26"/>
+        </w:rPr>
+        <w:t>menyimpan</w:t>
+      </w:r>
+      <w:proofErr w:type="spellEnd"/>
+      <w:r>
+        <w:rPr>
+          <w:rFonts w:ascii="inherit" w:eastAsia="Times New Roman" w:hAnsi="inherit" w:cs="Times New Roman"/>
+          <w:sz w:val="26"/>
+          <w:szCs w:val="26"/>
+        </w:rPr>
+        <w:t xml:space="preserve"> collection</w:t>
+      </w:r>
+    </w:p>
+    <w:p>
+      <w:pPr>
+        <w:rPr>
+          <w:rFonts w:ascii="Times New Roman" w:hAnsi="Times New Roman" w:cs="Times New Roman"/>
+          <w:b/>
+          <w:sz w:val="28"/>
+          <w:szCs w:val="28"/>
+        </w:rPr>
+      </w:pPr>
+      <w:r>
+        <w:rPr>
+          <w:rFonts w:ascii="Times New Roman" w:hAnsi="Times New Roman" w:cs="Times New Roman"/>
+          <w:b/>
+          <w:sz w:val="28"/>
+          <w:szCs w:val="28"/>
+        </w:rPr>
+        <w:t>Collection</w:t>
+      </w:r>
+    </w:p>
+    <w:p>
+      <w:pPr>
+        <w:rPr>
+          <w:rFonts w:ascii="inherit" w:eastAsia="Times New Roman" w:hAnsi="inherit" w:cs="Times New Roman"/>
+          <w:sz w:val="26"/>
+          <w:szCs w:val="26"/>
+        </w:rPr>
+      </w:pPr>
+      <w:r>
+        <w:rPr>
+          <w:rFonts w:ascii="inherit" w:eastAsia="Times New Roman" w:hAnsi="inherit" w:cs="Times New Roman"/>
+          <w:sz w:val="26"/>
+          <w:szCs w:val="26"/>
+        </w:rPr>
+        <w:t xml:space="preserve">Collection </w:t>
+      </w:r>
+      <w:proofErr w:type="spellStart"/>
+      <w:proofErr w:type="gramStart"/>
+      <w:r>
+        <w:rPr>
+          <w:rFonts w:ascii="inherit" w:eastAsia="Times New Roman" w:hAnsi="inherit" w:cs="Times New Roman"/>
+          <w:sz w:val="26"/>
+          <w:szCs w:val="26"/>
+        </w:rPr>
+        <w:t>adalah</w:t>
+      </w:r>
+      <w:proofErr w:type="spellEnd"/>
+      <w:r>
+        <w:rPr>
+          <w:rFonts w:ascii="inherit" w:eastAsia="Times New Roman" w:hAnsi="inherit" w:cs="Times New Roman"/>
+          <w:sz w:val="26"/>
+          <w:szCs w:val="26"/>
+        </w:rPr>
+        <w:t xml:space="preserve">  </w:t>
+      </w:r>
+      <w:proofErr w:type="spellStart"/>
+      <w:r>
+        <w:rPr>
+          <w:rFonts w:ascii="inherit" w:eastAsia="Times New Roman" w:hAnsi="inherit" w:cs="Times New Roman"/>
+          <w:sz w:val="26"/>
+          <w:szCs w:val="26"/>
+        </w:rPr>
+        <w:t>tempat</w:t>
+      </w:r>
+      <w:proofErr w:type="spellEnd"/>
+      <w:proofErr w:type="gramEnd"/>
+      <w:r>
+        <w:rPr>
+          <w:rFonts w:ascii="inherit" w:eastAsia="Times New Roman" w:hAnsi="inherit" w:cs="Times New Roman"/>
+          <w:sz w:val="26"/>
+          <w:szCs w:val="26"/>
+        </w:rPr>
+        <w:t xml:space="preserve"> </w:t>
+      </w:r>
+      <w:proofErr w:type="spellStart"/>
+      <w:r>
+        <w:rPr>
+          <w:rFonts w:ascii="inherit" w:eastAsia="Times New Roman" w:hAnsi="inherit" w:cs="Times New Roman"/>
+          <w:sz w:val="26"/>
+          <w:szCs w:val="26"/>
+        </w:rPr>
+        <w:t>penyimpanan</w:t>
+      </w:r>
+      <w:proofErr w:type="spellEnd"/>
+      <w:r>
+        <w:rPr>
+          <w:rFonts w:ascii="inherit" w:eastAsia="Times New Roman" w:hAnsi="inherit" w:cs="Times New Roman"/>
+          <w:sz w:val="26"/>
+          <w:szCs w:val="26"/>
+        </w:rPr>
+        <w:t xml:space="preserve"> document </w:t>
+      </w:r>
+      <w:proofErr w:type="spellStart"/>
+      <w:r>
+        <w:rPr>
+          <w:rFonts w:ascii="inherit" w:eastAsia="Times New Roman" w:hAnsi="inherit" w:cs="Times New Roman"/>
+          <w:sz w:val="26"/>
+          <w:szCs w:val="26"/>
+        </w:rPr>
+        <w:t>jika</w:t>
+      </w:r>
+      <w:proofErr w:type="spellEnd"/>
+      <w:r>
+        <w:rPr>
+          <w:rFonts w:ascii="inherit" w:eastAsia="Times New Roman" w:hAnsi="inherit" w:cs="Times New Roman"/>
+          <w:sz w:val="26"/>
+          <w:szCs w:val="26"/>
+        </w:rPr>
+        <w:t xml:space="preserve"> </w:t>
+      </w:r>
+      <w:proofErr w:type="spellStart"/>
+      <w:r>
+        <w:rPr>
+          <w:rFonts w:ascii="inherit" w:eastAsia="Times New Roman" w:hAnsi="inherit" w:cs="Times New Roman"/>
+          <w:sz w:val="26"/>
+          <w:szCs w:val="26"/>
+        </w:rPr>
+        <w:t>dianalogikan</w:t>
+      </w:r>
+      <w:proofErr w:type="spellEnd"/>
+      <w:r>
+        <w:rPr>
+          <w:rFonts w:ascii="inherit" w:eastAsia="Times New Roman" w:hAnsi="inherit" w:cs="Times New Roman"/>
+          <w:sz w:val="26"/>
+          <w:szCs w:val="26"/>
+        </w:rPr>
+        <w:t xml:space="preserve"> </w:t>
+      </w:r>
+      <w:proofErr w:type="spellStart"/>
+      <w:r>
+        <w:rPr>
+          <w:rFonts w:ascii="inherit" w:eastAsia="Times New Roman" w:hAnsi="inherit" w:cs="Times New Roman"/>
+          <w:sz w:val="26"/>
+          <w:szCs w:val="26"/>
+        </w:rPr>
+        <w:t>ke</w:t>
+      </w:r>
+      <w:proofErr w:type="spellEnd"/>
+      <w:r>
+        <w:rPr>
+          <w:rFonts w:ascii="inherit" w:eastAsia="Times New Roman" w:hAnsi="inherit" w:cs="Times New Roman"/>
+          <w:sz w:val="26"/>
+          <w:szCs w:val="26"/>
+        </w:rPr>
+        <w:t xml:space="preserve"> database </w:t>
+      </w:r>
+      <w:proofErr w:type="spellStart"/>
+      <w:r>
+        <w:rPr>
+          <w:rFonts w:ascii="inherit" w:eastAsia="Times New Roman" w:hAnsi="inherit" w:cs="Times New Roman"/>
+          <w:sz w:val="26"/>
+          <w:szCs w:val="26"/>
+        </w:rPr>
+        <w:t>sql</w:t>
+      </w:r>
+      <w:proofErr w:type="spellEnd"/>
+      <w:r>
+        <w:rPr>
+          <w:rFonts w:ascii="inherit" w:eastAsia="Times New Roman" w:hAnsi="inherit" w:cs="Times New Roman"/>
+          <w:sz w:val="26"/>
+          <w:szCs w:val="26"/>
+        </w:rPr>
+        <w:t xml:space="preserve">  , collection </w:t>
+      </w:r>
+      <w:proofErr w:type="spellStart"/>
+      <w:r>
+        <w:rPr>
+          <w:rFonts w:ascii="inherit" w:eastAsia="Times New Roman" w:hAnsi="inherit" w:cs="Times New Roman"/>
+          <w:sz w:val="26"/>
+          <w:szCs w:val="26"/>
+        </w:rPr>
+        <w:t>itu</w:t>
+      </w:r>
+      <w:proofErr w:type="spellEnd"/>
+      <w:r>
+        <w:rPr>
+          <w:rFonts w:ascii="inherit" w:eastAsia="Times New Roman" w:hAnsi="inherit" w:cs="Times New Roman"/>
+          <w:sz w:val="26"/>
+          <w:szCs w:val="26"/>
+        </w:rPr>
+        <w:t xml:space="preserve"> </w:t>
+      </w:r>
+      <w:proofErr w:type="spellStart"/>
+      <w:r>
+        <w:rPr>
+          <w:rFonts w:ascii="inherit" w:eastAsia="Times New Roman" w:hAnsi="inherit" w:cs="Times New Roman"/>
+          <w:sz w:val="26"/>
+          <w:szCs w:val="26"/>
+        </w:rPr>
+        <w:t>seperti</w:t>
+      </w:r>
+      <w:proofErr w:type="spellEnd"/>
+      <w:r>
+        <w:rPr>
+          <w:rFonts w:ascii="inherit" w:eastAsia="Times New Roman" w:hAnsi="inherit" w:cs="Times New Roman"/>
+          <w:sz w:val="26"/>
+          <w:szCs w:val="26"/>
+        </w:rPr>
+        <w:t xml:space="preserve"> table. </w:t>
+      </w:r>
+      <w:proofErr w:type="spellStart"/>
+      <w:r>
+        <w:rPr>
+          <w:rFonts w:ascii="inherit" w:eastAsia="Times New Roman" w:hAnsi="inherit" w:cs="Times New Roman"/>
+          <w:sz w:val="26"/>
+          <w:szCs w:val="26"/>
+        </w:rPr>
+        <w:t>Coba</w:t>
+      </w:r>
+      <w:proofErr w:type="spellEnd"/>
+      <w:r>
+        <w:rPr>
+          <w:rFonts w:ascii="inherit" w:eastAsia="Times New Roman" w:hAnsi="inherit" w:cs="Times New Roman"/>
+          <w:sz w:val="26"/>
+          <w:szCs w:val="26"/>
+        </w:rPr>
+        <w:t xml:space="preserve"> </w:t>
+      </w:r>
+      <w:proofErr w:type="spellStart"/>
+      <w:r>
+        <w:rPr>
+          <w:rFonts w:ascii="inherit" w:eastAsia="Times New Roman" w:hAnsi="inherit" w:cs="Times New Roman"/>
+          <w:sz w:val="26"/>
+          <w:szCs w:val="26"/>
+        </w:rPr>
+        <w:t>perhatikan</w:t>
+      </w:r>
+      <w:proofErr w:type="spellEnd"/>
+      <w:r>
+        <w:rPr>
+          <w:rFonts w:ascii="inherit" w:eastAsia="Times New Roman" w:hAnsi="inherit" w:cs="Times New Roman"/>
+          <w:sz w:val="26"/>
+          <w:szCs w:val="26"/>
+        </w:rPr>
+        <w:t xml:space="preserve"> </w:t>
+      </w:r>
+      <w:proofErr w:type="spellStart"/>
+      <w:r>
+        <w:rPr>
+          <w:rFonts w:ascii="inherit" w:eastAsia="Times New Roman" w:hAnsi="inherit" w:cs="Times New Roman"/>
+          <w:sz w:val="26"/>
+          <w:szCs w:val="26"/>
+        </w:rPr>
+        <w:t>gambar</w:t>
+      </w:r>
+      <w:proofErr w:type="spellEnd"/>
+      <w:r>
+        <w:rPr>
+          <w:rFonts w:ascii="inherit" w:eastAsia="Times New Roman" w:hAnsi="inherit" w:cs="Times New Roman"/>
+          <w:sz w:val="26"/>
+          <w:szCs w:val="26"/>
+        </w:rPr>
+        <w:t xml:space="preserve"> </w:t>
+      </w:r>
+      <w:proofErr w:type="spellStart"/>
+      <w:r>
+        <w:rPr>
+          <w:rFonts w:ascii="inherit" w:eastAsia="Times New Roman" w:hAnsi="inherit" w:cs="Times New Roman"/>
+          <w:sz w:val="26"/>
+          <w:szCs w:val="26"/>
+        </w:rPr>
+        <w:t>berikut</w:t>
+      </w:r>
+      <w:proofErr w:type="spellEnd"/>
+      <w:r>
+        <w:rPr>
+          <w:rFonts w:ascii="inherit" w:eastAsia="Times New Roman" w:hAnsi="inherit" w:cs="Times New Roman"/>
+          <w:sz w:val="26"/>
+          <w:szCs w:val="26"/>
+        </w:rPr>
+        <w:t xml:space="preserve"> </w:t>
+      </w:r>
+    </w:p>
+    <w:p>
+      <w:pPr>
+        <w:jc w:val="center"/>
+        <w:rPr>
+          <w:rFonts w:ascii="inherit" w:eastAsia="Times New Roman" w:hAnsi="inherit" w:cs="Times New Roman"/>
+          <w:sz w:val="26"/>
+          <w:szCs w:val="26"/>
+        </w:rPr>
+      </w:pPr>
+      <w:r>
+        <w:rPr>
+          <w:noProof/>
+        </w:rPr>
+        <w:drawing>
+          <wp:inline distT="0" distB="0" distL="0" distR="0" wp14:anchorId="1B96E190" wp14:editId="7E48B6AD">
+            <wp:extent cx="4580466" cy="2357311"/>
+            <wp:effectExtent l="0" t="0" r="0" b="5080"/>
+            <wp:docPr id="4" name="Picture 4"/>
+            <wp:cNvGraphicFramePr>
+              <a:graphicFrameLocks xmlns:a="http://schemas.openxmlformats.org/drawingml/2006/main" noChangeAspect="1"/>
+            </wp:cNvGraphicFramePr>
+            <a:graphic xmlns:a="http://schemas.openxmlformats.org/drawingml/2006/main">
+              <a:graphicData uri="http://schemas.openxmlformats.org/drawingml/2006/picture">
+                <pic:pic xmlns:pic="http://schemas.openxmlformats.org/drawingml/2006/picture">
+                  <pic:nvPicPr>
+                    <pic:cNvPr id="0" name=""/>
+                    <pic:cNvPicPr/>
+                  </pic:nvPicPr>
+                  <pic:blipFill>
+                    <a:blip r:embed="rId10"/>
+                    <a:stretch>
+                      <a:fillRect/>
+                    </a:stretch>
+                  </pic:blipFill>
+                  <pic:spPr>
+                    <a:xfrm>
+                      <a:off x="0" y="0"/>
+                      <a:ext cx="4581845" cy="2358020"/>
+                    </a:xfrm>
+                    <a:prstGeom prst="rect">
+                      <a:avLst/>
+                    </a:prstGeom>
+                  </pic:spPr>
+                </pic:pic>
+              </a:graphicData>
+            </a:graphic>
+          </wp:inline>
+        </w:drawing>
+      </w:r>
+    </w:p>
+    <w:p>
+      <w:pPr>
+        <w:rPr>
+          <w:rFonts w:ascii="inherit" w:eastAsia="Times New Roman" w:hAnsi="inherit" w:cs="Times New Roman"/>
+          <w:sz w:val="26"/>
+          <w:szCs w:val="26"/>
+        </w:rPr>
+      </w:pPr>
+      <w:proofErr w:type="spellStart"/>
+      <w:r>
+        <w:rPr>
+          <w:rFonts w:ascii="inherit" w:eastAsia="Times New Roman" w:hAnsi="inherit" w:cs="Times New Roman"/>
+          <w:sz w:val="26"/>
+          <w:szCs w:val="26"/>
+        </w:rPr>
+        <w:t>Gambar</w:t>
+      </w:r>
+      <w:proofErr w:type="spellEnd"/>
+      <w:r>
+        <w:rPr>
+          <w:rFonts w:ascii="inherit" w:eastAsia="Times New Roman" w:hAnsi="inherit" w:cs="Times New Roman"/>
+          <w:sz w:val="26"/>
+          <w:szCs w:val="26"/>
+        </w:rPr>
+        <w:t xml:space="preserve"> </w:t>
+      </w:r>
+      <w:proofErr w:type="spellStart"/>
+      <w:r>
+        <w:rPr>
+          <w:rFonts w:ascii="inherit" w:eastAsia="Times New Roman" w:hAnsi="inherit" w:cs="Times New Roman"/>
+          <w:sz w:val="26"/>
+          <w:szCs w:val="26"/>
+        </w:rPr>
+        <w:t>itu</w:t>
+      </w:r>
+      <w:proofErr w:type="spellEnd"/>
+      <w:r>
+        <w:rPr>
+          <w:rFonts w:ascii="inherit" w:eastAsia="Times New Roman" w:hAnsi="inherit" w:cs="Times New Roman"/>
+          <w:sz w:val="26"/>
+          <w:szCs w:val="26"/>
+        </w:rPr>
+        <w:t xml:space="preserve"> </w:t>
+      </w:r>
+      <w:proofErr w:type="spellStart"/>
+      <w:proofErr w:type="gramStart"/>
+      <w:r>
+        <w:rPr>
+          <w:rFonts w:ascii="inherit" w:eastAsia="Times New Roman" w:hAnsi="inherit" w:cs="Times New Roman"/>
+          <w:sz w:val="26"/>
+          <w:szCs w:val="26"/>
+        </w:rPr>
+        <w:t>menjelaskan</w:t>
+      </w:r>
+      <w:proofErr w:type="spellEnd"/>
+      <w:r>
+        <w:rPr>
+          <w:rFonts w:ascii="inherit" w:eastAsia="Times New Roman" w:hAnsi="inherit" w:cs="Times New Roman"/>
+          <w:sz w:val="26"/>
+          <w:szCs w:val="26"/>
+        </w:rPr>
+        <w:t xml:space="preserve"> ,</w:t>
+      </w:r>
+      <w:proofErr w:type="gramEnd"/>
+      <w:r>
+        <w:rPr>
+          <w:rFonts w:ascii="inherit" w:eastAsia="Times New Roman" w:hAnsi="inherit" w:cs="Times New Roman"/>
+          <w:sz w:val="26"/>
+          <w:szCs w:val="26"/>
+        </w:rPr>
+        <w:t xml:space="preserve"> Collection </w:t>
+      </w:r>
+      <w:proofErr w:type="spellStart"/>
+      <w:r>
+        <w:rPr>
+          <w:rFonts w:ascii="inherit" w:eastAsia="Times New Roman" w:hAnsi="inherit" w:cs="Times New Roman"/>
+          <w:sz w:val="26"/>
+          <w:szCs w:val="26"/>
+        </w:rPr>
+        <w:t>itu</w:t>
+      </w:r>
+      <w:proofErr w:type="spellEnd"/>
+      <w:r>
+        <w:rPr>
+          <w:rFonts w:ascii="inherit" w:eastAsia="Times New Roman" w:hAnsi="inherit" w:cs="Times New Roman"/>
+          <w:sz w:val="26"/>
+          <w:szCs w:val="26"/>
+        </w:rPr>
+        <w:t xml:space="preserve"> </w:t>
+      </w:r>
+      <w:proofErr w:type="spellStart"/>
+      <w:r>
+        <w:rPr>
+          <w:rFonts w:ascii="inherit" w:eastAsia="Times New Roman" w:hAnsi="inherit" w:cs="Times New Roman"/>
+          <w:sz w:val="26"/>
+          <w:szCs w:val="26"/>
+        </w:rPr>
+        <w:t>seperti</w:t>
+      </w:r>
+      <w:proofErr w:type="spellEnd"/>
+      <w:r>
+        <w:rPr>
+          <w:rFonts w:ascii="inherit" w:eastAsia="Times New Roman" w:hAnsi="inherit" w:cs="Times New Roman"/>
+          <w:sz w:val="26"/>
+          <w:szCs w:val="26"/>
+        </w:rPr>
+        <w:t xml:space="preserve"> container </w:t>
+      </w:r>
+      <w:proofErr w:type="spellStart"/>
+      <w:r>
+        <w:rPr>
+          <w:rFonts w:ascii="inherit" w:eastAsia="Times New Roman" w:hAnsi="inherit" w:cs="Times New Roman"/>
+          <w:sz w:val="26"/>
+          <w:szCs w:val="26"/>
+        </w:rPr>
+        <w:t>dari</w:t>
+      </w:r>
+      <w:proofErr w:type="spellEnd"/>
+      <w:r>
+        <w:rPr>
+          <w:rFonts w:ascii="inherit" w:eastAsia="Times New Roman" w:hAnsi="inherit" w:cs="Times New Roman"/>
+          <w:sz w:val="26"/>
+          <w:szCs w:val="26"/>
+        </w:rPr>
+        <w:t xml:space="preserve"> document /data/</w:t>
+      </w:r>
+    </w:p>
+    <w:p>
+      <w:pPr>
+        <w:rPr>
+          <w:rFonts w:ascii="Times New Roman" w:hAnsi="Times New Roman" w:cs="Times New Roman"/>
+          <w:b/>
+          <w:sz w:val="28"/>
+          <w:szCs w:val="28"/>
+        </w:rPr>
+      </w:pPr>
+      <w:r>
+        <w:rPr>
+          <w:rFonts w:ascii="Times New Roman" w:hAnsi="Times New Roman" w:cs="Times New Roman"/>
+          <w:b/>
+          <w:sz w:val="28"/>
+          <w:szCs w:val="28"/>
+        </w:rPr>
+        <w:t>Document</w:t>
+      </w:r>
+    </w:p>
+    <w:p>
+      <w:pPr>
+        <w:rPr>
+          <w:rFonts w:ascii="Times New Roman" w:hAnsi="Times New Roman" w:cs="Times New Roman"/>
+          <w:b/>
+          <w:sz w:val="32"/>
+          <w:szCs w:val="32"/>
+        </w:rPr>
+      </w:pPr>
+      <w:proofErr w:type="spellStart"/>
+      <w:r>
+        <w:rPr>
+          <w:rFonts w:ascii="inherit" w:eastAsia="Times New Roman" w:hAnsi="inherit" w:cs="Times New Roman"/>
+          <w:sz w:val="26"/>
+          <w:szCs w:val="26"/>
+        </w:rPr>
+        <w:lastRenderedPageBreak/>
+        <w:t>MongoDB</w:t>
+      </w:r>
+      <w:proofErr w:type="spellEnd"/>
+      <w:r>
+        <w:rPr>
+          <w:rFonts w:ascii="inherit" w:eastAsia="Times New Roman" w:hAnsi="inherit" w:cs="Times New Roman"/>
+          <w:sz w:val="26"/>
+          <w:szCs w:val="26"/>
+        </w:rPr>
+        <w:t xml:space="preserve"> </w:t>
+      </w:r>
+      <w:proofErr w:type="spellStart"/>
+      <w:r>
+        <w:rPr>
+          <w:rFonts w:ascii="inherit" w:eastAsia="Times New Roman" w:hAnsi="inherit" w:cs="Times New Roman"/>
+          <w:sz w:val="26"/>
+          <w:szCs w:val="26"/>
+        </w:rPr>
+        <w:t>Menyimpan</w:t>
+      </w:r>
+      <w:proofErr w:type="spellEnd"/>
+      <w:r>
+        <w:rPr>
+          <w:rFonts w:ascii="inherit" w:eastAsia="Times New Roman" w:hAnsi="inherit" w:cs="Times New Roman"/>
+          <w:sz w:val="26"/>
+          <w:szCs w:val="26"/>
+        </w:rPr>
+        <w:t xml:space="preserve"> </w:t>
+      </w:r>
+      <w:proofErr w:type="gramStart"/>
+      <w:r>
+        <w:rPr>
+          <w:rFonts w:ascii="inherit" w:eastAsia="Times New Roman" w:hAnsi="inherit" w:cs="Times New Roman"/>
+          <w:sz w:val="26"/>
+          <w:szCs w:val="26"/>
+        </w:rPr>
+        <w:t xml:space="preserve">data  </w:t>
+      </w:r>
+      <w:proofErr w:type="spellStart"/>
+      <w:r>
+        <w:rPr>
+          <w:rFonts w:ascii="inherit" w:eastAsia="Times New Roman" w:hAnsi="inherit" w:cs="Times New Roman"/>
+          <w:sz w:val="26"/>
+          <w:szCs w:val="26"/>
+        </w:rPr>
+        <w:t>sebagai</w:t>
+      </w:r>
+      <w:proofErr w:type="spellEnd"/>
+      <w:proofErr w:type="gramEnd"/>
+      <w:r>
+        <w:rPr>
+          <w:rFonts w:ascii="inherit" w:eastAsia="Times New Roman" w:hAnsi="inherit" w:cs="Times New Roman"/>
+          <w:sz w:val="26"/>
+          <w:szCs w:val="26"/>
+        </w:rPr>
+        <w:t xml:space="preserve"> </w:t>
+      </w:r>
+      <w:proofErr w:type="spellStart"/>
+      <w:r>
+        <w:rPr>
+          <w:rFonts w:ascii="inherit" w:eastAsia="Times New Roman" w:hAnsi="inherit" w:cs="Times New Roman"/>
+          <w:sz w:val="26"/>
+          <w:szCs w:val="26"/>
+        </w:rPr>
+        <w:t>bson</w:t>
+      </w:r>
+      <w:proofErr w:type="spellEnd"/>
+      <w:r>
+        <w:rPr>
+          <w:rFonts w:ascii="inherit" w:eastAsia="Times New Roman" w:hAnsi="inherit" w:cs="Times New Roman"/>
+          <w:sz w:val="26"/>
+          <w:szCs w:val="26"/>
+        </w:rPr>
+        <w:t xml:space="preserve"> document ,</w:t>
+      </w:r>
+      <w:proofErr w:type="spellStart"/>
+      <w:r>
+        <w:rPr>
+          <w:rFonts w:ascii="inherit" w:eastAsia="Times New Roman" w:hAnsi="inherit" w:cs="Times New Roman"/>
+          <w:sz w:val="26"/>
+          <w:szCs w:val="26"/>
+        </w:rPr>
+        <w:t>jika</w:t>
+      </w:r>
+      <w:proofErr w:type="spellEnd"/>
+      <w:r>
+        <w:rPr>
+          <w:rFonts w:ascii="inherit" w:eastAsia="Times New Roman" w:hAnsi="inherit" w:cs="Times New Roman"/>
+          <w:sz w:val="26"/>
+          <w:szCs w:val="26"/>
+        </w:rPr>
+        <w:t xml:space="preserve"> </w:t>
+      </w:r>
+      <w:proofErr w:type="spellStart"/>
+      <w:r>
+        <w:rPr>
+          <w:rFonts w:ascii="inherit" w:eastAsia="Times New Roman" w:hAnsi="inherit" w:cs="Times New Roman"/>
+          <w:sz w:val="26"/>
+          <w:szCs w:val="26"/>
+        </w:rPr>
+        <w:t>dianologikan</w:t>
+      </w:r>
+      <w:proofErr w:type="spellEnd"/>
+      <w:r>
+        <w:rPr>
+          <w:rFonts w:ascii="inherit" w:eastAsia="Times New Roman" w:hAnsi="inherit" w:cs="Times New Roman"/>
+          <w:sz w:val="26"/>
+          <w:szCs w:val="26"/>
+        </w:rPr>
+        <w:t xml:space="preserve"> </w:t>
+      </w:r>
+      <w:proofErr w:type="spellStart"/>
+      <w:r>
+        <w:rPr>
+          <w:rFonts w:ascii="inherit" w:eastAsia="Times New Roman" w:hAnsi="inherit" w:cs="Times New Roman"/>
+          <w:sz w:val="26"/>
+          <w:szCs w:val="26"/>
+        </w:rPr>
+        <w:t>ke</w:t>
+      </w:r>
+      <w:proofErr w:type="spellEnd"/>
+      <w:r>
+        <w:rPr>
+          <w:rFonts w:ascii="inherit" w:eastAsia="Times New Roman" w:hAnsi="inherit" w:cs="Times New Roman"/>
+          <w:sz w:val="26"/>
+          <w:szCs w:val="26"/>
+        </w:rPr>
+        <w:t xml:space="preserve"> database </w:t>
+      </w:r>
+      <w:proofErr w:type="spellStart"/>
+      <w:r>
+        <w:rPr>
+          <w:rFonts w:ascii="inherit" w:eastAsia="Times New Roman" w:hAnsi="inherit" w:cs="Times New Roman"/>
+          <w:sz w:val="26"/>
+          <w:szCs w:val="26"/>
+        </w:rPr>
+        <w:t>sql</w:t>
+      </w:r>
+      <w:proofErr w:type="spellEnd"/>
+      <w:r>
+        <w:rPr>
+          <w:rFonts w:ascii="inherit" w:eastAsia="Times New Roman" w:hAnsi="inherit" w:cs="Times New Roman"/>
+          <w:sz w:val="26"/>
+          <w:szCs w:val="26"/>
+        </w:rPr>
+        <w:t xml:space="preserve"> , document </w:t>
+      </w:r>
+      <w:proofErr w:type="spellStart"/>
+      <w:r>
+        <w:rPr>
+          <w:rFonts w:ascii="inherit" w:eastAsia="Times New Roman" w:hAnsi="inherit" w:cs="Times New Roman"/>
+          <w:sz w:val="26"/>
+          <w:szCs w:val="26"/>
+        </w:rPr>
+        <w:t>itu</w:t>
+      </w:r>
+      <w:proofErr w:type="spellEnd"/>
+      <w:r>
+        <w:rPr>
+          <w:rFonts w:ascii="inherit" w:eastAsia="Times New Roman" w:hAnsi="inherit" w:cs="Times New Roman"/>
+          <w:sz w:val="26"/>
+          <w:szCs w:val="26"/>
+        </w:rPr>
+        <w:t xml:space="preserve"> </w:t>
+      </w:r>
+      <w:proofErr w:type="spellStart"/>
+      <w:r>
+        <w:rPr>
+          <w:rFonts w:ascii="inherit" w:eastAsia="Times New Roman" w:hAnsi="inherit" w:cs="Times New Roman"/>
+          <w:sz w:val="26"/>
+          <w:szCs w:val="26"/>
+        </w:rPr>
+        <w:t>seperti</w:t>
+      </w:r>
+      <w:proofErr w:type="spellEnd"/>
+      <w:r>
+        <w:rPr>
+          <w:rFonts w:ascii="inherit" w:eastAsia="Times New Roman" w:hAnsi="inherit" w:cs="Times New Roman"/>
+          <w:sz w:val="26"/>
+          <w:szCs w:val="26"/>
+        </w:rPr>
+        <w:t xml:space="preserve"> record </w:t>
+      </w:r>
+      <w:proofErr w:type="spellStart"/>
+      <w:r>
+        <w:rPr>
+          <w:rFonts w:ascii="inherit" w:eastAsia="Times New Roman" w:hAnsi="inherit" w:cs="Times New Roman"/>
+          <w:sz w:val="26"/>
+          <w:szCs w:val="26"/>
+        </w:rPr>
+        <w:t>record</w:t>
+      </w:r>
+      <w:proofErr w:type="spellEnd"/>
+      <w:r>
+        <w:rPr>
+          <w:rFonts w:ascii="inherit" w:eastAsia="Times New Roman" w:hAnsi="inherit" w:cs="Times New Roman"/>
+          <w:sz w:val="26"/>
+          <w:szCs w:val="26"/>
+        </w:rPr>
+        <w:t xml:space="preserve"> </w:t>
+      </w:r>
+      <w:proofErr w:type="spellStart"/>
+      <w:r>
+        <w:rPr>
+          <w:rFonts w:ascii="inherit" w:eastAsia="Times New Roman" w:hAnsi="inherit" w:cs="Times New Roman"/>
+          <w:sz w:val="26"/>
+          <w:szCs w:val="26"/>
+        </w:rPr>
+        <w:t>dari</w:t>
+      </w:r>
+      <w:proofErr w:type="spellEnd"/>
+      <w:r>
+        <w:rPr>
+          <w:rFonts w:ascii="inherit" w:eastAsia="Times New Roman" w:hAnsi="inherit" w:cs="Times New Roman"/>
+          <w:sz w:val="26"/>
+          <w:szCs w:val="26"/>
+        </w:rPr>
+        <w:t xml:space="preserve"> </w:t>
+      </w:r>
+      <w:proofErr w:type="spellStart"/>
+      <w:r>
+        <w:rPr>
+          <w:rFonts w:ascii="inherit" w:eastAsia="Times New Roman" w:hAnsi="inherit" w:cs="Times New Roman"/>
+          <w:sz w:val="26"/>
+          <w:szCs w:val="26"/>
+        </w:rPr>
+        <w:t>tabel</w:t>
+      </w:r>
+      <w:proofErr w:type="spellEnd"/>
+      <w:r>
+        <w:rPr>
+          <w:rFonts w:ascii="inherit" w:eastAsia="Times New Roman" w:hAnsi="inherit" w:cs="Times New Roman"/>
+          <w:sz w:val="26"/>
+          <w:szCs w:val="26"/>
+        </w:rPr>
+        <w:t>.</w:t>
+      </w:r>
+    </w:p>
+    <w:p>
+      <w:pPr>
+        <w:jc w:val="center"/>
+        <w:rPr>
+          <w:rFonts w:ascii="Times New Roman" w:hAnsi="Times New Roman" w:cs="Times New Roman"/>
+          <w:b/>
+          <w:sz w:val="32"/>
+          <w:szCs w:val="32"/>
+        </w:rPr>
+      </w:pPr>
+      <w:r>
+        <w:rPr>
+          <w:noProof/>
+        </w:rPr>
+        <w:drawing>
+          <wp:inline distT="0" distB="0" distL="0" distR="0" wp14:anchorId="72F4340D" wp14:editId="7C3B7B6A">
+            <wp:extent cx="5382180" cy="1227666"/>
+            <wp:effectExtent l="0" t="0" r="0" b="0"/>
+            <wp:docPr id="5" name="Picture 5"/>
+            <wp:cNvGraphicFramePr>
+              <a:graphicFrameLocks xmlns:a="http://schemas.openxmlformats.org/drawingml/2006/main" noChangeAspect="1"/>
+            </wp:cNvGraphicFramePr>
+            <a:graphic xmlns:a="http://schemas.openxmlformats.org/drawingml/2006/main">
+              <a:graphicData uri="http://schemas.openxmlformats.org/drawingml/2006/picture">
+                <pic:pic xmlns:pic="http://schemas.openxmlformats.org/drawingml/2006/picture">
+                  <pic:nvPicPr>
+                    <pic:cNvPr id="0" name=""/>
+                    <pic:cNvPicPr/>
+                  </pic:nvPicPr>
+                  <pic:blipFill>
+                    <a:blip r:embed="rId11"/>
+                    <a:stretch>
+                      <a:fillRect/>
+                    </a:stretch>
+                  </pic:blipFill>
+                  <pic:spPr>
+                    <a:xfrm>
+                      <a:off x="0" y="0"/>
+                      <a:ext cx="5386387" cy="1228626"/>
+                    </a:xfrm>
+                    <a:prstGeom prst="rect">
+                      <a:avLst/>
+                    </a:prstGeom>
+                  </pic:spPr>
+                </pic:pic>
+              </a:graphicData>
+            </a:graphic>
+          </wp:inline>
+        </w:drawing>
+      </w:r>
+    </w:p>
+    <w:p>
+      <w:pPr>
+        <w:rPr>
+          <w:rFonts w:ascii="Times New Roman" w:hAnsi="Times New Roman" w:cs="Times New Roman"/>
+        </w:rPr>
+      </w:pPr>
+      <w:proofErr w:type="spellStart"/>
+      <w:r>
+        <w:rPr>
+          <w:rFonts w:ascii="Times New Roman" w:hAnsi="Times New Roman" w:cs="Times New Roman"/>
+        </w:rPr>
+        <w:t>Jika</w:t>
+      </w:r>
+      <w:proofErr w:type="spellEnd"/>
+      <w:r>
+        <w:rPr>
+          <w:rFonts w:ascii="Times New Roman" w:hAnsi="Times New Roman" w:cs="Times New Roman"/>
+        </w:rPr>
+        <w:t xml:space="preserve"> </w:t>
+      </w:r>
+      <w:proofErr w:type="spellStart"/>
+      <w:r>
+        <w:rPr>
+          <w:rFonts w:ascii="Times New Roman" w:hAnsi="Times New Roman" w:cs="Times New Roman"/>
+        </w:rPr>
+        <w:t>belum</w:t>
+      </w:r>
+      <w:proofErr w:type="spellEnd"/>
+      <w:r>
+        <w:rPr>
+          <w:rFonts w:ascii="Times New Roman" w:hAnsi="Times New Roman" w:cs="Times New Roman"/>
+        </w:rPr>
+        <w:t xml:space="preserve"> </w:t>
+      </w:r>
+      <w:proofErr w:type="spellStart"/>
+      <w:r>
+        <w:rPr>
+          <w:rFonts w:ascii="Times New Roman" w:hAnsi="Times New Roman" w:cs="Times New Roman"/>
+        </w:rPr>
+        <w:t>mengerti</w:t>
+      </w:r>
+      <w:proofErr w:type="spellEnd"/>
+      <w:r>
+        <w:rPr>
+          <w:rFonts w:ascii="Times New Roman" w:hAnsi="Times New Roman" w:cs="Times New Roman"/>
+        </w:rPr>
+        <w:t xml:space="preserve"> </w:t>
+      </w:r>
+      <w:proofErr w:type="spellStart"/>
+      <w:r>
+        <w:rPr>
+          <w:rFonts w:ascii="Times New Roman" w:hAnsi="Times New Roman" w:cs="Times New Roman"/>
+        </w:rPr>
+        <w:t>bisa</w:t>
+      </w:r>
+      <w:proofErr w:type="spellEnd"/>
+      <w:r>
+        <w:rPr>
+          <w:rFonts w:ascii="Times New Roman" w:hAnsi="Times New Roman" w:cs="Times New Roman"/>
+        </w:rPr>
+        <w:t xml:space="preserve"> </w:t>
+      </w:r>
+      <w:proofErr w:type="spellStart"/>
+      <w:r>
+        <w:rPr>
+          <w:rFonts w:ascii="Times New Roman" w:hAnsi="Times New Roman" w:cs="Times New Roman"/>
+        </w:rPr>
+        <w:t>lihat</w:t>
+      </w:r>
+      <w:proofErr w:type="spellEnd"/>
+      <w:r>
+        <w:rPr>
+          <w:rFonts w:ascii="Times New Roman" w:hAnsi="Times New Roman" w:cs="Times New Roman"/>
+        </w:rPr>
+        <w:t xml:space="preserve"> </w:t>
+      </w:r>
+      <w:proofErr w:type="spellStart"/>
+      <w:r>
+        <w:rPr>
+          <w:rFonts w:ascii="Times New Roman" w:hAnsi="Times New Roman" w:cs="Times New Roman"/>
+        </w:rPr>
+        <w:t>gambar</w:t>
+      </w:r>
+      <w:proofErr w:type="spellEnd"/>
+      <w:r>
+        <w:rPr>
+          <w:rFonts w:ascii="Times New Roman" w:hAnsi="Times New Roman" w:cs="Times New Roman"/>
+        </w:rPr>
+        <w:t xml:space="preserve"> </w:t>
+      </w:r>
+      <w:proofErr w:type="spellStart"/>
+      <w:r>
+        <w:rPr>
+          <w:rFonts w:ascii="Times New Roman" w:hAnsi="Times New Roman" w:cs="Times New Roman"/>
+        </w:rPr>
+        <w:t>ini</w:t>
+      </w:r>
+      <w:proofErr w:type="spellEnd"/>
+      <w:r>
+        <w:rPr>
+          <w:rFonts w:ascii="Times New Roman" w:hAnsi="Times New Roman" w:cs="Times New Roman"/>
+        </w:rPr>
+        <w:t xml:space="preserve"> </w:t>
+      </w:r>
+    </w:p>
+    <w:p>
+      <w:pPr>
+        <w:rPr>
+          <w:rFonts w:ascii="Times New Roman" w:hAnsi="Times New Roman" w:cs="Times New Roman"/>
+        </w:rPr>
+      </w:pPr>
+      <w:bookmarkStart w:id="0" w:name="_GoBack"/>
+      <w:bookmarkEnd w:id="0"/>
     </w:p>
     <w:p>
       <w:pPr>
@@ -4831,12 +5767,12 @@
       </w:pPr>
     </w:p>
     <w:sectPr>
-      <w:headerReference w:type="even" r:id="rId10"/>
-      <w:headerReference w:type="default" r:id="rId11"/>
-      <w:footerReference w:type="even" r:id="rId12"/>
-      <w:footerReference w:type="default" r:id="rId13"/>
-      <w:headerReference w:type="first" r:id="rId14"/>
-      <w:footerReference w:type="first" r:id="rId15"/>
+      <w:headerReference w:type="even" r:id="rId12"/>
+      <w:headerReference w:type="default" r:id="rId13"/>
+      <w:footerReference w:type="even" r:id="rId14"/>
+      <w:footerReference w:type="default" r:id="rId15"/>
+      <w:headerReference w:type="first" r:id="rId16"/>
+      <w:footerReference w:type="first" r:id="rId17"/>
       <w:pgSz w:w="12240" w:h="15840"/>
       <w:pgMar w:top="1440" w:right="1440" w:bottom="1440" w:left="1440" w:header="708" w:footer="708" w:gutter="0"/>
       <w:cols w:space="708"/>
@@ -5696,7 +6632,6 @@
     <w:name w:val="Hyperlink"/>
     <w:basedOn w:val="DefaultParagraphFont"/>
     <w:uiPriority w:val="99"/>
-    <w:semiHidden/>
     <w:unhideWhenUsed/>
     <w:rsid w:val="0040059F"/>
     <w:rPr>
@@ -6015,7 +6950,6 @@
     <w:name w:val="Hyperlink"/>
     <w:basedOn w:val="DefaultParagraphFont"/>
     <w:uiPriority w:val="99"/>
-    <w:semiHidden/>
     <w:unhideWhenUsed/>
     <w:rsid w:val="0040059F"/>
     <w:rPr>
@@ -6403,7 +7337,7 @@
 </file>
 
 <file path=customXml/itemProps1.xml><?xml version="1.0" encoding="utf-8"?>
-<ds:datastoreItem xmlns:ds="http://schemas.openxmlformats.org/officeDocument/2006/customXml" ds:itemID="{E33496EF-00BD-49EA-8F69-39DE6DEA6640}">
+<ds:datastoreItem xmlns:ds="http://schemas.openxmlformats.org/officeDocument/2006/customXml" ds:itemID="{2FF732D7-E97E-4567-AB1C-7240DAC638EA}">
   <ds:schemaRefs>
     <ds:schemaRef ds:uri="http://schemas.openxmlformats.org/officeDocument/2006/bibliography"/>
   </ds:schemaRefs>

</xml_diff>

<commit_message>
membuat collection dan database\
</commit_message>
<xml_diff>
--- a/APA ITU MONGO DB.docx
+++ b/APA ITU MONGO DB.docx
@@ -5718,61 +5718,2962 @@
           <w:rFonts w:ascii="Times New Roman" w:hAnsi="Times New Roman" w:cs="Times New Roman"/>
         </w:rPr>
       </w:pPr>
+      <w:r>
+        <w:rPr>
+          <w:noProof/>
+        </w:rPr>
+        <w:drawing>
+          <wp:inline distT="0" distB="0" distL="0" distR="0" wp14:anchorId="680BA49A" wp14:editId="76751F90">
+            <wp:extent cx="5943600" cy="2646045"/>
+            <wp:effectExtent l="0" t="0" r="0" b="1905"/>
+            <wp:docPr id="7" name="Picture 7"/>
+            <wp:cNvGraphicFramePr>
+              <a:graphicFrameLocks xmlns:a="http://schemas.openxmlformats.org/drawingml/2006/main" noChangeAspect="1"/>
+            </wp:cNvGraphicFramePr>
+            <a:graphic xmlns:a="http://schemas.openxmlformats.org/drawingml/2006/main">
+              <a:graphicData uri="http://schemas.openxmlformats.org/drawingml/2006/picture">
+                <pic:pic xmlns:pic="http://schemas.openxmlformats.org/drawingml/2006/picture">
+                  <pic:nvPicPr>
+                    <pic:cNvPr id="0" name=""/>
+                    <pic:cNvPicPr/>
+                  </pic:nvPicPr>
+                  <pic:blipFill>
+                    <a:blip r:embed="rId12"/>
+                    <a:stretch>
+                      <a:fillRect/>
+                    </a:stretch>
+                  </pic:blipFill>
+                  <pic:spPr>
+                    <a:xfrm>
+                      <a:off x="0" y="0"/>
+                      <a:ext cx="5943600" cy="2646045"/>
+                    </a:xfrm>
+                    <a:prstGeom prst="rect">
+                      <a:avLst/>
+                    </a:prstGeom>
+                  </pic:spPr>
+                </pic:pic>
+              </a:graphicData>
+            </a:graphic>
+          </wp:inline>
+        </w:drawing>
+      </w:r>
+    </w:p>
+    <w:p>
+      <w:pPr>
+        <w:rPr>
+          <w:rFonts w:ascii="Times New Roman" w:hAnsi="Times New Roman" w:cs="Times New Roman"/>
+        </w:rPr>
+      </w:pPr>
+      <w:proofErr w:type="spellStart"/>
+      <w:r>
+        <w:rPr>
+          <w:rFonts w:ascii="Times New Roman" w:hAnsi="Times New Roman" w:cs="Times New Roman"/>
+        </w:rPr>
+        <w:t>Digambar</w:t>
+      </w:r>
+      <w:proofErr w:type="spellEnd"/>
+      <w:r>
+        <w:rPr>
+          <w:rFonts w:ascii="Times New Roman" w:hAnsi="Times New Roman" w:cs="Times New Roman"/>
+        </w:rPr>
+        <w:t xml:space="preserve"> </w:t>
+      </w:r>
+      <w:proofErr w:type="spellStart"/>
+      <w:r>
+        <w:rPr>
+          <w:rFonts w:ascii="Times New Roman" w:hAnsi="Times New Roman" w:cs="Times New Roman"/>
+        </w:rPr>
+        <w:t>tersebut</w:t>
+      </w:r>
+      <w:proofErr w:type="spellEnd"/>
+      <w:r>
+        <w:rPr>
+          <w:rFonts w:ascii="Times New Roman" w:hAnsi="Times New Roman" w:cs="Times New Roman"/>
+        </w:rPr>
+        <w:t xml:space="preserve"> </w:t>
+      </w:r>
+      <w:proofErr w:type="spellStart"/>
+      <w:r>
+        <w:rPr>
+          <w:rFonts w:ascii="Times New Roman" w:hAnsi="Times New Roman" w:cs="Times New Roman"/>
+        </w:rPr>
+        <w:t>menjalaskan</w:t>
+      </w:r>
+      <w:proofErr w:type="spellEnd"/>
+      <w:r>
+        <w:rPr>
+          <w:rFonts w:ascii="Times New Roman" w:hAnsi="Times New Roman" w:cs="Times New Roman"/>
+        </w:rPr>
+        <w:t xml:space="preserve"> Database </w:t>
+      </w:r>
+      <w:proofErr w:type="spellStart"/>
+      <w:r>
+        <w:rPr>
+          <w:rFonts w:ascii="Times New Roman" w:hAnsi="Times New Roman" w:cs="Times New Roman"/>
+        </w:rPr>
+        <w:t>manampung</w:t>
+      </w:r>
+      <w:proofErr w:type="spellEnd"/>
+      <w:r>
+        <w:rPr>
+          <w:rFonts w:ascii="Times New Roman" w:hAnsi="Times New Roman" w:cs="Times New Roman"/>
+        </w:rPr>
+        <w:t xml:space="preserve"> collection </w:t>
+      </w:r>
+      <w:proofErr w:type="spellStart"/>
+      <w:r>
+        <w:rPr>
+          <w:rFonts w:ascii="Times New Roman" w:hAnsi="Times New Roman" w:cs="Times New Roman"/>
+        </w:rPr>
+        <w:t>dan</w:t>
+      </w:r>
+      <w:proofErr w:type="spellEnd"/>
+      <w:r>
+        <w:rPr>
+          <w:rFonts w:ascii="Times New Roman" w:hAnsi="Times New Roman" w:cs="Times New Roman"/>
+        </w:rPr>
+        <w:t xml:space="preserve"> collection </w:t>
+      </w:r>
+      <w:proofErr w:type="spellStart"/>
+      <w:r>
+        <w:rPr>
+          <w:rFonts w:ascii="Times New Roman" w:hAnsi="Times New Roman" w:cs="Times New Roman"/>
+        </w:rPr>
+        <w:t>menampung</w:t>
+      </w:r>
+      <w:proofErr w:type="spellEnd"/>
+      <w:r>
+        <w:rPr>
+          <w:rFonts w:ascii="Times New Roman" w:hAnsi="Times New Roman" w:cs="Times New Roman"/>
+        </w:rPr>
+        <w:t xml:space="preserve"> documents</w:t>
+      </w:r>
+    </w:p>
+    <w:p>
+      <w:pPr>
+        <w:rPr>
+          <w:rFonts w:ascii="Times New Roman" w:hAnsi="Times New Roman" w:cs="Times New Roman"/>
+        </w:rPr>
+      </w:pPr>
+    </w:p>
+    <w:p>
+      <w:pPr>
+        <w:rPr>
+          <w:rFonts w:ascii="Times New Roman" w:hAnsi="Times New Roman" w:cs="Times New Roman"/>
+          <w:b/>
+          <w:sz w:val="32"/>
+          <w:szCs w:val="32"/>
+        </w:rPr>
+      </w:pPr>
+      <w:proofErr w:type="spellStart"/>
+      <w:r>
+        <w:rPr>
+          <w:rFonts w:ascii="Times New Roman" w:hAnsi="Times New Roman" w:cs="Times New Roman"/>
+          <w:b/>
+          <w:sz w:val="32"/>
+          <w:szCs w:val="32"/>
+        </w:rPr>
+        <w:t>Membuat</w:t>
+      </w:r>
+      <w:proofErr w:type="spellEnd"/>
+      <w:r>
+        <w:rPr>
+          <w:rFonts w:ascii="Times New Roman" w:hAnsi="Times New Roman" w:cs="Times New Roman"/>
+          <w:b/>
+          <w:sz w:val="32"/>
+          <w:szCs w:val="32"/>
+        </w:rPr>
+        <w:t xml:space="preserve"> Database </w:t>
+      </w:r>
+      <w:proofErr w:type="spellStart"/>
+      <w:r>
+        <w:rPr>
+          <w:rFonts w:ascii="Times New Roman" w:hAnsi="Times New Roman" w:cs="Times New Roman"/>
+          <w:b/>
+          <w:sz w:val="32"/>
+          <w:szCs w:val="32"/>
+        </w:rPr>
+        <w:t>dan</w:t>
+      </w:r>
+      <w:proofErr w:type="spellEnd"/>
+      <w:r>
+        <w:rPr>
+          <w:rFonts w:ascii="Times New Roman" w:hAnsi="Times New Roman" w:cs="Times New Roman"/>
+          <w:b/>
+          <w:sz w:val="32"/>
+          <w:szCs w:val="32"/>
+        </w:rPr>
+        <w:t xml:space="preserve"> collection  </w:t>
+      </w:r>
+    </w:p>
+    <w:p>
+      <w:pPr>
+        <w:rPr>
+          <w:rFonts w:ascii="Times New Roman" w:hAnsi="Times New Roman" w:cs="Times New Roman"/>
+        </w:rPr>
+      </w:pPr>
+      <w:proofErr w:type="spellStart"/>
+      <w:r>
+        <w:rPr>
+          <w:rFonts w:ascii="Times New Roman" w:hAnsi="Times New Roman" w:cs="Times New Roman"/>
+        </w:rPr>
+        <w:t>Membuat</w:t>
+      </w:r>
+      <w:proofErr w:type="spellEnd"/>
+      <w:r>
+        <w:rPr>
+          <w:rFonts w:ascii="Times New Roman" w:hAnsi="Times New Roman" w:cs="Times New Roman"/>
+        </w:rPr>
+        <w:t xml:space="preserve"> database </w:t>
+      </w:r>
+      <w:proofErr w:type="spellStart"/>
+      <w:r>
+        <w:rPr>
+          <w:rFonts w:ascii="Times New Roman" w:hAnsi="Times New Roman" w:cs="Times New Roman"/>
+        </w:rPr>
+        <w:t>dan</w:t>
+      </w:r>
+      <w:proofErr w:type="spellEnd"/>
+      <w:r>
+        <w:rPr>
+          <w:rFonts w:ascii="Times New Roman" w:hAnsi="Times New Roman" w:cs="Times New Roman"/>
+        </w:rPr>
+        <w:t xml:space="preserve"> collection di </w:t>
+      </w:r>
+      <w:proofErr w:type="spellStart"/>
+      <w:r>
+        <w:rPr>
+          <w:rFonts w:ascii="Times New Roman" w:hAnsi="Times New Roman" w:cs="Times New Roman"/>
+        </w:rPr>
+        <w:t>mongoDB</w:t>
+      </w:r>
+      <w:proofErr w:type="spellEnd"/>
+      <w:r>
+        <w:rPr>
+          <w:rFonts w:ascii="Times New Roman" w:hAnsi="Times New Roman" w:cs="Times New Roman"/>
+        </w:rPr>
+        <w:t xml:space="preserve"> </w:t>
+      </w:r>
+      <w:proofErr w:type="spellStart"/>
+      <w:r>
+        <w:rPr>
+          <w:rFonts w:ascii="Times New Roman" w:hAnsi="Times New Roman" w:cs="Times New Roman"/>
+        </w:rPr>
+        <w:t>Sangatlah</w:t>
+      </w:r>
+      <w:proofErr w:type="spellEnd"/>
+      <w:r>
+        <w:rPr>
+          <w:rFonts w:ascii="Times New Roman" w:hAnsi="Times New Roman" w:cs="Times New Roman"/>
+        </w:rPr>
+        <w:t xml:space="preserve"> </w:t>
+      </w:r>
+      <w:proofErr w:type="spellStart"/>
+      <w:proofErr w:type="gramStart"/>
+      <w:r>
+        <w:rPr>
+          <w:rFonts w:ascii="Times New Roman" w:hAnsi="Times New Roman" w:cs="Times New Roman"/>
+        </w:rPr>
+        <w:t>mudah</w:t>
+      </w:r>
+      <w:proofErr w:type="spellEnd"/>
+      <w:r>
+        <w:rPr>
+          <w:rFonts w:ascii="Times New Roman" w:hAnsi="Times New Roman" w:cs="Times New Roman"/>
+        </w:rPr>
+        <w:t xml:space="preserve"> ,kit</w:t>
+      </w:r>
+      <w:proofErr w:type="gramEnd"/>
+      <w:r>
+        <w:rPr>
+          <w:rFonts w:ascii="Times New Roman" w:hAnsi="Times New Roman" w:cs="Times New Roman"/>
+        </w:rPr>
+        <w:t xml:space="preserve"> a </w:t>
+      </w:r>
+      <w:proofErr w:type="spellStart"/>
+      <w:r>
+        <w:rPr>
+          <w:rFonts w:ascii="Times New Roman" w:hAnsi="Times New Roman" w:cs="Times New Roman"/>
+        </w:rPr>
+        <w:t>langsung</w:t>
+      </w:r>
+      <w:proofErr w:type="spellEnd"/>
+      <w:r>
+        <w:rPr>
+          <w:rFonts w:ascii="Times New Roman" w:hAnsi="Times New Roman" w:cs="Times New Roman"/>
+        </w:rPr>
+        <w:t xml:space="preserve"> </w:t>
+      </w:r>
+      <w:proofErr w:type="spellStart"/>
+      <w:r>
+        <w:rPr>
+          <w:rFonts w:ascii="Times New Roman" w:hAnsi="Times New Roman" w:cs="Times New Roman"/>
+        </w:rPr>
+        <w:t>praktek</w:t>
+      </w:r>
+      <w:proofErr w:type="spellEnd"/>
+      <w:r>
+        <w:rPr>
+          <w:rFonts w:ascii="Times New Roman" w:hAnsi="Times New Roman" w:cs="Times New Roman"/>
+        </w:rPr>
+        <w:t xml:space="preserve"> </w:t>
+      </w:r>
+      <w:proofErr w:type="spellStart"/>
+      <w:r>
+        <w:rPr>
+          <w:rFonts w:ascii="Times New Roman" w:hAnsi="Times New Roman" w:cs="Times New Roman"/>
+        </w:rPr>
+        <w:t>saja</w:t>
+      </w:r>
+      <w:proofErr w:type="spellEnd"/>
+      <w:r>
+        <w:rPr>
+          <w:rFonts w:ascii="Times New Roman" w:hAnsi="Times New Roman" w:cs="Times New Roman"/>
+        </w:rPr>
+        <w:t>.</w:t>
+      </w:r>
+    </w:p>
+    <w:p>
+      <w:pPr>
+        <w:rPr>
+          <w:rFonts w:ascii="Times New Roman" w:hAnsi="Times New Roman" w:cs="Times New Roman"/>
+        </w:rPr>
+      </w:pPr>
+      <w:proofErr w:type="spellStart"/>
+      <w:r>
+        <w:rPr>
+          <w:rFonts w:ascii="Times New Roman" w:hAnsi="Times New Roman" w:cs="Times New Roman"/>
+        </w:rPr>
+        <w:t>Saya</w:t>
+      </w:r>
+      <w:proofErr w:type="spellEnd"/>
+      <w:r>
+        <w:rPr>
+          <w:rFonts w:ascii="Times New Roman" w:hAnsi="Times New Roman" w:cs="Times New Roman"/>
+        </w:rPr>
+        <w:t xml:space="preserve"> </w:t>
+      </w:r>
+      <w:proofErr w:type="spellStart"/>
+      <w:r>
+        <w:rPr>
+          <w:rFonts w:ascii="Times New Roman" w:hAnsi="Times New Roman" w:cs="Times New Roman"/>
+        </w:rPr>
+        <w:t>anggap</w:t>
+      </w:r>
+      <w:proofErr w:type="spellEnd"/>
+      <w:r>
+        <w:rPr>
+          <w:rFonts w:ascii="Times New Roman" w:hAnsi="Times New Roman" w:cs="Times New Roman"/>
+        </w:rPr>
+        <w:t xml:space="preserve"> kalian </w:t>
+      </w:r>
+      <w:proofErr w:type="spellStart"/>
+      <w:r>
+        <w:rPr>
+          <w:rFonts w:ascii="Times New Roman" w:hAnsi="Times New Roman" w:cs="Times New Roman"/>
+        </w:rPr>
+        <w:t>sudah</w:t>
+      </w:r>
+      <w:proofErr w:type="spellEnd"/>
+      <w:r>
+        <w:rPr>
+          <w:rFonts w:ascii="Times New Roman" w:hAnsi="Times New Roman" w:cs="Times New Roman"/>
+        </w:rPr>
+        <w:t xml:space="preserve"> </w:t>
+      </w:r>
+      <w:proofErr w:type="spellStart"/>
+      <w:r>
+        <w:rPr>
+          <w:rFonts w:ascii="Times New Roman" w:hAnsi="Times New Roman" w:cs="Times New Roman"/>
+        </w:rPr>
+        <w:t>menginstall</w:t>
+      </w:r>
+      <w:proofErr w:type="spellEnd"/>
+      <w:r>
+        <w:rPr>
+          <w:rFonts w:ascii="Times New Roman" w:hAnsi="Times New Roman" w:cs="Times New Roman"/>
+        </w:rPr>
+        <w:t xml:space="preserve"> Mongo </w:t>
+      </w:r>
+      <w:proofErr w:type="spellStart"/>
+      <w:r>
+        <w:rPr>
+          <w:rFonts w:ascii="Times New Roman" w:hAnsi="Times New Roman" w:cs="Times New Roman"/>
+        </w:rPr>
+        <w:t>dan</w:t>
+      </w:r>
+      <w:proofErr w:type="spellEnd"/>
+      <w:r>
+        <w:rPr>
+          <w:rFonts w:ascii="Times New Roman" w:hAnsi="Times New Roman" w:cs="Times New Roman"/>
+        </w:rPr>
+        <w:t xml:space="preserve"> setting path </w:t>
+      </w:r>
+      <w:proofErr w:type="spellStart"/>
+      <w:proofErr w:type="gramStart"/>
+      <w:r>
+        <w:rPr>
+          <w:rFonts w:ascii="Times New Roman" w:hAnsi="Times New Roman" w:cs="Times New Roman"/>
+        </w:rPr>
+        <w:t>nya</w:t>
+      </w:r>
+      <w:proofErr w:type="spellEnd"/>
+      <w:r>
+        <w:rPr>
+          <w:rFonts w:ascii="Times New Roman" w:hAnsi="Times New Roman" w:cs="Times New Roman"/>
+        </w:rPr>
+        <w:t xml:space="preserve"> ,</w:t>
+      </w:r>
+      <w:proofErr w:type="gramEnd"/>
+      <w:r>
+        <w:rPr>
+          <w:rFonts w:ascii="Times New Roman" w:hAnsi="Times New Roman" w:cs="Times New Roman"/>
+        </w:rPr>
+        <w:t xml:space="preserve"> </w:t>
+      </w:r>
+      <w:proofErr w:type="spellStart"/>
+      <w:r>
+        <w:rPr>
+          <w:rFonts w:ascii="Times New Roman" w:hAnsi="Times New Roman" w:cs="Times New Roman"/>
+        </w:rPr>
+        <w:t>jika</w:t>
+      </w:r>
+      <w:proofErr w:type="spellEnd"/>
+      <w:r>
+        <w:rPr>
+          <w:rFonts w:ascii="Times New Roman" w:hAnsi="Times New Roman" w:cs="Times New Roman"/>
+        </w:rPr>
+        <w:t xml:space="preserve"> </w:t>
+      </w:r>
+      <w:proofErr w:type="spellStart"/>
+      <w:r>
+        <w:rPr>
+          <w:rFonts w:ascii="Times New Roman" w:hAnsi="Times New Roman" w:cs="Times New Roman"/>
+        </w:rPr>
+        <w:t>belum</w:t>
+      </w:r>
+      <w:proofErr w:type="spellEnd"/>
+      <w:r>
+        <w:rPr>
+          <w:rFonts w:ascii="Times New Roman" w:hAnsi="Times New Roman" w:cs="Times New Roman"/>
+        </w:rPr>
+        <w:t xml:space="preserve"> </w:t>
+      </w:r>
+      <w:proofErr w:type="spellStart"/>
+      <w:r>
+        <w:rPr>
+          <w:rFonts w:ascii="Times New Roman" w:hAnsi="Times New Roman" w:cs="Times New Roman"/>
+        </w:rPr>
+        <w:t>kembali</w:t>
+      </w:r>
+      <w:proofErr w:type="spellEnd"/>
+      <w:r>
+        <w:rPr>
+          <w:rFonts w:ascii="Times New Roman" w:hAnsi="Times New Roman" w:cs="Times New Roman"/>
+        </w:rPr>
+        <w:t xml:space="preserve"> </w:t>
+      </w:r>
+      <w:proofErr w:type="spellStart"/>
+      <w:r>
+        <w:rPr>
+          <w:rFonts w:ascii="Times New Roman" w:hAnsi="Times New Roman" w:cs="Times New Roman"/>
+        </w:rPr>
+        <w:t>ke</w:t>
+      </w:r>
+      <w:proofErr w:type="spellEnd"/>
+      <w:r>
+        <w:rPr>
+          <w:rFonts w:ascii="Times New Roman" w:hAnsi="Times New Roman" w:cs="Times New Roman"/>
+        </w:rPr>
+        <w:t xml:space="preserve"> </w:t>
+      </w:r>
+      <w:proofErr w:type="spellStart"/>
+      <w:r>
+        <w:rPr>
+          <w:rFonts w:ascii="Times New Roman" w:hAnsi="Times New Roman" w:cs="Times New Roman"/>
+        </w:rPr>
+        <w:t>bab</w:t>
+      </w:r>
+      <w:proofErr w:type="spellEnd"/>
+      <w:r>
+        <w:rPr>
+          <w:rFonts w:ascii="Times New Roman" w:hAnsi="Times New Roman" w:cs="Times New Roman"/>
+        </w:rPr>
+        <w:t xml:space="preserve"> 1 </w:t>
+      </w:r>
+      <w:proofErr w:type="spellStart"/>
+      <w:r>
+        <w:rPr>
+          <w:rFonts w:ascii="Times New Roman" w:hAnsi="Times New Roman" w:cs="Times New Roman"/>
+        </w:rPr>
+        <w:t>bagian</w:t>
+      </w:r>
+      <w:proofErr w:type="spellEnd"/>
+      <w:r>
+        <w:rPr>
+          <w:rFonts w:ascii="Times New Roman" w:hAnsi="Times New Roman" w:cs="Times New Roman"/>
+        </w:rPr>
+        <w:t xml:space="preserve"> </w:t>
+      </w:r>
+      <w:proofErr w:type="spellStart"/>
+      <w:r>
+        <w:rPr>
+          <w:rFonts w:ascii="Times New Roman" w:hAnsi="Times New Roman" w:cs="Times New Roman"/>
+        </w:rPr>
+        <w:t>cara</w:t>
+      </w:r>
+      <w:proofErr w:type="spellEnd"/>
+      <w:r>
+        <w:rPr>
+          <w:rFonts w:ascii="Times New Roman" w:hAnsi="Times New Roman" w:cs="Times New Roman"/>
+        </w:rPr>
+        <w:t xml:space="preserve"> install </w:t>
+      </w:r>
+      <w:proofErr w:type="spellStart"/>
+      <w:r>
+        <w:rPr>
+          <w:rFonts w:ascii="Times New Roman" w:hAnsi="Times New Roman" w:cs="Times New Roman"/>
+        </w:rPr>
+        <w:t>mongoDB</w:t>
+      </w:r>
+      <w:proofErr w:type="spellEnd"/>
+      <w:r>
+        <w:rPr>
+          <w:rFonts w:ascii="Times New Roman" w:hAnsi="Times New Roman" w:cs="Times New Roman"/>
+        </w:rPr>
+        <w:t>.</w:t>
+      </w:r>
+    </w:p>
+    <w:p>
+      <w:pPr>
+        <w:rPr>
+          <w:rFonts w:ascii="Times New Roman" w:hAnsi="Times New Roman" w:cs="Times New Roman"/>
+          <w:b/>
+          <w:sz w:val="28"/>
+          <w:szCs w:val="28"/>
+        </w:rPr>
+      </w:pPr>
+      <w:proofErr w:type="spellStart"/>
+      <w:r>
+        <w:rPr>
+          <w:rFonts w:ascii="Times New Roman" w:hAnsi="Times New Roman" w:cs="Times New Roman"/>
+          <w:b/>
+          <w:sz w:val="28"/>
+          <w:szCs w:val="28"/>
+        </w:rPr>
+        <w:t>Mengakses</w:t>
+      </w:r>
+      <w:proofErr w:type="spellEnd"/>
+      <w:r>
+        <w:rPr>
+          <w:rFonts w:ascii="Times New Roman" w:hAnsi="Times New Roman" w:cs="Times New Roman"/>
+          <w:b/>
+          <w:sz w:val="28"/>
+          <w:szCs w:val="28"/>
+        </w:rPr>
+        <w:t xml:space="preserve"> Server </w:t>
+      </w:r>
+      <w:proofErr w:type="spellStart"/>
+      <w:r>
+        <w:rPr>
+          <w:rFonts w:ascii="Times New Roman" w:hAnsi="Times New Roman" w:cs="Times New Roman"/>
+          <w:b/>
+          <w:sz w:val="28"/>
+          <w:szCs w:val="28"/>
+        </w:rPr>
+        <w:t>MongoDB</w:t>
+      </w:r>
+      <w:proofErr w:type="spellEnd"/>
+    </w:p>
+    <w:p>
+      <w:pPr>
+        <w:rPr>
+          <w:rFonts w:ascii="Times New Roman" w:hAnsi="Times New Roman" w:cs="Times New Roman"/>
+          <w:color w:val="FF0000"/>
+        </w:rPr>
+      </w:pPr>
+      <w:proofErr w:type="spellStart"/>
+      <w:r>
+        <w:rPr>
+          <w:rFonts w:ascii="Times New Roman" w:hAnsi="Times New Roman" w:cs="Times New Roman"/>
+        </w:rPr>
+        <w:t>Silahkan</w:t>
+      </w:r>
+      <w:proofErr w:type="spellEnd"/>
+      <w:r>
+        <w:rPr>
+          <w:rFonts w:ascii="Times New Roman" w:hAnsi="Times New Roman" w:cs="Times New Roman"/>
+        </w:rPr>
+        <w:t xml:space="preserve"> kalian </w:t>
+      </w:r>
+      <w:proofErr w:type="spellStart"/>
+      <w:r>
+        <w:rPr>
+          <w:rFonts w:ascii="Times New Roman" w:hAnsi="Times New Roman" w:cs="Times New Roman"/>
+        </w:rPr>
+        <w:t>buka</w:t>
+      </w:r>
+      <w:proofErr w:type="spellEnd"/>
+      <w:r>
+        <w:rPr>
+          <w:rFonts w:ascii="Times New Roman" w:hAnsi="Times New Roman" w:cs="Times New Roman"/>
+        </w:rPr>
+        <w:t xml:space="preserve"> terminal </w:t>
+      </w:r>
+      <w:proofErr w:type="spellStart"/>
+      <w:r>
+        <w:rPr>
+          <w:rFonts w:ascii="Times New Roman" w:hAnsi="Times New Roman" w:cs="Times New Roman"/>
+        </w:rPr>
+        <w:t>atau</w:t>
+      </w:r>
+      <w:proofErr w:type="spellEnd"/>
+      <w:r>
+        <w:rPr>
+          <w:rFonts w:ascii="Times New Roman" w:hAnsi="Times New Roman" w:cs="Times New Roman"/>
+        </w:rPr>
+        <w:t xml:space="preserve"> </w:t>
+      </w:r>
+      <w:proofErr w:type="gramStart"/>
+      <w:r>
+        <w:rPr>
+          <w:rFonts w:ascii="Times New Roman" w:hAnsi="Times New Roman" w:cs="Times New Roman"/>
+        </w:rPr>
+        <w:t>shell ,</w:t>
+      </w:r>
+      <w:proofErr w:type="gramEnd"/>
+      <w:r>
+        <w:rPr>
+          <w:rFonts w:ascii="Times New Roman" w:hAnsi="Times New Roman" w:cs="Times New Roman"/>
+        </w:rPr>
+        <w:t xml:space="preserve"> </w:t>
+      </w:r>
+      <w:proofErr w:type="spellStart"/>
+      <w:r>
+        <w:rPr>
+          <w:rFonts w:ascii="Times New Roman" w:hAnsi="Times New Roman" w:cs="Times New Roman"/>
+        </w:rPr>
+        <w:t>untuk</w:t>
+      </w:r>
+      <w:proofErr w:type="spellEnd"/>
+      <w:r>
+        <w:rPr>
+          <w:rFonts w:ascii="Times New Roman" w:hAnsi="Times New Roman" w:cs="Times New Roman"/>
+        </w:rPr>
+        <w:t xml:space="preserve"> </w:t>
+      </w:r>
+      <w:proofErr w:type="spellStart"/>
+      <w:r>
+        <w:rPr>
+          <w:rFonts w:ascii="Times New Roman" w:hAnsi="Times New Roman" w:cs="Times New Roman"/>
+        </w:rPr>
+        <w:t>mengakses</w:t>
+      </w:r>
+      <w:proofErr w:type="spellEnd"/>
+      <w:r>
+        <w:rPr>
+          <w:rFonts w:ascii="Times New Roman" w:hAnsi="Times New Roman" w:cs="Times New Roman"/>
+        </w:rPr>
+        <w:t xml:space="preserve"> </w:t>
+      </w:r>
+      <w:proofErr w:type="spellStart"/>
+      <w:r>
+        <w:rPr>
+          <w:rFonts w:ascii="Times New Roman" w:hAnsi="Times New Roman" w:cs="Times New Roman"/>
+        </w:rPr>
+        <w:t>srever</w:t>
+      </w:r>
+      <w:proofErr w:type="spellEnd"/>
+      <w:r>
+        <w:rPr>
+          <w:rFonts w:ascii="Times New Roman" w:hAnsi="Times New Roman" w:cs="Times New Roman"/>
+        </w:rPr>
+        <w:t xml:space="preserve"> </w:t>
+      </w:r>
+      <w:proofErr w:type="spellStart"/>
+      <w:r>
+        <w:rPr>
+          <w:rFonts w:ascii="Times New Roman" w:hAnsi="Times New Roman" w:cs="Times New Roman"/>
+        </w:rPr>
+        <w:t>mongoDB</w:t>
+      </w:r>
+      <w:proofErr w:type="spellEnd"/>
+      <w:r>
+        <w:rPr>
+          <w:rFonts w:ascii="Times New Roman" w:hAnsi="Times New Roman" w:cs="Times New Roman"/>
+        </w:rPr>
+        <w:t xml:space="preserve"> </w:t>
+      </w:r>
+      <w:proofErr w:type="spellStart"/>
+      <w:r>
+        <w:rPr>
+          <w:rFonts w:ascii="Times New Roman" w:hAnsi="Times New Roman" w:cs="Times New Roman"/>
+        </w:rPr>
+        <w:t>Sangat</w:t>
+      </w:r>
+      <w:proofErr w:type="spellEnd"/>
+      <w:r>
+        <w:rPr>
+          <w:rFonts w:ascii="Times New Roman" w:hAnsi="Times New Roman" w:cs="Times New Roman"/>
+        </w:rPr>
+        <w:t xml:space="preserve"> </w:t>
+      </w:r>
+      <w:proofErr w:type="spellStart"/>
+      <w:r>
+        <w:rPr>
+          <w:rFonts w:ascii="Times New Roman" w:hAnsi="Times New Roman" w:cs="Times New Roman"/>
+        </w:rPr>
+        <w:t>mudah</w:t>
+      </w:r>
+      <w:proofErr w:type="spellEnd"/>
+      <w:r>
+        <w:rPr>
+          <w:rFonts w:ascii="Times New Roman" w:hAnsi="Times New Roman" w:cs="Times New Roman"/>
+        </w:rPr>
+        <w:t xml:space="preserve"> Kalian </w:t>
+      </w:r>
+      <w:proofErr w:type="spellStart"/>
+      <w:r>
+        <w:rPr>
+          <w:rFonts w:ascii="Times New Roman" w:hAnsi="Times New Roman" w:cs="Times New Roman"/>
+        </w:rPr>
+        <w:t>hanya</w:t>
+      </w:r>
+      <w:proofErr w:type="spellEnd"/>
+      <w:r>
+        <w:rPr>
+          <w:rFonts w:ascii="Times New Roman" w:hAnsi="Times New Roman" w:cs="Times New Roman"/>
+        </w:rPr>
+        <w:t xml:space="preserve"> </w:t>
+      </w:r>
+      <w:proofErr w:type="spellStart"/>
+      <w:r>
+        <w:rPr>
+          <w:rFonts w:ascii="Times New Roman" w:hAnsi="Times New Roman" w:cs="Times New Roman"/>
+        </w:rPr>
+        <w:t>cukup</w:t>
+      </w:r>
+      <w:proofErr w:type="spellEnd"/>
+      <w:r>
+        <w:rPr>
+          <w:rFonts w:ascii="Times New Roman" w:hAnsi="Times New Roman" w:cs="Times New Roman"/>
+        </w:rPr>
+        <w:t xml:space="preserve"> </w:t>
+      </w:r>
+      <w:proofErr w:type="spellStart"/>
+      <w:r>
+        <w:rPr>
+          <w:rFonts w:ascii="Times New Roman" w:hAnsi="Times New Roman" w:cs="Times New Roman"/>
+        </w:rPr>
+        <w:t>ketik</w:t>
+      </w:r>
+      <w:proofErr w:type="spellEnd"/>
+      <w:r>
+        <w:rPr>
+          <w:rFonts w:ascii="Times New Roman" w:hAnsi="Times New Roman" w:cs="Times New Roman"/>
+        </w:rPr>
+        <w:t xml:space="preserve"> </w:t>
+      </w:r>
+      <w:proofErr w:type="spellStart"/>
+      <w:r>
+        <w:rPr>
+          <w:rFonts w:ascii="Times New Roman" w:hAnsi="Times New Roman" w:cs="Times New Roman"/>
+        </w:rPr>
+        <w:t>perintah</w:t>
+      </w:r>
+      <w:proofErr w:type="spellEnd"/>
+      <w:r>
+        <w:rPr>
+          <w:rFonts w:ascii="Times New Roman" w:hAnsi="Times New Roman" w:cs="Times New Roman"/>
+        </w:rPr>
+        <w:t xml:space="preserve"> </w:t>
+      </w:r>
+      <w:r>
+        <w:rPr>
+          <w:rFonts w:ascii="Times New Roman" w:hAnsi="Times New Roman" w:cs="Times New Roman"/>
+          <w:color w:val="FF0000"/>
+        </w:rPr>
+        <w:t>Mongo</w:t>
+      </w:r>
+    </w:p>
+    <w:p>
+      <w:pPr>
+        <w:rPr>
+          <w:rFonts w:ascii="Times New Roman" w:hAnsi="Times New Roman" w:cs="Times New Roman"/>
+        </w:rPr>
+      </w:pPr>
+      <w:proofErr w:type="spellStart"/>
+      <w:r>
+        <w:rPr>
+          <w:rFonts w:ascii="Times New Roman" w:hAnsi="Times New Roman" w:cs="Times New Roman"/>
+        </w:rPr>
+        <w:t>Perintah</w:t>
+      </w:r>
+      <w:proofErr w:type="spellEnd"/>
+      <w:r>
+        <w:rPr>
+          <w:rFonts w:ascii="Times New Roman" w:hAnsi="Times New Roman" w:cs="Times New Roman"/>
+        </w:rPr>
+        <w:t xml:space="preserve"> Mongo </w:t>
+      </w:r>
+      <w:proofErr w:type="spellStart"/>
+      <w:r>
+        <w:rPr>
+          <w:rFonts w:ascii="Times New Roman" w:hAnsi="Times New Roman" w:cs="Times New Roman"/>
+        </w:rPr>
+        <w:t>Berfungsi</w:t>
+      </w:r>
+      <w:proofErr w:type="spellEnd"/>
+      <w:r>
+        <w:rPr>
+          <w:rFonts w:ascii="Times New Roman" w:hAnsi="Times New Roman" w:cs="Times New Roman"/>
+        </w:rPr>
+        <w:t xml:space="preserve"> </w:t>
+      </w:r>
+      <w:proofErr w:type="spellStart"/>
+      <w:r>
+        <w:rPr>
+          <w:rFonts w:ascii="Times New Roman" w:hAnsi="Times New Roman" w:cs="Times New Roman"/>
+        </w:rPr>
+        <w:t>untuk</w:t>
+      </w:r>
+      <w:proofErr w:type="spellEnd"/>
+      <w:r>
+        <w:rPr>
+          <w:rFonts w:ascii="Times New Roman" w:hAnsi="Times New Roman" w:cs="Times New Roman"/>
+        </w:rPr>
+        <w:t xml:space="preserve"> </w:t>
+      </w:r>
+      <w:proofErr w:type="spellStart"/>
+      <w:r>
+        <w:rPr>
+          <w:rFonts w:ascii="Times New Roman" w:hAnsi="Times New Roman" w:cs="Times New Roman"/>
+        </w:rPr>
+        <w:t>membuka</w:t>
+      </w:r>
+      <w:proofErr w:type="spellEnd"/>
+      <w:r>
+        <w:rPr>
+          <w:rFonts w:ascii="Times New Roman" w:hAnsi="Times New Roman" w:cs="Times New Roman"/>
+        </w:rPr>
+        <w:t xml:space="preserve"> shell </w:t>
+      </w:r>
+      <w:proofErr w:type="spellStart"/>
+      <w:r>
+        <w:rPr>
+          <w:rFonts w:ascii="Times New Roman" w:hAnsi="Times New Roman" w:cs="Times New Roman"/>
+        </w:rPr>
+        <w:t>MongoDB</w:t>
+      </w:r>
+      <w:proofErr w:type="spellEnd"/>
+      <w:r>
+        <w:rPr>
+          <w:rFonts w:ascii="Times New Roman" w:hAnsi="Times New Roman" w:cs="Times New Roman"/>
+        </w:rPr>
+        <w:t xml:space="preserve">. </w:t>
+      </w:r>
+    </w:p>
+    <w:p>
+      <w:pPr>
+        <w:rPr>
+          <w:rFonts w:ascii="Times New Roman" w:hAnsi="Times New Roman" w:cs="Times New Roman"/>
+        </w:rPr>
+      </w:pPr>
+    </w:p>
+    <w:p>
+      <w:pPr>
+        <w:rPr>
+          <w:rFonts w:ascii="Times New Roman" w:hAnsi="Times New Roman" w:cs="Times New Roman"/>
+        </w:rPr>
+      </w:pPr>
+      <w:proofErr w:type="spellStart"/>
+      <w:proofErr w:type="gramStart"/>
+      <w:r>
+        <w:rPr>
+          <w:rFonts w:ascii="Times New Roman" w:hAnsi="Times New Roman" w:cs="Times New Roman"/>
+        </w:rPr>
+        <w:lastRenderedPageBreak/>
+        <w:t>Silahkan</w:t>
+      </w:r>
+      <w:proofErr w:type="spellEnd"/>
+      <w:r>
+        <w:rPr>
+          <w:rFonts w:ascii="Times New Roman" w:hAnsi="Times New Roman" w:cs="Times New Roman"/>
+        </w:rPr>
+        <w:t xml:space="preserve"> kalian </w:t>
+      </w:r>
+      <w:proofErr w:type="spellStart"/>
+      <w:r>
+        <w:rPr>
+          <w:rFonts w:ascii="Times New Roman" w:hAnsi="Times New Roman" w:cs="Times New Roman"/>
+        </w:rPr>
+        <w:t>ketik</w:t>
+      </w:r>
+      <w:proofErr w:type="spellEnd"/>
+      <w:r>
+        <w:rPr>
+          <w:rFonts w:ascii="Times New Roman" w:hAnsi="Times New Roman" w:cs="Times New Roman"/>
+        </w:rPr>
+        <w:t xml:space="preserve"> </w:t>
+      </w:r>
+      <w:proofErr w:type="spellStart"/>
+      <w:r>
+        <w:rPr>
+          <w:rFonts w:ascii="Times New Roman" w:hAnsi="Times New Roman" w:cs="Times New Roman"/>
+        </w:rPr>
+        <w:t>perintah</w:t>
+      </w:r>
+      <w:proofErr w:type="spellEnd"/>
+      <w:r>
+        <w:rPr>
+          <w:rFonts w:ascii="Times New Roman" w:hAnsi="Times New Roman" w:cs="Times New Roman"/>
+        </w:rPr>
+        <w:t xml:space="preserve"> </w:t>
+      </w:r>
+      <w:proofErr w:type="spellStart"/>
+      <w:r>
+        <w:rPr>
+          <w:rFonts w:ascii="Times New Roman" w:hAnsi="Times New Roman" w:cs="Times New Roman"/>
+        </w:rPr>
+        <w:t>ini</w:t>
+      </w:r>
+      <w:proofErr w:type="spellEnd"/>
+      <w:r>
+        <w:rPr>
+          <w:rFonts w:ascii="Times New Roman" w:hAnsi="Times New Roman" w:cs="Times New Roman"/>
+        </w:rPr>
+        <w:t xml:space="preserve"> di terminal kalian.</w:t>
+      </w:r>
+      <w:proofErr w:type="gramEnd"/>
+    </w:p>
+    <w:p>
+      <w:pPr>
+        <w:shd w:val="clear" w:color="auto" w:fill="282A36"/>
+        <w:tabs>
+          <w:tab w:val="left" w:pos="916"/>
+          <w:tab w:val="left" w:pos="1832"/>
+          <w:tab w:val="left" w:pos="2748"/>
+          <w:tab w:val="left" w:pos="3664"/>
+          <w:tab w:val="left" w:pos="4580"/>
+          <w:tab w:val="left" w:pos="5496"/>
+          <w:tab w:val="left" w:pos="6412"/>
+          <w:tab w:val="left" w:pos="7328"/>
+          <w:tab w:val="left" w:pos="8244"/>
+          <w:tab w:val="left" w:pos="9160"/>
+          <w:tab w:val="left" w:pos="10076"/>
+          <w:tab w:val="left" w:pos="10992"/>
+          <w:tab w:val="left" w:pos="11908"/>
+          <w:tab w:val="left" w:pos="12824"/>
+          <w:tab w:val="left" w:pos="13740"/>
+          <w:tab w:val="left" w:pos="14656"/>
+        </w:tabs>
+        <w:spacing w:after="0" w:line="240" w:lineRule="auto"/>
+        <w:rPr>
+          <w:rFonts w:ascii="Courier New" w:eastAsia="Times New Roman" w:hAnsi="Courier New" w:cs="Courier New"/>
+          <w:color w:val="F8F8F2"/>
+          <w:spacing w:val="2"/>
+          <w:sz w:val="32"/>
+          <w:szCs w:val="32"/>
+        </w:rPr>
+      </w:pPr>
+      <w:proofErr w:type="gramStart"/>
+      <w:r>
+        <w:rPr>
+          <w:rFonts w:ascii="Courier New" w:eastAsia="Times New Roman" w:hAnsi="Courier New" w:cs="Courier New"/>
+          <w:color w:val="F8F8F2"/>
+          <w:spacing w:val="2"/>
+          <w:sz w:val="32"/>
+          <w:szCs w:val="32"/>
+        </w:rPr>
+        <w:t>mongo</w:t>
+      </w:r>
+      <w:proofErr w:type="gramEnd"/>
+    </w:p>
+    <w:p>
+      <w:pPr>
+        <w:rPr>
+          <w:rFonts w:ascii="Times New Roman" w:hAnsi="Times New Roman" w:cs="Times New Roman"/>
+          <w:b/>
+          <w:i/>
+          <w:sz w:val="28"/>
+          <w:szCs w:val="28"/>
+        </w:rPr>
+      </w:pPr>
+    </w:p>
+    <w:p>
+      <w:pPr>
+        <w:rPr>
+          <w:rFonts w:ascii="Times New Roman" w:hAnsi="Times New Roman" w:cs="Times New Roman"/>
+          <w:b/>
+          <w:i/>
+          <w:sz w:val="28"/>
+          <w:szCs w:val="28"/>
+        </w:rPr>
+      </w:pPr>
+      <w:proofErr w:type="spellStart"/>
+      <w:r>
+        <w:rPr>
+          <w:rFonts w:ascii="Times New Roman" w:hAnsi="Times New Roman" w:cs="Times New Roman"/>
+        </w:rPr>
+        <w:t>Kalau</w:t>
+      </w:r>
+      <w:proofErr w:type="spellEnd"/>
+      <w:r>
+        <w:rPr>
+          <w:rFonts w:ascii="Times New Roman" w:hAnsi="Times New Roman" w:cs="Times New Roman"/>
+        </w:rPr>
+        <w:t xml:space="preserve"> </w:t>
+      </w:r>
+      <w:proofErr w:type="spellStart"/>
+      <w:r>
+        <w:rPr>
+          <w:rFonts w:ascii="Times New Roman" w:hAnsi="Times New Roman" w:cs="Times New Roman"/>
+        </w:rPr>
+        <w:t>berhasil</w:t>
+      </w:r>
+      <w:proofErr w:type="spellEnd"/>
+      <w:r>
+        <w:rPr>
+          <w:rFonts w:ascii="Times New Roman" w:hAnsi="Times New Roman" w:cs="Times New Roman"/>
+        </w:rPr>
+        <w:t xml:space="preserve"> </w:t>
+      </w:r>
+      <w:proofErr w:type="spellStart"/>
+      <w:proofErr w:type="gramStart"/>
+      <w:r>
+        <w:rPr>
+          <w:rFonts w:ascii="Times New Roman" w:hAnsi="Times New Roman" w:cs="Times New Roman"/>
+        </w:rPr>
+        <w:t>seharus</w:t>
+      </w:r>
+      <w:proofErr w:type="spellEnd"/>
+      <w:r>
+        <w:rPr>
+          <w:rFonts w:ascii="Times New Roman" w:hAnsi="Times New Roman" w:cs="Times New Roman"/>
+        </w:rPr>
+        <w:t xml:space="preserve">  </w:t>
+      </w:r>
+      <w:proofErr w:type="spellStart"/>
+      <w:r>
+        <w:rPr>
+          <w:rFonts w:ascii="Times New Roman" w:hAnsi="Times New Roman" w:cs="Times New Roman"/>
+        </w:rPr>
+        <w:t>muncul</w:t>
+      </w:r>
+      <w:proofErr w:type="spellEnd"/>
+      <w:proofErr w:type="gramEnd"/>
+      <w:r>
+        <w:rPr>
+          <w:rFonts w:ascii="Times New Roman" w:hAnsi="Times New Roman" w:cs="Times New Roman"/>
+        </w:rPr>
+        <w:t xml:space="preserve"> </w:t>
+      </w:r>
+      <w:proofErr w:type="spellStart"/>
+      <w:r>
+        <w:rPr>
+          <w:rFonts w:ascii="Times New Roman" w:hAnsi="Times New Roman" w:cs="Times New Roman"/>
+        </w:rPr>
+        <w:t>seperti</w:t>
+      </w:r>
+      <w:proofErr w:type="spellEnd"/>
+      <w:r>
+        <w:rPr>
+          <w:rFonts w:ascii="Times New Roman" w:hAnsi="Times New Roman" w:cs="Times New Roman"/>
+        </w:rPr>
+        <w:t xml:space="preserve"> </w:t>
+      </w:r>
+      <w:proofErr w:type="spellStart"/>
+      <w:r>
+        <w:rPr>
+          <w:rFonts w:ascii="Times New Roman" w:hAnsi="Times New Roman" w:cs="Times New Roman"/>
+        </w:rPr>
+        <w:t>ini</w:t>
+      </w:r>
+      <w:proofErr w:type="spellEnd"/>
+      <w:r>
+        <w:rPr>
+          <w:rFonts w:ascii="Times New Roman" w:hAnsi="Times New Roman" w:cs="Times New Roman"/>
+        </w:rPr>
+        <w:t xml:space="preserve">, </w:t>
+      </w:r>
+      <w:proofErr w:type="spellStart"/>
+      <w:r>
+        <w:rPr>
+          <w:rFonts w:ascii="Times New Roman" w:hAnsi="Times New Roman" w:cs="Times New Roman"/>
+        </w:rPr>
+        <w:t>jika</w:t>
+      </w:r>
+      <w:proofErr w:type="spellEnd"/>
+      <w:r>
+        <w:rPr>
+          <w:rFonts w:ascii="Times New Roman" w:hAnsi="Times New Roman" w:cs="Times New Roman"/>
+        </w:rPr>
+        <w:t xml:space="preserve"> </w:t>
+      </w:r>
+      <w:proofErr w:type="spellStart"/>
+      <w:r>
+        <w:rPr>
+          <w:rFonts w:ascii="Times New Roman" w:hAnsi="Times New Roman" w:cs="Times New Roman"/>
+        </w:rPr>
+        <w:t>sudah</w:t>
+      </w:r>
+      <w:proofErr w:type="spellEnd"/>
+      <w:r>
+        <w:rPr>
+          <w:rFonts w:ascii="Times New Roman" w:hAnsi="Times New Roman" w:cs="Times New Roman"/>
+        </w:rPr>
+        <w:t xml:space="preserve"> </w:t>
+      </w:r>
+      <w:proofErr w:type="spellStart"/>
+      <w:r>
+        <w:rPr>
+          <w:rFonts w:ascii="Times New Roman" w:hAnsi="Times New Roman" w:cs="Times New Roman"/>
+        </w:rPr>
+        <w:t>begini</w:t>
+      </w:r>
+      <w:proofErr w:type="spellEnd"/>
+      <w:r>
+        <w:rPr>
+          <w:rFonts w:ascii="Times New Roman" w:hAnsi="Times New Roman" w:cs="Times New Roman"/>
+        </w:rPr>
+        <w:t xml:space="preserve"> kalian </w:t>
+      </w:r>
+      <w:proofErr w:type="spellStart"/>
+      <w:r>
+        <w:rPr>
+          <w:rFonts w:ascii="Times New Roman" w:hAnsi="Times New Roman" w:cs="Times New Roman"/>
+        </w:rPr>
+        <w:t>sukses</w:t>
+      </w:r>
+      <w:proofErr w:type="spellEnd"/>
+      <w:r>
+        <w:rPr>
+          <w:rFonts w:ascii="Times New Roman" w:hAnsi="Times New Roman" w:cs="Times New Roman"/>
+        </w:rPr>
+        <w:t xml:space="preserve"> </w:t>
+      </w:r>
+      <w:proofErr w:type="spellStart"/>
+      <w:r>
+        <w:rPr>
+          <w:rFonts w:ascii="Times New Roman" w:hAnsi="Times New Roman" w:cs="Times New Roman"/>
+        </w:rPr>
+        <w:t>masuk</w:t>
+      </w:r>
+      <w:proofErr w:type="spellEnd"/>
+      <w:r>
+        <w:rPr>
+          <w:rFonts w:ascii="Times New Roman" w:hAnsi="Times New Roman" w:cs="Times New Roman"/>
+        </w:rPr>
+        <w:t xml:space="preserve"> </w:t>
+      </w:r>
+      <w:proofErr w:type="spellStart"/>
+      <w:r>
+        <w:rPr>
+          <w:rFonts w:ascii="Times New Roman" w:hAnsi="Times New Roman" w:cs="Times New Roman"/>
+        </w:rPr>
+        <w:t>ke</w:t>
+      </w:r>
+      <w:proofErr w:type="spellEnd"/>
+      <w:r>
+        <w:rPr>
+          <w:rFonts w:ascii="Times New Roman" w:hAnsi="Times New Roman" w:cs="Times New Roman"/>
+        </w:rPr>
+        <w:t xml:space="preserve"> </w:t>
+      </w:r>
+      <w:proofErr w:type="spellStart"/>
+      <w:r>
+        <w:rPr>
+          <w:rFonts w:ascii="Times New Roman" w:hAnsi="Times New Roman" w:cs="Times New Roman"/>
+        </w:rPr>
+        <w:t>mongoDB</w:t>
+      </w:r>
+      <w:proofErr w:type="spellEnd"/>
+      <w:r>
+        <w:rPr>
+          <w:rFonts w:ascii="Times New Roman" w:hAnsi="Times New Roman" w:cs="Times New Roman"/>
+        </w:rPr>
+        <w:t xml:space="preserve"> Shell</w:t>
+      </w:r>
+    </w:p>
+    <w:p>
+      <w:pPr>
+        <w:rPr>
+          <w:rFonts w:ascii="Times New Roman" w:hAnsi="Times New Roman" w:cs="Times New Roman"/>
+          <w:b/>
+          <w:sz w:val="28"/>
+          <w:szCs w:val="28"/>
+        </w:rPr>
+      </w:pPr>
+      <w:r>
+        <w:rPr>
+          <w:noProof/>
+        </w:rPr>
+        <w:drawing>
+          <wp:inline distT="0" distB="0" distL="0" distR="0" wp14:anchorId="12229B22" wp14:editId="060A17F7">
+            <wp:extent cx="6217920" cy="3022600"/>
+            <wp:effectExtent l="0" t="0" r="0" b="6350"/>
+            <wp:docPr id="8" name="Picture 8"/>
+            <wp:cNvGraphicFramePr>
+              <a:graphicFrameLocks xmlns:a="http://schemas.openxmlformats.org/drawingml/2006/main" noChangeAspect="1"/>
+            </wp:cNvGraphicFramePr>
+            <a:graphic xmlns:a="http://schemas.openxmlformats.org/drawingml/2006/main">
+              <a:graphicData uri="http://schemas.openxmlformats.org/drawingml/2006/picture">
+                <pic:pic xmlns:pic="http://schemas.openxmlformats.org/drawingml/2006/picture">
+                  <pic:nvPicPr>
+                    <pic:cNvPr id="0" name=""/>
+                    <pic:cNvPicPr/>
+                  </pic:nvPicPr>
+                  <pic:blipFill>
+                    <a:blip r:embed="rId13"/>
+                    <a:stretch>
+                      <a:fillRect/>
+                    </a:stretch>
+                  </pic:blipFill>
+                  <pic:spPr>
+                    <a:xfrm>
+                      <a:off x="0" y="0"/>
+                      <a:ext cx="6220654" cy="3023929"/>
+                    </a:xfrm>
+                    <a:prstGeom prst="rect">
+                      <a:avLst/>
+                    </a:prstGeom>
+                  </pic:spPr>
+                </pic:pic>
+              </a:graphicData>
+            </a:graphic>
+          </wp:inline>
+        </w:drawing>
+      </w:r>
+    </w:p>
+    <w:p>
+      <w:pPr>
+        <w:rPr>
+          <w:rFonts w:ascii="Times New Roman" w:hAnsi="Times New Roman" w:cs="Times New Roman"/>
+          <w:sz w:val="28"/>
+          <w:szCs w:val="28"/>
+        </w:rPr>
+      </w:pPr>
+      <w:proofErr w:type="spellStart"/>
+      <w:r>
+        <w:rPr>
+          <w:rFonts w:ascii="Times New Roman" w:hAnsi="Times New Roman" w:cs="Times New Roman"/>
+          <w:sz w:val="28"/>
+          <w:szCs w:val="28"/>
+        </w:rPr>
+        <w:t>Unuk</w:t>
+      </w:r>
+      <w:proofErr w:type="spellEnd"/>
+      <w:r>
+        <w:rPr>
+          <w:rFonts w:ascii="Times New Roman" w:hAnsi="Times New Roman" w:cs="Times New Roman"/>
+          <w:sz w:val="28"/>
+          <w:szCs w:val="28"/>
+        </w:rPr>
+        <w:t xml:space="preserve"> </w:t>
+      </w:r>
+      <w:proofErr w:type="spellStart"/>
+      <w:r>
+        <w:rPr>
+          <w:rFonts w:ascii="Times New Roman" w:hAnsi="Times New Roman" w:cs="Times New Roman"/>
+          <w:sz w:val="28"/>
+          <w:szCs w:val="28"/>
+        </w:rPr>
+        <w:t>cek</w:t>
+      </w:r>
+      <w:proofErr w:type="spellEnd"/>
+      <w:r>
+        <w:rPr>
+          <w:rFonts w:ascii="Times New Roman" w:hAnsi="Times New Roman" w:cs="Times New Roman"/>
+          <w:sz w:val="28"/>
+          <w:szCs w:val="28"/>
+        </w:rPr>
+        <w:t xml:space="preserve"> </w:t>
+      </w:r>
+      <w:proofErr w:type="spellStart"/>
+      <w:r>
+        <w:rPr>
+          <w:rFonts w:ascii="Times New Roman" w:hAnsi="Times New Roman" w:cs="Times New Roman"/>
+          <w:sz w:val="28"/>
+          <w:szCs w:val="28"/>
+        </w:rPr>
+        <w:t>nya</w:t>
+      </w:r>
+      <w:proofErr w:type="spellEnd"/>
+      <w:r>
+        <w:rPr>
+          <w:rFonts w:ascii="Times New Roman" w:hAnsi="Times New Roman" w:cs="Times New Roman"/>
+          <w:sz w:val="28"/>
+          <w:szCs w:val="28"/>
+        </w:rPr>
+        <w:t xml:space="preserve"> </w:t>
+      </w:r>
+      <w:proofErr w:type="spellStart"/>
+      <w:r>
+        <w:rPr>
+          <w:rFonts w:ascii="Times New Roman" w:hAnsi="Times New Roman" w:cs="Times New Roman"/>
+          <w:sz w:val="28"/>
+          <w:szCs w:val="28"/>
+        </w:rPr>
+        <w:t>coba</w:t>
+      </w:r>
+      <w:proofErr w:type="spellEnd"/>
+      <w:r>
+        <w:rPr>
+          <w:rFonts w:ascii="Times New Roman" w:hAnsi="Times New Roman" w:cs="Times New Roman"/>
+          <w:sz w:val="28"/>
+          <w:szCs w:val="28"/>
+        </w:rPr>
+        <w:t xml:space="preserve"> kalian </w:t>
+      </w:r>
+      <w:proofErr w:type="spellStart"/>
+      <w:r>
+        <w:rPr>
+          <w:rFonts w:ascii="Times New Roman" w:hAnsi="Times New Roman" w:cs="Times New Roman"/>
+          <w:sz w:val="28"/>
+          <w:szCs w:val="28"/>
+        </w:rPr>
+        <w:t>ketik</w:t>
+      </w:r>
+      <w:proofErr w:type="spellEnd"/>
+      <w:r>
+        <w:rPr>
+          <w:rFonts w:ascii="Times New Roman" w:hAnsi="Times New Roman" w:cs="Times New Roman"/>
+          <w:sz w:val="28"/>
+          <w:szCs w:val="28"/>
+        </w:rPr>
+        <w:t xml:space="preserve"> </w:t>
+      </w:r>
+      <w:proofErr w:type="spellStart"/>
+      <w:r>
+        <w:rPr>
+          <w:rFonts w:ascii="Times New Roman" w:hAnsi="Times New Roman" w:cs="Times New Roman"/>
+          <w:sz w:val="28"/>
+          <w:szCs w:val="28"/>
+        </w:rPr>
+        <w:t>perintah</w:t>
+      </w:r>
+      <w:proofErr w:type="spellEnd"/>
+      <w:r>
+        <w:rPr>
+          <w:rFonts w:ascii="Times New Roman" w:hAnsi="Times New Roman" w:cs="Times New Roman"/>
+          <w:sz w:val="28"/>
+          <w:szCs w:val="28"/>
+        </w:rPr>
+        <w:t xml:space="preserve"> </w:t>
+      </w:r>
+      <w:proofErr w:type="spellStart"/>
+      <w:r>
+        <w:rPr>
+          <w:rFonts w:ascii="Times New Roman" w:hAnsi="Times New Roman" w:cs="Times New Roman"/>
+          <w:sz w:val="28"/>
+          <w:szCs w:val="28"/>
+        </w:rPr>
+        <w:t>ini</w:t>
+      </w:r>
+      <w:proofErr w:type="spellEnd"/>
+    </w:p>
+    <w:p>
+      <w:pPr>
+        <w:shd w:val="clear" w:color="auto" w:fill="282A36"/>
+        <w:tabs>
+          <w:tab w:val="left" w:pos="916"/>
+          <w:tab w:val="left" w:pos="1832"/>
+          <w:tab w:val="left" w:pos="2748"/>
+          <w:tab w:val="left" w:pos="3664"/>
+          <w:tab w:val="left" w:pos="4580"/>
+          <w:tab w:val="left" w:pos="5496"/>
+          <w:tab w:val="left" w:pos="6412"/>
+          <w:tab w:val="left" w:pos="7328"/>
+          <w:tab w:val="left" w:pos="8244"/>
+          <w:tab w:val="left" w:pos="9160"/>
+          <w:tab w:val="left" w:pos="10076"/>
+          <w:tab w:val="left" w:pos="10992"/>
+          <w:tab w:val="left" w:pos="11908"/>
+          <w:tab w:val="left" w:pos="12824"/>
+          <w:tab w:val="left" w:pos="13740"/>
+          <w:tab w:val="left" w:pos="14656"/>
+        </w:tabs>
+        <w:spacing w:after="0" w:line="240" w:lineRule="auto"/>
+        <w:rPr>
+          <w:rFonts w:ascii="Courier New" w:eastAsia="Times New Roman" w:hAnsi="Courier New" w:cs="Courier New"/>
+          <w:color w:val="F8F8F2"/>
+          <w:spacing w:val="2"/>
+          <w:sz w:val="32"/>
+          <w:szCs w:val="32"/>
+        </w:rPr>
+      </w:pPr>
+      <w:proofErr w:type="gramStart"/>
+      <w:r>
+        <w:rPr>
+          <w:rFonts w:ascii="Courier New" w:eastAsia="Times New Roman" w:hAnsi="Courier New" w:cs="Courier New"/>
+          <w:color w:val="F8F8F2"/>
+          <w:spacing w:val="2"/>
+          <w:sz w:val="32"/>
+          <w:szCs w:val="32"/>
+        </w:rPr>
+        <w:t>show</w:t>
+      </w:r>
+      <w:proofErr w:type="gramEnd"/>
+      <w:r>
+        <w:rPr>
+          <w:rFonts w:ascii="Courier New" w:eastAsia="Times New Roman" w:hAnsi="Courier New" w:cs="Courier New"/>
+          <w:color w:val="F8F8F2"/>
+          <w:spacing w:val="2"/>
+          <w:sz w:val="32"/>
+          <w:szCs w:val="32"/>
+        </w:rPr>
+        <w:t xml:space="preserve"> </w:t>
+      </w:r>
+      <w:proofErr w:type="spellStart"/>
+      <w:r>
+        <w:rPr>
+          <w:rFonts w:ascii="Courier New" w:eastAsia="Times New Roman" w:hAnsi="Courier New" w:cs="Courier New"/>
+          <w:color w:val="F8F8F2"/>
+          <w:spacing w:val="2"/>
+          <w:sz w:val="32"/>
+          <w:szCs w:val="32"/>
+        </w:rPr>
+        <w:t>dbs</w:t>
+      </w:r>
+      <w:proofErr w:type="spellEnd"/>
+    </w:p>
+    <w:p>
+      <w:pPr>
+        <w:rPr>
+          <w:rFonts w:ascii="Times New Roman" w:hAnsi="Times New Roman" w:cs="Times New Roman"/>
+        </w:rPr>
+      </w:pPr>
+    </w:p>
+    <w:p>
+      <w:pPr>
+        <w:rPr>
+          <w:rFonts w:ascii="Times New Roman" w:hAnsi="Times New Roman" w:cs="Times New Roman"/>
+        </w:rPr>
+      </w:pPr>
+      <w:proofErr w:type="spellStart"/>
+      <w:proofErr w:type="gramStart"/>
+      <w:r>
+        <w:rPr>
+          <w:rFonts w:ascii="Times New Roman" w:hAnsi="Times New Roman" w:cs="Times New Roman"/>
+        </w:rPr>
+        <w:t>maka</w:t>
+      </w:r>
+      <w:proofErr w:type="spellEnd"/>
+      <w:proofErr w:type="gramEnd"/>
+      <w:r>
+        <w:rPr>
+          <w:rFonts w:ascii="Times New Roman" w:hAnsi="Times New Roman" w:cs="Times New Roman"/>
+        </w:rPr>
+        <w:t xml:space="preserve"> </w:t>
+      </w:r>
+      <w:proofErr w:type="spellStart"/>
+      <w:r>
+        <w:rPr>
+          <w:rFonts w:ascii="Times New Roman" w:hAnsi="Times New Roman" w:cs="Times New Roman"/>
+        </w:rPr>
+        <w:t>akan</w:t>
+      </w:r>
+      <w:proofErr w:type="spellEnd"/>
+      <w:r>
+        <w:rPr>
+          <w:rFonts w:ascii="Times New Roman" w:hAnsi="Times New Roman" w:cs="Times New Roman"/>
+        </w:rPr>
+        <w:t xml:space="preserve"> </w:t>
+      </w:r>
+      <w:proofErr w:type="spellStart"/>
+      <w:r>
+        <w:rPr>
+          <w:rFonts w:ascii="Times New Roman" w:hAnsi="Times New Roman" w:cs="Times New Roman"/>
+        </w:rPr>
+        <w:t>memunculkan</w:t>
+      </w:r>
+      <w:proofErr w:type="spellEnd"/>
+      <w:r>
+        <w:rPr>
+          <w:rFonts w:ascii="Times New Roman" w:hAnsi="Times New Roman" w:cs="Times New Roman"/>
+        </w:rPr>
+        <w:t xml:space="preserve"> list database , </w:t>
+      </w:r>
+      <w:proofErr w:type="spellStart"/>
+      <w:r>
+        <w:rPr>
+          <w:rFonts w:ascii="Times New Roman" w:hAnsi="Times New Roman" w:cs="Times New Roman"/>
+        </w:rPr>
+        <w:t>jika</w:t>
+      </w:r>
+      <w:proofErr w:type="spellEnd"/>
+      <w:r>
+        <w:rPr>
+          <w:rFonts w:ascii="Times New Roman" w:hAnsi="Times New Roman" w:cs="Times New Roman"/>
+        </w:rPr>
+        <w:t xml:space="preserve"> kalian </w:t>
+      </w:r>
+      <w:proofErr w:type="spellStart"/>
+      <w:r>
+        <w:rPr>
+          <w:rFonts w:ascii="Times New Roman" w:hAnsi="Times New Roman" w:cs="Times New Roman"/>
+        </w:rPr>
+        <w:t>belum</w:t>
+      </w:r>
+      <w:proofErr w:type="spellEnd"/>
+      <w:r>
+        <w:rPr>
+          <w:rFonts w:ascii="Times New Roman" w:hAnsi="Times New Roman" w:cs="Times New Roman"/>
+        </w:rPr>
+        <w:t xml:space="preserve"> </w:t>
+      </w:r>
+      <w:proofErr w:type="spellStart"/>
+      <w:r>
+        <w:rPr>
+          <w:rFonts w:ascii="Times New Roman" w:hAnsi="Times New Roman" w:cs="Times New Roman"/>
+        </w:rPr>
+        <w:t>pernah</w:t>
+      </w:r>
+      <w:proofErr w:type="spellEnd"/>
+      <w:r>
+        <w:rPr>
+          <w:rFonts w:ascii="Times New Roman" w:hAnsi="Times New Roman" w:cs="Times New Roman"/>
+        </w:rPr>
+        <w:t xml:space="preserve"> </w:t>
+      </w:r>
+      <w:proofErr w:type="spellStart"/>
+      <w:r>
+        <w:rPr>
+          <w:rFonts w:ascii="Times New Roman" w:hAnsi="Times New Roman" w:cs="Times New Roman"/>
+        </w:rPr>
+        <w:t>pakai</w:t>
+      </w:r>
+      <w:proofErr w:type="spellEnd"/>
+      <w:r>
+        <w:rPr>
+          <w:rFonts w:ascii="Times New Roman" w:hAnsi="Times New Roman" w:cs="Times New Roman"/>
+        </w:rPr>
+        <w:t xml:space="preserve"> </w:t>
+      </w:r>
+      <w:proofErr w:type="spellStart"/>
+      <w:r>
+        <w:rPr>
+          <w:rFonts w:ascii="Times New Roman" w:hAnsi="Times New Roman" w:cs="Times New Roman"/>
+        </w:rPr>
+        <w:t>mongoDB</w:t>
+      </w:r>
+      <w:proofErr w:type="spellEnd"/>
+      <w:r>
+        <w:rPr>
+          <w:rFonts w:ascii="Times New Roman" w:hAnsi="Times New Roman" w:cs="Times New Roman"/>
+        </w:rPr>
+        <w:t xml:space="preserve"> </w:t>
+      </w:r>
+      <w:proofErr w:type="spellStart"/>
+      <w:r>
+        <w:rPr>
+          <w:rFonts w:ascii="Times New Roman" w:hAnsi="Times New Roman" w:cs="Times New Roman"/>
+        </w:rPr>
+        <w:t>seharus</w:t>
+      </w:r>
+      <w:proofErr w:type="spellEnd"/>
+      <w:r>
+        <w:rPr>
+          <w:rFonts w:ascii="Times New Roman" w:hAnsi="Times New Roman" w:cs="Times New Roman"/>
+        </w:rPr>
+        <w:t xml:space="preserve"> </w:t>
+      </w:r>
+      <w:proofErr w:type="spellStart"/>
+      <w:r>
+        <w:rPr>
+          <w:rFonts w:ascii="Times New Roman" w:hAnsi="Times New Roman" w:cs="Times New Roman"/>
+        </w:rPr>
+        <w:t>secara</w:t>
+      </w:r>
+      <w:proofErr w:type="spellEnd"/>
+      <w:r>
+        <w:rPr>
+          <w:rFonts w:ascii="Times New Roman" w:hAnsi="Times New Roman" w:cs="Times New Roman"/>
+        </w:rPr>
+        <w:t xml:space="preserve"> default </w:t>
+      </w:r>
+      <w:proofErr w:type="spellStart"/>
+      <w:r>
+        <w:rPr>
+          <w:rFonts w:ascii="Times New Roman" w:hAnsi="Times New Roman" w:cs="Times New Roman"/>
+        </w:rPr>
+        <w:t>ada</w:t>
+      </w:r>
+      <w:proofErr w:type="spellEnd"/>
+      <w:r>
+        <w:rPr>
+          <w:rFonts w:ascii="Times New Roman" w:hAnsi="Times New Roman" w:cs="Times New Roman"/>
+        </w:rPr>
+        <w:t xml:space="preserve"> 3 database </w:t>
+      </w:r>
+      <w:proofErr w:type="spellStart"/>
+      <w:r>
+        <w:rPr>
+          <w:rFonts w:ascii="Times New Roman" w:hAnsi="Times New Roman" w:cs="Times New Roman"/>
+        </w:rPr>
+        <w:t>bawaan</w:t>
+      </w:r>
+      <w:proofErr w:type="spellEnd"/>
+      <w:r>
+        <w:rPr>
+          <w:rFonts w:ascii="Times New Roman" w:hAnsi="Times New Roman" w:cs="Times New Roman"/>
+        </w:rPr>
+        <w:t xml:space="preserve"> </w:t>
+      </w:r>
+      <w:proofErr w:type="spellStart"/>
+      <w:r>
+        <w:rPr>
+          <w:rFonts w:ascii="Times New Roman" w:hAnsi="Times New Roman" w:cs="Times New Roman"/>
+        </w:rPr>
+        <w:t>dari</w:t>
+      </w:r>
+      <w:proofErr w:type="spellEnd"/>
+      <w:r>
+        <w:rPr>
+          <w:rFonts w:ascii="Times New Roman" w:hAnsi="Times New Roman" w:cs="Times New Roman"/>
+        </w:rPr>
+        <w:t xml:space="preserve"> </w:t>
+      </w:r>
+      <w:proofErr w:type="spellStart"/>
+      <w:r>
+        <w:rPr>
+          <w:rFonts w:ascii="Times New Roman" w:hAnsi="Times New Roman" w:cs="Times New Roman"/>
+        </w:rPr>
+        <w:t>mongoDB</w:t>
+      </w:r>
+      <w:proofErr w:type="spellEnd"/>
+    </w:p>
+    <w:p>
+      <w:pPr>
+        <w:rPr>
+          <w:rFonts w:ascii="Times New Roman" w:hAnsi="Times New Roman" w:cs="Times New Roman"/>
+          <w:b/>
+          <w:color w:val="FF0000"/>
+          <w:sz w:val="28"/>
+          <w:szCs w:val="28"/>
+        </w:rPr>
+      </w:pPr>
+      <w:proofErr w:type="spellStart"/>
+      <w:r>
+        <w:rPr>
+          <w:rFonts w:ascii="Times New Roman" w:hAnsi="Times New Roman" w:cs="Times New Roman"/>
+          <w:b/>
+          <w:color w:val="FF0000"/>
+        </w:rPr>
+        <w:t>Untuk</w:t>
+      </w:r>
+      <w:proofErr w:type="spellEnd"/>
+      <w:r>
+        <w:rPr>
+          <w:rFonts w:ascii="Times New Roman" w:hAnsi="Times New Roman" w:cs="Times New Roman"/>
+          <w:b/>
+          <w:color w:val="FF0000"/>
+        </w:rPr>
+        <w:t xml:space="preserve"> </w:t>
+      </w:r>
+      <w:proofErr w:type="spellStart"/>
+      <w:r>
+        <w:rPr>
+          <w:rFonts w:ascii="Times New Roman" w:hAnsi="Times New Roman" w:cs="Times New Roman"/>
+          <w:b/>
+          <w:color w:val="FF0000"/>
+        </w:rPr>
+        <w:t>keluar</w:t>
+      </w:r>
+      <w:proofErr w:type="spellEnd"/>
+      <w:r>
+        <w:rPr>
+          <w:rFonts w:ascii="Times New Roman" w:hAnsi="Times New Roman" w:cs="Times New Roman"/>
+          <w:b/>
+          <w:color w:val="FF0000"/>
+        </w:rPr>
+        <w:t xml:space="preserve"> </w:t>
+      </w:r>
+      <w:proofErr w:type="spellStart"/>
+      <w:r>
+        <w:rPr>
+          <w:rFonts w:ascii="Times New Roman" w:hAnsi="Times New Roman" w:cs="Times New Roman"/>
+          <w:b/>
+          <w:color w:val="FF0000"/>
+        </w:rPr>
+        <w:t>dari</w:t>
+      </w:r>
+      <w:proofErr w:type="spellEnd"/>
+      <w:r>
+        <w:rPr>
+          <w:rFonts w:ascii="Times New Roman" w:hAnsi="Times New Roman" w:cs="Times New Roman"/>
+          <w:b/>
+          <w:color w:val="FF0000"/>
+        </w:rPr>
+        <w:t xml:space="preserve"> mongo Server </w:t>
+      </w:r>
+      <w:proofErr w:type="spellStart"/>
+      <w:r>
+        <w:rPr>
+          <w:rFonts w:ascii="Times New Roman" w:hAnsi="Times New Roman" w:cs="Times New Roman"/>
+          <w:b/>
+          <w:color w:val="FF0000"/>
+        </w:rPr>
+        <w:t>tekan</w:t>
+      </w:r>
+      <w:proofErr w:type="spellEnd"/>
+      <w:r>
+        <w:rPr>
+          <w:rFonts w:ascii="Times New Roman" w:hAnsi="Times New Roman" w:cs="Times New Roman"/>
+          <w:b/>
+          <w:color w:val="FF0000"/>
+        </w:rPr>
+        <w:t xml:space="preserve"> CTRL + C </w:t>
+      </w:r>
+    </w:p>
+    <w:p>
+      <w:pPr>
+        <w:rPr>
+          <w:rFonts w:ascii="Times New Roman" w:hAnsi="Times New Roman" w:cs="Times New Roman"/>
+          <w:b/>
+          <w:sz w:val="28"/>
+          <w:szCs w:val="28"/>
+        </w:rPr>
+      </w:pPr>
+      <w:proofErr w:type="spellStart"/>
+      <w:proofErr w:type="gramStart"/>
+      <w:r>
+        <w:rPr>
+          <w:rFonts w:ascii="Times New Roman" w:hAnsi="Times New Roman" w:cs="Times New Roman"/>
+          <w:b/>
+          <w:sz w:val="28"/>
+          <w:szCs w:val="28"/>
+        </w:rPr>
+        <w:t>Membuat</w:t>
+      </w:r>
+      <w:proofErr w:type="spellEnd"/>
+      <w:r>
+        <w:rPr>
+          <w:rFonts w:ascii="Times New Roman" w:hAnsi="Times New Roman" w:cs="Times New Roman"/>
+          <w:b/>
+          <w:sz w:val="28"/>
+          <w:szCs w:val="28"/>
+        </w:rPr>
+        <w:t xml:space="preserve"> </w:t>
+      </w:r>
+      <w:r>
+        <w:rPr>
+          <w:rFonts w:ascii="Times New Roman" w:hAnsi="Times New Roman" w:cs="Times New Roman"/>
+          <w:b/>
+          <w:sz w:val="28"/>
+          <w:szCs w:val="28"/>
+        </w:rPr>
+        <w:t xml:space="preserve"> </w:t>
+      </w:r>
+      <w:r>
+        <w:rPr>
+          <w:rFonts w:ascii="Times New Roman" w:hAnsi="Times New Roman" w:cs="Times New Roman"/>
+          <w:b/>
+          <w:sz w:val="28"/>
+          <w:szCs w:val="28"/>
+        </w:rPr>
+        <w:t>Database</w:t>
+      </w:r>
+      <w:proofErr w:type="gramEnd"/>
+    </w:p>
+    <w:p>
+      <w:pPr>
+        <w:rPr>
+          <w:rFonts w:ascii="Times New Roman" w:hAnsi="Times New Roman" w:cs="Times New Roman"/>
+          <w:b/>
+          <w:sz w:val="28"/>
+          <w:szCs w:val="28"/>
+        </w:rPr>
+      </w:pPr>
+      <w:proofErr w:type="spellStart"/>
+      <w:r>
+        <w:rPr>
+          <w:rFonts w:ascii="Times New Roman" w:hAnsi="Times New Roman" w:cs="Times New Roman"/>
+        </w:rPr>
+        <w:t>Untuk</w:t>
+      </w:r>
+      <w:proofErr w:type="spellEnd"/>
+      <w:r>
+        <w:rPr>
+          <w:rFonts w:ascii="Times New Roman" w:hAnsi="Times New Roman" w:cs="Times New Roman"/>
+        </w:rPr>
+        <w:t xml:space="preserve"> </w:t>
+      </w:r>
+      <w:proofErr w:type="spellStart"/>
+      <w:r>
+        <w:rPr>
+          <w:rFonts w:ascii="Times New Roman" w:hAnsi="Times New Roman" w:cs="Times New Roman"/>
+        </w:rPr>
+        <w:t>membuat</w:t>
+      </w:r>
+      <w:proofErr w:type="spellEnd"/>
+      <w:r>
+        <w:rPr>
+          <w:rFonts w:ascii="Times New Roman" w:hAnsi="Times New Roman" w:cs="Times New Roman"/>
+        </w:rPr>
+        <w:t xml:space="preserve"> database </w:t>
+      </w:r>
+      <w:proofErr w:type="spellStart"/>
+      <w:r>
+        <w:rPr>
+          <w:rFonts w:ascii="Times New Roman" w:hAnsi="Times New Roman" w:cs="Times New Roman"/>
+        </w:rPr>
+        <w:t>sangatlah</w:t>
+      </w:r>
+      <w:proofErr w:type="spellEnd"/>
+      <w:r>
+        <w:rPr>
+          <w:rFonts w:ascii="Times New Roman" w:hAnsi="Times New Roman" w:cs="Times New Roman"/>
+        </w:rPr>
+        <w:t xml:space="preserve"> simple kalian </w:t>
+      </w:r>
+      <w:proofErr w:type="spellStart"/>
+      <w:r>
+        <w:rPr>
+          <w:rFonts w:ascii="Times New Roman" w:hAnsi="Times New Roman" w:cs="Times New Roman"/>
+        </w:rPr>
+        <w:t>hanya</w:t>
+      </w:r>
+      <w:proofErr w:type="spellEnd"/>
+      <w:r>
+        <w:rPr>
+          <w:rFonts w:ascii="Times New Roman" w:hAnsi="Times New Roman" w:cs="Times New Roman"/>
+        </w:rPr>
+        <w:t xml:space="preserve"> </w:t>
+      </w:r>
+      <w:proofErr w:type="spellStart"/>
+      <w:r>
+        <w:rPr>
+          <w:rFonts w:ascii="Times New Roman" w:hAnsi="Times New Roman" w:cs="Times New Roman"/>
+        </w:rPr>
+        <w:t>perlu</w:t>
+      </w:r>
+      <w:proofErr w:type="spellEnd"/>
+      <w:r>
+        <w:rPr>
+          <w:rFonts w:ascii="Times New Roman" w:hAnsi="Times New Roman" w:cs="Times New Roman"/>
+        </w:rPr>
+        <w:t xml:space="preserve"> </w:t>
+      </w:r>
+      <w:proofErr w:type="spellStart"/>
+      <w:r>
+        <w:rPr>
+          <w:rFonts w:ascii="Times New Roman" w:hAnsi="Times New Roman" w:cs="Times New Roman"/>
+        </w:rPr>
+        <w:t>mengetikan</w:t>
+      </w:r>
+      <w:proofErr w:type="spellEnd"/>
+      <w:r>
+        <w:rPr>
+          <w:rFonts w:ascii="Times New Roman" w:hAnsi="Times New Roman" w:cs="Times New Roman"/>
+        </w:rPr>
+        <w:t xml:space="preserve"> </w:t>
+      </w:r>
+      <w:proofErr w:type="spellStart"/>
+      <w:r>
+        <w:rPr>
+          <w:rFonts w:ascii="Times New Roman" w:hAnsi="Times New Roman" w:cs="Times New Roman"/>
+        </w:rPr>
+        <w:t>perintah</w:t>
+      </w:r>
+      <w:proofErr w:type="spellEnd"/>
+    </w:p>
+    <w:p>
+      <w:pPr>
+        <w:shd w:val="clear" w:color="auto" w:fill="282A36"/>
+        <w:tabs>
+          <w:tab w:val="left" w:pos="916"/>
+          <w:tab w:val="left" w:pos="1832"/>
+          <w:tab w:val="left" w:pos="2748"/>
+          <w:tab w:val="left" w:pos="3664"/>
+          <w:tab w:val="left" w:pos="4580"/>
+          <w:tab w:val="left" w:pos="5496"/>
+          <w:tab w:val="left" w:pos="6412"/>
+          <w:tab w:val="left" w:pos="7328"/>
+          <w:tab w:val="left" w:pos="8244"/>
+          <w:tab w:val="left" w:pos="9160"/>
+          <w:tab w:val="left" w:pos="10076"/>
+          <w:tab w:val="left" w:pos="10992"/>
+          <w:tab w:val="left" w:pos="11908"/>
+          <w:tab w:val="left" w:pos="12824"/>
+          <w:tab w:val="left" w:pos="13740"/>
+          <w:tab w:val="left" w:pos="14656"/>
+        </w:tabs>
+        <w:spacing w:after="0" w:line="240" w:lineRule="auto"/>
+        <w:rPr>
+          <w:rFonts w:ascii="Courier New" w:eastAsia="Times New Roman" w:hAnsi="Courier New" w:cs="Courier New"/>
+          <w:color w:val="F8F8F2"/>
+          <w:spacing w:val="2"/>
+          <w:sz w:val="32"/>
+          <w:szCs w:val="32"/>
+        </w:rPr>
+      </w:pPr>
+      <w:proofErr w:type="gramStart"/>
+      <w:r>
+        <w:rPr>
+          <w:rFonts w:ascii="Courier New" w:eastAsia="Times New Roman" w:hAnsi="Courier New" w:cs="Courier New"/>
+          <w:color w:val="F8F8F2"/>
+          <w:spacing w:val="2"/>
+          <w:sz w:val="32"/>
+          <w:szCs w:val="32"/>
+        </w:rPr>
+        <w:t>use</w:t>
+      </w:r>
+      <w:proofErr w:type="gramEnd"/>
+      <w:r>
+        <w:rPr>
+          <w:rFonts w:ascii="Courier New" w:eastAsia="Times New Roman" w:hAnsi="Courier New" w:cs="Courier New"/>
+          <w:color w:val="F8F8F2"/>
+          <w:spacing w:val="2"/>
+          <w:sz w:val="32"/>
+          <w:szCs w:val="32"/>
+        </w:rPr>
+        <w:t xml:space="preserve"> </w:t>
+      </w:r>
+      <w:proofErr w:type="spellStart"/>
+      <w:r>
+        <w:rPr>
+          <w:rFonts w:ascii="Courier New" w:eastAsia="Times New Roman" w:hAnsi="Courier New" w:cs="Courier New"/>
+          <w:color w:val="F8F8F2"/>
+          <w:spacing w:val="2"/>
+          <w:sz w:val="32"/>
+          <w:szCs w:val="32"/>
+        </w:rPr>
+        <w:t>namaDatabase</w:t>
+      </w:r>
+      <w:proofErr w:type="spellEnd"/>
+    </w:p>
+    <w:p>
+      <w:pPr>
+        <w:rPr>
+          <w:rFonts w:ascii="Times New Roman" w:hAnsi="Times New Roman" w:cs="Times New Roman"/>
+        </w:rPr>
+      </w:pPr>
+    </w:p>
+    <w:p>
+      <w:pPr>
+        <w:rPr>
+          <w:rFonts w:ascii="Times New Roman" w:hAnsi="Times New Roman" w:cs="Times New Roman"/>
+        </w:rPr>
+      </w:pPr>
+      <w:proofErr w:type="spellStart"/>
+      <w:proofErr w:type="gramStart"/>
+      <w:r>
+        <w:rPr>
+          <w:rFonts w:ascii="Times New Roman" w:hAnsi="Times New Roman" w:cs="Times New Roman"/>
+        </w:rPr>
+        <w:t>disini</w:t>
+      </w:r>
+      <w:proofErr w:type="spellEnd"/>
+      <w:proofErr w:type="gramEnd"/>
+      <w:r>
+        <w:rPr>
+          <w:rFonts w:ascii="Times New Roman" w:hAnsi="Times New Roman" w:cs="Times New Roman"/>
+        </w:rPr>
+        <w:t xml:space="preserve"> </w:t>
+      </w:r>
+      <w:proofErr w:type="spellStart"/>
+      <w:r>
+        <w:rPr>
+          <w:rFonts w:ascii="Times New Roman" w:hAnsi="Times New Roman" w:cs="Times New Roman"/>
+        </w:rPr>
+        <w:t>saya</w:t>
+      </w:r>
+      <w:proofErr w:type="spellEnd"/>
+      <w:r>
+        <w:rPr>
+          <w:rFonts w:ascii="Times New Roman" w:hAnsi="Times New Roman" w:cs="Times New Roman"/>
+        </w:rPr>
+        <w:t xml:space="preserve"> </w:t>
+      </w:r>
+      <w:proofErr w:type="spellStart"/>
+      <w:r>
+        <w:rPr>
+          <w:rFonts w:ascii="Times New Roman" w:hAnsi="Times New Roman" w:cs="Times New Roman"/>
+        </w:rPr>
+        <w:t>akan</w:t>
+      </w:r>
+      <w:proofErr w:type="spellEnd"/>
+      <w:r>
+        <w:rPr>
+          <w:rFonts w:ascii="Times New Roman" w:hAnsi="Times New Roman" w:cs="Times New Roman"/>
+        </w:rPr>
+        <w:t xml:space="preserve"> </w:t>
+      </w:r>
+      <w:proofErr w:type="spellStart"/>
+      <w:r>
+        <w:rPr>
+          <w:rFonts w:ascii="Times New Roman" w:hAnsi="Times New Roman" w:cs="Times New Roman"/>
+        </w:rPr>
+        <w:t>mencoba</w:t>
+      </w:r>
+      <w:proofErr w:type="spellEnd"/>
+      <w:r>
+        <w:rPr>
+          <w:rFonts w:ascii="Times New Roman" w:hAnsi="Times New Roman" w:cs="Times New Roman"/>
+        </w:rPr>
+        <w:t xml:space="preserve"> </w:t>
+      </w:r>
+      <w:proofErr w:type="spellStart"/>
+      <w:r>
+        <w:rPr>
+          <w:rFonts w:ascii="Times New Roman" w:hAnsi="Times New Roman" w:cs="Times New Roman"/>
+        </w:rPr>
+        <w:t>membuat</w:t>
+      </w:r>
+      <w:proofErr w:type="spellEnd"/>
+      <w:r>
+        <w:rPr>
+          <w:rFonts w:ascii="Times New Roman" w:hAnsi="Times New Roman" w:cs="Times New Roman"/>
+        </w:rPr>
+        <w:t xml:space="preserve"> database </w:t>
+      </w:r>
+      <w:proofErr w:type="spellStart"/>
+      <w:r>
+        <w:rPr>
+          <w:rFonts w:ascii="Times New Roman" w:hAnsi="Times New Roman" w:cs="Times New Roman"/>
+        </w:rPr>
+        <w:t>perpustakaan</w:t>
+      </w:r>
+      <w:proofErr w:type="spellEnd"/>
+      <w:r>
+        <w:rPr>
+          <w:rFonts w:ascii="Times New Roman" w:hAnsi="Times New Roman" w:cs="Times New Roman"/>
+        </w:rPr>
+        <w:t xml:space="preserve"> </w:t>
+      </w:r>
+    </w:p>
+    <w:p>
+      <w:pPr>
+        <w:rPr>
+          <w:rFonts w:ascii="Times New Roman" w:hAnsi="Times New Roman" w:cs="Times New Roman"/>
+        </w:rPr>
+      </w:pPr>
+      <w:r>
+        <w:rPr>
+          <w:noProof/>
+        </w:rPr>
+        <w:lastRenderedPageBreak/>
+        <w:drawing>
+          <wp:inline distT="0" distB="0" distL="0" distR="0" wp14:anchorId="6FC96040" wp14:editId="1B7E6A91">
+            <wp:extent cx="5120640" cy="2247900"/>
+            <wp:effectExtent l="0" t="0" r="3810" b="0"/>
+            <wp:docPr id="10" name="Picture 10"/>
+            <wp:cNvGraphicFramePr>
+              <a:graphicFrameLocks xmlns:a="http://schemas.openxmlformats.org/drawingml/2006/main" noChangeAspect="1"/>
+            </wp:cNvGraphicFramePr>
+            <a:graphic xmlns:a="http://schemas.openxmlformats.org/drawingml/2006/main">
+              <a:graphicData uri="http://schemas.openxmlformats.org/drawingml/2006/picture">
+                <pic:pic xmlns:pic="http://schemas.openxmlformats.org/drawingml/2006/picture">
+                  <pic:nvPicPr>
+                    <pic:cNvPr id="0" name=""/>
+                    <pic:cNvPicPr/>
+                  </pic:nvPicPr>
+                  <pic:blipFill>
+                    <a:blip r:embed="rId14"/>
+                    <a:stretch>
+                      <a:fillRect/>
+                    </a:stretch>
+                  </pic:blipFill>
+                  <pic:spPr>
+                    <a:xfrm>
+                      <a:off x="0" y="0"/>
+                      <a:ext cx="5120640" cy="2247900"/>
+                    </a:xfrm>
+                    <a:prstGeom prst="rect">
+                      <a:avLst/>
+                    </a:prstGeom>
+                  </pic:spPr>
+                </pic:pic>
+              </a:graphicData>
+            </a:graphic>
+          </wp:inline>
+        </w:drawing>
+      </w:r>
+    </w:p>
+    <w:p>
+      <w:pPr>
+        <w:rPr>
+          <w:rFonts w:ascii="Times New Roman" w:hAnsi="Times New Roman" w:cs="Times New Roman"/>
+        </w:rPr>
+      </w:pPr>
+      <w:proofErr w:type="spellStart"/>
+      <w:proofErr w:type="gramStart"/>
+      <w:r>
+        <w:rPr>
+          <w:rFonts w:ascii="Times New Roman" w:hAnsi="Times New Roman" w:cs="Times New Roman"/>
+        </w:rPr>
+        <w:t>sangatlah</w:t>
+      </w:r>
+      <w:proofErr w:type="spellEnd"/>
+      <w:proofErr w:type="gramEnd"/>
+      <w:r>
+        <w:rPr>
+          <w:rFonts w:ascii="Times New Roman" w:hAnsi="Times New Roman" w:cs="Times New Roman"/>
+        </w:rPr>
+        <w:t xml:space="preserve"> </w:t>
+      </w:r>
+      <w:proofErr w:type="spellStart"/>
+      <w:r>
+        <w:rPr>
+          <w:rFonts w:ascii="Times New Roman" w:hAnsi="Times New Roman" w:cs="Times New Roman"/>
+        </w:rPr>
+        <w:t>Mudah</w:t>
+      </w:r>
+      <w:proofErr w:type="spellEnd"/>
+      <w:r>
+        <w:rPr>
+          <w:rFonts w:ascii="Times New Roman" w:hAnsi="Times New Roman" w:cs="Times New Roman"/>
+        </w:rPr>
+        <w:t xml:space="preserve"> </w:t>
+      </w:r>
+      <w:proofErr w:type="spellStart"/>
+      <w:r>
+        <w:rPr>
+          <w:rFonts w:ascii="Times New Roman" w:hAnsi="Times New Roman" w:cs="Times New Roman"/>
+        </w:rPr>
+        <w:t>bukan</w:t>
+      </w:r>
+      <w:proofErr w:type="spellEnd"/>
+      <w:r>
+        <w:rPr>
+          <w:rFonts w:ascii="Times New Roman" w:hAnsi="Times New Roman" w:cs="Times New Roman"/>
+        </w:rPr>
+        <w:t xml:space="preserve"> ? </w:t>
+      </w:r>
+      <w:proofErr w:type="spellStart"/>
+      <w:proofErr w:type="gramStart"/>
+      <w:r>
+        <w:rPr>
+          <w:rFonts w:ascii="Times New Roman" w:hAnsi="Times New Roman" w:cs="Times New Roman"/>
+        </w:rPr>
+        <w:t>tetapi</w:t>
+      </w:r>
+      <w:proofErr w:type="spellEnd"/>
+      <w:proofErr w:type="gramEnd"/>
+      <w:r>
+        <w:rPr>
+          <w:rFonts w:ascii="Times New Roman" w:hAnsi="Times New Roman" w:cs="Times New Roman"/>
+        </w:rPr>
+        <w:t xml:space="preserve"> </w:t>
+      </w:r>
+      <w:proofErr w:type="spellStart"/>
+      <w:r>
+        <w:rPr>
+          <w:rFonts w:ascii="Times New Roman" w:hAnsi="Times New Roman" w:cs="Times New Roman"/>
+        </w:rPr>
+        <w:t>jika</w:t>
+      </w:r>
+      <w:proofErr w:type="spellEnd"/>
+      <w:r>
+        <w:rPr>
+          <w:rFonts w:ascii="Times New Roman" w:hAnsi="Times New Roman" w:cs="Times New Roman"/>
+        </w:rPr>
+        <w:t xml:space="preserve"> kalian </w:t>
+      </w:r>
+      <w:proofErr w:type="spellStart"/>
+      <w:r>
+        <w:rPr>
+          <w:rFonts w:ascii="Times New Roman" w:hAnsi="Times New Roman" w:cs="Times New Roman"/>
+        </w:rPr>
+        <w:t>ketikan</w:t>
+      </w:r>
+      <w:proofErr w:type="spellEnd"/>
+      <w:r>
+        <w:rPr>
+          <w:rFonts w:ascii="Times New Roman" w:hAnsi="Times New Roman" w:cs="Times New Roman"/>
+        </w:rPr>
+        <w:t xml:space="preserve"> </w:t>
+      </w:r>
+      <w:proofErr w:type="spellStart"/>
+      <w:r>
+        <w:rPr>
+          <w:rFonts w:ascii="Times New Roman" w:hAnsi="Times New Roman" w:cs="Times New Roman"/>
+        </w:rPr>
+        <w:t>perintah</w:t>
+      </w:r>
+      <w:proofErr w:type="spellEnd"/>
+      <w:r>
+        <w:rPr>
+          <w:rFonts w:ascii="Times New Roman" w:hAnsi="Times New Roman" w:cs="Times New Roman"/>
+        </w:rPr>
+        <w:t xml:space="preserve"> show </w:t>
+      </w:r>
+      <w:proofErr w:type="spellStart"/>
+      <w:r>
+        <w:rPr>
+          <w:rFonts w:ascii="Times New Roman" w:hAnsi="Times New Roman" w:cs="Times New Roman"/>
+        </w:rPr>
+        <w:t>dbs</w:t>
+      </w:r>
+      <w:proofErr w:type="spellEnd"/>
+      <w:r>
+        <w:rPr>
+          <w:rFonts w:ascii="Times New Roman" w:hAnsi="Times New Roman" w:cs="Times New Roman"/>
+        </w:rPr>
+        <w:t xml:space="preserve"> ,database yang </w:t>
+      </w:r>
+      <w:proofErr w:type="spellStart"/>
+      <w:r>
+        <w:rPr>
+          <w:rFonts w:ascii="Times New Roman" w:hAnsi="Times New Roman" w:cs="Times New Roman"/>
+        </w:rPr>
+        <w:t>telah</w:t>
+      </w:r>
+      <w:proofErr w:type="spellEnd"/>
+      <w:r>
+        <w:rPr>
+          <w:rFonts w:ascii="Times New Roman" w:hAnsi="Times New Roman" w:cs="Times New Roman"/>
+        </w:rPr>
+        <w:t xml:space="preserve"> </w:t>
+      </w:r>
+      <w:proofErr w:type="spellStart"/>
+      <w:r>
+        <w:rPr>
+          <w:rFonts w:ascii="Times New Roman" w:hAnsi="Times New Roman" w:cs="Times New Roman"/>
+        </w:rPr>
+        <w:t>dibuat</w:t>
+      </w:r>
+      <w:proofErr w:type="spellEnd"/>
+      <w:r>
+        <w:rPr>
+          <w:rFonts w:ascii="Times New Roman" w:hAnsi="Times New Roman" w:cs="Times New Roman"/>
+        </w:rPr>
+        <w:t xml:space="preserve"> </w:t>
+      </w:r>
+      <w:proofErr w:type="spellStart"/>
+      <w:r>
+        <w:rPr>
+          <w:rFonts w:ascii="Times New Roman" w:hAnsi="Times New Roman" w:cs="Times New Roman"/>
+        </w:rPr>
+        <w:t>tidak</w:t>
+      </w:r>
+      <w:proofErr w:type="spellEnd"/>
+      <w:r>
+        <w:rPr>
+          <w:rFonts w:ascii="Times New Roman" w:hAnsi="Times New Roman" w:cs="Times New Roman"/>
+        </w:rPr>
+        <w:t xml:space="preserve"> </w:t>
+      </w:r>
+      <w:proofErr w:type="spellStart"/>
+      <w:r>
+        <w:rPr>
+          <w:rFonts w:ascii="Times New Roman" w:hAnsi="Times New Roman" w:cs="Times New Roman"/>
+        </w:rPr>
+        <w:t>ada</w:t>
+      </w:r>
+      <w:proofErr w:type="spellEnd"/>
+      <w:r>
+        <w:rPr>
+          <w:rFonts w:ascii="Times New Roman" w:hAnsi="Times New Roman" w:cs="Times New Roman"/>
+        </w:rPr>
+        <w:t xml:space="preserve"> di list </w:t>
+      </w:r>
+      <w:proofErr w:type="spellStart"/>
+      <w:r>
+        <w:rPr>
+          <w:rFonts w:ascii="Times New Roman" w:hAnsi="Times New Roman" w:cs="Times New Roman"/>
+        </w:rPr>
+        <w:t>atau</w:t>
+      </w:r>
+      <w:proofErr w:type="spellEnd"/>
+      <w:r>
+        <w:rPr>
+          <w:rFonts w:ascii="Times New Roman" w:hAnsi="Times New Roman" w:cs="Times New Roman"/>
+        </w:rPr>
+        <w:t xml:space="preserve"> </w:t>
+      </w:r>
+      <w:proofErr w:type="spellStart"/>
+      <w:r>
+        <w:rPr>
+          <w:rFonts w:ascii="Times New Roman" w:hAnsi="Times New Roman" w:cs="Times New Roman"/>
+        </w:rPr>
+        <w:t>tidak</w:t>
+      </w:r>
+      <w:proofErr w:type="spellEnd"/>
+      <w:r>
+        <w:rPr>
+          <w:rFonts w:ascii="Times New Roman" w:hAnsi="Times New Roman" w:cs="Times New Roman"/>
+        </w:rPr>
+        <w:t xml:space="preserve"> </w:t>
+      </w:r>
+      <w:proofErr w:type="spellStart"/>
+      <w:r>
+        <w:rPr>
+          <w:rFonts w:ascii="Times New Roman" w:hAnsi="Times New Roman" w:cs="Times New Roman"/>
+        </w:rPr>
+        <w:t>tersimpan</w:t>
+      </w:r>
+      <w:proofErr w:type="spellEnd"/>
+      <w:r>
+        <w:rPr>
+          <w:rFonts w:ascii="Times New Roman" w:hAnsi="Times New Roman" w:cs="Times New Roman"/>
+        </w:rPr>
+        <w:t xml:space="preserve"> , </w:t>
+      </w:r>
+      <w:proofErr w:type="spellStart"/>
+      <w:r>
+        <w:rPr>
+          <w:rFonts w:ascii="Times New Roman" w:hAnsi="Times New Roman" w:cs="Times New Roman"/>
+        </w:rPr>
+        <w:t>itu</w:t>
+      </w:r>
+      <w:proofErr w:type="spellEnd"/>
+      <w:r>
+        <w:rPr>
+          <w:rFonts w:ascii="Times New Roman" w:hAnsi="Times New Roman" w:cs="Times New Roman"/>
+        </w:rPr>
+        <w:t xml:space="preserve"> </w:t>
+      </w:r>
+      <w:proofErr w:type="spellStart"/>
+      <w:r>
+        <w:rPr>
+          <w:rFonts w:ascii="Times New Roman" w:hAnsi="Times New Roman" w:cs="Times New Roman"/>
+        </w:rPr>
+        <w:t>karene</w:t>
+      </w:r>
+      <w:proofErr w:type="spellEnd"/>
+      <w:r>
+        <w:rPr>
+          <w:rFonts w:ascii="Times New Roman" w:hAnsi="Times New Roman" w:cs="Times New Roman"/>
+        </w:rPr>
+        <w:t xml:space="preserve"> di </w:t>
+      </w:r>
+      <w:proofErr w:type="spellStart"/>
+      <w:r>
+        <w:rPr>
+          <w:rFonts w:ascii="Times New Roman" w:hAnsi="Times New Roman" w:cs="Times New Roman"/>
+        </w:rPr>
+        <w:t>mongoDB</w:t>
+      </w:r>
+      <w:proofErr w:type="spellEnd"/>
+      <w:r>
+        <w:rPr>
+          <w:rFonts w:ascii="Times New Roman" w:hAnsi="Times New Roman" w:cs="Times New Roman"/>
+        </w:rPr>
+        <w:t xml:space="preserve"> </w:t>
+      </w:r>
+      <w:proofErr w:type="spellStart"/>
+      <w:r>
+        <w:rPr>
+          <w:rFonts w:ascii="Times New Roman" w:hAnsi="Times New Roman" w:cs="Times New Roman"/>
+        </w:rPr>
+        <w:t>kita</w:t>
+      </w:r>
+      <w:proofErr w:type="spellEnd"/>
+      <w:r>
+        <w:rPr>
+          <w:rFonts w:ascii="Times New Roman" w:hAnsi="Times New Roman" w:cs="Times New Roman"/>
+        </w:rPr>
+        <w:t xml:space="preserve"> </w:t>
+      </w:r>
+      <w:proofErr w:type="spellStart"/>
+      <w:r>
+        <w:rPr>
+          <w:rFonts w:ascii="Times New Roman" w:hAnsi="Times New Roman" w:cs="Times New Roman"/>
+        </w:rPr>
+        <w:t>wajib</w:t>
+      </w:r>
+      <w:proofErr w:type="spellEnd"/>
+      <w:r>
+        <w:rPr>
+          <w:rFonts w:ascii="Times New Roman" w:hAnsi="Times New Roman" w:cs="Times New Roman"/>
+        </w:rPr>
+        <w:t xml:space="preserve"> </w:t>
+      </w:r>
+      <w:proofErr w:type="spellStart"/>
+      <w:r>
+        <w:rPr>
+          <w:rFonts w:ascii="Times New Roman" w:hAnsi="Times New Roman" w:cs="Times New Roman"/>
+        </w:rPr>
+        <w:t>membuat</w:t>
+      </w:r>
+      <w:proofErr w:type="spellEnd"/>
+      <w:r>
+        <w:rPr>
+          <w:rFonts w:ascii="Times New Roman" w:hAnsi="Times New Roman" w:cs="Times New Roman"/>
+        </w:rPr>
+        <w:t xml:space="preserve"> </w:t>
+      </w:r>
+      <w:r>
+        <w:rPr>
+          <w:rFonts w:ascii="Times New Roman" w:hAnsi="Times New Roman" w:cs="Times New Roman"/>
+          <w:b/>
+        </w:rPr>
+        <w:t>collection</w:t>
+      </w:r>
+      <w:r>
+        <w:rPr>
+          <w:rFonts w:ascii="Times New Roman" w:hAnsi="Times New Roman" w:cs="Times New Roman"/>
+        </w:rPr>
+        <w:t xml:space="preserve"> </w:t>
+      </w:r>
+      <w:proofErr w:type="spellStart"/>
+      <w:r>
+        <w:rPr>
+          <w:rFonts w:ascii="Times New Roman" w:hAnsi="Times New Roman" w:cs="Times New Roman"/>
+        </w:rPr>
+        <w:t>terlebih</w:t>
+      </w:r>
+      <w:proofErr w:type="spellEnd"/>
+      <w:r>
+        <w:rPr>
+          <w:rFonts w:ascii="Times New Roman" w:hAnsi="Times New Roman" w:cs="Times New Roman"/>
+        </w:rPr>
+        <w:t xml:space="preserve"> </w:t>
+      </w:r>
+      <w:proofErr w:type="spellStart"/>
+      <w:r>
+        <w:rPr>
+          <w:rFonts w:ascii="Times New Roman" w:hAnsi="Times New Roman" w:cs="Times New Roman"/>
+        </w:rPr>
+        <w:t>dahulu</w:t>
+      </w:r>
+      <w:proofErr w:type="spellEnd"/>
+    </w:p>
+    <w:p>
+      <w:pPr>
+        <w:rPr>
+          <w:rFonts w:ascii="Times New Roman" w:hAnsi="Times New Roman" w:cs="Times New Roman"/>
+          <w:b/>
+          <w:sz w:val="28"/>
+          <w:szCs w:val="28"/>
+        </w:rPr>
+      </w:pPr>
+      <w:proofErr w:type="spellStart"/>
+      <w:proofErr w:type="gramStart"/>
+      <w:r>
+        <w:rPr>
+          <w:rFonts w:ascii="Times New Roman" w:hAnsi="Times New Roman" w:cs="Times New Roman"/>
+          <w:b/>
+          <w:sz w:val="28"/>
+          <w:szCs w:val="28"/>
+        </w:rPr>
+        <w:t>Membuat</w:t>
+      </w:r>
+      <w:proofErr w:type="spellEnd"/>
+      <w:r>
+        <w:rPr>
+          <w:rFonts w:ascii="Times New Roman" w:hAnsi="Times New Roman" w:cs="Times New Roman"/>
+          <w:b/>
+          <w:sz w:val="28"/>
+          <w:szCs w:val="28"/>
+        </w:rPr>
+        <w:t xml:space="preserve"> </w:t>
+      </w:r>
+      <w:r>
+        <w:rPr>
+          <w:rFonts w:ascii="Times New Roman" w:hAnsi="Times New Roman" w:cs="Times New Roman"/>
+          <w:b/>
+          <w:sz w:val="28"/>
+          <w:szCs w:val="28"/>
+        </w:rPr>
+        <w:t xml:space="preserve"> </w:t>
+      </w:r>
+      <w:r>
+        <w:rPr>
+          <w:rFonts w:ascii="Times New Roman" w:hAnsi="Times New Roman" w:cs="Times New Roman"/>
+          <w:b/>
+          <w:sz w:val="28"/>
+          <w:szCs w:val="28"/>
+        </w:rPr>
+        <w:t>Collection</w:t>
+      </w:r>
+      <w:proofErr w:type="gramEnd"/>
+    </w:p>
+    <w:p>
+      <w:pPr>
+        <w:rPr>
+          <w:rFonts w:ascii="Times New Roman" w:hAnsi="Times New Roman" w:cs="Times New Roman"/>
+        </w:rPr>
+      </w:pPr>
+      <w:proofErr w:type="spellStart"/>
+      <w:r>
+        <w:rPr>
+          <w:rFonts w:ascii="Times New Roman" w:hAnsi="Times New Roman" w:cs="Times New Roman"/>
+        </w:rPr>
+        <w:t>Membuat</w:t>
+      </w:r>
+      <w:proofErr w:type="spellEnd"/>
+      <w:r>
+        <w:rPr>
+          <w:rFonts w:ascii="Times New Roman" w:hAnsi="Times New Roman" w:cs="Times New Roman"/>
+        </w:rPr>
+        <w:t xml:space="preserve"> </w:t>
+      </w:r>
+      <w:proofErr w:type="gramStart"/>
+      <w:r>
+        <w:rPr>
+          <w:rFonts w:ascii="Times New Roman" w:hAnsi="Times New Roman" w:cs="Times New Roman"/>
+        </w:rPr>
+        <w:t xml:space="preserve">collections  </w:t>
+      </w:r>
+      <w:proofErr w:type="spellStart"/>
+      <w:r>
+        <w:rPr>
+          <w:rFonts w:ascii="Times New Roman" w:hAnsi="Times New Roman" w:cs="Times New Roman"/>
+        </w:rPr>
+        <w:t>bisa</w:t>
+      </w:r>
+      <w:proofErr w:type="spellEnd"/>
+      <w:proofErr w:type="gramEnd"/>
+      <w:r>
+        <w:rPr>
+          <w:rFonts w:ascii="Times New Roman" w:hAnsi="Times New Roman" w:cs="Times New Roman"/>
+        </w:rPr>
+        <w:t xml:space="preserve"> </w:t>
+      </w:r>
+      <w:proofErr w:type="spellStart"/>
+      <w:r>
+        <w:rPr>
+          <w:rFonts w:ascii="Times New Roman" w:hAnsi="Times New Roman" w:cs="Times New Roman"/>
+        </w:rPr>
+        <w:t>dibuat</w:t>
+      </w:r>
+      <w:proofErr w:type="spellEnd"/>
+      <w:r>
+        <w:rPr>
+          <w:rFonts w:ascii="Times New Roman" w:hAnsi="Times New Roman" w:cs="Times New Roman"/>
+        </w:rPr>
+        <w:t xml:space="preserve"> </w:t>
+      </w:r>
+      <w:proofErr w:type="spellStart"/>
+      <w:r>
+        <w:rPr>
+          <w:rFonts w:ascii="Times New Roman" w:hAnsi="Times New Roman" w:cs="Times New Roman"/>
+        </w:rPr>
+        <w:t>dengan</w:t>
+      </w:r>
+      <w:proofErr w:type="spellEnd"/>
+      <w:r>
+        <w:rPr>
+          <w:rFonts w:ascii="Times New Roman" w:hAnsi="Times New Roman" w:cs="Times New Roman"/>
+        </w:rPr>
+        <w:t xml:space="preserve"> </w:t>
+      </w:r>
+      <w:proofErr w:type="spellStart"/>
+      <w:r>
+        <w:rPr>
+          <w:rFonts w:ascii="Times New Roman" w:hAnsi="Times New Roman" w:cs="Times New Roman"/>
+        </w:rPr>
+        <w:t>perintah</w:t>
+      </w:r>
+      <w:proofErr w:type="spellEnd"/>
+      <w:r>
+        <w:rPr>
+          <w:rFonts w:ascii="Times New Roman" w:hAnsi="Times New Roman" w:cs="Times New Roman"/>
+        </w:rPr>
+        <w:t xml:space="preserve"> : </w:t>
+      </w:r>
+    </w:p>
+    <w:p>
+      <w:pPr>
+        <w:shd w:val="clear" w:color="auto" w:fill="282A36"/>
+        <w:tabs>
+          <w:tab w:val="left" w:pos="916"/>
+          <w:tab w:val="left" w:pos="1832"/>
+          <w:tab w:val="left" w:pos="2748"/>
+          <w:tab w:val="left" w:pos="3664"/>
+          <w:tab w:val="left" w:pos="4580"/>
+          <w:tab w:val="left" w:pos="5496"/>
+          <w:tab w:val="left" w:pos="6412"/>
+          <w:tab w:val="left" w:pos="7328"/>
+          <w:tab w:val="left" w:pos="8244"/>
+          <w:tab w:val="left" w:pos="9160"/>
+          <w:tab w:val="left" w:pos="10076"/>
+          <w:tab w:val="left" w:pos="10992"/>
+          <w:tab w:val="left" w:pos="11908"/>
+          <w:tab w:val="left" w:pos="12824"/>
+          <w:tab w:val="left" w:pos="13740"/>
+          <w:tab w:val="left" w:pos="14656"/>
+        </w:tabs>
+        <w:spacing w:after="0" w:line="240" w:lineRule="auto"/>
+        <w:rPr>
+          <w:rFonts w:ascii="Courier New" w:eastAsia="Times New Roman" w:hAnsi="Courier New" w:cs="Courier New"/>
+          <w:color w:val="F8F8F2"/>
+          <w:spacing w:val="2"/>
+          <w:sz w:val="32"/>
+          <w:szCs w:val="32"/>
+        </w:rPr>
+      </w:pPr>
+      <w:proofErr w:type="spellStart"/>
+      <w:proofErr w:type="gramStart"/>
+      <w:r>
+        <w:rPr>
+          <w:rFonts w:ascii="Courier New" w:eastAsia="Times New Roman" w:hAnsi="Courier New" w:cs="Courier New"/>
+          <w:color w:val="F8F8F2"/>
+          <w:spacing w:val="2"/>
+          <w:sz w:val="32"/>
+          <w:szCs w:val="32"/>
+        </w:rPr>
+        <w:t>db.createCollection</w:t>
+      </w:r>
+      <w:proofErr w:type="spellEnd"/>
+      <w:r>
+        <w:rPr>
+          <w:rFonts w:ascii="Courier New" w:eastAsia="Times New Roman" w:hAnsi="Courier New" w:cs="Courier New"/>
+          <w:color w:val="F8F8F2"/>
+          <w:spacing w:val="2"/>
+          <w:sz w:val="32"/>
+          <w:szCs w:val="32"/>
+        </w:rPr>
+        <w:t>(</w:t>
+      </w:r>
+      <w:proofErr w:type="gramEnd"/>
+      <w:r>
+        <w:rPr>
+          <w:rFonts w:ascii="Courier New" w:eastAsia="Times New Roman" w:hAnsi="Courier New" w:cs="Courier New"/>
+          <w:color w:val="F8F8F2"/>
+          <w:spacing w:val="2"/>
+          <w:sz w:val="32"/>
+          <w:szCs w:val="32"/>
+        </w:rPr>
+        <w:t>“</w:t>
+      </w:r>
+      <w:proofErr w:type="spellStart"/>
+      <w:r>
+        <w:rPr>
+          <w:rFonts w:ascii="Courier New" w:eastAsia="Times New Roman" w:hAnsi="Courier New" w:cs="Courier New"/>
+          <w:color w:val="F8F8F2"/>
+          <w:spacing w:val="2"/>
+          <w:sz w:val="32"/>
+          <w:szCs w:val="32"/>
+        </w:rPr>
+        <w:t>nama_collections</w:t>
+      </w:r>
+      <w:proofErr w:type="spellEnd"/>
+      <w:r>
+        <w:rPr>
+          <w:rFonts w:ascii="Courier New" w:eastAsia="Times New Roman" w:hAnsi="Courier New" w:cs="Courier New"/>
+          <w:color w:val="F8F8F2"/>
+          <w:spacing w:val="2"/>
+          <w:sz w:val="32"/>
+          <w:szCs w:val="32"/>
+        </w:rPr>
+        <w:t>”)</w:t>
+      </w:r>
+    </w:p>
+    <w:p>
+      <w:pPr>
+        <w:rPr>
+          <w:rFonts w:ascii="Times New Roman" w:hAnsi="Times New Roman" w:cs="Times New Roman"/>
+          <w:b/>
+          <w:sz w:val="28"/>
+          <w:szCs w:val="28"/>
+        </w:rPr>
+      </w:pPr>
+    </w:p>
+    <w:p>
+      <w:pPr>
+        <w:rPr>
+          <w:rFonts w:ascii="Times New Roman" w:hAnsi="Times New Roman" w:cs="Times New Roman"/>
+        </w:rPr>
+      </w:pPr>
+      <w:proofErr w:type="spellStart"/>
+      <w:proofErr w:type="gramStart"/>
+      <w:r>
+        <w:rPr>
+          <w:rFonts w:ascii="Times New Roman" w:hAnsi="Times New Roman" w:cs="Times New Roman"/>
+        </w:rPr>
+        <w:t>disini</w:t>
+      </w:r>
+      <w:proofErr w:type="spellEnd"/>
+      <w:proofErr w:type="gramEnd"/>
+      <w:r>
+        <w:rPr>
+          <w:rFonts w:ascii="Times New Roman" w:hAnsi="Times New Roman" w:cs="Times New Roman"/>
+        </w:rPr>
+        <w:t xml:space="preserve"> </w:t>
+      </w:r>
+      <w:proofErr w:type="spellStart"/>
+      <w:r>
+        <w:rPr>
+          <w:rFonts w:ascii="Times New Roman" w:hAnsi="Times New Roman" w:cs="Times New Roman"/>
+        </w:rPr>
+        <w:t>saya</w:t>
+      </w:r>
+      <w:proofErr w:type="spellEnd"/>
+      <w:r>
+        <w:rPr>
+          <w:rFonts w:ascii="Times New Roman" w:hAnsi="Times New Roman" w:cs="Times New Roman"/>
+        </w:rPr>
+        <w:t xml:space="preserve"> </w:t>
+      </w:r>
+      <w:proofErr w:type="spellStart"/>
+      <w:r>
+        <w:rPr>
+          <w:rFonts w:ascii="Times New Roman" w:hAnsi="Times New Roman" w:cs="Times New Roman"/>
+        </w:rPr>
+        <w:t>mencoba</w:t>
+      </w:r>
+      <w:proofErr w:type="spellEnd"/>
+      <w:r>
+        <w:rPr>
+          <w:rFonts w:ascii="Times New Roman" w:hAnsi="Times New Roman" w:cs="Times New Roman"/>
+        </w:rPr>
+        <w:t xml:space="preserve"> </w:t>
+      </w:r>
+      <w:proofErr w:type="spellStart"/>
+      <w:r>
+        <w:rPr>
+          <w:rFonts w:ascii="Times New Roman" w:hAnsi="Times New Roman" w:cs="Times New Roman"/>
+        </w:rPr>
+        <w:t>membuat</w:t>
+      </w:r>
+      <w:proofErr w:type="spellEnd"/>
+      <w:r>
+        <w:rPr>
+          <w:rFonts w:ascii="Times New Roman" w:hAnsi="Times New Roman" w:cs="Times New Roman"/>
+        </w:rPr>
+        <w:t xml:space="preserve"> collection </w:t>
+      </w:r>
+      <w:proofErr w:type="spellStart"/>
+      <w:r>
+        <w:rPr>
+          <w:rFonts w:ascii="Times New Roman" w:hAnsi="Times New Roman" w:cs="Times New Roman"/>
+        </w:rPr>
+        <w:t>buku</w:t>
+      </w:r>
+      <w:proofErr w:type="spellEnd"/>
+      <w:r>
+        <w:rPr>
+          <w:rFonts w:ascii="Times New Roman" w:hAnsi="Times New Roman" w:cs="Times New Roman"/>
+        </w:rPr>
+        <w:t xml:space="preserve"> </w:t>
+      </w:r>
+    </w:p>
+    <w:p>
+      <w:pPr>
+        <w:rPr>
+          <w:rFonts w:ascii="Times New Roman" w:hAnsi="Times New Roman" w:cs="Times New Roman"/>
+        </w:rPr>
+      </w:pPr>
+      <w:r>
+        <w:rPr>
+          <w:noProof/>
+        </w:rPr>
+        <w:drawing>
+          <wp:inline distT="0" distB="0" distL="0" distR="0" wp14:anchorId="7C8A9AA4" wp14:editId="0B98B8E5">
+            <wp:extent cx="5135880" cy="2209800"/>
+            <wp:effectExtent l="0" t="0" r="7620" b="0"/>
+            <wp:docPr id="11" name="Picture 11"/>
+            <wp:cNvGraphicFramePr>
+              <a:graphicFrameLocks xmlns:a="http://schemas.openxmlformats.org/drawingml/2006/main" noChangeAspect="1"/>
+            </wp:cNvGraphicFramePr>
+            <a:graphic xmlns:a="http://schemas.openxmlformats.org/drawingml/2006/main">
+              <a:graphicData uri="http://schemas.openxmlformats.org/drawingml/2006/picture">
+                <pic:pic xmlns:pic="http://schemas.openxmlformats.org/drawingml/2006/picture">
+                  <pic:nvPicPr>
+                    <pic:cNvPr id="0" name=""/>
+                    <pic:cNvPicPr/>
+                  </pic:nvPicPr>
+                  <pic:blipFill>
+                    <a:blip r:embed="rId15"/>
+                    <a:stretch>
+                      <a:fillRect/>
+                    </a:stretch>
+                  </pic:blipFill>
+                  <pic:spPr>
+                    <a:xfrm>
+                      <a:off x="0" y="0"/>
+                      <a:ext cx="5135880" cy="2209800"/>
+                    </a:xfrm>
+                    <a:prstGeom prst="rect">
+                      <a:avLst/>
+                    </a:prstGeom>
+                  </pic:spPr>
+                </pic:pic>
+              </a:graphicData>
+            </a:graphic>
+          </wp:inline>
+        </w:drawing>
+      </w:r>
+    </w:p>
+    <w:p>
+      <w:pPr>
+        <w:rPr>
+          <w:rFonts w:ascii="Times New Roman" w:hAnsi="Times New Roman" w:cs="Times New Roman"/>
+        </w:rPr>
+      </w:pPr>
+      <w:proofErr w:type="spellStart"/>
+      <w:r>
+        <w:rPr>
+          <w:rFonts w:ascii="Times New Roman" w:hAnsi="Times New Roman" w:cs="Times New Roman"/>
+        </w:rPr>
+        <w:t>Gimana</w:t>
+      </w:r>
+      <w:proofErr w:type="spellEnd"/>
+      <w:r>
+        <w:rPr>
+          <w:rFonts w:ascii="Times New Roman" w:hAnsi="Times New Roman" w:cs="Times New Roman"/>
+        </w:rPr>
+        <w:t xml:space="preserve"> </w:t>
+      </w:r>
+      <w:proofErr w:type="spellStart"/>
+      <w:r>
+        <w:rPr>
+          <w:rFonts w:ascii="Times New Roman" w:hAnsi="Times New Roman" w:cs="Times New Roman"/>
+        </w:rPr>
+        <w:t>sangat</w:t>
+      </w:r>
+      <w:proofErr w:type="spellEnd"/>
+      <w:r>
+        <w:rPr>
+          <w:rFonts w:ascii="Times New Roman" w:hAnsi="Times New Roman" w:cs="Times New Roman"/>
+        </w:rPr>
+        <w:t xml:space="preserve"> </w:t>
+      </w:r>
+      <w:proofErr w:type="spellStart"/>
+      <w:r>
+        <w:rPr>
+          <w:rFonts w:ascii="Times New Roman" w:hAnsi="Times New Roman" w:cs="Times New Roman"/>
+        </w:rPr>
+        <w:t>mudah</w:t>
+      </w:r>
+      <w:proofErr w:type="spellEnd"/>
+      <w:r>
+        <w:rPr>
+          <w:rFonts w:ascii="Times New Roman" w:hAnsi="Times New Roman" w:cs="Times New Roman"/>
+        </w:rPr>
+        <w:t xml:space="preserve"> </w:t>
+      </w:r>
+      <w:proofErr w:type="spellStart"/>
+      <w:r>
+        <w:rPr>
+          <w:rFonts w:ascii="Times New Roman" w:hAnsi="Times New Roman" w:cs="Times New Roman"/>
+        </w:rPr>
+        <w:t>bukan</w:t>
+      </w:r>
+      <w:proofErr w:type="spellEnd"/>
+      <w:r>
+        <w:rPr>
+          <w:rFonts w:ascii="Times New Roman" w:hAnsi="Times New Roman" w:cs="Times New Roman"/>
+        </w:rPr>
+        <w:t xml:space="preserve"> </w:t>
+      </w:r>
+      <w:proofErr w:type="spellStart"/>
+      <w:r>
+        <w:rPr>
+          <w:rFonts w:ascii="Times New Roman" w:hAnsi="Times New Roman" w:cs="Times New Roman"/>
+        </w:rPr>
+        <w:t>membuat</w:t>
+      </w:r>
+      <w:proofErr w:type="spellEnd"/>
+      <w:r>
+        <w:rPr>
+          <w:rFonts w:ascii="Times New Roman" w:hAnsi="Times New Roman" w:cs="Times New Roman"/>
+        </w:rPr>
+        <w:t xml:space="preserve"> database </w:t>
+      </w:r>
+      <w:proofErr w:type="spellStart"/>
+      <w:r>
+        <w:rPr>
+          <w:rFonts w:ascii="Times New Roman" w:hAnsi="Times New Roman" w:cs="Times New Roman"/>
+        </w:rPr>
+        <w:t>dan</w:t>
+      </w:r>
+      <w:proofErr w:type="spellEnd"/>
+      <w:r>
+        <w:rPr>
+          <w:rFonts w:ascii="Times New Roman" w:hAnsi="Times New Roman" w:cs="Times New Roman"/>
+        </w:rPr>
+        <w:t xml:space="preserve"> collection di </w:t>
+      </w:r>
+      <w:proofErr w:type="gramStart"/>
+      <w:r>
+        <w:rPr>
+          <w:rFonts w:ascii="Times New Roman" w:hAnsi="Times New Roman" w:cs="Times New Roman"/>
+        </w:rPr>
+        <w:t>mongo ?</w:t>
+      </w:r>
+      <w:proofErr w:type="gramEnd"/>
+      <w:r>
+        <w:rPr>
+          <w:rFonts w:ascii="Times New Roman" w:hAnsi="Times New Roman" w:cs="Times New Roman"/>
+        </w:rPr>
+        <w:t xml:space="preserve"> </w:t>
+      </w:r>
+      <w:proofErr w:type="spellStart"/>
+      <w:r>
+        <w:rPr>
+          <w:rFonts w:ascii="Times New Roman" w:hAnsi="Times New Roman" w:cs="Times New Roman"/>
+        </w:rPr>
+        <w:t>oke</w:t>
+      </w:r>
+      <w:proofErr w:type="spellEnd"/>
+      <w:r>
+        <w:rPr>
+          <w:rFonts w:ascii="Times New Roman" w:hAnsi="Times New Roman" w:cs="Times New Roman"/>
+        </w:rPr>
+        <w:t xml:space="preserve"> </w:t>
+      </w:r>
+      <w:proofErr w:type="spellStart"/>
+      <w:r>
+        <w:rPr>
+          <w:rFonts w:ascii="Times New Roman" w:hAnsi="Times New Roman" w:cs="Times New Roman"/>
+        </w:rPr>
+        <w:t>selanjut</w:t>
+      </w:r>
+      <w:proofErr w:type="spellEnd"/>
+      <w:r>
+        <w:rPr>
+          <w:rFonts w:ascii="Times New Roman" w:hAnsi="Times New Roman" w:cs="Times New Roman"/>
+        </w:rPr>
+        <w:t xml:space="preserve"> </w:t>
+      </w:r>
+      <w:proofErr w:type="spellStart"/>
+      <w:r>
+        <w:rPr>
+          <w:rFonts w:ascii="Times New Roman" w:hAnsi="Times New Roman" w:cs="Times New Roman"/>
+        </w:rPr>
+        <w:t>kita</w:t>
+      </w:r>
+      <w:proofErr w:type="spellEnd"/>
+      <w:r>
+        <w:rPr>
+          <w:rFonts w:ascii="Times New Roman" w:hAnsi="Times New Roman" w:cs="Times New Roman"/>
+        </w:rPr>
+        <w:t xml:space="preserve"> </w:t>
+      </w:r>
+      <w:proofErr w:type="spellStart"/>
+      <w:r>
+        <w:rPr>
+          <w:rFonts w:ascii="Times New Roman" w:hAnsi="Times New Roman" w:cs="Times New Roman"/>
+        </w:rPr>
+        <w:t>akan</w:t>
+      </w:r>
+      <w:proofErr w:type="spellEnd"/>
+      <w:r>
+        <w:rPr>
+          <w:rFonts w:ascii="Times New Roman" w:hAnsi="Times New Roman" w:cs="Times New Roman"/>
+        </w:rPr>
+        <w:t xml:space="preserve"> </w:t>
+      </w:r>
+      <w:proofErr w:type="spellStart"/>
+      <w:r>
+        <w:rPr>
+          <w:rFonts w:ascii="Times New Roman" w:hAnsi="Times New Roman" w:cs="Times New Roman"/>
+        </w:rPr>
+        <w:t>membahas</w:t>
+      </w:r>
+      <w:proofErr w:type="spellEnd"/>
+      <w:r>
+        <w:rPr>
+          <w:rFonts w:ascii="Times New Roman" w:hAnsi="Times New Roman" w:cs="Times New Roman"/>
+        </w:rPr>
+        <w:t xml:space="preserve"> CRUD </w:t>
+      </w:r>
       <w:bookmarkStart w:id="0" w:name="_GoBack"/>
       <w:bookmarkEnd w:id="0"/>
     </w:p>
-    <w:p>
-      <w:pPr>
-        <w:rPr>
-          <w:rFonts w:ascii="Times New Roman" w:hAnsi="Times New Roman" w:cs="Times New Roman"/>
-        </w:rPr>
-      </w:pPr>
-    </w:p>
-    <w:p/>
-    <w:p/>
-    <w:p/>
-    <w:p>
-      <w:pPr>
-        <w:rPr>
-          <w:rFonts w:ascii="Times New Roman" w:hAnsi="Times New Roman" w:cs="Times New Roman"/>
-        </w:rPr>
-      </w:pPr>
-    </w:p>
-    <w:p>
-      <w:pPr>
-        <w:rPr>
-          <w:rFonts w:ascii="Times New Roman" w:hAnsi="Times New Roman" w:cs="Times New Roman"/>
-        </w:rPr>
-      </w:pPr>
-    </w:p>
-    <w:p>
-      <w:pPr>
-        <w:rPr>
-          <w:rFonts w:ascii="Times New Roman" w:hAnsi="Times New Roman" w:cs="Times New Roman"/>
-        </w:rPr>
-      </w:pPr>
-    </w:p>
-    <w:p>
-      <w:pPr>
-        <w:rPr>
-          <w:rFonts w:ascii="Times New Roman" w:hAnsi="Times New Roman" w:cs="Times New Roman"/>
-        </w:rPr>
-      </w:pPr>
-    </w:p>
-    <w:p>
-      <w:pPr>
-        <w:rPr>
-          <w:rFonts w:ascii="Times New Roman" w:hAnsi="Times New Roman" w:cs="Times New Roman"/>
-        </w:rPr>
-      </w:pPr>
-    </w:p>
     <w:sectPr>
-      <w:headerReference w:type="even" r:id="rId12"/>
-      <w:headerReference w:type="default" r:id="rId13"/>
-      <w:footerReference w:type="even" r:id="rId14"/>
-      <w:footerReference w:type="default" r:id="rId15"/>
-      <w:headerReference w:type="first" r:id="rId16"/>
-      <w:footerReference w:type="first" r:id="rId17"/>
+      <w:headerReference w:type="even" r:id="rId16"/>
+      <w:headerReference w:type="default" r:id="rId17"/>
+      <w:footerReference w:type="even" r:id="rId18"/>
+      <w:footerReference w:type="default" r:id="rId19"/>
+      <w:headerReference w:type="first" r:id="rId20"/>
+      <w:footerReference w:type="first" r:id="rId21"/>
       <w:pgSz w:w="12240" w:h="15840"/>
       <w:pgMar w:top="1440" w:right="1440" w:bottom="1440" w:left="1440" w:header="708" w:footer="708" w:gutter="0"/>
       <w:cols w:space="708"/>
@@ -6574,7 +9475,6 @@
   <w:style w:type="character" w:default="1" w:styleId="DefaultParagraphFont">
     <w:name w:val="Default Paragraph Font"/>
     <w:uiPriority w:val="1"/>
-    <w:semiHidden/>
     <w:unhideWhenUsed/>
   </w:style>
   <w:style w:type="table" w:default="1" w:styleId="TableNormal">
@@ -6726,6 +9626,67 @@
     <w:uiPriority w:val="99"/>
     <w:rsid w:val="009656BF"/>
   </w:style>
+  <w:style w:type="paragraph" w:styleId="HTMLPreformatted">
+    <w:name w:val="HTML Preformatted"/>
+    <w:basedOn w:val="Normal"/>
+    <w:link w:val="HTMLPreformattedChar"/>
+    <w:uiPriority w:val="99"/>
+    <w:semiHidden/>
+    <w:unhideWhenUsed/>
+    <w:rsid w:val="004832F6"/>
+    <w:pPr>
+      <w:tabs>
+        <w:tab w:val="left" w:pos="916"/>
+        <w:tab w:val="left" w:pos="1832"/>
+        <w:tab w:val="left" w:pos="2748"/>
+        <w:tab w:val="left" w:pos="3664"/>
+        <w:tab w:val="left" w:pos="4580"/>
+        <w:tab w:val="left" w:pos="5496"/>
+        <w:tab w:val="left" w:pos="6412"/>
+        <w:tab w:val="left" w:pos="7328"/>
+        <w:tab w:val="left" w:pos="8244"/>
+        <w:tab w:val="left" w:pos="9160"/>
+        <w:tab w:val="left" w:pos="10076"/>
+        <w:tab w:val="left" w:pos="10992"/>
+        <w:tab w:val="left" w:pos="11908"/>
+        <w:tab w:val="left" w:pos="12824"/>
+        <w:tab w:val="left" w:pos="13740"/>
+        <w:tab w:val="left" w:pos="14656"/>
+      </w:tabs>
+      <w:spacing w:after="0" w:line="240" w:lineRule="auto"/>
+    </w:pPr>
+    <w:rPr>
+      <w:rFonts w:ascii="Courier New" w:eastAsia="Times New Roman" w:hAnsi="Courier New" w:cs="Courier New"/>
+      <w:sz w:val="20"/>
+      <w:szCs w:val="20"/>
+    </w:rPr>
+  </w:style>
+  <w:style w:type="character" w:customStyle="1" w:styleId="HTMLPreformattedChar">
+    <w:name w:val="HTML Preformatted Char"/>
+    <w:basedOn w:val="DefaultParagraphFont"/>
+    <w:link w:val="HTMLPreformatted"/>
+    <w:uiPriority w:val="99"/>
+    <w:semiHidden/>
+    <w:rsid w:val="004832F6"/>
+    <w:rPr>
+      <w:rFonts w:ascii="Courier New" w:eastAsia="Times New Roman" w:hAnsi="Courier New" w:cs="Courier New"/>
+      <w:sz w:val="20"/>
+      <w:szCs w:val="20"/>
+    </w:rPr>
+  </w:style>
+  <w:style w:type="character" w:styleId="HTMLCode">
+    <w:name w:val="HTML Code"/>
+    <w:basedOn w:val="DefaultParagraphFont"/>
+    <w:uiPriority w:val="99"/>
+    <w:semiHidden/>
+    <w:unhideWhenUsed/>
+    <w:rsid w:val="004832F6"/>
+    <w:rPr>
+      <w:rFonts w:ascii="Courier New" w:eastAsia="Times New Roman" w:hAnsi="Courier New" w:cs="Courier New"/>
+      <w:sz w:val="20"/>
+      <w:szCs w:val="20"/>
+    </w:rPr>
+  </w:style>
 </w:styles>
 </file>
 
@@ -6892,7 +9853,6 @@
   <w:style w:type="character" w:default="1" w:styleId="DefaultParagraphFont">
     <w:name w:val="Default Paragraph Font"/>
     <w:uiPriority w:val="1"/>
-    <w:semiHidden/>
     <w:unhideWhenUsed/>
   </w:style>
   <w:style w:type="table" w:default="1" w:styleId="TableNormal">
@@ -7043,6 +10003,67 @@
     <w:link w:val="Footer"/>
     <w:uiPriority w:val="99"/>
     <w:rsid w:val="009656BF"/>
+  </w:style>
+  <w:style w:type="paragraph" w:styleId="HTMLPreformatted">
+    <w:name w:val="HTML Preformatted"/>
+    <w:basedOn w:val="Normal"/>
+    <w:link w:val="HTMLPreformattedChar"/>
+    <w:uiPriority w:val="99"/>
+    <w:semiHidden/>
+    <w:unhideWhenUsed/>
+    <w:rsid w:val="004832F6"/>
+    <w:pPr>
+      <w:tabs>
+        <w:tab w:val="left" w:pos="916"/>
+        <w:tab w:val="left" w:pos="1832"/>
+        <w:tab w:val="left" w:pos="2748"/>
+        <w:tab w:val="left" w:pos="3664"/>
+        <w:tab w:val="left" w:pos="4580"/>
+        <w:tab w:val="left" w:pos="5496"/>
+        <w:tab w:val="left" w:pos="6412"/>
+        <w:tab w:val="left" w:pos="7328"/>
+        <w:tab w:val="left" w:pos="8244"/>
+        <w:tab w:val="left" w:pos="9160"/>
+        <w:tab w:val="left" w:pos="10076"/>
+        <w:tab w:val="left" w:pos="10992"/>
+        <w:tab w:val="left" w:pos="11908"/>
+        <w:tab w:val="left" w:pos="12824"/>
+        <w:tab w:val="left" w:pos="13740"/>
+        <w:tab w:val="left" w:pos="14656"/>
+      </w:tabs>
+      <w:spacing w:after="0" w:line="240" w:lineRule="auto"/>
+    </w:pPr>
+    <w:rPr>
+      <w:rFonts w:ascii="Courier New" w:eastAsia="Times New Roman" w:hAnsi="Courier New" w:cs="Courier New"/>
+      <w:sz w:val="20"/>
+      <w:szCs w:val="20"/>
+    </w:rPr>
+  </w:style>
+  <w:style w:type="character" w:customStyle="1" w:styleId="HTMLPreformattedChar">
+    <w:name w:val="HTML Preformatted Char"/>
+    <w:basedOn w:val="DefaultParagraphFont"/>
+    <w:link w:val="HTMLPreformatted"/>
+    <w:uiPriority w:val="99"/>
+    <w:semiHidden/>
+    <w:rsid w:val="004832F6"/>
+    <w:rPr>
+      <w:rFonts w:ascii="Courier New" w:eastAsia="Times New Roman" w:hAnsi="Courier New" w:cs="Courier New"/>
+      <w:sz w:val="20"/>
+      <w:szCs w:val="20"/>
+    </w:rPr>
+  </w:style>
+  <w:style w:type="character" w:styleId="HTMLCode">
+    <w:name w:val="HTML Code"/>
+    <w:basedOn w:val="DefaultParagraphFont"/>
+    <w:uiPriority w:val="99"/>
+    <w:semiHidden/>
+    <w:unhideWhenUsed/>
+    <w:rsid w:val="004832F6"/>
+    <w:rPr>
+      <w:rFonts w:ascii="Courier New" w:eastAsia="Times New Roman" w:hAnsi="Courier New" w:cs="Courier New"/>
+      <w:sz w:val="20"/>
+      <w:szCs w:val="20"/>
+    </w:rPr>
   </w:style>
 </w:styles>
 </file>
@@ -7337,7 +10358,7 @@
 </file>
 
 <file path=customXml/itemProps1.xml><?xml version="1.0" encoding="utf-8"?>
-<ds:datastoreItem xmlns:ds="http://schemas.openxmlformats.org/officeDocument/2006/customXml" ds:itemID="{2FF732D7-E97E-4567-AB1C-7240DAC638EA}">
+<ds:datastoreItem xmlns:ds="http://schemas.openxmlformats.org/officeDocument/2006/customXml" ds:itemID="{5709EFFF-7227-4F4A-A583-E1F6A7B9E9C6}">
   <ds:schemaRefs>
     <ds:schemaRef ds:uri="http://schemas.openxmlformats.org/officeDocument/2006/bibliography"/>
   </ds:schemaRefs>

</xml_diff>

<commit_message>
lebih detail tentang json
</commit_message>
<xml_diff>
--- a/APA ITU MONGO DB.docx
+++ b/APA ITU MONGO DB.docx
@@ -12229,19 +12229,1557 @@
         </w:rPr>
         <w:t xml:space="preserve"> </w:t>
       </w:r>
-      <w:proofErr w:type="spellStart"/>
-      <w:r>
-        <w:rPr>
-          <w:rFonts w:ascii="Times New Roman" w:hAnsi="Times New Roman" w:cs="Times New Roman"/>
-        </w:rPr>
-        <w:t>json</w:t>
-      </w:r>
-      <w:proofErr w:type="spellEnd"/>
+      <w:r>
+        <w:rPr>
+          <w:rFonts w:ascii="Times New Roman" w:hAnsi="Times New Roman" w:cs="Times New Roman"/>
+        </w:rPr>
+        <w:t>JSON</w:t>
+      </w:r>
     </w:p>
     <w:p>
       <w:pPr>
-        <w:rPr>
-          <w:rFonts w:ascii="Times New Roman" w:hAnsi="Times New Roman" w:cs="Times New Roman"/>
+        <w:shd w:val="clear" w:color="auto" w:fill="282A36"/>
+        <w:spacing w:after="0" w:line="285" w:lineRule="atLeast"/>
+        <w:rPr>
+          <w:rFonts w:ascii="Consolas" w:eastAsia="Times New Roman" w:hAnsi="Consolas" w:cs="Times New Roman"/>
+          <w:color w:val="F6F6F4"/>
+          <w:sz w:val="21"/>
+          <w:szCs w:val="21"/>
+        </w:rPr>
+      </w:pPr>
+      <w:r>
+        <w:rPr>
+          <w:rFonts w:ascii="Consolas" w:eastAsia="Times New Roman" w:hAnsi="Consolas" w:cs="Times New Roman"/>
+          <w:color w:val="F6F6F4"/>
+          <w:sz w:val="21"/>
+          <w:szCs w:val="21"/>
+        </w:rPr>
+        <w:t>{</w:t>
+      </w:r>
+    </w:p>
+    <w:p>
+      <w:pPr>
+        <w:shd w:val="clear" w:color="auto" w:fill="282A36"/>
+        <w:spacing w:after="0" w:line="285" w:lineRule="atLeast"/>
+        <w:rPr>
+          <w:rFonts w:ascii="Consolas" w:eastAsia="Times New Roman" w:hAnsi="Consolas" w:cs="Times New Roman"/>
+          <w:color w:val="F6F6F4"/>
+          <w:sz w:val="21"/>
+          <w:szCs w:val="21"/>
+        </w:rPr>
+      </w:pPr>
+      <w:r>
+        <w:rPr>
+          <w:rFonts w:ascii="Consolas" w:eastAsia="Times New Roman" w:hAnsi="Consolas" w:cs="Times New Roman"/>
+          <w:color w:val="F6F6F4"/>
+          <w:sz w:val="21"/>
+          <w:szCs w:val="21"/>
+        </w:rPr>
+        <w:t>    </w:t>
+      </w:r>
+      <w:r>
+        <w:rPr>
+          <w:rFonts w:ascii="Consolas" w:eastAsia="Times New Roman" w:hAnsi="Consolas" w:cs="Times New Roman"/>
+          <w:color w:val="97E2F2"/>
+          <w:sz w:val="21"/>
+          <w:szCs w:val="21"/>
+        </w:rPr>
+        <w:t>"</w:t>
+      </w:r>
+      <w:proofErr w:type="gramStart"/>
+      <w:r>
+        <w:rPr>
+          <w:rFonts w:ascii="Consolas" w:eastAsia="Times New Roman" w:hAnsi="Consolas" w:cs="Times New Roman"/>
+          <w:color w:val="97E1F1"/>
+          <w:sz w:val="21"/>
+          <w:szCs w:val="21"/>
+        </w:rPr>
+        <w:t>name</w:t>
+      </w:r>
+      <w:proofErr w:type="gramEnd"/>
+      <w:r>
+        <w:rPr>
+          <w:rFonts w:ascii="Consolas" w:eastAsia="Times New Roman" w:hAnsi="Consolas" w:cs="Times New Roman"/>
+          <w:color w:val="97E2F2"/>
+          <w:sz w:val="21"/>
+          <w:szCs w:val="21"/>
+        </w:rPr>
+        <w:t>"</w:t>
+      </w:r>
+      <w:r>
+        <w:rPr>
+          <w:rFonts w:ascii="Consolas" w:eastAsia="Times New Roman" w:hAnsi="Consolas" w:cs="Times New Roman"/>
+          <w:color w:val="F6F6F4"/>
+          <w:sz w:val="21"/>
+          <w:szCs w:val="21"/>
+        </w:rPr>
+        <w:t> </w:t>
+      </w:r>
+      <w:r>
+        <w:rPr>
+          <w:rFonts w:ascii="Consolas" w:eastAsia="Times New Roman" w:hAnsi="Consolas" w:cs="Times New Roman"/>
+          <w:color w:val="F286C4"/>
+          <w:sz w:val="21"/>
+          <w:szCs w:val="21"/>
+        </w:rPr>
+        <w:t>:</w:t>
+      </w:r>
+      <w:r>
+        <w:rPr>
+          <w:rFonts w:ascii="Consolas" w:eastAsia="Times New Roman" w:hAnsi="Consolas" w:cs="Times New Roman"/>
+          <w:color w:val="F6F6F4"/>
+          <w:sz w:val="21"/>
+          <w:szCs w:val="21"/>
+        </w:rPr>
+        <w:t> </w:t>
+      </w:r>
+      <w:r>
+        <w:rPr>
+          <w:rFonts w:ascii="Consolas" w:eastAsia="Times New Roman" w:hAnsi="Consolas" w:cs="Times New Roman"/>
+          <w:color w:val="DEE492"/>
+          <w:sz w:val="21"/>
+          <w:szCs w:val="21"/>
+        </w:rPr>
+        <w:t>"</w:t>
+      </w:r>
+      <w:proofErr w:type="spellStart"/>
+      <w:r>
+        <w:rPr>
+          <w:rFonts w:ascii="Consolas" w:eastAsia="Times New Roman" w:hAnsi="Consolas" w:cs="Times New Roman"/>
+          <w:color w:val="E7EE98"/>
+          <w:sz w:val="21"/>
+          <w:szCs w:val="21"/>
+        </w:rPr>
+        <w:t>Tegar</w:t>
+      </w:r>
+      <w:proofErr w:type="spellEnd"/>
+      <w:r>
+        <w:rPr>
+          <w:rFonts w:ascii="Consolas" w:eastAsia="Times New Roman" w:hAnsi="Consolas" w:cs="Times New Roman"/>
+          <w:color w:val="E7EE98"/>
+          <w:sz w:val="21"/>
+          <w:szCs w:val="21"/>
+        </w:rPr>
+        <w:t> </w:t>
+      </w:r>
+      <w:proofErr w:type="spellStart"/>
+      <w:r>
+        <w:rPr>
+          <w:rFonts w:ascii="Consolas" w:eastAsia="Times New Roman" w:hAnsi="Consolas" w:cs="Times New Roman"/>
+          <w:color w:val="E7EE98"/>
+          <w:sz w:val="21"/>
+          <w:szCs w:val="21"/>
+        </w:rPr>
+        <w:t>akmal</w:t>
+      </w:r>
+      <w:proofErr w:type="spellEnd"/>
+      <w:r>
+        <w:rPr>
+          <w:rFonts w:ascii="Consolas" w:eastAsia="Times New Roman" w:hAnsi="Consolas" w:cs="Times New Roman"/>
+          <w:color w:val="DEE492"/>
+          <w:sz w:val="21"/>
+          <w:szCs w:val="21"/>
+        </w:rPr>
+        <w:t>"</w:t>
+      </w:r>
+      <w:r>
+        <w:rPr>
+          <w:rFonts w:ascii="Consolas" w:eastAsia="Times New Roman" w:hAnsi="Consolas" w:cs="Times New Roman"/>
+          <w:color w:val="F6F6F4"/>
+          <w:sz w:val="21"/>
+          <w:szCs w:val="21"/>
+        </w:rPr>
+        <w:t>,</w:t>
+      </w:r>
+    </w:p>
+    <w:p>
+      <w:pPr>
+        <w:shd w:val="clear" w:color="auto" w:fill="282A36"/>
+        <w:spacing w:after="0" w:line="285" w:lineRule="atLeast"/>
+        <w:rPr>
+          <w:rFonts w:ascii="Consolas" w:eastAsia="Times New Roman" w:hAnsi="Consolas" w:cs="Times New Roman"/>
+          <w:color w:val="F6F6F4"/>
+          <w:sz w:val="21"/>
+          <w:szCs w:val="21"/>
+        </w:rPr>
+      </w:pPr>
+      <w:r>
+        <w:rPr>
+          <w:rFonts w:ascii="Consolas" w:eastAsia="Times New Roman" w:hAnsi="Consolas" w:cs="Times New Roman"/>
+          <w:color w:val="F6F6F4"/>
+          <w:sz w:val="21"/>
+          <w:szCs w:val="21"/>
+        </w:rPr>
+        <w:t>    </w:t>
+      </w:r>
+      <w:r>
+        <w:rPr>
+          <w:rFonts w:ascii="Consolas" w:eastAsia="Times New Roman" w:hAnsi="Consolas" w:cs="Times New Roman"/>
+          <w:color w:val="97E2F2"/>
+          <w:sz w:val="21"/>
+          <w:szCs w:val="21"/>
+        </w:rPr>
+        <w:t>"</w:t>
+      </w:r>
+      <w:proofErr w:type="gramStart"/>
+      <w:r>
+        <w:rPr>
+          <w:rFonts w:ascii="Consolas" w:eastAsia="Times New Roman" w:hAnsi="Consolas" w:cs="Times New Roman"/>
+          <w:color w:val="97E1F1"/>
+          <w:sz w:val="21"/>
+          <w:szCs w:val="21"/>
+        </w:rPr>
+        <w:t>age</w:t>
+      </w:r>
+      <w:proofErr w:type="gramEnd"/>
+      <w:r>
+        <w:rPr>
+          <w:rFonts w:ascii="Consolas" w:eastAsia="Times New Roman" w:hAnsi="Consolas" w:cs="Times New Roman"/>
+          <w:color w:val="97E2F2"/>
+          <w:sz w:val="21"/>
+          <w:szCs w:val="21"/>
+        </w:rPr>
+        <w:t>"</w:t>
+      </w:r>
+      <w:r>
+        <w:rPr>
+          <w:rFonts w:ascii="Consolas" w:eastAsia="Times New Roman" w:hAnsi="Consolas" w:cs="Times New Roman"/>
+          <w:color w:val="F6F6F4"/>
+          <w:sz w:val="21"/>
+          <w:szCs w:val="21"/>
+        </w:rPr>
+        <w:t> </w:t>
+      </w:r>
+      <w:r>
+        <w:rPr>
+          <w:rFonts w:ascii="Consolas" w:eastAsia="Times New Roman" w:hAnsi="Consolas" w:cs="Times New Roman"/>
+          <w:color w:val="F286C4"/>
+          <w:sz w:val="21"/>
+          <w:szCs w:val="21"/>
+        </w:rPr>
+        <w:t>:</w:t>
+      </w:r>
+      <w:r>
+        <w:rPr>
+          <w:rFonts w:ascii="Consolas" w:eastAsia="Times New Roman" w:hAnsi="Consolas" w:cs="Times New Roman"/>
+          <w:color w:val="F6F6F4"/>
+          <w:sz w:val="21"/>
+          <w:szCs w:val="21"/>
+        </w:rPr>
+        <w:t> </w:t>
+      </w:r>
+      <w:r>
+        <w:rPr>
+          <w:rFonts w:ascii="Consolas" w:eastAsia="Times New Roman" w:hAnsi="Consolas" w:cs="Times New Roman"/>
+          <w:color w:val="BF9EEE"/>
+          <w:sz w:val="21"/>
+          <w:szCs w:val="21"/>
+        </w:rPr>
+        <w:t>17</w:t>
+      </w:r>
+      <w:r>
+        <w:rPr>
+          <w:rFonts w:ascii="Consolas" w:eastAsia="Times New Roman" w:hAnsi="Consolas" w:cs="Times New Roman"/>
+          <w:color w:val="F6F6F4"/>
+          <w:sz w:val="21"/>
+          <w:szCs w:val="21"/>
+        </w:rPr>
+        <w:t>,</w:t>
+      </w:r>
+    </w:p>
+    <w:p>
+      <w:pPr>
+        <w:shd w:val="clear" w:color="auto" w:fill="282A36"/>
+        <w:spacing w:after="0" w:line="285" w:lineRule="atLeast"/>
+        <w:rPr>
+          <w:rFonts w:ascii="Consolas" w:eastAsia="Times New Roman" w:hAnsi="Consolas" w:cs="Times New Roman"/>
+          <w:color w:val="F6F6F4"/>
+          <w:sz w:val="21"/>
+          <w:szCs w:val="21"/>
+        </w:rPr>
+      </w:pPr>
+      <w:r>
+        <w:rPr>
+          <w:rFonts w:ascii="Consolas" w:eastAsia="Times New Roman" w:hAnsi="Consolas" w:cs="Times New Roman"/>
+          <w:color w:val="F6F6F4"/>
+          <w:sz w:val="21"/>
+          <w:szCs w:val="21"/>
+        </w:rPr>
+        <w:t>    </w:t>
+      </w:r>
+      <w:r>
+        <w:rPr>
+          <w:rFonts w:ascii="Consolas" w:eastAsia="Times New Roman" w:hAnsi="Consolas" w:cs="Times New Roman"/>
+          <w:color w:val="97E2F2"/>
+          <w:sz w:val="21"/>
+          <w:szCs w:val="21"/>
+        </w:rPr>
+        <w:t>"</w:t>
+      </w:r>
+      <w:proofErr w:type="spellStart"/>
+      <w:proofErr w:type="gramStart"/>
+      <w:r>
+        <w:rPr>
+          <w:rFonts w:ascii="Consolas" w:eastAsia="Times New Roman" w:hAnsi="Consolas" w:cs="Times New Roman"/>
+          <w:color w:val="97E1F1"/>
+          <w:sz w:val="21"/>
+          <w:szCs w:val="21"/>
+        </w:rPr>
+        <w:t>hobi</w:t>
+      </w:r>
+      <w:proofErr w:type="spellEnd"/>
+      <w:proofErr w:type="gramEnd"/>
+      <w:r>
+        <w:rPr>
+          <w:rFonts w:ascii="Consolas" w:eastAsia="Times New Roman" w:hAnsi="Consolas" w:cs="Times New Roman"/>
+          <w:color w:val="97E2F2"/>
+          <w:sz w:val="21"/>
+          <w:szCs w:val="21"/>
+        </w:rPr>
+        <w:t>"</w:t>
+      </w:r>
+      <w:r>
+        <w:rPr>
+          <w:rFonts w:ascii="Consolas" w:eastAsia="Times New Roman" w:hAnsi="Consolas" w:cs="Times New Roman"/>
+          <w:color w:val="F6F6F4"/>
+          <w:sz w:val="21"/>
+          <w:szCs w:val="21"/>
+        </w:rPr>
+        <w:t> </w:t>
+      </w:r>
+      <w:r>
+        <w:rPr>
+          <w:rFonts w:ascii="Consolas" w:eastAsia="Times New Roman" w:hAnsi="Consolas" w:cs="Times New Roman"/>
+          <w:color w:val="F286C4"/>
+          <w:sz w:val="21"/>
+          <w:szCs w:val="21"/>
+        </w:rPr>
+        <w:t>:</w:t>
+      </w:r>
+      <w:r>
+        <w:rPr>
+          <w:rFonts w:ascii="Consolas" w:eastAsia="Times New Roman" w:hAnsi="Consolas" w:cs="Times New Roman"/>
+          <w:color w:val="F6F6F4"/>
+          <w:sz w:val="21"/>
+          <w:szCs w:val="21"/>
+        </w:rPr>
+        <w:t> [</w:t>
+      </w:r>
+      <w:r>
+        <w:rPr>
+          <w:rFonts w:ascii="Consolas" w:eastAsia="Times New Roman" w:hAnsi="Consolas" w:cs="Times New Roman"/>
+          <w:color w:val="DEE492"/>
+          <w:sz w:val="21"/>
+          <w:szCs w:val="21"/>
+        </w:rPr>
+        <w:t>"</w:t>
+      </w:r>
+      <w:r>
+        <w:rPr>
+          <w:rFonts w:ascii="Consolas" w:eastAsia="Times New Roman" w:hAnsi="Consolas" w:cs="Times New Roman"/>
+          <w:color w:val="E7EE98"/>
+          <w:sz w:val="21"/>
+          <w:szCs w:val="21"/>
+        </w:rPr>
+        <w:t>coding</w:t>
+      </w:r>
+      <w:r>
+        <w:rPr>
+          <w:rFonts w:ascii="Consolas" w:eastAsia="Times New Roman" w:hAnsi="Consolas" w:cs="Times New Roman"/>
+          <w:color w:val="DEE492"/>
+          <w:sz w:val="21"/>
+          <w:szCs w:val="21"/>
+        </w:rPr>
+        <w:t>"</w:t>
+      </w:r>
+      <w:r>
+        <w:rPr>
+          <w:rFonts w:ascii="Consolas" w:eastAsia="Times New Roman" w:hAnsi="Consolas" w:cs="Times New Roman"/>
+          <w:color w:val="F6F6F4"/>
+          <w:sz w:val="21"/>
+          <w:szCs w:val="21"/>
+        </w:rPr>
+        <w:t>,</w:t>
+      </w:r>
+      <w:r>
+        <w:rPr>
+          <w:rFonts w:ascii="Consolas" w:eastAsia="Times New Roman" w:hAnsi="Consolas" w:cs="Times New Roman"/>
+          <w:color w:val="DEE492"/>
+          <w:sz w:val="21"/>
+          <w:szCs w:val="21"/>
+        </w:rPr>
+        <w:t>"</w:t>
+      </w:r>
+      <w:proofErr w:type="spellStart"/>
+      <w:r>
+        <w:rPr>
+          <w:rFonts w:ascii="Consolas" w:eastAsia="Times New Roman" w:hAnsi="Consolas" w:cs="Times New Roman"/>
+          <w:color w:val="E7EE98"/>
+          <w:sz w:val="21"/>
+          <w:szCs w:val="21"/>
+        </w:rPr>
+        <w:t>tidur</w:t>
+      </w:r>
+      <w:proofErr w:type="spellEnd"/>
+      <w:r>
+        <w:rPr>
+          <w:rFonts w:ascii="Consolas" w:eastAsia="Times New Roman" w:hAnsi="Consolas" w:cs="Times New Roman"/>
+          <w:color w:val="DEE492"/>
+          <w:sz w:val="21"/>
+          <w:szCs w:val="21"/>
+        </w:rPr>
+        <w:t>"</w:t>
+      </w:r>
+      <w:r>
+        <w:rPr>
+          <w:rFonts w:ascii="Consolas" w:eastAsia="Times New Roman" w:hAnsi="Consolas" w:cs="Times New Roman"/>
+          <w:color w:val="F6F6F4"/>
+          <w:sz w:val="21"/>
+          <w:szCs w:val="21"/>
+        </w:rPr>
+        <w:t>,</w:t>
+      </w:r>
+      <w:r>
+        <w:rPr>
+          <w:rFonts w:ascii="Consolas" w:eastAsia="Times New Roman" w:hAnsi="Consolas" w:cs="Times New Roman"/>
+          <w:color w:val="DEE492"/>
+          <w:sz w:val="21"/>
+          <w:szCs w:val="21"/>
+        </w:rPr>
+        <w:t>"</w:t>
+      </w:r>
+      <w:r>
+        <w:rPr>
+          <w:rFonts w:ascii="Consolas" w:eastAsia="Times New Roman" w:hAnsi="Consolas" w:cs="Times New Roman"/>
+          <w:color w:val="E7EE98"/>
+          <w:sz w:val="21"/>
+          <w:szCs w:val="21"/>
+        </w:rPr>
+        <w:t>main games</w:t>
+      </w:r>
+      <w:r>
+        <w:rPr>
+          <w:rFonts w:ascii="Consolas" w:eastAsia="Times New Roman" w:hAnsi="Consolas" w:cs="Times New Roman"/>
+          <w:color w:val="DEE492"/>
+          <w:sz w:val="21"/>
+          <w:szCs w:val="21"/>
+        </w:rPr>
+        <w:t>"</w:t>
+      </w:r>
+      <w:r>
+        <w:rPr>
+          <w:rFonts w:ascii="Consolas" w:eastAsia="Times New Roman" w:hAnsi="Consolas" w:cs="Times New Roman"/>
+          <w:color w:val="F6F6F4"/>
+          <w:sz w:val="21"/>
+          <w:szCs w:val="21"/>
+        </w:rPr>
+        <w:t>]</w:t>
+      </w:r>
+    </w:p>
+    <w:p>
+      <w:pPr>
+        <w:shd w:val="clear" w:color="auto" w:fill="282A36"/>
+        <w:spacing w:after="0" w:line="285" w:lineRule="atLeast"/>
+        <w:rPr>
+          <w:rFonts w:ascii="Consolas" w:eastAsia="Times New Roman" w:hAnsi="Consolas" w:cs="Times New Roman"/>
+          <w:color w:val="F6F6F4"/>
+          <w:sz w:val="21"/>
+          <w:szCs w:val="21"/>
+        </w:rPr>
+      </w:pPr>
+      <w:r>
+        <w:rPr>
+          <w:rFonts w:ascii="Consolas" w:eastAsia="Times New Roman" w:hAnsi="Consolas" w:cs="Times New Roman"/>
+          <w:color w:val="F6F6F4"/>
+          <w:sz w:val="21"/>
+          <w:szCs w:val="21"/>
+        </w:rPr>
+        <w:t>    </w:t>
+      </w:r>
+    </w:p>
+    <w:p>
+      <w:pPr>
+        <w:shd w:val="clear" w:color="auto" w:fill="282A36"/>
+        <w:spacing w:after="0" w:line="285" w:lineRule="atLeast"/>
+        <w:rPr>
+          <w:rFonts w:ascii="Consolas" w:eastAsia="Times New Roman" w:hAnsi="Consolas" w:cs="Times New Roman"/>
+          <w:color w:val="F6F6F4"/>
+          <w:sz w:val="21"/>
+          <w:szCs w:val="21"/>
+        </w:rPr>
+      </w:pPr>
+      <w:r>
+        <w:rPr>
+          <w:rFonts w:ascii="Consolas" w:eastAsia="Times New Roman" w:hAnsi="Consolas" w:cs="Times New Roman"/>
+          <w:color w:val="F6F6F4"/>
+          <w:sz w:val="21"/>
+          <w:szCs w:val="21"/>
+        </w:rPr>
+        <w:t>}</w:t>
+      </w:r>
+    </w:p>
+    <w:p>
+      <w:pPr>
+        <w:rPr>
+          <w:rFonts w:ascii="Times New Roman" w:hAnsi="Times New Roman" w:cs="Times New Roman"/>
+        </w:rPr>
+      </w:pPr>
+    </w:p>
+    <w:p>
+      <w:pPr>
+        <w:rPr>
+          <w:rFonts w:ascii="Times New Roman" w:hAnsi="Times New Roman" w:cs="Times New Roman"/>
+        </w:rPr>
+      </w:pPr>
+      <w:r>
+        <w:rPr>
+          <w:rFonts w:ascii="Times New Roman" w:hAnsi="Times New Roman" w:cs="Times New Roman"/>
+        </w:rPr>
+        <w:t xml:space="preserve">Value </w:t>
+      </w:r>
+      <w:proofErr w:type="spellStart"/>
+      <w:r>
+        <w:rPr>
+          <w:rFonts w:ascii="Times New Roman" w:hAnsi="Times New Roman" w:cs="Times New Roman"/>
+        </w:rPr>
+        <w:t>dari</w:t>
+      </w:r>
+      <w:proofErr w:type="spellEnd"/>
+      <w:r>
+        <w:rPr>
+          <w:rFonts w:ascii="Times New Roman" w:hAnsi="Times New Roman" w:cs="Times New Roman"/>
+        </w:rPr>
+        <w:t xml:space="preserve"> JSON </w:t>
+      </w:r>
+      <w:proofErr w:type="spellStart"/>
+      <w:r>
+        <w:rPr>
+          <w:rFonts w:ascii="Times New Roman" w:hAnsi="Times New Roman" w:cs="Times New Roman"/>
+        </w:rPr>
+        <w:t>bisa</w:t>
+      </w:r>
+      <w:proofErr w:type="spellEnd"/>
+      <w:r>
+        <w:rPr>
+          <w:rFonts w:ascii="Times New Roman" w:hAnsi="Times New Roman" w:cs="Times New Roman"/>
+        </w:rPr>
+        <w:t xml:space="preserve"> </w:t>
+      </w:r>
+      <w:proofErr w:type="spellStart"/>
+      <w:r>
+        <w:rPr>
+          <w:rFonts w:ascii="Times New Roman" w:hAnsi="Times New Roman" w:cs="Times New Roman"/>
+        </w:rPr>
+        <w:t>berupa</w:t>
+      </w:r>
+      <w:proofErr w:type="spellEnd"/>
+      <w:r>
+        <w:rPr>
+          <w:rFonts w:ascii="Times New Roman" w:hAnsi="Times New Roman" w:cs="Times New Roman"/>
+        </w:rPr>
+        <w:t xml:space="preserve"> array </w:t>
+      </w:r>
+      <w:proofErr w:type="spellStart"/>
+      <w:r>
+        <w:rPr>
+          <w:rFonts w:ascii="Times New Roman" w:hAnsi="Times New Roman" w:cs="Times New Roman"/>
+        </w:rPr>
+        <w:t>juga</w:t>
+      </w:r>
+      <w:proofErr w:type="spellEnd"/>
+    </w:p>
+    <w:p>
+      <w:pPr>
+        <w:shd w:val="clear" w:color="auto" w:fill="282A36"/>
+        <w:spacing w:after="0" w:line="285" w:lineRule="atLeast"/>
+        <w:rPr>
+          <w:rFonts w:ascii="Consolas" w:eastAsia="Times New Roman" w:hAnsi="Consolas" w:cs="Times New Roman"/>
+          <w:color w:val="F6F6F4"/>
+          <w:sz w:val="21"/>
+          <w:szCs w:val="21"/>
+        </w:rPr>
+      </w:pPr>
+      <w:r>
+        <w:rPr>
+          <w:rFonts w:ascii="Consolas" w:eastAsia="Times New Roman" w:hAnsi="Consolas" w:cs="Times New Roman"/>
+          <w:color w:val="F6F6F4"/>
+          <w:sz w:val="21"/>
+          <w:szCs w:val="21"/>
+        </w:rPr>
+        <w:t>{</w:t>
+      </w:r>
+    </w:p>
+    <w:p>
+      <w:pPr>
+        <w:shd w:val="clear" w:color="auto" w:fill="282A36"/>
+        <w:spacing w:after="0" w:line="285" w:lineRule="atLeast"/>
+        <w:rPr>
+          <w:rFonts w:ascii="Consolas" w:eastAsia="Times New Roman" w:hAnsi="Consolas" w:cs="Times New Roman"/>
+          <w:color w:val="F6F6F4"/>
+          <w:sz w:val="21"/>
+          <w:szCs w:val="21"/>
+        </w:rPr>
+      </w:pPr>
+      <w:r>
+        <w:rPr>
+          <w:rFonts w:ascii="Consolas" w:eastAsia="Times New Roman" w:hAnsi="Consolas" w:cs="Times New Roman"/>
+          <w:color w:val="F6F6F4"/>
+          <w:sz w:val="21"/>
+          <w:szCs w:val="21"/>
+        </w:rPr>
+        <w:t>    </w:t>
+      </w:r>
+      <w:r>
+        <w:rPr>
+          <w:rFonts w:ascii="Consolas" w:eastAsia="Times New Roman" w:hAnsi="Consolas" w:cs="Times New Roman"/>
+          <w:color w:val="97E2F2"/>
+          <w:sz w:val="21"/>
+          <w:szCs w:val="21"/>
+        </w:rPr>
+        <w:t>"</w:t>
+      </w:r>
+      <w:proofErr w:type="gramStart"/>
+      <w:r>
+        <w:rPr>
+          <w:rFonts w:ascii="Consolas" w:eastAsia="Times New Roman" w:hAnsi="Consolas" w:cs="Times New Roman"/>
+          <w:color w:val="97E1F1"/>
+          <w:sz w:val="21"/>
+          <w:szCs w:val="21"/>
+        </w:rPr>
+        <w:t>name</w:t>
+      </w:r>
+      <w:proofErr w:type="gramEnd"/>
+      <w:r>
+        <w:rPr>
+          <w:rFonts w:ascii="Consolas" w:eastAsia="Times New Roman" w:hAnsi="Consolas" w:cs="Times New Roman"/>
+          <w:color w:val="97E2F2"/>
+          <w:sz w:val="21"/>
+          <w:szCs w:val="21"/>
+        </w:rPr>
+        <w:t>"</w:t>
+      </w:r>
+      <w:r>
+        <w:rPr>
+          <w:rFonts w:ascii="Consolas" w:eastAsia="Times New Roman" w:hAnsi="Consolas" w:cs="Times New Roman"/>
+          <w:color w:val="F6F6F4"/>
+          <w:sz w:val="21"/>
+          <w:szCs w:val="21"/>
+        </w:rPr>
+        <w:t> </w:t>
+      </w:r>
+      <w:r>
+        <w:rPr>
+          <w:rFonts w:ascii="Consolas" w:eastAsia="Times New Roman" w:hAnsi="Consolas" w:cs="Times New Roman"/>
+          <w:color w:val="F286C4"/>
+          <w:sz w:val="21"/>
+          <w:szCs w:val="21"/>
+        </w:rPr>
+        <w:t>:</w:t>
+      </w:r>
+      <w:r>
+        <w:rPr>
+          <w:rFonts w:ascii="Consolas" w:eastAsia="Times New Roman" w:hAnsi="Consolas" w:cs="Times New Roman"/>
+          <w:color w:val="F6F6F4"/>
+          <w:sz w:val="21"/>
+          <w:szCs w:val="21"/>
+        </w:rPr>
+        <w:t> </w:t>
+      </w:r>
+      <w:r>
+        <w:rPr>
+          <w:rFonts w:ascii="Consolas" w:eastAsia="Times New Roman" w:hAnsi="Consolas" w:cs="Times New Roman"/>
+          <w:color w:val="DEE492"/>
+          <w:sz w:val="21"/>
+          <w:szCs w:val="21"/>
+        </w:rPr>
+        <w:t>"</w:t>
+      </w:r>
+      <w:proofErr w:type="spellStart"/>
+      <w:r>
+        <w:rPr>
+          <w:rFonts w:ascii="Consolas" w:eastAsia="Times New Roman" w:hAnsi="Consolas" w:cs="Times New Roman"/>
+          <w:color w:val="E7EE98"/>
+          <w:sz w:val="21"/>
+          <w:szCs w:val="21"/>
+        </w:rPr>
+        <w:t>Tegar</w:t>
+      </w:r>
+      <w:proofErr w:type="spellEnd"/>
+      <w:r>
+        <w:rPr>
+          <w:rFonts w:ascii="Consolas" w:eastAsia="Times New Roman" w:hAnsi="Consolas" w:cs="Times New Roman"/>
+          <w:color w:val="E7EE98"/>
+          <w:sz w:val="21"/>
+          <w:szCs w:val="21"/>
+        </w:rPr>
+        <w:t> </w:t>
+      </w:r>
+      <w:proofErr w:type="spellStart"/>
+      <w:r>
+        <w:rPr>
+          <w:rFonts w:ascii="Consolas" w:eastAsia="Times New Roman" w:hAnsi="Consolas" w:cs="Times New Roman"/>
+          <w:color w:val="E7EE98"/>
+          <w:sz w:val="21"/>
+          <w:szCs w:val="21"/>
+        </w:rPr>
+        <w:t>akmal</w:t>
+      </w:r>
+      <w:proofErr w:type="spellEnd"/>
+      <w:r>
+        <w:rPr>
+          <w:rFonts w:ascii="Consolas" w:eastAsia="Times New Roman" w:hAnsi="Consolas" w:cs="Times New Roman"/>
+          <w:color w:val="DEE492"/>
+          <w:sz w:val="21"/>
+          <w:szCs w:val="21"/>
+        </w:rPr>
+        <w:t>"</w:t>
+      </w:r>
+      <w:r>
+        <w:rPr>
+          <w:rFonts w:ascii="Consolas" w:eastAsia="Times New Roman" w:hAnsi="Consolas" w:cs="Times New Roman"/>
+          <w:color w:val="F6F6F4"/>
+          <w:sz w:val="21"/>
+          <w:szCs w:val="21"/>
+        </w:rPr>
+        <w:t>,</w:t>
+      </w:r>
+    </w:p>
+    <w:p>
+      <w:pPr>
+        <w:shd w:val="clear" w:color="auto" w:fill="282A36"/>
+        <w:spacing w:after="0" w:line="285" w:lineRule="atLeast"/>
+        <w:rPr>
+          <w:rFonts w:ascii="Consolas" w:eastAsia="Times New Roman" w:hAnsi="Consolas" w:cs="Times New Roman"/>
+          <w:color w:val="F6F6F4"/>
+          <w:sz w:val="21"/>
+          <w:szCs w:val="21"/>
+        </w:rPr>
+      </w:pPr>
+      <w:r>
+        <w:rPr>
+          <w:rFonts w:ascii="Consolas" w:eastAsia="Times New Roman" w:hAnsi="Consolas" w:cs="Times New Roman"/>
+          <w:color w:val="F6F6F4"/>
+          <w:sz w:val="21"/>
+          <w:szCs w:val="21"/>
+        </w:rPr>
+        <w:t>    </w:t>
+      </w:r>
+      <w:r>
+        <w:rPr>
+          <w:rFonts w:ascii="Consolas" w:eastAsia="Times New Roman" w:hAnsi="Consolas" w:cs="Times New Roman"/>
+          <w:color w:val="97E2F2"/>
+          <w:sz w:val="21"/>
+          <w:szCs w:val="21"/>
+        </w:rPr>
+        <w:t>"</w:t>
+      </w:r>
+      <w:proofErr w:type="gramStart"/>
+      <w:r>
+        <w:rPr>
+          <w:rFonts w:ascii="Consolas" w:eastAsia="Times New Roman" w:hAnsi="Consolas" w:cs="Times New Roman"/>
+          <w:color w:val="97E1F1"/>
+          <w:sz w:val="21"/>
+          <w:szCs w:val="21"/>
+        </w:rPr>
+        <w:t>age</w:t>
+      </w:r>
+      <w:proofErr w:type="gramEnd"/>
+      <w:r>
+        <w:rPr>
+          <w:rFonts w:ascii="Consolas" w:eastAsia="Times New Roman" w:hAnsi="Consolas" w:cs="Times New Roman"/>
+          <w:color w:val="97E2F2"/>
+          <w:sz w:val="21"/>
+          <w:szCs w:val="21"/>
+        </w:rPr>
+        <w:t>"</w:t>
+      </w:r>
+      <w:r>
+        <w:rPr>
+          <w:rFonts w:ascii="Consolas" w:eastAsia="Times New Roman" w:hAnsi="Consolas" w:cs="Times New Roman"/>
+          <w:color w:val="F6F6F4"/>
+          <w:sz w:val="21"/>
+          <w:szCs w:val="21"/>
+        </w:rPr>
+        <w:t> </w:t>
+      </w:r>
+      <w:r>
+        <w:rPr>
+          <w:rFonts w:ascii="Consolas" w:eastAsia="Times New Roman" w:hAnsi="Consolas" w:cs="Times New Roman"/>
+          <w:color w:val="F286C4"/>
+          <w:sz w:val="21"/>
+          <w:szCs w:val="21"/>
+        </w:rPr>
+        <w:t>:</w:t>
+      </w:r>
+      <w:r>
+        <w:rPr>
+          <w:rFonts w:ascii="Consolas" w:eastAsia="Times New Roman" w:hAnsi="Consolas" w:cs="Times New Roman"/>
+          <w:color w:val="F6F6F4"/>
+          <w:sz w:val="21"/>
+          <w:szCs w:val="21"/>
+        </w:rPr>
+        <w:t> </w:t>
+      </w:r>
+      <w:r>
+        <w:rPr>
+          <w:rFonts w:ascii="Consolas" w:eastAsia="Times New Roman" w:hAnsi="Consolas" w:cs="Times New Roman"/>
+          <w:color w:val="BF9EEE"/>
+          <w:sz w:val="21"/>
+          <w:szCs w:val="21"/>
+        </w:rPr>
+        <w:t>17</w:t>
+      </w:r>
+      <w:r>
+        <w:rPr>
+          <w:rFonts w:ascii="Consolas" w:eastAsia="Times New Roman" w:hAnsi="Consolas" w:cs="Times New Roman"/>
+          <w:color w:val="F6F6F4"/>
+          <w:sz w:val="21"/>
+          <w:szCs w:val="21"/>
+        </w:rPr>
+        <w:t>,</w:t>
+      </w:r>
+    </w:p>
+    <w:p>
+      <w:pPr>
+        <w:shd w:val="clear" w:color="auto" w:fill="282A36"/>
+        <w:spacing w:after="0" w:line="285" w:lineRule="atLeast"/>
+        <w:rPr>
+          <w:rFonts w:ascii="Consolas" w:eastAsia="Times New Roman" w:hAnsi="Consolas" w:cs="Times New Roman"/>
+          <w:color w:val="F6F6F4"/>
+          <w:sz w:val="21"/>
+          <w:szCs w:val="21"/>
+        </w:rPr>
+      </w:pPr>
+      <w:r>
+        <w:rPr>
+          <w:rFonts w:ascii="Consolas" w:eastAsia="Times New Roman" w:hAnsi="Consolas" w:cs="Times New Roman"/>
+          <w:color w:val="F6F6F4"/>
+          <w:sz w:val="21"/>
+          <w:szCs w:val="21"/>
+        </w:rPr>
+        <w:t>    </w:t>
+      </w:r>
+      <w:r>
+        <w:rPr>
+          <w:rFonts w:ascii="Consolas" w:eastAsia="Times New Roman" w:hAnsi="Consolas" w:cs="Times New Roman"/>
+          <w:color w:val="97E2F2"/>
+          <w:sz w:val="21"/>
+          <w:szCs w:val="21"/>
+        </w:rPr>
+        <w:t>"</w:t>
+      </w:r>
+      <w:proofErr w:type="spellStart"/>
+      <w:proofErr w:type="gramStart"/>
+      <w:r>
+        <w:rPr>
+          <w:rFonts w:ascii="Consolas" w:eastAsia="Times New Roman" w:hAnsi="Consolas" w:cs="Times New Roman"/>
+          <w:color w:val="97E1F1"/>
+          <w:sz w:val="21"/>
+          <w:szCs w:val="21"/>
+        </w:rPr>
+        <w:t>hobi</w:t>
+      </w:r>
+      <w:proofErr w:type="spellEnd"/>
+      <w:proofErr w:type="gramEnd"/>
+      <w:r>
+        <w:rPr>
+          <w:rFonts w:ascii="Consolas" w:eastAsia="Times New Roman" w:hAnsi="Consolas" w:cs="Times New Roman"/>
+          <w:color w:val="97E2F2"/>
+          <w:sz w:val="21"/>
+          <w:szCs w:val="21"/>
+        </w:rPr>
+        <w:t>"</w:t>
+      </w:r>
+      <w:r>
+        <w:rPr>
+          <w:rFonts w:ascii="Consolas" w:eastAsia="Times New Roman" w:hAnsi="Consolas" w:cs="Times New Roman"/>
+          <w:color w:val="F6F6F4"/>
+          <w:sz w:val="21"/>
+          <w:szCs w:val="21"/>
+        </w:rPr>
+        <w:t> </w:t>
+      </w:r>
+      <w:r>
+        <w:rPr>
+          <w:rFonts w:ascii="Consolas" w:eastAsia="Times New Roman" w:hAnsi="Consolas" w:cs="Times New Roman"/>
+          <w:color w:val="F286C4"/>
+          <w:sz w:val="21"/>
+          <w:szCs w:val="21"/>
+        </w:rPr>
+        <w:t>:</w:t>
+      </w:r>
+      <w:r>
+        <w:rPr>
+          <w:rFonts w:ascii="Consolas" w:eastAsia="Times New Roman" w:hAnsi="Consolas" w:cs="Times New Roman"/>
+          <w:color w:val="F6F6F4"/>
+          <w:sz w:val="21"/>
+          <w:szCs w:val="21"/>
+        </w:rPr>
+        <w:t> [</w:t>
+      </w:r>
+      <w:r>
+        <w:rPr>
+          <w:rFonts w:ascii="Consolas" w:eastAsia="Times New Roman" w:hAnsi="Consolas" w:cs="Times New Roman"/>
+          <w:color w:val="DEE492"/>
+          <w:sz w:val="21"/>
+          <w:szCs w:val="21"/>
+        </w:rPr>
+        <w:t>"</w:t>
+      </w:r>
+      <w:r>
+        <w:rPr>
+          <w:rFonts w:ascii="Consolas" w:eastAsia="Times New Roman" w:hAnsi="Consolas" w:cs="Times New Roman"/>
+          <w:color w:val="E7EE98"/>
+          <w:sz w:val="21"/>
+          <w:szCs w:val="21"/>
+        </w:rPr>
+        <w:t>coding</w:t>
+      </w:r>
+      <w:r>
+        <w:rPr>
+          <w:rFonts w:ascii="Consolas" w:eastAsia="Times New Roman" w:hAnsi="Consolas" w:cs="Times New Roman"/>
+          <w:color w:val="DEE492"/>
+          <w:sz w:val="21"/>
+          <w:szCs w:val="21"/>
+        </w:rPr>
+        <w:t>"</w:t>
+      </w:r>
+      <w:r>
+        <w:rPr>
+          <w:rFonts w:ascii="Consolas" w:eastAsia="Times New Roman" w:hAnsi="Consolas" w:cs="Times New Roman"/>
+          <w:color w:val="F6F6F4"/>
+          <w:sz w:val="21"/>
+          <w:szCs w:val="21"/>
+        </w:rPr>
+        <w:t>,</w:t>
+      </w:r>
+      <w:r>
+        <w:rPr>
+          <w:rFonts w:ascii="Consolas" w:eastAsia="Times New Roman" w:hAnsi="Consolas" w:cs="Times New Roman"/>
+          <w:color w:val="DEE492"/>
+          <w:sz w:val="21"/>
+          <w:szCs w:val="21"/>
+        </w:rPr>
+        <w:t>"</w:t>
+      </w:r>
+      <w:proofErr w:type="spellStart"/>
+      <w:r>
+        <w:rPr>
+          <w:rFonts w:ascii="Consolas" w:eastAsia="Times New Roman" w:hAnsi="Consolas" w:cs="Times New Roman"/>
+          <w:color w:val="E7EE98"/>
+          <w:sz w:val="21"/>
+          <w:szCs w:val="21"/>
+        </w:rPr>
+        <w:t>tidur</w:t>
+      </w:r>
+      <w:proofErr w:type="spellEnd"/>
+      <w:r>
+        <w:rPr>
+          <w:rFonts w:ascii="Consolas" w:eastAsia="Times New Roman" w:hAnsi="Consolas" w:cs="Times New Roman"/>
+          <w:color w:val="DEE492"/>
+          <w:sz w:val="21"/>
+          <w:szCs w:val="21"/>
+        </w:rPr>
+        <w:t>"</w:t>
+      </w:r>
+      <w:r>
+        <w:rPr>
+          <w:rFonts w:ascii="Consolas" w:eastAsia="Times New Roman" w:hAnsi="Consolas" w:cs="Times New Roman"/>
+          <w:color w:val="F6F6F4"/>
+          <w:sz w:val="21"/>
+          <w:szCs w:val="21"/>
+        </w:rPr>
+        <w:t>,</w:t>
+      </w:r>
+      <w:r>
+        <w:rPr>
+          <w:rFonts w:ascii="Consolas" w:eastAsia="Times New Roman" w:hAnsi="Consolas" w:cs="Times New Roman"/>
+          <w:color w:val="DEE492"/>
+          <w:sz w:val="21"/>
+          <w:szCs w:val="21"/>
+        </w:rPr>
+        <w:t>"</w:t>
+      </w:r>
+      <w:r>
+        <w:rPr>
+          <w:rFonts w:ascii="Consolas" w:eastAsia="Times New Roman" w:hAnsi="Consolas" w:cs="Times New Roman"/>
+          <w:color w:val="E7EE98"/>
+          <w:sz w:val="21"/>
+          <w:szCs w:val="21"/>
+        </w:rPr>
+        <w:t>main games</w:t>
+      </w:r>
+      <w:r>
+        <w:rPr>
+          <w:rFonts w:ascii="Consolas" w:eastAsia="Times New Roman" w:hAnsi="Consolas" w:cs="Times New Roman"/>
+          <w:color w:val="DEE492"/>
+          <w:sz w:val="21"/>
+          <w:szCs w:val="21"/>
+        </w:rPr>
+        <w:t>"</w:t>
+      </w:r>
+      <w:r>
+        <w:rPr>
+          <w:rFonts w:ascii="Consolas" w:eastAsia="Times New Roman" w:hAnsi="Consolas" w:cs="Times New Roman"/>
+          <w:color w:val="F6F6F4"/>
+          <w:sz w:val="21"/>
+          <w:szCs w:val="21"/>
+        </w:rPr>
+        <w:t>],</w:t>
+      </w:r>
+    </w:p>
+    <w:p>
+      <w:pPr>
+        <w:shd w:val="clear" w:color="auto" w:fill="282A36"/>
+        <w:spacing w:after="0" w:line="285" w:lineRule="atLeast"/>
+        <w:rPr>
+          <w:rFonts w:ascii="Consolas" w:eastAsia="Times New Roman" w:hAnsi="Consolas" w:cs="Times New Roman"/>
+          <w:color w:val="F6F6F4"/>
+          <w:sz w:val="21"/>
+          <w:szCs w:val="21"/>
+        </w:rPr>
+      </w:pPr>
+      <w:r>
+        <w:rPr>
+          <w:rFonts w:ascii="Consolas" w:eastAsia="Times New Roman" w:hAnsi="Consolas" w:cs="Times New Roman"/>
+          <w:color w:val="F6F6F4"/>
+          <w:sz w:val="21"/>
+          <w:szCs w:val="21"/>
+        </w:rPr>
+        <w:t>    </w:t>
+      </w:r>
+      <w:r>
+        <w:rPr>
+          <w:rFonts w:ascii="Consolas" w:eastAsia="Times New Roman" w:hAnsi="Consolas" w:cs="Times New Roman"/>
+          <w:color w:val="97E2F2"/>
+          <w:sz w:val="21"/>
+          <w:szCs w:val="21"/>
+        </w:rPr>
+        <w:t>"</w:t>
+      </w:r>
+      <w:proofErr w:type="spellStart"/>
+      <w:proofErr w:type="gramStart"/>
+      <w:r>
+        <w:rPr>
+          <w:rFonts w:ascii="Consolas" w:eastAsia="Times New Roman" w:hAnsi="Consolas" w:cs="Times New Roman"/>
+          <w:color w:val="97E1F1"/>
+          <w:sz w:val="21"/>
+          <w:szCs w:val="21"/>
+        </w:rPr>
+        <w:t>socialMedia</w:t>
+      </w:r>
+      <w:proofErr w:type="spellEnd"/>
+      <w:proofErr w:type="gramEnd"/>
+      <w:r>
+        <w:rPr>
+          <w:rFonts w:ascii="Consolas" w:eastAsia="Times New Roman" w:hAnsi="Consolas" w:cs="Times New Roman"/>
+          <w:color w:val="97E2F2"/>
+          <w:sz w:val="21"/>
+          <w:szCs w:val="21"/>
+        </w:rPr>
+        <w:t>"</w:t>
+      </w:r>
+      <w:r>
+        <w:rPr>
+          <w:rFonts w:ascii="Consolas" w:eastAsia="Times New Roman" w:hAnsi="Consolas" w:cs="Times New Roman"/>
+          <w:color w:val="F6F6F4"/>
+          <w:sz w:val="21"/>
+          <w:szCs w:val="21"/>
+        </w:rPr>
+        <w:t> </w:t>
+      </w:r>
+      <w:r>
+        <w:rPr>
+          <w:rFonts w:ascii="Consolas" w:eastAsia="Times New Roman" w:hAnsi="Consolas" w:cs="Times New Roman"/>
+          <w:color w:val="F286C4"/>
+          <w:sz w:val="21"/>
+          <w:szCs w:val="21"/>
+        </w:rPr>
+        <w:t>:</w:t>
+      </w:r>
+      <w:r>
+        <w:rPr>
+          <w:rFonts w:ascii="Consolas" w:eastAsia="Times New Roman" w:hAnsi="Consolas" w:cs="Times New Roman"/>
+          <w:color w:val="F6F6F4"/>
+          <w:sz w:val="21"/>
+          <w:szCs w:val="21"/>
+        </w:rPr>
+        <w:t> {</w:t>
+      </w:r>
+    </w:p>
+    <w:p>
+      <w:pPr>
+        <w:shd w:val="clear" w:color="auto" w:fill="282A36"/>
+        <w:spacing w:after="0" w:line="285" w:lineRule="atLeast"/>
+        <w:rPr>
+          <w:rFonts w:ascii="Consolas" w:eastAsia="Times New Roman" w:hAnsi="Consolas" w:cs="Times New Roman"/>
+          <w:color w:val="F6F6F4"/>
+          <w:sz w:val="21"/>
+          <w:szCs w:val="21"/>
+        </w:rPr>
+      </w:pPr>
+      <w:r>
+        <w:rPr>
+          <w:rFonts w:ascii="Consolas" w:eastAsia="Times New Roman" w:hAnsi="Consolas" w:cs="Times New Roman"/>
+          <w:color w:val="F6F6F4"/>
+          <w:sz w:val="21"/>
+          <w:szCs w:val="21"/>
+        </w:rPr>
+        <w:t>        </w:t>
+      </w:r>
+      <w:r>
+        <w:rPr>
+          <w:rFonts w:ascii="Consolas" w:eastAsia="Times New Roman" w:hAnsi="Consolas" w:cs="Times New Roman"/>
+          <w:color w:val="97E2F2"/>
+          <w:sz w:val="21"/>
+          <w:szCs w:val="21"/>
+        </w:rPr>
+        <w:t>"</w:t>
+      </w:r>
+      <w:proofErr w:type="spellStart"/>
+      <w:proofErr w:type="gramStart"/>
+      <w:r>
+        <w:rPr>
+          <w:rFonts w:ascii="Consolas" w:eastAsia="Times New Roman" w:hAnsi="Consolas" w:cs="Times New Roman"/>
+          <w:color w:val="97E1F1"/>
+          <w:sz w:val="21"/>
+          <w:szCs w:val="21"/>
+        </w:rPr>
+        <w:t>facebook</w:t>
+      </w:r>
+      <w:proofErr w:type="spellEnd"/>
+      <w:proofErr w:type="gramEnd"/>
+      <w:r>
+        <w:rPr>
+          <w:rFonts w:ascii="Consolas" w:eastAsia="Times New Roman" w:hAnsi="Consolas" w:cs="Times New Roman"/>
+          <w:color w:val="97E2F2"/>
+          <w:sz w:val="21"/>
+          <w:szCs w:val="21"/>
+        </w:rPr>
+        <w:t>"</w:t>
+      </w:r>
+      <w:r>
+        <w:rPr>
+          <w:rFonts w:ascii="Consolas" w:eastAsia="Times New Roman" w:hAnsi="Consolas" w:cs="Times New Roman"/>
+          <w:color w:val="F6F6F4"/>
+          <w:sz w:val="21"/>
+          <w:szCs w:val="21"/>
+        </w:rPr>
+        <w:t> </w:t>
+      </w:r>
+      <w:r>
+        <w:rPr>
+          <w:rFonts w:ascii="Consolas" w:eastAsia="Times New Roman" w:hAnsi="Consolas" w:cs="Times New Roman"/>
+          <w:color w:val="F286C4"/>
+          <w:sz w:val="21"/>
+          <w:szCs w:val="21"/>
+        </w:rPr>
+        <w:t>:</w:t>
+      </w:r>
+      <w:r>
+        <w:rPr>
+          <w:rFonts w:ascii="Consolas" w:eastAsia="Times New Roman" w:hAnsi="Consolas" w:cs="Times New Roman"/>
+          <w:color w:val="F6F6F4"/>
+          <w:sz w:val="21"/>
+          <w:szCs w:val="21"/>
+        </w:rPr>
+        <w:t> </w:t>
+      </w:r>
+      <w:r>
+        <w:rPr>
+          <w:rFonts w:ascii="Consolas" w:eastAsia="Times New Roman" w:hAnsi="Consolas" w:cs="Times New Roman"/>
+          <w:color w:val="DEE492"/>
+          <w:sz w:val="21"/>
+          <w:szCs w:val="21"/>
+        </w:rPr>
+        <w:t>"</w:t>
+      </w:r>
+      <w:proofErr w:type="spellStart"/>
+      <w:r>
+        <w:rPr>
+          <w:rFonts w:ascii="Consolas" w:eastAsia="Times New Roman" w:hAnsi="Consolas" w:cs="Times New Roman"/>
+          <w:color w:val="E7EE98"/>
+          <w:sz w:val="21"/>
+          <w:szCs w:val="21"/>
+        </w:rPr>
+        <w:t>muhammad</w:t>
+      </w:r>
+      <w:proofErr w:type="spellEnd"/>
+      <w:r>
+        <w:rPr>
+          <w:rFonts w:ascii="Consolas" w:eastAsia="Times New Roman" w:hAnsi="Consolas" w:cs="Times New Roman"/>
+          <w:color w:val="E7EE98"/>
+          <w:sz w:val="21"/>
+          <w:szCs w:val="21"/>
+        </w:rPr>
+        <w:t> </w:t>
+      </w:r>
+      <w:proofErr w:type="spellStart"/>
+      <w:r>
+        <w:rPr>
+          <w:rFonts w:ascii="Consolas" w:eastAsia="Times New Roman" w:hAnsi="Consolas" w:cs="Times New Roman"/>
+          <w:color w:val="E7EE98"/>
+          <w:sz w:val="21"/>
+          <w:szCs w:val="21"/>
+        </w:rPr>
+        <w:t>Tegar</w:t>
+      </w:r>
+      <w:proofErr w:type="spellEnd"/>
+      <w:r>
+        <w:rPr>
+          <w:rFonts w:ascii="Consolas" w:eastAsia="Times New Roman" w:hAnsi="Consolas" w:cs="Times New Roman"/>
+          <w:color w:val="E7EE98"/>
+          <w:sz w:val="21"/>
+          <w:szCs w:val="21"/>
+        </w:rPr>
+        <w:t> </w:t>
+      </w:r>
+      <w:proofErr w:type="spellStart"/>
+      <w:r>
+        <w:rPr>
+          <w:rFonts w:ascii="Consolas" w:eastAsia="Times New Roman" w:hAnsi="Consolas" w:cs="Times New Roman"/>
+          <w:color w:val="E7EE98"/>
+          <w:sz w:val="21"/>
+          <w:szCs w:val="21"/>
+        </w:rPr>
+        <w:t>Akmal</w:t>
+      </w:r>
+      <w:proofErr w:type="spellEnd"/>
+      <w:r>
+        <w:rPr>
+          <w:rFonts w:ascii="Consolas" w:eastAsia="Times New Roman" w:hAnsi="Consolas" w:cs="Times New Roman"/>
+          <w:color w:val="DEE492"/>
+          <w:sz w:val="21"/>
+          <w:szCs w:val="21"/>
+        </w:rPr>
+        <w:t>"</w:t>
+      </w:r>
+      <w:r>
+        <w:rPr>
+          <w:rFonts w:ascii="Consolas" w:eastAsia="Times New Roman" w:hAnsi="Consolas" w:cs="Times New Roman"/>
+          <w:color w:val="F6F6F4"/>
+          <w:sz w:val="21"/>
+          <w:szCs w:val="21"/>
+        </w:rPr>
+        <w:t>,</w:t>
+      </w:r>
+    </w:p>
+    <w:p>
+      <w:pPr>
+        <w:shd w:val="clear" w:color="auto" w:fill="282A36"/>
+        <w:spacing w:after="0" w:line="285" w:lineRule="atLeast"/>
+        <w:rPr>
+          <w:rFonts w:ascii="Consolas" w:eastAsia="Times New Roman" w:hAnsi="Consolas" w:cs="Times New Roman"/>
+          <w:color w:val="F6F6F4"/>
+          <w:sz w:val="21"/>
+          <w:szCs w:val="21"/>
+        </w:rPr>
+      </w:pPr>
+      <w:r>
+        <w:rPr>
+          <w:rFonts w:ascii="Consolas" w:eastAsia="Times New Roman" w:hAnsi="Consolas" w:cs="Times New Roman"/>
+          <w:color w:val="F6F6F4"/>
+          <w:sz w:val="21"/>
+          <w:szCs w:val="21"/>
+        </w:rPr>
+        <w:t>        </w:t>
+      </w:r>
+      <w:r>
+        <w:rPr>
+          <w:rFonts w:ascii="Consolas" w:eastAsia="Times New Roman" w:hAnsi="Consolas" w:cs="Times New Roman"/>
+          <w:color w:val="97E2F2"/>
+          <w:sz w:val="21"/>
+          <w:szCs w:val="21"/>
+        </w:rPr>
+        <w:t>"</w:t>
+      </w:r>
+      <w:proofErr w:type="spellStart"/>
+      <w:proofErr w:type="gramStart"/>
+      <w:r>
+        <w:rPr>
+          <w:rFonts w:ascii="Consolas" w:eastAsia="Times New Roman" w:hAnsi="Consolas" w:cs="Times New Roman"/>
+          <w:color w:val="97E1F1"/>
+          <w:sz w:val="21"/>
+          <w:szCs w:val="21"/>
+        </w:rPr>
+        <w:t>github</w:t>
+      </w:r>
+      <w:proofErr w:type="spellEnd"/>
+      <w:proofErr w:type="gramEnd"/>
+      <w:r>
+        <w:rPr>
+          <w:rFonts w:ascii="Consolas" w:eastAsia="Times New Roman" w:hAnsi="Consolas" w:cs="Times New Roman"/>
+          <w:color w:val="97E2F2"/>
+          <w:sz w:val="21"/>
+          <w:szCs w:val="21"/>
+        </w:rPr>
+        <w:t>"</w:t>
+      </w:r>
+      <w:r>
+        <w:rPr>
+          <w:rFonts w:ascii="Consolas" w:eastAsia="Times New Roman" w:hAnsi="Consolas" w:cs="Times New Roman"/>
+          <w:color w:val="F6F6F4"/>
+          <w:sz w:val="21"/>
+          <w:szCs w:val="21"/>
+        </w:rPr>
+        <w:t> </w:t>
+      </w:r>
+      <w:r>
+        <w:rPr>
+          <w:rFonts w:ascii="Consolas" w:eastAsia="Times New Roman" w:hAnsi="Consolas" w:cs="Times New Roman"/>
+          <w:color w:val="F286C4"/>
+          <w:sz w:val="21"/>
+          <w:szCs w:val="21"/>
+        </w:rPr>
+        <w:t>:</w:t>
+      </w:r>
+      <w:r>
+        <w:rPr>
+          <w:rFonts w:ascii="Consolas" w:eastAsia="Times New Roman" w:hAnsi="Consolas" w:cs="Times New Roman"/>
+          <w:color w:val="F6F6F4"/>
+          <w:sz w:val="21"/>
+          <w:szCs w:val="21"/>
+        </w:rPr>
+        <w:t> </w:t>
+      </w:r>
+      <w:r>
+        <w:rPr>
+          <w:rFonts w:ascii="Consolas" w:eastAsia="Times New Roman" w:hAnsi="Consolas" w:cs="Times New Roman"/>
+          <w:color w:val="DEE492"/>
+          <w:sz w:val="21"/>
+          <w:szCs w:val="21"/>
+        </w:rPr>
+        <w:t>"</w:t>
+      </w:r>
+      <w:r>
+        <w:rPr>
+          <w:rFonts w:ascii="Consolas" w:eastAsia="Times New Roman" w:hAnsi="Consolas" w:cs="Times New Roman"/>
+          <w:color w:val="E7EE98"/>
+          <w:sz w:val="21"/>
+          <w:szCs w:val="21"/>
+        </w:rPr>
+        <w:t>tegar97</w:t>
+      </w:r>
+      <w:r>
+        <w:rPr>
+          <w:rFonts w:ascii="Consolas" w:eastAsia="Times New Roman" w:hAnsi="Consolas" w:cs="Times New Roman"/>
+          <w:color w:val="DEE492"/>
+          <w:sz w:val="21"/>
+          <w:szCs w:val="21"/>
+        </w:rPr>
+        <w:t>"</w:t>
+      </w:r>
+    </w:p>
+    <w:p>
+      <w:pPr>
+        <w:shd w:val="clear" w:color="auto" w:fill="282A36"/>
+        <w:spacing w:after="0" w:line="285" w:lineRule="atLeast"/>
+        <w:rPr>
+          <w:rFonts w:ascii="Consolas" w:eastAsia="Times New Roman" w:hAnsi="Consolas" w:cs="Times New Roman"/>
+          <w:color w:val="F6F6F4"/>
+          <w:sz w:val="21"/>
+          <w:szCs w:val="21"/>
+        </w:rPr>
+      </w:pPr>
+      <w:r>
+        <w:rPr>
+          <w:rFonts w:ascii="Consolas" w:eastAsia="Times New Roman" w:hAnsi="Consolas" w:cs="Times New Roman"/>
+          <w:color w:val="F6F6F4"/>
+          <w:sz w:val="21"/>
+          <w:szCs w:val="21"/>
+        </w:rPr>
+        <w:t>    }</w:t>
+      </w:r>
+    </w:p>
+    <w:p>
+      <w:pPr>
+        <w:shd w:val="clear" w:color="auto" w:fill="282A36"/>
+        <w:spacing w:after="0" w:line="285" w:lineRule="atLeast"/>
+        <w:rPr>
+          <w:rFonts w:ascii="Consolas" w:eastAsia="Times New Roman" w:hAnsi="Consolas" w:cs="Times New Roman"/>
+          <w:color w:val="F6F6F4"/>
+          <w:sz w:val="21"/>
+          <w:szCs w:val="21"/>
+        </w:rPr>
+      </w:pPr>
+      <w:r>
+        <w:rPr>
+          <w:rFonts w:ascii="Consolas" w:eastAsia="Times New Roman" w:hAnsi="Consolas" w:cs="Times New Roman"/>
+          <w:color w:val="F6F6F4"/>
+          <w:sz w:val="21"/>
+          <w:szCs w:val="21"/>
+        </w:rPr>
+        <w:t>}</w:t>
+      </w:r>
+    </w:p>
+    <w:p>
+      <w:pPr>
+        <w:rPr>
+          <w:rFonts w:ascii="Times New Roman" w:hAnsi="Times New Roman" w:cs="Times New Roman"/>
+        </w:rPr>
+      </w:pPr>
+    </w:p>
+    <w:p>
+      <w:proofErr w:type="spellStart"/>
+      <w:r>
+        <w:rPr>
+          <w:rFonts w:ascii="Times New Roman" w:hAnsi="Times New Roman" w:cs="Times New Roman"/>
+        </w:rPr>
+        <w:t>Valuenya</w:t>
+      </w:r>
+      <w:proofErr w:type="spellEnd"/>
+      <w:r>
+        <w:rPr>
+          <w:rFonts w:ascii="Times New Roman" w:hAnsi="Times New Roman" w:cs="Times New Roman"/>
+        </w:rPr>
+        <w:t xml:space="preserve"> </w:t>
+      </w:r>
+      <w:proofErr w:type="spellStart"/>
+      <w:r>
+        <w:t>juga</w:t>
+      </w:r>
+      <w:proofErr w:type="spellEnd"/>
+      <w:r>
+        <w:t xml:space="preserve"> </w:t>
+      </w:r>
+      <w:proofErr w:type="spellStart"/>
+      <w:r>
+        <w:t>bisa</w:t>
+      </w:r>
+      <w:proofErr w:type="spellEnd"/>
+      <w:r>
+        <w:t xml:space="preserve"> </w:t>
+      </w:r>
+      <w:proofErr w:type="spellStart"/>
+      <w:r>
+        <w:t>bersarang</w:t>
+      </w:r>
+      <w:proofErr w:type="spellEnd"/>
+      <w:r>
+        <w:t xml:space="preserve"> </w:t>
+      </w:r>
+      <w:proofErr w:type="spellStart"/>
+      <w:r>
+        <w:t>seperti</w:t>
+      </w:r>
+      <w:proofErr w:type="spellEnd"/>
+      <w:r>
+        <w:t xml:space="preserve"> </w:t>
+      </w:r>
+      <w:proofErr w:type="spellStart"/>
+      <w:r>
+        <w:t>contoh</w:t>
+      </w:r>
+      <w:proofErr w:type="spellEnd"/>
+      <w:r>
+        <w:t xml:space="preserve"> </w:t>
+      </w:r>
+      <w:proofErr w:type="spellStart"/>
+      <w:proofErr w:type="gramStart"/>
+      <w:r>
+        <w:t>diatas</w:t>
+      </w:r>
+      <w:proofErr w:type="spellEnd"/>
+      <w:r>
+        <w:t xml:space="preserve"> .</w:t>
+      </w:r>
+      <w:proofErr w:type="gramEnd"/>
+    </w:p>
+    <w:p/>
+    <w:p/>
+    <w:p>
+      <w:proofErr w:type="spellStart"/>
+      <w:r>
+        <w:lastRenderedPageBreak/>
+        <w:t>Berikut</w:t>
+      </w:r>
+      <w:proofErr w:type="spellEnd"/>
+      <w:r>
+        <w:t xml:space="preserve"> </w:t>
+      </w:r>
+      <w:proofErr w:type="spellStart"/>
+      <w:r>
+        <w:t>ialah</w:t>
+      </w:r>
+      <w:proofErr w:type="spellEnd"/>
+      <w:r>
+        <w:t xml:space="preserve"> type data yang </w:t>
+      </w:r>
+      <w:proofErr w:type="spellStart"/>
+      <w:r>
+        <w:t>didukung</w:t>
+      </w:r>
+      <w:proofErr w:type="spellEnd"/>
+      <w:r>
+        <w:t xml:space="preserve"> JSON</w:t>
+      </w:r>
+    </w:p>
+    <w:p>
+      <w:pPr>
+        <w:jc w:val="center"/>
+      </w:pPr>
+      <w:r>
+        <w:rPr>
+          <w:noProof/>
+        </w:rPr>
+        <w:drawing>
+          <wp:inline distT="0" distB="0" distL="0" distR="0">
+            <wp:extent cx="4488180" cy="2303813"/>
+            <wp:effectExtent l="0" t="0" r="7620" b="1270"/>
+            <wp:docPr id="3" name="Picture 3" descr="C:\Users\asus\Documents\belajar\papikost\public\img\users\value.png"/>
+            <wp:cNvGraphicFramePr>
+              <a:graphicFrameLocks xmlns:a="http://schemas.openxmlformats.org/drawingml/2006/main" noChangeAspect="1"/>
+            </wp:cNvGraphicFramePr>
+            <a:graphic xmlns:a="http://schemas.openxmlformats.org/drawingml/2006/main">
+              <a:graphicData uri="http://schemas.openxmlformats.org/drawingml/2006/picture">
+                <pic:pic xmlns:pic="http://schemas.openxmlformats.org/drawingml/2006/picture">
+                  <pic:nvPicPr>
+                    <pic:cNvPr id="0" name="Picture 1" descr="C:\Users\asus\Documents\belajar\papikost\public\img\users\value.png"/>
+                    <pic:cNvPicPr>
+                      <a:picLocks noChangeAspect="1" noChangeArrowheads="1"/>
+                    </pic:cNvPicPr>
+                  </pic:nvPicPr>
+                  <pic:blipFill>
+                    <a:blip r:embed="rId17" cstate="print">
+                      <a:extLst>
+                        <a:ext uri="{28A0092B-C50C-407E-A947-70E740481C1C}">
+                          <a14:useLocalDpi xmlns:a14="http://schemas.microsoft.com/office/drawing/2010/main" val="0"/>
+                        </a:ext>
+                      </a:extLst>
+                    </a:blip>
+                    <a:srcRect/>
+                    <a:stretch>
+                      <a:fillRect/>
+                    </a:stretch>
+                  </pic:blipFill>
+                  <pic:spPr bwMode="auto">
+                    <a:xfrm>
+                      <a:off x="0" y="0"/>
+                      <a:ext cx="4488180" cy="2303813"/>
+                    </a:xfrm>
+                    <a:prstGeom prst="rect">
+                      <a:avLst/>
+                    </a:prstGeom>
+                    <a:noFill/>
+                    <a:ln>
+                      <a:noFill/>
+                    </a:ln>
+                  </pic:spPr>
+                </pic:pic>
+              </a:graphicData>
+            </a:graphic>
+          </wp:inline>
+        </w:drawing>
+      </w:r>
+    </w:p>
+    <w:p>
+      <w:pPr>
+        <w:ind w:left="360"/>
+        <w:rPr>
+          <w:rFonts w:ascii="Times New Roman" w:hAnsi="Times New Roman" w:cs="Times New Roman"/>
+          <w:b/>
+          <w:sz w:val="28"/>
+          <w:szCs w:val="28"/>
         </w:rPr>
       </w:pPr>
       <w:bookmarkStart w:id="0" w:name="_GoBack"/>
@@ -12249,7 +13787,6 @@
     </w:p>
     <w:p>
       <w:pPr>
-        <w:ind w:left="360"/>
         <w:rPr>
           <w:rFonts w:ascii="Times New Roman" w:hAnsi="Times New Roman" w:cs="Times New Roman"/>
           <w:b/>
@@ -12262,26 +13799,16 @@
       <w:pPr>
         <w:rPr>
           <w:rFonts w:ascii="Times New Roman" w:hAnsi="Times New Roman" w:cs="Times New Roman"/>
-          <w:b/>
-          <w:sz w:val="28"/>
-          <w:szCs w:val="28"/>
-        </w:rPr>
-      </w:pPr>
-    </w:p>
-    <w:p>
-      <w:pPr>
-        <w:rPr>
-          <w:rFonts w:ascii="Times New Roman" w:hAnsi="Times New Roman" w:cs="Times New Roman"/>
         </w:rPr>
       </w:pPr>
     </w:p>
     <w:sectPr>
-      <w:headerReference w:type="even" r:id="rId17"/>
-      <w:headerReference w:type="default" r:id="rId18"/>
-      <w:footerReference w:type="even" r:id="rId19"/>
-      <w:footerReference w:type="default" r:id="rId20"/>
-      <w:headerReference w:type="first" r:id="rId21"/>
-      <w:footerReference w:type="first" r:id="rId22"/>
+      <w:headerReference w:type="even" r:id="rId18"/>
+      <w:headerReference w:type="default" r:id="rId19"/>
+      <w:footerReference w:type="even" r:id="rId20"/>
+      <w:footerReference w:type="default" r:id="rId21"/>
+      <w:headerReference w:type="first" r:id="rId22"/>
+      <w:footerReference w:type="first" r:id="rId23"/>
       <w:pgSz w:w="12240" w:h="15840"/>
       <w:pgMar w:top="1440" w:right="1440" w:bottom="1440" w:left="1440" w:header="708" w:footer="708" w:gutter="0"/>
       <w:cols w:space="708"/>
@@ -13315,7 +14842,6 @@
   <w:style w:type="character" w:default="1" w:styleId="DefaultParagraphFont">
     <w:name w:val="Default Paragraph Font"/>
     <w:uiPriority w:val="1"/>
-    <w:semiHidden/>
     <w:unhideWhenUsed/>
   </w:style>
   <w:style w:type="table" w:default="1" w:styleId="TableNormal">
@@ -13694,7 +15220,6 @@
   <w:style w:type="character" w:default="1" w:styleId="DefaultParagraphFont">
     <w:name w:val="Default Paragraph Font"/>
     <w:uiPriority w:val="1"/>
-    <w:semiHidden/>
     <w:unhideWhenUsed/>
   </w:style>
   <w:style w:type="table" w:default="1" w:styleId="TableNormal">
@@ -14200,7 +15725,7 @@
 </file>
 
 <file path=customXml/itemProps1.xml><?xml version="1.0" encoding="utf-8"?>
-<ds:datastoreItem xmlns:ds="http://schemas.openxmlformats.org/officeDocument/2006/customXml" ds:itemID="{3AA92D61-5378-45A0-AC1E-BA69D74D85F1}">
+<ds:datastoreItem xmlns:ds="http://schemas.openxmlformats.org/officeDocument/2006/customXml" ds:itemID="{2A38C795-92C9-467C-AE3F-240246F93800}">
   <ds:schemaRefs>
     <ds:schemaRef ds:uri="http://schemas.openxmlformats.org/officeDocument/2006/bibliography"/>
   </ds:schemaRefs>

</xml_diff>

<commit_message>
memasukan data ke mongodb
</commit_message>
<xml_diff>
--- a/APA ITU MONGO DB.docx
+++ b/APA ITU MONGO DB.docx
@@ -14208,6 +14208,7 @@
         </w:drawing>
       </w:r>
     </w:p>
+    <w:p/>
     <w:p>
       <w:pPr>
         <w:rPr>
@@ -14224,12 +14225,12 @@
           <w:sz w:val="28"/>
           <w:szCs w:val="28"/>
         </w:rPr>
+        <w:lastRenderedPageBreak/>
         <w:t>CREATE</w:t>
       </w:r>
     </w:p>
     <w:p>
       <w:r>
-        <w:lastRenderedPageBreak/>
         <w:t xml:space="preserve">Yang </w:t>
       </w:r>
       <w:proofErr w:type="spellStart"/>
@@ -14352,6 +14353,243 @@
         <w:t xml:space="preserve"> 3 method</w:t>
       </w:r>
     </w:p>
+    <w:p>
+      <w:pPr>
+        <w:rPr>
+          <w:color w:val="000000" w:themeColor="text1"/>
+        </w:rPr>
+      </w:pPr>
+      <w:proofErr w:type="gramStart"/>
+      <w:r>
+        <w:rPr>
+          <w:color w:val="000000" w:themeColor="text1"/>
+          <w:highlight w:val="cyan"/>
+        </w:rPr>
+        <w:t>Tips :</w:t>
+      </w:r>
+      <w:proofErr w:type="gramEnd"/>
+      <w:r>
+        <w:rPr>
+          <w:color w:val="000000" w:themeColor="text1"/>
+          <w:highlight w:val="cyan"/>
+        </w:rPr>
+        <w:t xml:space="preserve"> </w:t>
+      </w:r>
+      <w:r>
+        <w:rPr>
+          <w:color w:val="000000" w:themeColor="text1"/>
+          <w:highlight w:val="cyan"/>
+        </w:rPr>
+        <w:t xml:space="preserve"> </w:t>
+      </w:r>
+      <w:r>
+        <w:rPr>
+          <w:color w:val="000000" w:themeColor="text1"/>
+          <w:highlight w:val="cyan"/>
+        </w:rPr>
+        <w:t>“</w:t>
+      </w:r>
+      <w:proofErr w:type="spellStart"/>
+      <w:r>
+        <w:rPr>
+          <w:color w:val="000000" w:themeColor="text1"/>
+          <w:highlight w:val="cyan"/>
+        </w:rPr>
+        <w:t>Untuk</w:t>
+      </w:r>
+      <w:proofErr w:type="spellEnd"/>
+      <w:r>
+        <w:rPr>
+          <w:color w:val="000000" w:themeColor="text1"/>
+          <w:highlight w:val="cyan"/>
+        </w:rPr>
+        <w:t xml:space="preserve"> </w:t>
+      </w:r>
+      <w:proofErr w:type="spellStart"/>
+      <w:r>
+        <w:rPr>
+          <w:color w:val="000000" w:themeColor="text1"/>
+          <w:highlight w:val="cyan"/>
+        </w:rPr>
+        <w:t>mempermudah</w:t>
+      </w:r>
+      <w:proofErr w:type="spellEnd"/>
+      <w:r>
+        <w:rPr>
+          <w:color w:val="000000" w:themeColor="text1"/>
+          <w:highlight w:val="cyan"/>
+        </w:rPr>
+        <w:t xml:space="preserve"> </w:t>
+      </w:r>
+      <w:proofErr w:type="spellStart"/>
+      <w:r>
+        <w:rPr>
+          <w:color w:val="000000" w:themeColor="text1"/>
+          <w:highlight w:val="cyan"/>
+        </w:rPr>
+        <w:t>menulis</w:t>
+      </w:r>
+      <w:proofErr w:type="spellEnd"/>
+      <w:r>
+        <w:rPr>
+          <w:color w:val="000000" w:themeColor="text1"/>
+          <w:highlight w:val="cyan"/>
+        </w:rPr>
+        <w:t xml:space="preserve"> </w:t>
+      </w:r>
+      <w:proofErr w:type="spellStart"/>
+      <w:r>
+        <w:rPr>
+          <w:color w:val="000000" w:themeColor="text1"/>
+          <w:highlight w:val="cyan"/>
+        </w:rPr>
+        <w:t>codenya</w:t>
+      </w:r>
+      <w:proofErr w:type="spellEnd"/>
+      <w:r>
+        <w:rPr>
+          <w:color w:val="000000" w:themeColor="text1"/>
+          <w:highlight w:val="cyan"/>
+        </w:rPr>
+        <w:t xml:space="preserve"> kalian </w:t>
+      </w:r>
+      <w:proofErr w:type="spellStart"/>
+      <w:r>
+        <w:rPr>
+          <w:color w:val="000000" w:themeColor="text1"/>
+          <w:highlight w:val="cyan"/>
+        </w:rPr>
+        <w:t>bisa</w:t>
+      </w:r>
+      <w:proofErr w:type="spellEnd"/>
+      <w:r>
+        <w:rPr>
+          <w:color w:val="000000" w:themeColor="text1"/>
+          <w:highlight w:val="cyan"/>
+        </w:rPr>
+        <w:t xml:space="preserve"> </w:t>
+      </w:r>
+      <w:proofErr w:type="spellStart"/>
+      <w:r>
+        <w:rPr>
+          <w:color w:val="000000" w:themeColor="text1"/>
+          <w:highlight w:val="cyan"/>
+        </w:rPr>
+        <w:t>pakai</w:t>
+      </w:r>
+      <w:proofErr w:type="spellEnd"/>
+      <w:r>
+        <w:rPr>
+          <w:color w:val="000000" w:themeColor="text1"/>
+          <w:highlight w:val="cyan"/>
+        </w:rPr>
+        <w:t xml:space="preserve"> code editor </w:t>
+      </w:r>
+      <w:proofErr w:type="spellStart"/>
+      <w:r>
+        <w:rPr>
+          <w:color w:val="000000" w:themeColor="text1"/>
+          <w:highlight w:val="cyan"/>
+        </w:rPr>
+        <w:t>seperti</w:t>
+      </w:r>
+      <w:proofErr w:type="spellEnd"/>
+      <w:r>
+        <w:rPr>
+          <w:color w:val="000000" w:themeColor="text1"/>
+          <w:highlight w:val="cyan"/>
+        </w:rPr>
+        <w:t xml:space="preserve"> visual studio code, sublime ,</w:t>
+      </w:r>
+      <w:proofErr w:type="spellStart"/>
+      <w:r>
+        <w:rPr>
+          <w:color w:val="000000" w:themeColor="text1"/>
+          <w:highlight w:val="cyan"/>
+        </w:rPr>
+        <w:t>dll</w:t>
+      </w:r>
+      <w:proofErr w:type="spellEnd"/>
+      <w:r>
+        <w:rPr>
+          <w:color w:val="000000" w:themeColor="text1"/>
+          <w:highlight w:val="cyan"/>
+        </w:rPr>
+        <w:t xml:space="preserve"> </w:t>
+      </w:r>
+      <w:proofErr w:type="spellStart"/>
+      <w:r>
+        <w:rPr>
+          <w:color w:val="000000" w:themeColor="text1"/>
+          <w:highlight w:val="cyan"/>
+        </w:rPr>
+        <w:t>lalu</w:t>
+      </w:r>
+      <w:proofErr w:type="spellEnd"/>
+      <w:r>
+        <w:rPr>
+          <w:color w:val="000000" w:themeColor="text1"/>
+          <w:highlight w:val="cyan"/>
+        </w:rPr>
+        <w:t xml:space="preserve"> </w:t>
+      </w:r>
+      <w:proofErr w:type="spellStart"/>
+      <w:r>
+        <w:rPr>
+          <w:color w:val="000000" w:themeColor="text1"/>
+          <w:highlight w:val="cyan"/>
+        </w:rPr>
+        <w:t>codenya</w:t>
+      </w:r>
+      <w:proofErr w:type="spellEnd"/>
+      <w:r>
+        <w:rPr>
+          <w:color w:val="000000" w:themeColor="text1"/>
+          <w:highlight w:val="cyan"/>
+        </w:rPr>
+        <w:t xml:space="preserve"> </w:t>
+      </w:r>
+      <w:proofErr w:type="spellStart"/>
+      <w:r>
+        <w:rPr>
+          <w:color w:val="000000" w:themeColor="text1"/>
+          <w:highlight w:val="cyan"/>
+        </w:rPr>
+        <w:t>copas</w:t>
+      </w:r>
+      <w:proofErr w:type="spellEnd"/>
+      <w:r>
+        <w:rPr>
+          <w:color w:val="000000" w:themeColor="text1"/>
+          <w:highlight w:val="cyan"/>
+        </w:rPr>
+        <w:t xml:space="preserve"> </w:t>
+      </w:r>
+      <w:proofErr w:type="spellStart"/>
+      <w:r>
+        <w:rPr>
+          <w:color w:val="000000" w:themeColor="text1"/>
+          <w:highlight w:val="cyan"/>
+        </w:rPr>
+        <w:t>ke</w:t>
+      </w:r>
+      <w:proofErr w:type="spellEnd"/>
+      <w:r>
+        <w:rPr>
+          <w:color w:val="000000" w:themeColor="text1"/>
+          <w:highlight w:val="cyan"/>
+        </w:rPr>
+        <w:t xml:space="preserve"> terminal </w:t>
+      </w:r>
+      <w:r>
+        <w:rPr>
+          <w:color w:val="000000" w:themeColor="text1"/>
+          <w:highlight w:val="cyan"/>
+        </w:rPr>
+        <w:t>”</w:t>
+      </w:r>
+    </w:p>
+    <w:p/>
     <w:p>
       <w:pPr>
         <w:rPr>
@@ -14363,6 +14601,15 @@
       </w:pPr>
       <w:proofErr w:type="spellStart"/>
       <w:proofErr w:type="gramStart"/>
+      <w:r>
+        <w:rPr>
+          <w:rFonts w:ascii="Times New Roman" w:hAnsi="Times New Roman" w:cs="Times New Roman"/>
+          <w:b/>
+          <w:sz w:val="24"/>
+          <w:szCs w:val="24"/>
+        </w:rPr>
+        <w:t>A.</w:t>
+      </w:r>
       <w:r>
         <w:rPr>
           <w:rFonts w:ascii="Times New Roman" w:hAnsi="Times New Roman" w:cs="Times New Roman"/>
@@ -14534,17 +14781,15 @@
       </w:r>
     </w:p>
     <w:p/>
-    <w:p>
-      <w:pPr>
-        <w:rPr>
-          <w:rFonts w:ascii="Times New Roman" w:hAnsi="Times New Roman" w:cs="Times New Roman"/>
-        </w:rPr>
-      </w:pPr>
-      <w:proofErr w:type="spellStart"/>
+    <w:p/>
+    <w:p>
+      <w:proofErr w:type="spellStart"/>
+      <w:proofErr w:type="gramStart"/>
       <w:r>
         <w:t>disini</w:t>
       </w:r>
       <w:proofErr w:type="spellEnd"/>
+      <w:proofErr w:type="gramEnd"/>
       <w:r>
         <w:t xml:space="preserve"> </w:t>
       </w:r>
@@ -14588,12 +14833,18 @@
       <w:r>
         <w:t xml:space="preserve"> </w:t>
       </w:r>
+      <w:r>
+        <w:t>“</w:t>
+      </w:r>
       <w:proofErr w:type="spellStart"/>
       <w:r>
         <w:t>buku</w:t>
       </w:r>
       <w:proofErr w:type="spellEnd"/>
       <w:r>
+        <w:t>”</w:t>
+      </w:r>
+      <w:r>
         <w:t xml:space="preserve"> </w:t>
       </w:r>
       <w:proofErr w:type="spellStart"/>
@@ -14603,17 +14854,2458 @@
       <w:proofErr w:type="spellEnd"/>
       <w:r>
         <w:t xml:space="preserve"> </w:t>
+      </w:r>
+      <w:proofErr w:type="spellStart"/>
+      <w:r>
+        <w:t>isi</w:t>
+      </w:r>
+      <w:proofErr w:type="spellEnd"/>
+      <w:r>
+        <w:t xml:space="preserve"> </w:t>
+      </w:r>
+      <w:proofErr w:type="spellStart"/>
+      <w:r>
+        <w:t>dari</w:t>
+      </w:r>
+      <w:proofErr w:type="spellEnd"/>
+      <w:r>
+        <w:t xml:space="preserve"> collection </w:t>
+      </w:r>
+      <w:proofErr w:type="spellStart"/>
+      <w:r>
+        <w:t>nya</w:t>
+      </w:r>
+      <w:proofErr w:type="spellEnd"/>
+      <w:r>
+        <w:t xml:space="preserve"> </w:t>
+      </w:r>
+      <w:proofErr w:type="spellStart"/>
+      <w:r>
+        <w:t>adalah</w:t>
+      </w:r>
+      <w:proofErr w:type="spellEnd"/>
+      <w:r>
+        <w:t xml:space="preserve"> </w:t>
+      </w:r>
+      <w:proofErr w:type="spellStart"/>
+      <w:r>
+        <w:t>nama,pengarang,harga</w:t>
+      </w:r>
+      <w:proofErr w:type="spellEnd"/>
+    </w:p>
+    <w:p>
+      <w:pPr>
+        <w:shd w:val="clear" w:color="auto" w:fill="282A36"/>
+        <w:spacing w:after="0" w:line="285" w:lineRule="atLeast"/>
+        <w:rPr>
+          <w:rFonts w:ascii="Consolas" w:eastAsia="Times New Roman" w:hAnsi="Consolas" w:cs="Times New Roman"/>
+          <w:color w:val="F6F6F4"/>
+          <w:sz w:val="21"/>
+          <w:szCs w:val="21"/>
+        </w:rPr>
+      </w:pPr>
+      <w:proofErr w:type="spellStart"/>
+      <w:proofErr w:type="gramStart"/>
+      <w:r>
+        <w:rPr>
+          <w:rFonts w:ascii="Consolas" w:eastAsia="Times New Roman" w:hAnsi="Consolas" w:cs="Times New Roman"/>
+          <w:color w:val="F6F6F4"/>
+          <w:sz w:val="21"/>
+          <w:szCs w:val="21"/>
+        </w:rPr>
+        <w:t>db</w:t>
+      </w:r>
+      <w:r>
+        <w:rPr>
+          <w:rFonts w:ascii="Consolas" w:eastAsia="Times New Roman" w:hAnsi="Consolas" w:cs="Times New Roman"/>
+          <w:color w:val="F286C4"/>
+          <w:sz w:val="21"/>
+          <w:szCs w:val="21"/>
+        </w:rPr>
+        <w:t>.</w:t>
+      </w:r>
+      <w:r>
+        <w:rPr>
+          <w:rFonts w:ascii="Consolas" w:eastAsia="Times New Roman" w:hAnsi="Consolas" w:cs="Times New Roman"/>
+          <w:color w:val="F6F6F4"/>
+          <w:sz w:val="21"/>
+          <w:szCs w:val="21"/>
+        </w:rPr>
+        <w:t>buku</w:t>
+      </w:r>
+      <w:r>
+        <w:rPr>
+          <w:rFonts w:ascii="Consolas" w:eastAsia="Times New Roman" w:hAnsi="Consolas" w:cs="Times New Roman"/>
+          <w:color w:val="F286C4"/>
+          <w:sz w:val="21"/>
+          <w:szCs w:val="21"/>
+        </w:rPr>
+        <w:t>.</w:t>
+      </w:r>
+      <w:r>
+        <w:rPr>
+          <w:rFonts w:ascii="Consolas" w:eastAsia="Times New Roman" w:hAnsi="Consolas" w:cs="Times New Roman"/>
+          <w:color w:val="62E884"/>
+          <w:sz w:val="21"/>
+          <w:szCs w:val="21"/>
+        </w:rPr>
+        <w:t>insertOne</w:t>
+      </w:r>
+      <w:proofErr w:type="spellEnd"/>
+      <w:r>
+        <w:rPr>
+          <w:rFonts w:ascii="Consolas" w:eastAsia="Times New Roman" w:hAnsi="Consolas" w:cs="Times New Roman"/>
+          <w:color w:val="F6F6F4"/>
+          <w:sz w:val="21"/>
+          <w:szCs w:val="21"/>
+        </w:rPr>
+        <w:t>({</w:t>
+      </w:r>
+      <w:proofErr w:type="gramEnd"/>
+    </w:p>
+    <w:p>
+      <w:pPr>
+        <w:shd w:val="clear" w:color="auto" w:fill="282A36"/>
+        <w:spacing w:after="0" w:line="285" w:lineRule="atLeast"/>
+        <w:rPr>
+          <w:rFonts w:ascii="Consolas" w:eastAsia="Times New Roman" w:hAnsi="Consolas" w:cs="Times New Roman"/>
+          <w:color w:val="F6F6F4"/>
+          <w:sz w:val="21"/>
+          <w:szCs w:val="21"/>
+        </w:rPr>
+      </w:pPr>
+      <w:r>
+        <w:rPr>
+          <w:rFonts w:ascii="Consolas" w:eastAsia="Times New Roman" w:hAnsi="Consolas" w:cs="Times New Roman"/>
+          <w:color w:val="BF9EEE"/>
+          <w:sz w:val="21"/>
+          <w:szCs w:val="21"/>
+        </w:rPr>
+        <w:t>    </w:t>
+      </w:r>
+      <w:proofErr w:type="gramStart"/>
+      <w:r>
+        <w:rPr>
+          <w:rFonts w:ascii="Consolas" w:eastAsia="Times New Roman" w:hAnsi="Consolas" w:cs="Times New Roman"/>
+          <w:color w:val="F6F6F4"/>
+          <w:sz w:val="21"/>
+          <w:szCs w:val="21"/>
+        </w:rPr>
+        <w:t>name</w:t>
+      </w:r>
+      <w:r>
+        <w:rPr>
+          <w:rFonts w:ascii="Consolas" w:eastAsia="Times New Roman" w:hAnsi="Consolas" w:cs="Times New Roman"/>
+          <w:color w:val="BF9EEE"/>
+          <w:sz w:val="21"/>
+          <w:szCs w:val="21"/>
+        </w:rPr>
+        <w:t> </w:t>
+      </w:r>
+      <w:r>
+        <w:rPr>
+          <w:rFonts w:ascii="Consolas" w:eastAsia="Times New Roman" w:hAnsi="Consolas" w:cs="Times New Roman"/>
+          <w:color w:val="F286C4"/>
+          <w:sz w:val="21"/>
+          <w:szCs w:val="21"/>
+        </w:rPr>
+        <w:t>:</w:t>
+      </w:r>
+      <w:proofErr w:type="gramEnd"/>
+      <w:r>
+        <w:rPr>
+          <w:rFonts w:ascii="Consolas" w:eastAsia="Times New Roman" w:hAnsi="Consolas" w:cs="Times New Roman"/>
+          <w:color w:val="F6F6F4"/>
+          <w:sz w:val="21"/>
+          <w:szCs w:val="21"/>
+        </w:rPr>
+        <w:t> </w:t>
+      </w:r>
+      <w:r>
+        <w:rPr>
+          <w:rFonts w:ascii="Consolas" w:eastAsia="Times New Roman" w:hAnsi="Consolas" w:cs="Times New Roman"/>
+          <w:color w:val="DEE492"/>
+          <w:sz w:val="21"/>
+          <w:szCs w:val="21"/>
+        </w:rPr>
+        <w:t>"</w:t>
+      </w:r>
+      <w:r>
+        <w:rPr>
+          <w:rFonts w:ascii="Consolas" w:eastAsia="Times New Roman" w:hAnsi="Consolas" w:cs="Times New Roman"/>
+          <w:color w:val="E7EE98"/>
+          <w:sz w:val="21"/>
+          <w:szCs w:val="21"/>
+        </w:rPr>
+        <w:t>become master </w:t>
+      </w:r>
+      <w:proofErr w:type="spellStart"/>
+      <w:r>
+        <w:rPr>
+          <w:rFonts w:ascii="Consolas" w:eastAsia="Times New Roman" w:hAnsi="Consolas" w:cs="Times New Roman"/>
+          <w:color w:val="E7EE98"/>
+          <w:sz w:val="21"/>
+          <w:szCs w:val="21"/>
+        </w:rPr>
+        <w:t>php</w:t>
+      </w:r>
+      <w:proofErr w:type="spellEnd"/>
+      <w:r>
+        <w:rPr>
+          <w:rFonts w:ascii="Consolas" w:eastAsia="Times New Roman" w:hAnsi="Consolas" w:cs="Times New Roman"/>
+          <w:color w:val="DEE492"/>
+          <w:sz w:val="21"/>
+          <w:szCs w:val="21"/>
+        </w:rPr>
+        <w:t>"</w:t>
+      </w:r>
+      <w:r>
+        <w:rPr>
+          <w:rFonts w:ascii="Consolas" w:eastAsia="Times New Roman" w:hAnsi="Consolas" w:cs="Times New Roman"/>
+          <w:color w:val="F6F6F4"/>
+          <w:sz w:val="21"/>
+          <w:szCs w:val="21"/>
+        </w:rPr>
+        <w:t>,</w:t>
+      </w:r>
+    </w:p>
+    <w:p>
+      <w:pPr>
+        <w:shd w:val="clear" w:color="auto" w:fill="282A36"/>
+        <w:spacing w:after="0" w:line="285" w:lineRule="atLeast"/>
+        <w:rPr>
+          <w:rFonts w:ascii="Consolas" w:eastAsia="Times New Roman" w:hAnsi="Consolas" w:cs="Times New Roman"/>
+          <w:color w:val="F6F6F4"/>
+          <w:sz w:val="21"/>
+          <w:szCs w:val="21"/>
+        </w:rPr>
+      </w:pPr>
+      <w:r>
+        <w:rPr>
+          <w:rFonts w:ascii="Consolas" w:eastAsia="Times New Roman" w:hAnsi="Consolas" w:cs="Times New Roman"/>
+          <w:color w:val="BF9EEE"/>
+          <w:sz w:val="21"/>
+          <w:szCs w:val="21"/>
+        </w:rPr>
+        <w:t>    </w:t>
+      </w:r>
+      <w:proofErr w:type="gramStart"/>
+      <w:r>
+        <w:rPr>
+          <w:rFonts w:ascii="Consolas" w:eastAsia="Times New Roman" w:hAnsi="Consolas" w:cs="Times New Roman"/>
+          <w:color w:val="F6F6F4"/>
+          <w:sz w:val="21"/>
+          <w:szCs w:val="21"/>
+        </w:rPr>
+        <w:t>author</w:t>
+      </w:r>
+      <w:r>
+        <w:rPr>
+          <w:rFonts w:ascii="Consolas" w:eastAsia="Times New Roman" w:hAnsi="Consolas" w:cs="Times New Roman"/>
+          <w:color w:val="BF9EEE"/>
+          <w:sz w:val="21"/>
+          <w:szCs w:val="21"/>
+        </w:rPr>
+        <w:t> </w:t>
+      </w:r>
+      <w:r>
+        <w:rPr>
+          <w:rFonts w:ascii="Consolas" w:eastAsia="Times New Roman" w:hAnsi="Consolas" w:cs="Times New Roman"/>
+          <w:color w:val="F286C4"/>
+          <w:sz w:val="21"/>
+          <w:szCs w:val="21"/>
+        </w:rPr>
+        <w:t>:</w:t>
+      </w:r>
+      <w:proofErr w:type="gramEnd"/>
+      <w:r>
+        <w:rPr>
+          <w:rFonts w:ascii="Consolas" w:eastAsia="Times New Roman" w:hAnsi="Consolas" w:cs="Times New Roman"/>
+          <w:color w:val="F6F6F4"/>
+          <w:sz w:val="21"/>
+          <w:szCs w:val="21"/>
+        </w:rPr>
+        <w:t> </w:t>
+      </w:r>
+      <w:r>
+        <w:rPr>
+          <w:rFonts w:ascii="Consolas" w:eastAsia="Times New Roman" w:hAnsi="Consolas" w:cs="Times New Roman"/>
+          <w:color w:val="DEE492"/>
+          <w:sz w:val="21"/>
+          <w:szCs w:val="21"/>
+        </w:rPr>
+        <w:t>"</w:t>
+      </w:r>
+      <w:proofErr w:type="spellStart"/>
+      <w:r>
+        <w:rPr>
+          <w:rFonts w:ascii="Consolas" w:eastAsia="Times New Roman" w:hAnsi="Consolas" w:cs="Times New Roman"/>
+          <w:color w:val="E7EE98"/>
+          <w:sz w:val="21"/>
+          <w:szCs w:val="21"/>
+        </w:rPr>
+        <w:t>asep</w:t>
+      </w:r>
+      <w:proofErr w:type="spellEnd"/>
+      <w:r>
+        <w:rPr>
+          <w:rFonts w:ascii="Consolas" w:eastAsia="Times New Roman" w:hAnsi="Consolas" w:cs="Times New Roman"/>
+          <w:color w:val="DEE492"/>
+          <w:sz w:val="21"/>
+          <w:szCs w:val="21"/>
+        </w:rPr>
+        <w:t>"</w:t>
+      </w:r>
+      <w:r>
+        <w:rPr>
+          <w:rFonts w:ascii="Consolas" w:eastAsia="Times New Roman" w:hAnsi="Consolas" w:cs="Times New Roman"/>
+          <w:color w:val="F6F6F4"/>
+          <w:sz w:val="21"/>
+          <w:szCs w:val="21"/>
+        </w:rPr>
+        <w:t>,</w:t>
+      </w:r>
+    </w:p>
+    <w:p>
+      <w:pPr>
+        <w:shd w:val="clear" w:color="auto" w:fill="282A36"/>
+        <w:spacing w:after="0" w:line="285" w:lineRule="atLeast"/>
+        <w:rPr>
+          <w:rFonts w:ascii="Consolas" w:eastAsia="Times New Roman" w:hAnsi="Consolas" w:cs="Times New Roman"/>
+          <w:color w:val="F6F6F4"/>
+          <w:sz w:val="21"/>
+          <w:szCs w:val="21"/>
+        </w:rPr>
+      </w:pPr>
+      <w:r>
+        <w:rPr>
+          <w:rFonts w:ascii="Consolas" w:eastAsia="Times New Roman" w:hAnsi="Consolas" w:cs="Times New Roman"/>
+          <w:color w:val="BF9EEE"/>
+          <w:sz w:val="21"/>
+          <w:szCs w:val="21"/>
+        </w:rPr>
+        <w:t>    </w:t>
+      </w:r>
+      <w:proofErr w:type="gramStart"/>
+      <w:r>
+        <w:rPr>
+          <w:rFonts w:ascii="Consolas" w:eastAsia="Times New Roman" w:hAnsi="Consolas" w:cs="Times New Roman"/>
+          <w:color w:val="F6F6F4"/>
+          <w:sz w:val="21"/>
+          <w:szCs w:val="21"/>
+        </w:rPr>
+        <w:t>price</w:t>
+      </w:r>
+      <w:r>
+        <w:rPr>
+          <w:rFonts w:ascii="Consolas" w:eastAsia="Times New Roman" w:hAnsi="Consolas" w:cs="Times New Roman"/>
+          <w:color w:val="BF9EEE"/>
+          <w:sz w:val="21"/>
+          <w:szCs w:val="21"/>
+        </w:rPr>
+        <w:t> </w:t>
+      </w:r>
+      <w:r>
+        <w:rPr>
+          <w:rFonts w:ascii="Consolas" w:eastAsia="Times New Roman" w:hAnsi="Consolas" w:cs="Times New Roman"/>
+          <w:color w:val="F286C4"/>
+          <w:sz w:val="21"/>
+          <w:szCs w:val="21"/>
+        </w:rPr>
+        <w:t>:</w:t>
+      </w:r>
+      <w:proofErr w:type="gramEnd"/>
+      <w:r>
+        <w:rPr>
+          <w:rFonts w:ascii="Consolas" w:eastAsia="Times New Roman" w:hAnsi="Consolas" w:cs="Times New Roman"/>
+          <w:color w:val="F6F6F4"/>
+          <w:sz w:val="21"/>
+          <w:szCs w:val="21"/>
+        </w:rPr>
+        <w:t> </w:t>
+      </w:r>
+      <w:r>
+        <w:rPr>
+          <w:rFonts w:ascii="Consolas" w:eastAsia="Times New Roman" w:hAnsi="Consolas" w:cs="Times New Roman"/>
+          <w:color w:val="BF9EEE"/>
+          <w:sz w:val="21"/>
+          <w:szCs w:val="21"/>
+        </w:rPr>
+        <w:t>100</w:t>
+      </w:r>
+    </w:p>
+    <w:p>
+      <w:pPr>
+        <w:shd w:val="clear" w:color="auto" w:fill="282A36"/>
+        <w:spacing w:after="0" w:line="285" w:lineRule="atLeast"/>
+        <w:rPr>
+          <w:rFonts w:ascii="Consolas" w:eastAsia="Times New Roman" w:hAnsi="Consolas" w:cs="Times New Roman"/>
+          <w:color w:val="F6F6F4"/>
+          <w:sz w:val="21"/>
+          <w:szCs w:val="21"/>
+        </w:rPr>
+      </w:pPr>
+      <w:r>
+        <w:rPr>
+          <w:rFonts w:ascii="Consolas" w:eastAsia="Times New Roman" w:hAnsi="Consolas" w:cs="Times New Roman"/>
+          <w:color w:val="F6F6F4"/>
+          <w:sz w:val="21"/>
+          <w:szCs w:val="21"/>
+        </w:rPr>
+        <w:t>})</w:t>
+      </w:r>
+    </w:p>
+    <w:p>
+      <w:pPr>
+        <w:rPr>
+          <w:color w:val="000000" w:themeColor="text1"/>
+        </w:rPr>
+      </w:pPr>
+    </w:p>
+    <w:p>
+      <w:pPr>
+        <w:rPr>
+          <w:color w:val="000000" w:themeColor="text1"/>
+        </w:rPr>
+      </w:pPr>
+      <w:r>
+        <w:rPr>
+          <w:color w:val="000000" w:themeColor="text1"/>
+        </w:rPr>
+        <w:tab/>
+      </w:r>
+    </w:p>
+    <w:p>
+      <w:pPr>
+        <w:rPr>
+          <w:color w:val="000000" w:themeColor="text1"/>
+        </w:rPr>
+      </w:pPr>
+      <w:proofErr w:type="spellStart"/>
+      <w:r>
+        <w:rPr>
+          <w:color w:val="000000" w:themeColor="text1"/>
+        </w:rPr>
+        <w:t>Maka</w:t>
+      </w:r>
+      <w:proofErr w:type="spellEnd"/>
+      <w:r>
+        <w:rPr>
+          <w:color w:val="000000" w:themeColor="text1"/>
+        </w:rPr>
+        <w:t xml:space="preserve"> </w:t>
+      </w:r>
+      <w:proofErr w:type="spellStart"/>
+      <w:r>
+        <w:rPr>
+          <w:color w:val="000000" w:themeColor="text1"/>
+        </w:rPr>
+        <w:t>jika</w:t>
+      </w:r>
+      <w:proofErr w:type="spellEnd"/>
+      <w:r>
+        <w:rPr>
+          <w:color w:val="000000" w:themeColor="text1"/>
+        </w:rPr>
+        <w:t xml:space="preserve"> </w:t>
+      </w:r>
+      <w:proofErr w:type="spellStart"/>
+      <w:r>
+        <w:rPr>
+          <w:color w:val="000000" w:themeColor="text1"/>
+        </w:rPr>
+        <w:t>berhasil</w:t>
+      </w:r>
+      <w:proofErr w:type="spellEnd"/>
+      <w:r>
+        <w:rPr>
+          <w:color w:val="000000" w:themeColor="text1"/>
+        </w:rPr>
+        <w:t xml:space="preserve"> </w:t>
+      </w:r>
+      <w:proofErr w:type="spellStart"/>
+      <w:proofErr w:type="gramStart"/>
+      <w:r>
+        <w:rPr>
+          <w:color w:val="000000" w:themeColor="text1"/>
+        </w:rPr>
+        <w:t>akan</w:t>
+      </w:r>
+      <w:proofErr w:type="spellEnd"/>
+      <w:proofErr w:type="gramEnd"/>
+      <w:r>
+        <w:rPr>
+          <w:color w:val="000000" w:themeColor="text1"/>
+        </w:rPr>
+        <w:t xml:space="preserve"> </w:t>
+      </w:r>
+      <w:proofErr w:type="spellStart"/>
+      <w:r>
+        <w:rPr>
+          <w:color w:val="000000" w:themeColor="text1"/>
+        </w:rPr>
+        <w:t>muncul</w:t>
+      </w:r>
+      <w:proofErr w:type="spellEnd"/>
+      <w:r>
+        <w:rPr>
+          <w:color w:val="000000" w:themeColor="text1"/>
+        </w:rPr>
+        <w:t xml:space="preserve"> </w:t>
+      </w:r>
+      <w:proofErr w:type="spellStart"/>
+      <w:r>
+        <w:rPr>
+          <w:color w:val="000000" w:themeColor="text1"/>
+        </w:rPr>
+        <w:t>seperti</w:t>
+      </w:r>
+      <w:proofErr w:type="spellEnd"/>
+      <w:r>
+        <w:rPr>
+          <w:color w:val="000000" w:themeColor="text1"/>
+        </w:rPr>
+        <w:t xml:space="preserve"> </w:t>
+      </w:r>
+      <w:proofErr w:type="spellStart"/>
+      <w:r>
+        <w:rPr>
+          <w:color w:val="000000" w:themeColor="text1"/>
+        </w:rPr>
+        <w:t>ini</w:t>
+      </w:r>
+      <w:proofErr w:type="spellEnd"/>
+      <w:r>
+        <w:rPr>
+          <w:color w:val="000000" w:themeColor="text1"/>
+        </w:rPr>
+        <w:t xml:space="preserve"> </w:t>
+      </w:r>
+    </w:p>
+    <w:p>
+      <w:pPr>
+        <w:rPr>
+          <w:color w:val="000000" w:themeColor="text1"/>
+        </w:rPr>
+      </w:pPr>
+      <w:r>
+        <w:rPr>
+          <w:noProof/>
+        </w:rPr>
+        <w:drawing>
+          <wp:inline distT="0" distB="0" distL="0" distR="0" wp14:anchorId="2EB001E6" wp14:editId="57D03AEA">
+            <wp:extent cx="4914900" cy="1729740"/>
+            <wp:effectExtent l="0" t="0" r="0" b="3810"/>
+            <wp:docPr id="12" name="Picture 12"/>
+            <wp:cNvGraphicFramePr>
+              <a:graphicFrameLocks xmlns:a="http://schemas.openxmlformats.org/drawingml/2006/main" noChangeAspect="1"/>
+            </wp:cNvGraphicFramePr>
+            <a:graphic xmlns:a="http://schemas.openxmlformats.org/drawingml/2006/main">
+              <a:graphicData uri="http://schemas.openxmlformats.org/drawingml/2006/picture">
+                <pic:pic xmlns:pic="http://schemas.openxmlformats.org/drawingml/2006/picture">
+                  <pic:nvPicPr>
+                    <pic:cNvPr id="0" name=""/>
+                    <pic:cNvPicPr/>
+                  </pic:nvPicPr>
+                  <pic:blipFill>
+                    <a:blip r:embed="rId19"/>
+                    <a:stretch>
+                      <a:fillRect/>
+                    </a:stretch>
+                  </pic:blipFill>
+                  <pic:spPr>
+                    <a:xfrm>
+                      <a:off x="0" y="0"/>
+                      <a:ext cx="4914900" cy="1729740"/>
+                    </a:xfrm>
+                    <a:prstGeom prst="rect">
+                      <a:avLst/>
+                    </a:prstGeom>
+                  </pic:spPr>
+                </pic:pic>
+              </a:graphicData>
+            </a:graphic>
+          </wp:inline>
+        </w:drawing>
       </w:r>
       <w:bookmarkStart w:id="0" w:name="_GoBack"/>
       <w:bookmarkEnd w:id="0"/>
     </w:p>
+    <w:p>
+      <w:pPr>
+        <w:rPr>
+          <w:rFonts w:ascii="Times New Roman" w:hAnsi="Times New Roman" w:cs="Times New Roman"/>
+          <w:b/>
+          <w:sz w:val="24"/>
+          <w:szCs w:val="24"/>
+        </w:rPr>
+      </w:pPr>
+      <w:proofErr w:type="spellStart"/>
+      <w:proofErr w:type="gramStart"/>
+      <w:r>
+        <w:rPr>
+          <w:rFonts w:ascii="Times New Roman" w:hAnsi="Times New Roman" w:cs="Times New Roman"/>
+          <w:b/>
+          <w:sz w:val="24"/>
+          <w:szCs w:val="24"/>
+        </w:rPr>
+        <w:lastRenderedPageBreak/>
+        <w:t>B.</w:t>
+      </w:r>
+      <w:r>
+        <w:rPr>
+          <w:rFonts w:ascii="Times New Roman" w:hAnsi="Times New Roman" w:cs="Times New Roman"/>
+          <w:b/>
+          <w:sz w:val="24"/>
+          <w:szCs w:val="24"/>
+        </w:rPr>
+        <w:t>Insert</w:t>
+      </w:r>
+      <w:r>
+        <w:rPr>
+          <w:rFonts w:ascii="Times New Roman" w:hAnsi="Times New Roman" w:cs="Times New Roman"/>
+          <w:b/>
+          <w:sz w:val="24"/>
+          <w:szCs w:val="24"/>
+        </w:rPr>
+        <w:t>Many</w:t>
+      </w:r>
+      <w:proofErr w:type="spellEnd"/>
+      <w:r>
+        <w:rPr>
+          <w:rFonts w:ascii="Times New Roman" w:hAnsi="Times New Roman" w:cs="Times New Roman"/>
+          <w:b/>
+          <w:sz w:val="24"/>
+          <w:szCs w:val="24"/>
+        </w:rPr>
+        <w:t>()</w:t>
+      </w:r>
+      <w:proofErr w:type="gramEnd"/>
+    </w:p>
+    <w:p>
+      <w:proofErr w:type="spellStart"/>
+      <w:proofErr w:type="gramStart"/>
+      <w:r>
+        <w:t>Jika</w:t>
+      </w:r>
+      <w:proofErr w:type="spellEnd"/>
+      <w:r>
+        <w:t xml:space="preserve"> </w:t>
+      </w:r>
+      <w:proofErr w:type="spellStart"/>
+      <w:r>
+        <w:t>tadi</w:t>
+      </w:r>
+      <w:proofErr w:type="spellEnd"/>
+      <w:r>
+        <w:t xml:space="preserve"> </w:t>
+      </w:r>
+      <w:proofErr w:type="spellStart"/>
+      <w:r>
+        <w:t>hanya</w:t>
+      </w:r>
+      <w:proofErr w:type="spellEnd"/>
+      <w:r>
+        <w:t xml:space="preserve"> </w:t>
+      </w:r>
+      <w:proofErr w:type="spellStart"/>
+      <w:r>
+        <w:t>bisa</w:t>
+      </w:r>
+      <w:proofErr w:type="spellEnd"/>
+      <w:r>
+        <w:t xml:space="preserve"> </w:t>
+      </w:r>
+      <w:proofErr w:type="spellStart"/>
+      <w:r>
+        <w:t>memasukan</w:t>
+      </w:r>
+      <w:proofErr w:type="spellEnd"/>
+      <w:r>
+        <w:t xml:space="preserve"> 1 data </w:t>
+      </w:r>
+      <w:proofErr w:type="spellStart"/>
+      <w:r>
+        <w:t>saja</w:t>
+      </w:r>
+      <w:proofErr w:type="spellEnd"/>
+      <w:r>
+        <w:t xml:space="preserve"> </w:t>
+      </w:r>
+      <w:proofErr w:type="spellStart"/>
+      <w:r>
+        <w:t>insertMany</w:t>
+      </w:r>
+      <w:proofErr w:type="spellEnd"/>
+      <w:r>
+        <w:t xml:space="preserve"> </w:t>
+      </w:r>
+      <w:proofErr w:type="spellStart"/>
+      <w:r>
+        <w:t>bisa</w:t>
+      </w:r>
+      <w:proofErr w:type="spellEnd"/>
+      <w:r>
+        <w:t xml:space="preserve"> </w:t>
+      </w:r>
+      <w:proofErr w:type="spellStart"/>
+      <w:r>
+        <w:t>memasukan</w:t>
+      </w:r>
+      <w:proofErr w:type="spellEnd"/>
+      <w:r>
+        <w:t xml:space="preserve"> </w:t>
+      </w:r>
+      <w:r>
+        <w:t xml:space="preserve">data </w:t>
+      </w:r>
+      <w:proofErr w:type="spellStart"/>
+      <w:r>
+        <w:t>lebih</w:t>
+      </w:r>
+      <w:proofErr w:type="spellEnd"/>
+      <w:r>
+        <w:t xml:space="preserve"> </w:t>
+      </w:r>
+      <w:proofErr w:type="spellStart"/>
+      <w:r>
+        <w:t>dari</w:t>
+      </w:r>
+      <w:proofErr w:type="spellEnd"/>
+      <w:r>
+        <w:t xml:space="preserve"> 1.</w:t>
+      </w:r>
+      <w:proofErr w:type="gramEnd"/>
+    </w:p>
+    <w:p>
+      <w:proofErr w:type="spellStart"/>
+      <w:r>
+        <w:t>Untuk</w:t>
+      </w:r>
+      <w:proofErr w:type="spellEnd"/>
+      <w:r>
+        <w:t xml:space="preserve"> </w:t>
+      </w:r>
+      <w:proofErr w:type="spellStart"/>
+      <w:r>
+        <w:t>pengunaan</w:t>
+      </w:r>
+      <w:proofErr w:type="spellEnd"/>
+      <w:r>
+        <w:t xml:space="preserve"> </w:t>
+      </w:r>
+      <w:proofErr w:type="spellStart"/>
+      <w:r>
+        <w:t>insertMany</w:t>
+      </w:r>
+      <w:proofErr w:type="spellEnd"/>
+      <w:r>
+        <w:t xml:space="preserve"> </w:t>
+      </w:r>
+      <w:proofErr w:type="spellStart"/>
+      <w:r>
+        <w:t>hampir</w:t>
+      </w:r>
+      <w:proofErr w:type="spellEnd"/>
+      <w:r>
+        <w:t xml:space="preserve"> </w:t>
+      </w:r>
+      <w:proofErr w:type="spellStart"/>
+      <w:r>
+        <w:t>sama</w:t>
+      </w:r>
+      <w:proofErr w:type="spellEnd"/>
+      <w:r>
+        <w:t xml:space="preserve"> </w:t>
+      </w:r>
+      <w:proofErr w:type="spellStart"/>
+      <w:r>
+        <w:t>dengan</w:t>
+      </w:r>
+      <w:proofErr w:type="spellEnd"/>
+      <w:r>
+        <w:t xml:space="preserve"> </w:t>
+      </w:r>
+      <w:proofErr w:type="spellStart"/>
+      <w:r>
+        <w:t>insertOne</w:t>
+      </w:r>
+      <w:proofErr w:type="spellEnd"/>
+      <w:r>
+        <w:t xml:space="preserve"> yang </w:t>
+      </w:r>
+      <w:proofErr w:type="spellStart"/>
+      <w:r>
+        <w:t>membedakan</w:t>
+      </w:r>
+      <w:proofErr w:type="spellEnd"/>
+      <w:r>
+        <w:t xml:space="preserve"> </w:t>
+      </w:r>
+      <w:proofErr w:type="spellStart"/>
+      <w:r>
+        <w:t>hanya</w:t>
+      </w:r>
+      <w:proofErr w:type="spellEnd"/>
+      <w:r>
+        <w:t xml:space="preserve"> </w:t>
+      </w:r>
+      <w:proofErr w:type="spellStart"/>
+      <w:r>
+        <w:t>ada</w:t>
+      </w:r>
+      <w:proofErr w:type="spellEnd"/>
+      <w:r>
+        <w:t xml:space="preserve"> array </w:t>
+      </w:r>
+      <w:proofErr w:type="spellStart"/>
+      <w:r>
+        <w:t>sebelum</w:t>
+      </w:r>
+      <w:proofErr w:type="spellEnd"/>
+      <w:r>
+        <w:t xml:space="preserve"> </w:t>
+      </w:r>
+      <w:proofErr w:type="gramStart"/>
+      <w:r>
+        <w:t>object  /</w:t>
+      </w:r>
+      <w:proofErr w:type="gramEnd"/>
+      <w:r>
+        <w:t xml:space="preserve"> ( {} )</w:t>
+      </w:r>
+    </w:p>
+    <w:p>
+      <w:pPr>
+        <w:shd w:val="clear" w:color="auto" w:fill="282A36"/>
+        <w:tabs>
+          <w:tab w:val="left" w:pos="916"/>
+          <w:tab w:val="left" w:pos="1832"/>
+          <w:tab w:val="left" w:pos="2748"/>
+          <w:tab w:val="left" w:pos="3664"/>
+          <w:tab w:val="left" w:pos="4580"/>
+          <w:tab w:val="left" w:pos="5496"/>
+          <w:tab w:val="left" w:pos="6412"/>
+          <w:tab w:val="left" w:pos="7328"/>
+          <w:tab w:val="left" w:pos="8244"/>
+          <w:tab w:val="left" w:pos="9160"/>
+          <w:tab w:val="left" w:pos="10076"/>
+          <w:tab w:val="left" w:pos="10992"/>
+          <w:tab w:val="left" w:pos="11908"/>
+          <w:tab w:val="left" w:pos="12824"/>
+          <w:tab w:val="left" w:pos="13740"/>
+          <w:tab w:val="left" w:pos="14656"/>
+        </w:tabs>
+        <w:spacing w:after="0" w:line="240" w:lineRule="auto"/>
+        <w:rPr>
+          <w:rFonts w:ascii="Courier New" w:eastAsia="Times New Roman" w:hAnsi="Courier New" w:cs="Courier New"/>
+          <w:color w:val="F8F8F2"/>
+          <w:spacing w:val="2"/>
+          <w:sz w:val="32"/>
+          <w:szCs w:val="32"/>
+        </w:rPr>
+      </w:pPr>
+      <w:proofErr w:type="spellStart"/>
+      <w:proofErr w:type="gramStart"/>
+      <w:r>
+        <w:rPr>
+          <w:rFonts w:ascii="Courier New" w:eastAsia="Times New Roman" w:hAnsi="Courier New" w:cs="Courier New"/>
+          <w:color w:val="F8F8F2"/>
+          <w:spacing w:val="2"/>
+          <w:sz w:val="32"/>
+          <w:szCs w:val="32"/>
+        </w:rPr>
+        <w:t>db.namaCollection.</w:t>
+      </w:r>
+      <w:r>
+        <w:rPr>
+          <w:rFonts w:ascii="Courier New" w:eastAsia="Times New Roman" w:hAnsi="Courier New" w:cs="Courier New"/>
+          <w:color w:val="F8F8F2"/>
+          <w:spacing w:val="2"/>
+          <w:sz w:val="32"/>
+          <w:szCs w:val="32"/>
+        </w:rPr>
+        <w:t>insertMany</w:t>
+      </w:r>
+      <w:proofErr w:type="spellEnd"/>
+      <w:r>
+        <w:rPr>
+          <w:rFonts w:ascii="Courier New" w:eastAsia="Times New Roman" w:hAnsi="Courier New" w:cs="Courier New"/>
+          <w:color w:val="F8F8F2"/>
+          <w:spacing w:val="2"/>
+          <w:sz w:val="32"/>
+          <w:szCs w:val="32"/>
+        </w:rPr>
+        <w:t>(</w:t>
+      </w:r>
+      <w:proofErr w:type="gramEnd"/>
+      <w:r>
+        <w:rPr>
+          <w:rFonts w:ascii="Courier New" w:eastAsia="Times New Roman" w:hAnsi="Courier New" w:cs="Courier New"/>
+          <w:color w:val="F8F8F2"/>
+          <w:spacing w:val="2"/>
+          <w:sz w:val="32"/>
+          <w:szCs w:val="32"/>
+        </w:rPr>
+        <w:t>[</w:t>
+      </w:r>
+      <w:r>
+        <w:rPr>
+          <w:rFonts w:ascii="Courier New" w:eastAsia="Times New Roman" w:hAnsi="Courier New" w:cs="Courier New"/>
+          <w:color w:val="F8F8F2"/>
+          <w:spacing w:val="2"/>
+          <w:sz w:val="32"/>
+          <w:szCs w:val="32"/>
+        </w:rPr>
+        <w:t>{key : “value”}</w:t>
+      </w:r>
+      <w:r>
+        <w:rPr>
+          <w:rFonts w:ascii="Courier New" w:eastAsia="Times New Roman" w:hAnsi="Courier New" w:cs="Courier New"/>
+          <w:color w:val="F8F8F2"/>
+          <w:spacing w:val="2"/>
+          <w:sz w:val="32"/>
+          <w:szCs w:val="32"/>
+        </w:rPr>
+        <w:t>]</w:t>
+      </w:r>
+      <w:r>
+        <w:rPr>
+          <w:rFonts w:ascii="Courier New" w:eastAsia="Times New Roman" w:hAnsi="Courier New" w:cs="Courier New"/>
+          <w:color w:val="F8F8F2"/>
+          <w:spacing w:val="2"/>
+          <w:sz w:val="32"/>
+          <w:szCs w:val="32"/>
+        </w:rPr>
+        <w:t>)</w:t>
+      </w:r>
+    </w:p>
+    <w:p>
+      <w:pPr>
+        <w:rPr>
+          <w:rFonts w:ascii="Times New Roman" w:hAnsi="Times New Roman" w:cs="Times New Roman"/>
+          <w:b/>
+          <w:color w:val="000000" w:themeColor="text1"/>
+        </w:rPr>
+      </w:pPr>
+    </w:p>
+    <w:p>
+      <w:proofErr w:type="spellStart"/>
+      <w:r>
+        <w:t>Disini</w:t>
+      </w:r>
+      <w:proofErr w:type="spellEnd"/>
+      <w:r>
+        <w:t xml:space="preserve"> </w:t>
+      </w:r>
+      <w:proofErr w:type="spellStart"/>
+      <w:proofErr w:type="gramStart"/>
+      <w:r>
+        <w:t>saya</w:t>
+      </w:r>
+      <w:proofErr w:type="spellEnd"/>
+      <w:r>
+        <w:t xml:space="preserve">  </w:t>
+      </w:r>
+      <w:proofErr w:type="spellStart"/>
+      <w:r>
+        <w:t>akan</w:t>
+      </w:r>
+      <w:proofErr w:type="spellEnd"/>
+      <w:proofErr w:type="gramEnd"/>
+      <w:r>
+        <w:t xml:space="preserve"> </w:t>
+      </w:r>
+      <w:proofErr w:type="spellStart"/>
+      <w:r>
+        <w:t>memasukan</w:t>
+      </w:r>
+      <w:proofErr w:type="spellEnd"/>
+      <w:r>
+        <w:t xml:space="preserve"> 3 </w:t>
+      </w:r>
+      <w:proofErr w:type="spellStart"/>
+      <w:r>
+        <w:t>buku</w:t>
+      </w:r>
+      <w:proofErr w:type="spellEnd"/>
+      <w:r>
+        <w:t xml:space="preserve"> </w:t>
+      </w:r>
+      <w:proofErr w:type="spellStart"/>
+      <w:r>
+        <w:t>maka</w:t>
+      </w:r>
+      <w:proofErr w:type="spellEnd"/>
+      <w:r>
+        <w:t xml:space="preserve"> </w:t>
+      </w:r>
+      <w:proofErr w:type="spellStart"/>
+      <w:r>
+        <w:t>codenya</w:t>
+      </w:r>
+      <w:proofErr w:type="spellEnd"/>
+      <w:r>
+        <w:t xml:space="preserve"> </w:t>
+      </w:r>
+      <w:proofErr w:type="spellStart"/>
+      <w:r>
+        <w:t>jadi</w:t>
+      </w:r>
+      <w:proofErr w:type="spellEnd"/>
+      <w:r>
+        <w:t xml:space="preserve"> </w:t>
+      </w:r>
+      <w:proofErr w:type="spellStart"/>
+      <w:r>
+        <w:t>seperti</w:t>
+      </w:r>
+      <w:proofErr w:type="spellEnd"/>
+      <w:r>
+        <w:t xml:space="preserve"> : </w:t>
+      </w:r>
+    </w:p>
+    <w:p>
+      <w:pPr>
+        <w:shd w:val="clear" w:color="auto" w:fill="282A36"/>
+        <w:spacing w:after="0" w:line="285" w:lineRule="atLeast"/>
+        <w:rPr>
+          <w:rFonts w:ascii="Consolas" w:eastAsia="Times New Roman" w:hAnsi="Consolas" w:cs="Times New Roman"/>
+          <w:color w:val="F6F6F4"/>
+          <w:sz w:val="21"/>
+          <w:szCs w:val="21"/>
+        </w:rPr>
+      </w:pPr>
+      <w:proofErr w:type="spellStart"/>
+      <w:proofErr w:type="gramStart"/>
+      <w:r>
+        <w:rPr>
+          <w:rFonts w:ascii="Consolas" w:eastAsia="Times New Roman" w:hAnsi="Consolas" w:cs="Times New Roman"/>
+          <w:color w:val="F6F6F4"/>
+          <w:sz w:val="21"/>
+          <w:szCs w:val="21"/>
+        </w:rPr>
+        <w:t>db</w:t>
+      </w:r>
+      <w:r>
+        <w:rPr>
+          <w:rFonts w:ascii="Consolas" w:eastAsia="Times New Roman" w:hAnsi="Consolas" w:cs="Times New Roman"/>
+          <w:color w:val="F286C4"/>
+          <w:sz w:val="21"/>
+          <w:szCs w:val="21"/>
+        </w:rPr>
+        <w:t>.</w:t>
+      </w:r>
+      <w:r>
+        <w:rPr>
+          <w:rFonts w:ascii="Consolas" w:eastAsia="Times New Roman" w:hAnsi="Consolas" w:cs="Times New Roman"/>
+          <w:color w:val="F6F6F4"/>
+          <w:sz w:val="21"/>
+          <w:szCs w:val="21"/>
+        </w:rPr>
+        <w:t>buku</w:t>
+      </w:r>
+      <w:r>
+        <w:rPr>
+          <w:rFonts w:ascii="Consolas" w:eastAsia="Times New Roman" w:hAnsi="Consolas" w:cs="Times New Roman"/>
+          <w:color w:val="F286C4"/>
+          <w:sz w:val="21"/>
+          <w:szCs w:val="21"/>
+        </w:rPr>
+        <w:t>.</w:t>
+      </w:r>
+      <w:r>
+        <w:rPr>
+          <w:rFonts w:ascii="Consolas" w:eastAsia="Times New Roman" w:hAnsi="Consolas" w:cs="Times New Roman"/>
+          <w:color w:val="62E884"/>
+          <w:sz w:val="21"/>
+          <w:szCs w:val="21"/>
+        </w:rPr>
+        <w:t>insertMany</w:t>
+      </w:r>
+      <w:proofErr w:type="spellEnd"/>
+      <w:r>
+        <w:rPr>
+          <w:rFonts w:ascii="Consolas" w:eastAsia="Times New Roman" w:hAnsi="Consolas" w:cs="Times New Roman"/>
+          <w:color w:val="F6F6F4"/>
+          <w:sz w:val="21"/>
+          <w:szCs w:val="21"/>
+        </w:rPr>
+        <w:t>([</w:t>
+      </w:r>
+      <w:proofErr w:type="gramEnd"/>
+    </w:p>
+    <w:p>
+      <w:pPr>
+        <w:shd w:val="clear" w:color="auto" w:fill="282A36"/>
+        <w:spacing w:after="0" w:line="285" w:lineRule="atLeast"/>
+        <w:rPr>
+          <w:rFonts w:ascii="Consolas" w:eastAsia="Times New Roman" w:hAnsi="Consolas" w:cs="Times New Roman"/>
+          <w:color w:val="F6F6F4"/>
+          <w:sz w:val="21"/>
+          <w:szCs w:val="21"/>
+        </w:rPr>
+      </w:pPr>
+      <w:r>
+        <w:rPr>
+          <w:rFonts w:ascii="Consolas" w:eastAsia="Times New Roman" w:hAnsi="Consolas" w:cs="Times New Roman"/>
+          <w:color w:val="F6F6F4"/>
+          <w:sz w:val="21"/>
+          <w:szCs w:val="21"/>
+        </w:rPr>
+        <w:t>    {</w:t>
+      </w:r>
+    </w:p>
+    <w:p>
+      <w:pPr>
+        <w:shd w:val="clear" w:color="auto" w:fill="282A36"/>
+        <w:spacing w:after="0" w:line="285" w:lineRule="atLeast"/>
+        <w:rPr>
+          <w:rFonts w:ascii="Consolas" w:eastAsia="Times New Roman" w:hAnsi="Consolas" w:cs="Times New Roman"/>
+          <w:color w:val="F6F6F4"/>
+          <w:sz w:val="21"/>
+          <w:szCs w:val="21"/>
+        </w:rPr>
+      </w:pPr>
+      <w:r>
+        <w:rPr>
+          <w:rFonts w:ascii="Consolas" w:eastAsia="Times New Roman" w:hAnsi="Consolas" w:cs="Times New Roman"/>
+          <w:color w:val="BF9EEE"/>
+          <w:sz w:val="21"/>
+          <w:szCs w:val="21"/>
+        </w:rPr>
+        <w:t>        </w:t>
+      </w:r>
+      <w:proofErr w:type="gramStart"/>
+      <w:r>
+        <w:rPr>
+          <w:rFonts w:ascii="Consolas" w:eastAsia="Times New Roman" w:hAnsi="Consolas" w:cs="Times New Roman"/>
+          <w:color w:val="F6F6F4"/>
+          <w:sz w:val="21"/>
+          <w:szCs w:val="21"/>
+        </w:rPr>
+        <w:t>name</w:t>
+      </w:r>
+      <w:r>
+        <w:rPr>
+          <w:rFonts w:ascii="Consolas" w:eastAsia="Times New Roman" w:hAnsi="Consolas" w:cs="Times New Roman"/>
+          <w:color w:val="BF9EEE"/>
+          <w:sz w:val="21"/>
+          <w:szCs w:val="21"/>
+        </w:rPr>
+        <w:t> </w:t>
+      </w:r>
+      <w:r>
+        <w:rPr>
+          <w:rFonts w:ascii="Consolas" w:eastAsia="Times New Roman" w:hAnsi="Consolas" w:cs="Times New Roman"/>
+          <w:color w:val="F286C4"/>
+          <w:sz w:val="21"/>
+          <w:szCs w:val="21"/>
+        </w:rPr>
+        <w:t>:</w:t>
+      </w:r>
+      <w:proofErr w:type="gramEnd"/>
+      <w:r>
+        <w:rPr>
+          <w:rFonts w:ascii="Consolas" w:eastAsia="Times New Roman" w:hAnsi="Consolas" w:cs="Times New Roman"/>
+          <w:color w:val="F6F6F4"/>
+          <w:sz w:val="21"/>
+          <w:szCs w:val="21"/>
+        </w:rPr>
+        <w:t> </w:t>
+      </w:r>
+      <w:r>
+        <w:rPr>
+          <w:rFonts w:ascii="Consolas" w:eastAsia="Times New Roman" w:hAnsi="Consolas" w:cs="Times New Roman"/>
+          <w:color w:val="DEE492"/>
+          <w:sz w:val="21"/>
+          <w:szCs w:val="21"/>
+        </w:rPr>
+        <w:t>"</w:t>
+      </w:r>
+      <w:proofErr w:type="spellStart"/>
+      <w:r>
+        <w:rPr>
+          <w:rFonts w:ascii="Consolas" w:eastAsia="Times New Roman" w:hAnsi="Consolas" w:cs="Times New Roman"/>
+          <w:color w:val="E7EE98"/>
+          <w:sz w:val="21"/>
+          <w:szCs w:val="21"/>
+        </w:rPr>
+        <w:t>cara</w:t>
+      </w:r>
+      <w:proofErr w:type="spellEnd"/>
+      <w:r>
+        <w:rPr>
+          <w:rFonts w:ascii="Consolas" w:eastAsia="Times New Roman" w:hAnsi="Consolas" w:cs="Times New Roman"/>
+          <w:color w:val="E7EE98"/>
+          <w:sz w:val="21"/>
+          <w:szCs w:val="21"/>
+        </w:rPr>
+        <w:t> </w:t>
+      </w:r>
+      <w:proofErr w:type="spellStart"/>
+      <w:r>
+        <w:rPr>
+          <w:rFonts w:ascii="Consolas" w:eastAsia="Times New Roman" w:hAnsi="Consolas" w:cs="Times New Roman"/>
+          <w:color w:val="E7EE98"/>
+          <w:sz w:val="21"/>
+          <w:szCs w:val="21"/>
+        </w:rPr>
+        <w:t>membuat</w:t>
+      </w:r>
+      <w:proofErr w:type="spellEnd"/>
+      <w:r>
+        <w:rPr>
+          <w:rFonts w:ascii="Consolas" w:eastAsia="Times New Roman" w:hAnsi="Consolas" w:cs="Times New Roman"/>
+          <w:color w:val="E7EE98"/>
+          <w:sz w:val="21"/>
+          <w:szCs w:val="21"/>
+        </w:rPr>
+        <w:t> </w:t>
+      </w:r>
+      <w:proofErr w:type="spellStart"/>
+      <w:r>
+        <w:rPr>
+          <w:rFonts w:ascii="Consolas" w:eastAsia="Times New Roman" w:hAnsi="Consolas" w:cs="Times New Roman"/>
+          <w:color w:val="E7EE98"/>
+          <w:sz w:val="21"/>
+          <w:szCs w:val="21"/>
+        </w:rPr>
+        <w:t>nasi</w:t>
+      </w:r>
+      <w:proofErr w:type="spellEnd"/>
+      <w:r>
+        <w:rPr>
+          <w:rFonts w:ascii="Consolas" w:eastAsia="Times New Roman" w:hAnsi="Consolas" w:cs="Times New Roman"/>
+          <w:color w:val="E7EE98"/>
+          <w:sz w:val="21"/>
+          <w:szCs w:val="21"/>
+        </w:rPr>
+        <w:t> </w:t>
+      </w:r>
+      <w:proofErr w:type="spellStart"/>
+      <w:r>
+        <w:rPr>
+          <w:rFonts w:ascii="Consolas" w:eastAsia="Times New Roman" w:hAnsi="Consolas" w:cs="Times New Roman"/>
+          <w:color w:val="E7EE98"/>
+          <w:sz w:val="21"/>
+          <w:szCs w:val="21"/>
+        </w:rPr>
+        <w:t>goreng</w:t>
+      </w:r>
+      <w:proofErr w:type="spellEnd"/>
+      <w:r>
+        <w:rPr>
+          <w:rFonts w:ascii="Consolas" w:eastAsia="Times New Roman" w:hAnsi="Consolas" w:cs="Times New Roman"/>
+          <w:color w:val="DEE492"/>
+          <w:sz w:val="21"/>
+          <w:szCs w:val="21"/>
+        </w:rPr>
+        <w:t>"</w:t>
+      </w:r>
+      <w:r>
+        <w:rPr>
+          <w:rFonts w:ascii="Consolas" w:eastAsia="Times New Roman" w:hAnsi="Consolas" w:cs="Times New Roman"/>
+          <w:color w:val="F6F6F4"/>
+          <w:sz w:val="21"/>
+          <w:szCs w:val="21"/>
+        </w:rPr>
+        <w:t>,</w:t>
+      </w:r>
+    </w:p>
+    <w:p>
+      <w:pPr>
+        <w:shd w:val="clear" w:color="auto" w:fill="282A36"/>
+        <w:spacing w:after="0" w:line="285" w:lineRule="atLeast"/>
+        <w:rPr>
+          <w:rFonts w:ascii="Consolas" w:eastAsia="Times New Roman" w:hAnsi="Consolas" w:cs="Times New Roman"/>
+          <w:color w:val="F6F6F4"/>
+          <w:sz w:val="21"/>
+          <w:szCs w:val="21"/>
+        </w:rPr>
+      </w:pPr>
+      <w:r>
+        <w:rPr>
+          <w:rFonts w:ascii="Consolas" w:eastAsia="Times New Roman" w:hAnsi="Consolas" w:cs="Times New Roman"/>
+          <w:color w:val="BF9EEE"/>
+          <w:sz w:val="21"/>
+          <w:szCs w:val="21"/>
+        </w:rPr>
+        <w:t>        </w:t>
+      </w:r>
+      <w:proofErr w:type="gramStart"/>
+      <w:r>
+        <w:rPr>
+          <w:rFonts w:ascii="Consolas" w:eastAsia="Times New Roman" w:hAnsi="Consolas" w:cs="Times New Roman"/>
+          <w:color w:val="F6F6F4"/>
+          <w:sz w:val="21"/>
+          <w:szCs w:val="21"/>
+        </w:rPr>
+        <w:t>author</w:t>
+      </w:r>
+      <w:r>
+        <w:rPr>
+          <w:rFonts w:ascii="Consolas" w:eastAsia="Times New Roman" w:hAnsi="Consolas" w:cs="Times New Roman"/>
+          <w:color w:val="BF9EEE"/>
+          <w:sz w:val="21"/>
+          <w:szCs w:val="21"/>
+        </w:rPr>
+        <w:t> </w:t>
+      </w:r>
+      <w:r>
+        <w:rPr>
+          <w:rFonts w:ascii="Consolas" w:eastAsia="Times New Roman" w:hAnsi="Consolas" w:cs="Times New Roman"/>
+          <w:color w:val="F286C4"/>
+          <w:sz w:val="21"/>
+          <w:szCs w:val="21"/>
+        </w:rPr>
+        <w:t>:</w:t>
+      </w:r>
+      <w:proofErr w:type="gramEnd"/>
+      <w:r>
+        <w:rPr>
+          <w:rFonts w:ascii="Consolas" w:eastAsia="Times New Roman" w:hAnsi="Consolas" w:cs="Times New Roman"/>
+          <w:color w:val="F6F6F4"/>
+          <w:sz w:val="21"/>
+          <w:szCs w:val="21"/>
+        </w:rPr>
+        <w:t> </w:t>
+      </w:r>
+      <w:r>
+        <w:rPr>
+          <w:rFonts w:ascii="Consolas" w:eastAsia="Times New Roman" w:hAnsi="Consolas" w:cs="Times New Roman"/>
+          <w:color w:val="DEE492"/>
+          <w:sz w:val="21"/>
+          <w:szCs w:val="21"/>
+        </w:rPr>
+        <w:t>"</w:t>
+      </w:r>
+      <w:proofErr w:type="spellStart"/>
+      <w:r>
+        <w:rPr>
+          <w:rFonts w:ascii="Consolas" w:eastAsia="Times New Roman" w:hAnsi="Consolas" w:cs="Times New Roman"/>
+          <w:color w:val="E7EE98"/>
+          <w:sz w:val="21"/>
+          <w:szCs w:val="21"/>
+        </w:rPr>
+        <w:t>bacdim</w:t>
+      </w:r>
+      <w:proofErr w:type="spellEnd"/>
+      <w:r>
+        <w:rPr>
+          <w:rFonts w:ascii="Consolas" w:eastAsia="Times New Roman" w:hAnsi="Consolas" w:cs="Times New Roman"/>
+          <w:color w:val="DEE492"/>
+          <w:sz w:val="21"/>
+          <w:szCs w:val="21"/>
+        </w:rPr>
+        <w:t>"</w:t>
+      </w:r>
+      <w:r>
+        <w:rPr>
+          <w:rFonts w:ascii="Consolas" w:eastAsia="Times New Roman" w:hAnsi="Consolas" w:cs="Times New Roman"/>
+          <w:color w:val="F6F6F4"/>
+          <w:sz w:val="21"/>
+          <w:szCs w:val="21"/>
+        </w:rPr>
+        <w:t>,</w:t>
+      </w:r>
+    </w:p>
+    <w:p>
+      <w:pPr>
+        <w:shd w:val="clear" w:color="auto" w:fill="282A36"/>
+        <w:spacing w:after="0" w:line="285" w:lineRule="atLeast"/>
+        <w:rPr>
+          <w:rFonts w:ascii="Consolas" w:eastAsia="Times New Roman" w:hAnsi="Consolas" w:cs="Times New Roman"/>
+          <w:color w:val="F6F6F4"/>
+          <w:sz w:val="21"/>
+          <w:szCs w:val="21"/>
+        </w:rPr>
+      </w:pPr>
+      <w:r>
+        <w:rPr>
+          <w:rFonts w:ascii="Consolas" w:eastAsia="Times New Roman" w:hAnsi="Consolas" w:cs="Times New Roman"/>
+          <w:color w:val="BF9EEE"/>
+          <w:sz w:val="21"/>
+          <w:szCs w:val="21"/>
+        </w:rPr>
+        <w:t>        </w:t>
+      </w:r>
+      <w:proofErr w:type="gramStart"/>
+      <w:r>
+        <w:rPr>
+          <w:rFonts w:ascii="Consolas" w:eastAsia="Times New Roman" w:hAnsi="Consolas" w:cs="Times New Roman"/>
+          <w:color w:val="F6F6F4"/>
+          <w:sz w:val="21"/>
+          <w:szCs w:val="21"/>
+        </w:rPr>
+        <w:t>price</w:t>
+      </w:r>
+      <w:r>
+        <w:rPr>
+          <w:rFonts w:ascii="Consolas" w:eastAsia="Times New Roman" w:hAnsi="Consolas" w:cs="Times New Roman"/>
+          <w:color w:val="BF9EEE"/>
+          <w:sz w:val="21"/>
+          <w:szCs w:val="21"/>
+        </w:rPr>
+        <w:t> </w:t>
+      </w:r>
+      <w:r>
+        <w:rPr>
+          <w:rFonts w:ascii="Consolas" w:eastAsia="Times New Roman" w:hAnsi="Consolas" w:cs="Times New Roman"/>
+          <w:color w:val="F286C4"/>
+          <w:sz w:val="21"/>
+          <w:szCs w:val="21"/>
+        </w:rPr>
+        <w:t>:</w:t>
+      </w:r>
+      <w:proofErr w:type="gramEnd"/>
+      <w:r>
+        <w:rPr>
+          <w:rFonts w:ascii="Consolas" w:eastAsia="Times New Roman" w:hAnsi="Consolas" w:cs="Times New Roman"/>
+          <w:color w:val="F6F6F4"/>
+          <w:sz w:val="21"/>
+          <w:szCs w:val="21"/>
+        </w:rPr>
+        <w:t> </w:t>
+      </w:r>
+      <w:r>
+        <w:rPr>
+          <w:rFonts w:ascii="Consolas" w:eastAsia="Times New Roman" w:hAnsi="Consolas" w:cs="Times New Roman"/>
+          <w:color w:val="BF9EEE"/>
+          <w:sz w:val="21"/>
+          <w:szCs w:val="21"/>
+        </w:rPr>
+        <w:t>200</w:t>
+      </w:r>
+    </w:p>
+    <w:p>
+      <w:pPr>
+        <w:shd w:val="clear" w:color="auto" w:fill="282A36"/>
+        <w:spacing w:after="0" w:line="285" w:lineRule="atLeast"/>
+        <w:rPr>
+          <w:rFonts w:ascii="Consolas" w:eastAsia="Times New Roman" w:hAnsi="Consolas" w:cs="Times New Roman"/>
+          <w:color w:val="F6F6F4"/>
+          <w:sz w:val="21"/>
+          <w:szCs w:val="21"/>
+        </w:rPr>
+      </w:pPr>
+      <w:r>
+        <w:rPr>
+          <w:rFonts w:ascii="Consolas" w:eastAsia="Times New Roman" w:hAnsi="Consolas" w:cs="Times New Roman"/>
+          <w:color w:val="F6F6F4"/>
+          <w:sz w:val="21"/>
+          <w:szCs w:val="21"/>
+        </w:rPr>
+        <w:t>    },</w:t>
+      </w:r>
+    </w:p>
+    <w:p>
+      <w:pPr>
+        <w:shd w:val="clear" w:color="auto" w:fill="282A36"/>
+        <w:spacing w:after="0" w:line="285" w:lineRule="atLeast"/>
+        <w:rPr>
+          <w:rFonts w:ascii="Consolas" w:eastAsia="Times New Roman" w:hAnsi="Consolas" w:cs="Times New Roman"/>
+          <w:color w:val="F6F6F4"/>
+          <w:sz w:val="21"/>
+          <w:szCs w:val="21"/>
+        </w:rPr>
+      </w:pPr>
+      <w:r>
+        <w:rPr>
+          <w:rFonts w:ascii="Consolas" w:eastAsia="Times New Roman" w:hAnsi="Consolas" w:cs="Times New Roman"/>
+          <w:color w:val="F6F6F4"/>
+          <w:sz w:val="21"/>
+          <w:szCs w:val="21"/>
+        </w:rPr>
+        <w:t>    {</w:t>
+      </w:r>
+    </w:p>
+    <w:p>
+      <w:pPr>
+        <w:shd w:val="clear" w:color="auto" w:fill="282A36"/>
+        <w:spacing w:after="0" w:line="285" w:lineRule="atLeast"/>
+        <w:rPr>
+          <w:rFonts w:ascii="Consolas" w:eastAsia="Times New Roman" w:hAnsi="Consolas" w:cs="Times New Roman"/>
+          <w:color w:val="F6F6F4"/>
+          <w:sz w:val="21"/>
+          <w:szCs w:val="21"/>
+        </w:rPr>
+      </w:pPr>
+      <w:r>
+        <w:rPr>
+          <w:rFonts w:ascii="Consolas" w:eastAsia="Times New Roman" w:hAnsi="Consolas" w:cs="Times New Roman"/>
+          <w:color w:val="BF9EEE"/>
+          <w:sz w:val="21"/>
+          <w:szCs w:val="21"/>
+        </w:rPr>
+        <w:t>        </w:t>
+      </w:r>
+      <w:proofErr w:type="gramStart"/>
+      <w:r>
+        <w:rPr>
+          <w:rFonts w:ascii="Consolas" w:eastAsia="Times New Roman" w:hAnsi="Consolas" w:cs="Times New Roman"/>
+          <w:color w:val="F6F6F4"/>
+          <w:sz w:val="21"/>
+          <w:szCs w:val="21"/>
+        </w:rPr>
+        <w:t>name</w:t>
+      </w:r>
+      <w:r>
+        <w:rPr>
+          <w:rFonts w:ascii="Consolas" w:eastAsia="Times New Roman" w:hAnsi="Consolas" w:cs="Times New Roman"/>
+          <w:color w:val="BF9EEE"/>
+          <w:sz w:val="21"/>
+          <w:szCs w:val="21"/>
+        </w:rPr>
+        <w:t> </w:t>
+      </w:r>
+      <w:r>
+        <w:rPr>
+          <w:rFonts w:ascii="Consolas" w:eastAsia="Times New Roman" w:hAnsi="Consolas" w:cs="Times New Roman"/>
+          <w:color w:val="F286C4"/>
+          <w:sz w:val="21"/>
+          <w:szCs w:val="21"/>
+        </w:rPr>
+        <w:t>:</w:t>
+      </w:r>
+      <w:proofErr w:type="gramEnd"/>
+      <w:r>
+        <w:rPr>
+          <w:rFonts w:ascii="Consolas" w:eastAsia="Times New Roman" w:hAnsi="Consolas" w:cs="Times New Roman"/>
+          <w:color w:val="F6F6F4"/>
+          <w:sz w:val="21"/>
+          <w:szCs w:val="21"/>
+        </w:rPr>
+        <w:t> </w:t>
+      </w:r>
+      <w:r>
+        <w:rPr>
+          <w:rFonts w:ascii="Consolas" w:eastAsia="Times New Roman" w:hAnsi="Consolas" w:cs="Times New Roman"/>
+          <w:color w:val="DEE492"/>
+          <w:sz w:val="21"/>
+          <w:szCs w:val="21"/>
+        </w:rPr>
+        <w:t>"</w:t>
+      </w:r>
+      <w:r>
+        <w:rPr>
+          <w:rFonts w:ascii="Consolas" w:eastAsia="Times New Roman" w:hAnsi="Consolas" w:cs="Times New Roman"/>
+          <w:color w:val="E7EE98"/>
+          <w:sz w:val="21"/>
+          <w:szCs w:val="21"/>
+        </w:rPr>
+        <w:t>become master </w:t>
+      </w:r>
+      <w:proofErr w:type="spellStart"/>
+      <w:r>
+        <w:rPr>
+          <w:rFonts w:ascii="Consolas" w:eastAsia="Times New Roman" w:hAnsi="Consolas" w:cs="Times New Roman"/>
+          <w:color w:val="E7EE98"/>
+          <w:sz w:val="21"/>
+          <w:szCs w:val="21"/>
+        </w:rPr>
+        <w:t>mongoDB</w:t>
+      </w:r>
+      <w:proofErr w:type="spellEnd"/>
+      <w:r>
+        <w:rPr>
+          <w:rFonts w:ascii="Consolas" w:eastAsia="Times New Roman" w:hAnsi="Consolas" w:cs="Times New Roman"/>
+          <w:color w:val="DEE492"/>
+          <w:sz w:val="21"/>
+          <w:szCs w:val="21"/>
+        </w:rPr>
+        <w:t>"</w:t>
+      </w:r>
+      <w:r>
+        <w:rPr>
+          <w:rFonts w:ascii="Consolas" w:eastAsia="Times New Roman" w:hAnsi="Consolas" w:cs="Times New Roman"/>
+          <w:color w:val="F6F6F4"/>
+          <w:sz w:val="21"/>
+          <w:szCs w:val="21"/>
+        </w:rPr>
+        <w:t>,</w:t>
+      </w:r>
+    </w:p>
+    <w:p>
+      <w:pPr>
+        <w:shd w:val="clear" w:color="auto" w:fill="282A36"/>
+        <w:spacing w:after="0" w:line="285" w:lineRule="atLeast"/>
+        <w:rPr>
+          <w:rFonts w:ascii="Consolas" w:eastAsia="Times New Roman" w:hAnsi="Consolas" w:cs="Times New Roman"/>
+          <w:color w:val="F6F6F4"/>
+          <w:sz w:val="21"/>
+          <w:szCs w:val="21"/>
+        </w:rPr>
+      </w:pPr>
+      <w:r>
+        <w:rPr>
+          <w:rFonts w:ascii="Consolas" w:eastAsia="Times New Roman" w:hAnsi="Consolas" w:cs="Times New Roman"/>
+          <w:color w:val="BF9EEE"/>
+          <w:sz w:val="21"/>
+          <w:szCs w:val="21"/>
+        </w:rPr>
+        <w:t>        </w:t>
+      </w:r>
+      <w:proofErr w:type="gramStart"/>
+      <w:r>
+        <w:rPr>
+          <w:rFonts w:ascii="Consolas" w:eastAsia="Times New Roman" w:hAnsi="Consolas" w:cs="Times New Roman"/>
+          <w:color w:val="F6F6F4"/>
+          <w:sz w:val="21"/>
+          <w:szCs w:val="21"/>
+        </w:rPr>
+        <w:t>author</w:t>
+      </w:r>
+      <w:r>
+        <w:rPr>
+          <w:rFonts w:ascii="Consolas" w:eastAsia="Times New Roman" w:hAnsi="Consolas" w:cs="Times New Roman"/>
+          <w:color w:val="BF9EEE"/>
+          <w:sz w:val="21"/>
+          <w:szCs w:val="21"/>
+        </w:rPr>
+        <w:t> </w:t>
+      </w:r>
+      <w:r>
+        <w:rPr>
+          <w:rFonts w:ascii="Consolas" w:eastAsia="Times New Roman" w:hAnsi="Consolas" w:cs="Times New Roman"/>
+          <w:color w:val="F286C4"/>
+          <w:sz w:val="21"/>
+          <w:szCs w:val="21"/>
+        </w:rPr>
+        <w:t>:</w:t>
+      </w:r>
+      <w:proofErr w:type="gramEnd"/>
+      <w:r>
+        <w:rPr>
+          <w:rFonts w:ascii="Consolas" w:eastAsia="Times New Roman" w:hAnsi="Consolas" w:cs="Times New Roman"/>
+          <w:color w:val="F6F6F4"/>
+          <w:sz w:val="21"/>
+          <w:szCs w:val="21"/>
+        </w:rPr>
+        <w:t> </w:t>
+      </w:r>
+      <w:r>
+        <w:rPr>
+          <w:rFonts w:ascii="Consolas" w:eastAsia="Times New Roman" w:hAnsi="Consolas" w:cs="Times New Roman"/>
+          <w:color w:val="DEE492"/>
+          <w:sz w:val="21"/>
+          <w:szCs w:val="21"/>
+        </w:rPr>
+        <w:t>"</w:t>
+      </w:r>
+      <w:proofErr w:type="spellStart"/>
+      <w:r>
+        <w:rPr>
+          <w:rFonts w:ascii="Consolas" w:eastAsia="Times New Roman" w:hAnsi="Consolas" w:cs="Times New Roman"/>
+          <w:color w:val="E7EE98"/>
+          <w:sz w:val="21"/>
+          <w:szCs w:val="21"/>
+        </w:rPr>
+        <w:t>tegar</w:t>
+      </w:r>
+      <w:proofErr w:type="spellEnd"/>
+      <w:r>
+        <w:rPr>
+          <w:rFonts w:ascii="Consolas" w:eastAsia="Times New Roman" w:hAnsi="Consolas" w:cs="Times New Roman"/>
+          <w:color w:val="DEE492"/>
+          <w:sz w:val="21"/>
+          <w:szCs w:val="21"/>
+        </w:rPr>
+        <w:t>"</w:t>
+      </w:r>
+      <w:r>
+        <w:rPr>
+          <w:rFonts w:ascii="Consolas" w:eastAsia="Times New Roman" w:hAnsi="Consolas" w:cs="Times New Roman"/>
+          <w:color w:val="F6F6F4"/>
+          <w:sz w:val="21"/>
+          <w:szCs w:val="21"/>
+        </w:rPr>
+        <w:t>,</w:t>
+      </w:r>
+    </w:p>
+    <w:p>
+      <w:pPr>
+        <w:shd w:val="clear" w:color="auto" w:fill="282A36"/>
+        <w:spacing w:after="0" w:line="285" w:lineRule="atLeast"/>
+        <w:rPr>
+          <w:rFonts w:ascii="Consolas" w:eastAsia="Times New Roman" w:hAnsi="Consolas" w:cs="Times New Roman"/>
+          <w:color w:val="F6F6F4"/>
+          <w:sz w:val="21"/>
+          <w:szCs w:val="21"/>
+        </w:rPr>
+      </w:pPr>
+      <w:r>
+        <w:rPr>
+          <w:rFonts w:ascii="Consolas" w:eastAsia="Times New Roman" w:hAnsi="Consolas" w:cs="Times New Roman"/>
+          <w:color w:val="BF9EEE"/>
+          <w:sz w:val="21"/>
+          <w:szCs w:val="21"/>
+        </w:rPr>
+        <w:t>        </w:t>
+      </w:r>
+      <w:proofErr w:type="gramStart"/>
+      <w:r>
+        <w:rPr>
+          <w:rFonts w:ascii="Consolas" w:eastAsia="Times New Roman" w:hAnsi="Consolas" w:cs="Times New Roman"/>
+          <w:color w:val="F6F6F4"/>
+          <w:sz w:val="21"/>
+          <w:szCs w:val="21"/>
+        </w:rPr>
+        <w:t>price</w:t>
+      </w:r>
+      <w:r>
+        <w:rPr>
+          <w:rFonts w:ascii="Consolas" w:eastAsia="Times New Roman" w:hAnsi="Consolas" w:cs="Times New Roman"/>
+          <w:color w:val="BF9EEE"/>
+          <w:sz w:val="21"/>
+          <w:szCs w:val="21"/>
+        </w:rPr>
+        <w:t> </w:t>
+      </w:r>
+      <w:r>
+        <w:rPr>
+          <w:rFonts w:ascii="Consolas" w:eastAsia="Times New Roman" w:hAnsi="Consolas" w:cs="Times New Roman"/>
+          <w:color w:val="F286C4"/>
+          <w:sz w:val="21"/>
+          <w:szCs w:val="21"/>
+        </w:rPr>
+        <w:t>:</w:t>
+      </w:r>
+      <w:proofErr w:type="gramEnd"/>
+      <w:r>
+        <w:rPr>
+          <w:rFonts w:ascii="Consolas" w:eastAsia="Times New Roman" w:hAnsi="Consolas" w:cs="Times New Roman"/>
+          <w:color w:val="F6F6F4"/>
+          <w:sz w:val="21"/>
+          <w:szCs w:val="21"/>
+        </w:rPr>
+        <w:t> </w:t>
+      </w:r>
+      <w:r>
+        <w:rPr>
+          <w:rFonts w:ascii="Consolas" w:eastAsia="Times New Roman" w:hAnsi="Consolas" w:cs="Times New Roman"/>
+          <w:color w:val="BF9EEE"/>
+          <w:sz w:val="21"/>
+          <w:szCs w:val="21"/>
+        </w:rPr>
+        <w:t>0</w:t>
+      </w:r>
+    </w:p>
+    <w:p>
+      <w:pPr>
+        <w:shd w:val="clear" w:color="auto" w:fill="282A36"/>
+        <w:spacing w:after="0" w:line="285" w:lineRule="atLeast"/>
+        <w:rPr>
+          <w:rFonts w:ascii="Consolas" w:eastAsia="Times New Roman" w:hAnsi="Consolas" w:cs="Times New Roman"/>
+          <w:color w:val="F6F6F4"/>
+          <w:sz w:val="21"/>
+          <w:szCs w:val="21"/>
+        </w:rPr>
+      </w:pPr>
+      <w:r>
+        <w:rPr>
+          <w:rFonts w:ascii="Consolas" w:eastAsia="Times New Roman" w:hAnsi="Consolas" w:cs="Times New Roman"/>
+          <w:color w:val="F6F6F4"/>
+          <w:sz w:val="21"/>
+          <w:szCs w:val="21"/>
+        </w:rPr>
+        <w:t>    },</w:t>
+      </w:r>
+    </w:p>
+    <w:p>
+      <w:pPr>
+        <w:shd w:val="clear" w:color="auto" w:fill="282A36"/>
+        <w:spacing w:after="0" w:line="285" w:lineRule="atLeast"/>
+        <w:rPr>
+          <w:rFonts w:ascii="Consolas" w:eastAsia="Times New Roman" w:hAnsi="Consolas" w:cs="Times New Roman"/>
+          <w:color w:val="F6F6F4"/>
+          <w:sz w:val="21"/>
+          <w:szCs w:val="21"/>
+        </w:rPr>
+      </w:pPr>
+      <w:r>
+        <w:rPr>
+          <w:rFonts w:ascii="Consolas" w:eastAsia="Times New Roman" w:hAnsi="Consolas" w:cs="Times New Roman"/>
+          <w:color w:val="F6F6F4"/>
+          <w:sz w:val="21"/>
+          <w:szCs w:val="21"/>
+        </w:rPr>
+        <w:t>    {</w:t>
+      </w:r>
+    </w:p>
+    <w:p>
+      <w:pPr>
+        <w:shd w:val="clear" w:color="auto" w:fill="282A36"/>
+        <w:spacing w:after="0" w:line="285" w:lineRule="atLeast"/>
+        <w:rPr>
+          <w:rFonts w:ascii="Consolas" w:eastAsia="Times New Roman" w:hAnsi="Consolas" w:cs="Times New Roman"/>
+          <w:color w:val="F6F6F4"/>
+          <w:sz w:val="21"/>
+          <w:szCs w:val="21"/>
+        </w:rPr>
+      </w:pPr>
+      <w:r>
+        <w:rPr>
+          <w:rFonts w:ascii="Consolas" w:eastAsia="Times New Roman" w:hAnsi="Consolas" w:cs="Times New Roman"/>
+          <w:color w:val="BF9EEE"/>
+          <w:sz w:val="21"/>
+          <w:szCs w:val="21"/>
+        </w:rPr>
+        <w:t>        </w:t>
+      </w:r>
+      <w:proofErr w:type="gramStart"/>
+      <w:r>
+        <w:rPr>
+          <w:rFonts w:ascii="Consolas" w:eastAsia="Times New Roman" w:hAnsi="Consolas" w:cs="Times New Roman"/>
+          <w:color w:val="F6F6F4"/>
+          <w:sz w:val="21"/>
+          <w:szCs w:val="21"/>
+        </w:rPr>
+        <w:t>name</w:t>
+      </w:r>
+      <w:r>
+        <w:rPr>
+          <w:rFonts w:ascii="Consolas" w:eastAsia="Times New Roman" w:hAnsi="Consolas" w:cs="Times New Roman"/>
+          <w:color w:val="BF9EEE"/>
+          <w:sz w:val="21"/>
+          <w:szCs w:val="21"/>
+        </w:rPr>
+        <w:t> </w:t>
+      </w:r>
+      <w:r>
+        <w:rPr>
+          <w:rFonts w:ascii="Consolas" w:eastAsia="Times New Roman" w:hAnsi="Consolas" w:cs="Times New Roman"/>
+          <w:color w:val="F286C4"/>
+          <w:sz w:val="21"/>
+          <w:szCs w:val="21"/>
+        </w:rPr>
+        <w:t>:</w:t>
+      </w:r>
+      <w:proofErr w:type="gramEnd"/>
+      <w:r>
+        <w:rPr>
+          <w:rFonts w:ascii="Consolas" w:eastAsia="Times New Roman" w:hAnsi="Consolas" w:cs="Times New Roman"/>
+          <w:color w:val="F6F6F4"/>
+          <w:sz w:val="21"/>
+          <w:szCs w:val="21"/>
+        </w:rPr>
+        <w:t> </w:t>
+      </w:r>
+      <w:r>
+        <w:rPr>
+          <w:rFonts w:ascii="Consolas" w:eastAsia="Times New Roman" w:hAnsi="Consolas" w:cs="Times New Roman"/>
+          <w:color w:val="DEE492"/>
+          <w:sz w:val="21"/>
+          <w:szCs w:val="21"/>
+        </w:rPr>
+        <w:t>"</w:t>
+      </w:r>
+      <w:r>
+        <w:rPr>
+          <w:rFonts w:ascii="Consolas" w:eastAsia="Times New Roman" w:hAnsi="Consolas" w:cs="Times New Roman"/>
+          <w:color w:val="E7EE98"/>
+          <w:sz w:val="21"/>
+          <w:szCs w:val="21"/>
+        </w:rPr>
+        <w:t>become master node </w:t>
+      </w:r>
+      <w:proofErr w:type="spellStart"/>
+      <w:r>
+        <w:rPr>
+          <w:rFonts w:ascii="Consolas" w:eastAsia="Times New Roman" w:hAnsi="Consolas" w:cs="Times New Roman"/>
+          <w:color w:val="E7EE98"/>
+          <w:sz w:val="21"/>
+          <w:szCs w:val="21"/>
+        </w:rPr>
+        <w:t>js</w:t>
+      </w:r>
+      <w:proofErr w:type="spellEnd"/>
+      <w:r>
+        <w:rPr>
+          <w:rFonts w:ascii="Consolas" w:eastAsia="Times New Roman" w:hAnsi="Consolas" w:cs="Times New Roman"/>
+          <w:color w:val="DEE492"/>
+          <w:sz w:val="21"/>
+          <w:szCs w:val="21"/>
+        </w:rPr>
+        <w:t>"</w:t>
+      </w:r>
+      <w:r>
+        <w:rPr>
+          <w:rFonts w:ascii="Consolas" w:eastAsia="Times New Roman" w:hAnsi="Consolas" w:cs="Times New Roman"/>
+          <w:color w:val="F6F6F4"/>
+          <w:sz w:val="21"/>
+          <w:szCs w:val="21"/>
+        </w:rPr>
+        <w:t>,</w:t>
+      </w:r>
+    </w:p>
+    <w:p>
+      <w:pPr>
+        <w:shd w:val="clear" w:color="auto" w:fill="282A36"/>
+        <w:spacing w:after="0" w:line="285" w:lineRule="atLeast"/>
+        <w:rPr>
+          <w:rFonts w:ascii="Consolas" w:eastAsia="Times New Roman" w:hAnsi="Consolas" w:cs="Times New Roman"/>
+          <w:color w:val="F6F6F4"/>
+          <w:sz w:val="21"/>
+          <w:szCs w:val="21"/>
+        </w:rPr>
+      </w:pPr>
+      <w:r>
+        <w:rPr>
+          <w:rFonts w:ascii="Consolas" w:eastAsia="Times New Roman" w:hAnsi="Consolas" w:cs="Times New Roman"/>
+          <w:color w:val="BF9EEE"/>
+          <w:sz w:val="21"/>
+          <w:szCs w:val="21"/>
+        </w:rPr>
+        <w:t>        </w:t>
+      </w:r>
+      <w:proofErr w:type="gramStart"/>
+      <w:r>
+        <w:rPr>
+          <w:rFonts w:ascii="Consolas" w:eastAsia="Times New Roman" w:hAnsi="Consolas" w:cs="Times New Roman"/>
+          <w:color w:val="F6F6F4"/>
+          <w:sz w:val="21"/>
+          <w:szCs w:val="21"/>
+        </w:rPr>
+        <w:t>author</w:t>
+      </w:r>
+      <w:r>
+        <w:rPr>
+          <w:rFonts w:ascii="Consolas" w:eastAsia="Times New Roman" w:hAnsi="Consolas" w:cs="Times New Roman"/>
+          <w:color w:val="BF9EEE"/>
+          <w:sz w:val="21"/>
+          <w:szCs w:val="21"/>
+        </w:rPr>
+        <w:t> </w:t>
+      </w:r>
+      <w:r>
+        <w:rPr>
+          <w:rFonts w:ascii="Consolas" w:eastAsia="Times New Roman" w:hAnsi="Consolas" w:cs="Times New Roman"/>
+          <w:color w:val="F286C4"/>
+          <w:sz w:val="21"/>
+          <w:szCs w:val="21"/>
+        </w:rPr>
+        <w:t>:</w:t>
+      </w:r>
+      <w:proofErr w:type="gramEnd"/>
+      <w:r>
+        <w:rPr>
+          <w:rFonts w:ascii="Consolas" w:eastAsia="Times New Roman" w:hAnsi="Consolas" w:cs="Times New Roman"/>
+          <w:color w:val="F6F6F4"/>
+          <w:sz w:val="21"/>
+          <w:szCs w:val="21"/>
+        </w:rPr>
+        <w:t> </w:t>
+      </w:r>
+      <w:r>
+        <w:rPr>
+          <w:rFonts w:ascii="Consolas" w:eastAsia="Times New Roman" w:hAnsi="Consolas" w:cs="Times New Roman"/>
+          <w:color w:val="DEE492"/>
+          <w:sz w:val="21"/>
+          <w:szCs w:val="21"/>
+        </w:rPr>
+        <w:t>"</w:t>
+      </w:r>
+      <w:proofErr w:type="spellStart"/>
+      <w:r>
+        <w:rPr>
+          <w:rFonts w:ascii="Consolas" w:eastAsia="Times New Roman" w:hAnsi="Consolas" w:cs="Times New Roman"/>
+          <w:color w:val="E7EE98"/>
+          <w:sz w:val="21"/>
+          <w:szCs w:val="21"/>
+        </w:rPr>
+        <w:t>tegar</w:t>
+      </w:r>
+      <w:proofErr w:type="spellEnd"/>
+      <w:r>
+        <w:rPr>
+          <w:rFonts w:ascii="Consolas" w:eastAsia="Times New Roman" w:hAnsi="Consolas" w:cs="Times New Roman"/>
+          <w:color w:val="DEE492"/>
+          <w:sz w:val="21"/>
+          <w:szCs w:val="21"/>
+        </w:rPr>
+        <w:t>"</w:t>
+      </w:r>
+      <w:r>
+        <w:rPr>
+          <w:rFonts w:ascii="Consolas" w:eastAsia="Times New Roman" w:hAnsi="Consolas" w:cs="Times New Roman"/>
+          <w:color w:val="F6F6F4"/>
+          <w:sz w:val="21"/>
+          <w:szCs w:val="21"/>
+        </w:rPr>
+        <w:t>,</w:t>
+      </w:r>
+    </w:p>
+    <w:p>
+      <w:pPr>
+        <w:shd w:val="clear" w:color="auto" w:fill="282A36"/>
+        <w:spacing w:after="0" w:line="285" w:lineRule="atLeast"/>
+        <w:rPr>
+          <w:rFonts w:ascii="Consolas" w:eastAsia="Times New Roman" w:hAnsi="Consolas" w:cs="Times New Roman"/>
+          <w:color w:val="F6F6F4"/>
+          <w:sz w:val="21"/>
+          <w:szCs w:val="21"/>
+        </w:rPr>
+      </w:pPr>
+      <w:r>
+        <w:rPr>
+          <w:rFonts w:ascii="Consolas" w:eastAsia="Times New Roman" w:hAnsi="Consolas" w:cs="Times New Roman"/>
+          <w:color w:val="BF9EEE"/>
+          <w:sz w:val="21"/>
+          <w:szCs w:val="21"/>
+        </w:rPr>
+        <w:t>        </w:t>
+      </w:r>
+      <w:proofErr w:type="gramStart"/>
+      <w:r>
+        <w:rPr>
+          <w:rFonts w:ascii="Consolas" w:eastAsia="Times New Roman" w:hAnsi="Consolas" w:cs="Times New Roman"/>
+          <w:color w:val="F6F6F4"/>
+          <w:sz w:val="21"/>
+          <w:szCs w:val="21"/>
+        </w:rPr>
+        <w:t>price</w:t>
+      </w:r>
+      <w:r>
+        <w:rPr>
+          <w:rFonts w:ascii="Consolas" w:eastAsia="Times New Roman" w:hAnsi="Consolas" w:cs="Times New Roman"/>
+          <w:color w:val="BF9EEE"/>
+          <w:sz w:val="21"/>
+          <w:szCs w:val="21"/>
+        </w:rPr>
+        <w:t> </w:t>
+      </w:r>
+      <w:r>
+        <w:rPr>
+          <w:rFonts w:ascii="Consolas" w:eastAsia="Times New Roman" w:hAnsi="Consolas" w:cs="Times New Roman"/>
+          <w:color w:val="F286C4"/>
+          <w:sz w:val="21"/>
+          <w:szCs w:val="21"/>
+        </w:rPr>
+        <w:t>:</w:t>
+      </w:r>
+      <w:proofErr w:type="gramEnd"/>
+      <w:r>
+        <w:rPr>
+          <w:rFonts w:ascii="Consolas" w:eastAsia="Times New Roman" w:hAnsi="Consolas" w:cs="Times New Roman"/>
+          <w:color w:val="F6F6F4"/>
+          <w:sz w:val="21"/>
+          <w:szCs w:val="21"/>
+        </w:rPr>
+        <w:t> </w:t>
+      </w:r>
+      <w:r>
+        <w:rPr>
+          <w:rFonts w:ascii="Consolas" w:eastAsia="Times New Roman" w:hAnsi="Consolas" w:cs="Times New Roman"/>
+          <w:color w:val="BF9EEE"/>
+          <w:sz w:val="21"/>
+          <w:szCs w:val="21"/>
+        </w:rPr>
+        <w:t>24</w:t>
+      </w:r>
+    </w:p>
+    <w:p>
+      <w:pPr>
+        <w:shd w:val="clear" w:color="auto" w:fill="282A36"/>
+        <w:spacing w:after="0" w:line="285" w:lineRule="atLeast"/>
+        <w:rPr>
+          <w:rFonts w:ascii="Consolas" w:eastAsia="Times New Roman" w:hAnsi="Consolas" w:cs="Times New Roman"/>
+          <w:color w:val="F6F6F4"/>
+          <w:sz w:val="21"/>
+          <w:szCs w:val="21"/>
+        </w:rPr>
+      </w:pPr>
+      <w:r>
+        <w:rPr>
+          <w:rFonts w:ascii="Consolas" w:eastAsia="Times New Roman" w:hAnsi="Consolas" w:cs="Times New Roman"/>
+          <w:color w:val="F6F6F4"/>
+          <w:sz w:val="21"/>
+          <w:szCs w:val="21"/>
+        </w:rPr>
+        <w:t>    }</w:t>
+      </w:r>
+    </w:p>
+    <w:p>
+      <w:pPr>
+        <w:shd w:val="clear" w:color="auto" w:fill="282A36"/>
+        <w:spacing w:after="0" w:line="285" w:lineRule="atLeast"/>
+        <w:rPr>
+          <w:rFonts w:ascii="Consolas" w:eastAsia="Times New Roman" w:hAnsi="Consolas" w:cs="Times New Roman"/>
+          <w:color w:val="F6F6F4"/>
+          <w:sz w:val="21"/>
+          <w:szCs w:val="21"/>
+        </w:rPr>
+      </w:pPr>
+      <w:r>
+        <w:rPr>
+          <w:rFonts w:ascii="Consolas" w:eastAsia="Times New Roman" w:hAnsi="Consolas" w:cs="Times New Roman"/>
+          <w:color w:val="F6F6F4"/>
+          <w:sz w:val="21"/>
+          <w:szCs w:val="21"/>
+        </w:rPr>
+        <w:t>])</w:t>
+      </w:r>
+    </w:p>
+    <w:p>
+      <w:pPr>
+        <w:rPr>
+          <w:noProof/>
+        </w:rPr>
+      </w:pPr>
+      <w:proofErr w:type="spellStart"/>
+      <w:r>
+        <w:t>Maka</w:t>
+      </w:r>
+      <w:proofErr w:type="spellEnd"/>
+      <w:r>
+        <w:t xml:space="preserve"> </w:t>
+      </w:r>
+      <w:proofErr w:type="spellStart"/>
+      <w:r>
+        <w:t>kalau</w:t>
+      </w:r>
+      <w:proofErr w:type="spellEnd"/>
+      <w:r>
+        <w:t xml:space="preserve"> </w:t>
+      </w:r>
+      <w:proofErr w:type="spellStart"/>
+      <w:proofErr w:type="gramStart"/>
+      <w:r>
+        <w:t>berhasil</w:t>
+      </w:r>
+      <w:proofErr w:type="spellEnd"/>
+      <w:r>
+        <w:t xml:space="preserve">  </w:t>
+      </w:r>
+      <w:proofErr w:type="spellStart"/>
+      <w:r>
+        <w:t>akan</w:t>
+      </w:r>
+      <w:proofErr w:type="spellEnd"/>
+      <w:proofErr w:type="gramEnd"/>
+      <w:r>
+        <w:t xml:space="preserve"> </w:t>
+      </w:r>
+      <w:proofErr w:type="spellStart"/>
+      <w:r>
+        <w:t>muncul</w:t>
+      </w:r>
+      <w:proofErr w:type="spellEnd"/>
+      <w:r>
+        <w:t xml:space="preserve"> </w:t>
+      </w:r>
+      <w:proofErr w:type="spellStart"/>
+      <w:r>
+        <w:t>seper</w:t>
+      </w:r>
+      <w:r>
+        <w:rPr>
+          <w:noProof/>
+        </w:rPr>
+        <w:t>ti</w:t>
+      </w:r>
+      <w:proofErr w:type="spellEnd"/>
+      <w:r>
+        <w:rPr>
+          <w:noProof/>
+        </w:rPr>
+        <w:t xml:space="preserve"> ini</w:t>
+      </w:r>
+    </w:p>
+    <w:p>
+      <w:r>
+        <w:rPr>
+          <w:noProof/>
+        </w:rPr>
+        <w:drawing>
+          <wp:inline distT="0" distB="0" distL="0" distR="0" wp14:anchorId="2398FE98" wp14:editId="3F6BC80A">
+            <wp:extent cx="4114800" cy="2468880"/>
+            <wp:effectExtent l="0" t="0" r="0" b="7620"/>
+            <wp:docPr id="14" name="Picture 14"/>
+            <wp:cNvGraphicFramePr>
+              <a:graphicFrameLocks xmlns:a="http://schemas.openxmlformats.org/drawingml/2006/main" noChangeAspect="1"/>
+            </wp:cNvGraphicFramePr>
+            <a:graphic xmlns:a="http://schemas.openxmlformats.org/drawingml/2006/main">
+              <a:graphicData uri="http://schemas.openxmlformats.org/drawingml/2006/picture">
+                <pic:pic xmlns:pic="http://schemas.openxmlformats.org/drawingml/2006/picture">
+                  <pic:nvPicPr>
+                    <pic:cNvPr id="0" name=""/>
+                    <pic:cNvPicPr/>
+                  </pic:nvPicPr>
+                  <pic:blipFill>
+                    <a:blip r:embed="rId20"/>
+                    <a:stretch>
+                      <a:fillRect/>
+                    </a:stretch>
+                  </pic:blipFill>
+                  <pic:spPr>
+                    <a:xfrm>
+                      <a:off x="0" y="0"/>
+                      <a:ext cx="4116000" cy="2469600"/>
+                    </a:xfrm>
+                    <a:prstGeom prst="rect">
+                      <a:avLst/>
+                    </a:prstGeom>
+                  </pic:spPr>
+                </pic:pic>
+              </a:graphicData>
+            </a:graphic>
+          </wp:inline>
+        </w:drawing>
+      </w:r>
+    </w:p>
+    <w:p>
+      <w:proofErr w:type="spellStart"/>
+      <w:proofErr w:type="gramStart"/>
+      <w:r>
+        <w:lastRenderedPageBreak/>
+        <w:t>Peraturan</w:t>
+      </w:r>
+      <w:proofErr w:type="spellEnd"/>
+      <w:r>
+        <w:t xml:space="preserve"> :</w:t>
+      </w:r>
+      <w:proofErr w:type="gramEnd"/>
+      <w:r>
+        <w:t xml:space="preserve"> </w:t>
+      </w:r>
+    </w:p>
+    <w:p>
+      <w:pPr>
+        <w:pStyle w:val="ListParagraph"/>
+        <w:numPr>
+          <w:ilvl w:val="0"/>
+          <w:numId w:val="8"/>
+        </w:numPr>
+      </w:pPr>
+      <w:proofErr w:type="spellStart"/>
+      <w:r>
+        <w:t>Karena</w:t>
+      </w:r>
+      <w:proofErr w:type="spellEnd"/>
+      <w:r>
+        <w:t xml:space="preserve"> </w:t>
+      </w:r>
+      <w:proofErr w:type="spellStart"/>
+      <w:r>
+        <w:t>ini</w:t>
+      </w:r>
+      <w:proofErr w:type="spellEnd"/>
+      <w:r>
+        <w:t xml:space="preserve"> </w:t>
+      </w:r>
+      <w:proofErr w:type="spellStart"/>
+      <w:r>
+        <w:t>bson</w:t>
+      </w:r>
+      <w:proofErr w:type="spellEnd"/>
+      <w:r>
+        <w:t xml:space="preserve"> </w:t>
+      </w:r>
+      <w:proofErr w:type="spellStart"/>
+      <w:r>
+        <w:t>maka</w:t>
+      </w:r>
+      <w:proofErr w:type="spellEnd"/>
+      <w:r>
+        <w:t xml:space="preserve"> key </w:t>
+      </w:r>
+      <w:proofErr w:type="spellStart"/>
+      <w:r>
+        <w:t>tidak</w:t>
+      </w:r>
+      <w:proofErr w:type="spellEnd"/>
+      <w:r>
+        <w:t xml:space="preserve"> </w:t>
+      </w:r>
+      <w:proofErr w:type="spellStart"/>
+      <w:r>
+        <w:t>perlu</w:t>
+      </w:r>
+      <w:proofErr w:type="spellEnd"/>
+      <w:r>
+        <w:t xml:space="preserve"> </w:t>
+      </w:r>
+      <w:proofErr w:type="spellStart"/>
+      <w:r>
+        <w:t>mengunakan</w:t>
+      </w:r>
+      <w:proofErr w:type="spellEnd"/>
+      <w:r>
+        <w:t xml:space="preserve"> </w:t>
+      </w:r>
+      <w:proofErr w:type="spellStart"/>
+      <w:r>
+        <w:t>tanda</w:t>
+      </w:r>
+      <w:proofErr w:type="spellEnd"/>
+      <w:r>
+        <w:t xml:space="preserve"> </w:t>
+      </w:r>
+      <w:proofErr w:type="spellStart"/>
+      <w:r>
+        <w:t>kutip</w:t>
+      </w:r>
+      <w:proofErr w:type="spellEnd"/>
+      <w:r>
+        <w:t xml:space="preserve"> (“ ”) </w:t>
+      </w:r>
+    </w:p>
+    <w:p>
+      <w:pPr>
+        <w:pStyle w:val="ListParagraph"/>
+        <w:numPr>
+          <w:ilvl w:val="0"/>
+          <w:numId w:val="8"/>
+        </w:numPr>
+      </w:pPr>
+      <w:proofErr w:type="spellStart"/>
+      <w:r>
+        <w:t>Untuk</w:t>
+      </w:r>
+      <w:proofErr w:type="spellEnd"/>
+      <w:r>
+        <w:t xml:space="preserve"> key yang </w:t>
+      </w:r>
+      <w:proofErr w:type="spellStart"/>
+      <w:r>
+        <w:t>bertype</w:t>
+      </w:r>
+      <w:proofErr w:type="spellEnd"/>
+      <w:r>
+        <w:t xml:space="preserve"> </w:t>
+      </w:r>
+      <w:r>
+        <w:rPr>
+          <w:b/>
+        </w:rPr>
+        <w:t xml:space="preserve">string </w:t>
+      </w:r>
+      <w:proofErr w:type="spellStart"/>
+      <w:r>
+        <w:rPr>
+          <w:b/>
+        </w:rPr>
+        <w:t>wajib</w:t>
+      </w:r>
+      <w:proofErr w:type="spellEnd"/>
+      <w:r>
+        <w:rPr>
+          <w:b/>
+        </w:rPr>
+        <w:t xml:space="preserve"> </w:t>
+      </w:r>
+      <w:proofErr w:type="spellStart"/>
+      <w:r>
+        <w:rPr>
+          <w:b/>
+        </w:rPr>
+        <w:t>mengunakan</w:t>
+      </w:r>
+      <w:proofErr w:type="spellEnd"/>
+      <w:r>
+        <w:rPr>
+          <w:b/>
+        </w:rPr>
+        <w:t xml:space="preserve"> </w:t>
+      </w:r>
+      <w:proofErr w:type="spellStart"/>
+      <w:r>
+        <w:rPr>
+          <w:b/>
+        </w:rPr>
+        <w:t>tanda</w:t>
+      </w:r>
+      <w:proofErr w:type="spellEnd"/>
+      <w:r>
+        <w:rPr>
+          <w:b/>
+        </w:rPr>
+        <w:t xml:space="preserve"> </w:t>
+      </w:r>
+      <w:proofErr w:type="spellStart"/>
+      <w:r>
+        <w:rPr>
+          <w:b/>
+        </w:rPr>
+        <w:t>kutip</w:t>
+      </w:r>
+      <w:proofErr w:type="spellEnd"/>
+      <w:r>
+        <w:rPr>
+          <w:b/>
+        </w:rPr>
+        <w:t xml:space="preserve"> </w:t>
+      </w:r>
+      <w:proofErr w:type="spellStart"/>
+      <w:r>
+        <w:t>sedangkan</w:t>
+      </w:r>
+      <w:proofErr w:type="spellEnd"/>
+      <w:r>
+        <w:t xml:space="preserve"> yang </w:t>
+      </w:r>
+      <w:proofErr w:type="spellStart"/>
+      <w:r>
+        <w:t>bertype</w:t>
+      </w:r>
+      <w:proofErr w:type="spellEnd"/>
+      <w:r>
+        <w:t xml:space="preserve"> integer , </w:t>
+      </w:r>
+      <w:proofErr w:type="spellStart"/>
+      <w:r>
+        <w:t>bollean</w:t>
+      </w:r>
+      <w:proofErr w:type="spellEnd"/>
+      <w:r>
+        <w:t xml:space="preserve">  ,</w:t>
+      </w:r>
+      <w:proofErr w:type="spellStart"/>
+      <w:r>
+        <w:t>dll</w:t>
+      </w:r>
+      <w:proofErr w:type="spellEnd"/>
+      <w:r>
+        <w:t xml:space="preserve"> </w:t>
+      </w:r>
+      <w:proofErr w:type="spellStart"/>
+      <w:r>
+        <w:t>tidak</w:t>
+      </w:r>
+      <w:proofErr w:type="spellEnd"/>
+      <w:r>
+        <w:t xml:space="preserve"> </w:t>
+      </w:r>
+      <w:proofErr w:type="spellStart"/>
+      <w:r>
+        <w:t>perlu</w:t>
+      </w:r>
+      <w:proofErr w:type="spellEnd"/>
+    </w:p>
+    <w:p>
+      <w:pPr>
+        <w:rPr>
+          <w:b/>
+        </w:rPr>
+      </w:pPr>
+    </w:p>
+    <w:p>
+      <w:pPr>
+        <w:rPr>
+          <w:rFonts w:ascii="Times New Roman" w:hAnsi="Times New Roman" w:cs="Times New Roman"/>
+          <w:b/>
+          <w:color w:val="000000" w:themeColor="text1"/>
+        </w:rPr>
+      </w:pPr>
+    </w:p>
     <w:sectPr>
-      <w:headerReference w:type="even" r:id="rId19"/>
-      <w:headerReference w:type="default" r:id="rId20"/>
-      <w:footerReference w:type="even" r:id="rId21"/>
-      <w:footerReference w:type="default" r:id="rId22"/>
-      <w:headerReference w:type="first" r:id="rId23"/>
-      <w:footerReference w:type="first" r:id="rId24"/>
+      <w:headerReference w:type="even" r:id="rId21"/>
+      <w:headerReference w:type="default" r:id="rId22"/>
+      <w:footerReference w:type="even" r:id="rId23"/>
+      <w:footerReference w:type="default" r:id="rId24"/>
+      <w:headerReference w:type="first" r:id="rId25"/>
+      <w:footerReference w:type="first" r:id="rId26"/>
       <w:pgSz w:w="12240" w:h="15840"/>
       <w:pgMar w:top="1440" w:right="1440" w:bottom="1440" w:left="1440" w:header="708" w:footer="708" w:gutter="0"/>
       <w:cols w:space="708"/>
@@ -15110,6 +17802,92 @@
     </w:lvl>
   </w:abstractNum>
   <w:abstractNum w:abstractNumId="4">
+    <w:nsid w:val="2E7A3EBF"/>
+    <w:multiLevelType w:val="hybridMultilevel"/>
+    <w:tmpl w:val="E67E22D2"/>
+    <w:lvl w:ilvl="0" w:tplc="0409000F">
+      <w:start w:val="1"/>
+      <w:numFmt w:val="decimal"/>
+      <w:lvlText w:val="%1."/>
+      <w:lvlJc w:val="left"/>
+      <w:pPr>
+        <w:ind w:left="720" w:hanging="360"/>
+      </w:pPr>
+    </w:lvl>
+    <w:lvl w:ilvl="1" w:tplc="04090019" w:tentative="1">
+      <w:start w:val="1"/>
+      <w:numFmt w:val="lowerLetter"/>
+      <w:lvlText w:val="%2."/>
+      <w:lvlJc w:val="left"/>
+      <w:pPr>
+        <w:ind w:left="1440" w:hanging="360"/>
+      </w:pPr>
+    </w:lvl>
+    <w:lvl w:ilvl="2" w:tplc="0409001B" w:tentative="1">
+      <w:start w:val="1"/>
+      <w:numFmt w:val="lowerRoman"/>
+      <w:lvlText w:val="%3."/>
+      <w:lvlJc w:val="right"/>
+      <w:pPr>
+        <w:ind w:left="2160" w:hanging="180"/>
+      </w:pPr>
+    </w:lvl>
+    <w:lvl w:ilvl="3" w:tplc="0409000F" w:tentative="1">
+      <w:start w:val="1"/>
+      <w:numFmt w:val="decimal"/>
+      <w:lvlText w:val="%4."/>
+      <w:lvlJc w:val="left"/>
+      <w:pPr>
+        <w:ind w:left="2880" w:hanging="360"/>
+      </w:pPr>
+    </w:lvl>
+    <w:lvl w:ilvl="4" w:tplc="04090019" w:tentative="1">
+      <w:start w:val="1"/>
+      <w:numFmt w:val="lowerLetter"/>
+      <w:lvlText w:val="%5."/>
+      <w:lvlJc w:val="left"/>
+      <w:pPr>
+        <w:ind w:left="3600" w:hanging="360"/>
+      </w:pPr>
+    </w:lvl>
+    <w:lvl w:ilvl="5" w:tplc="0409001B" w:tentative="1">
+      <w:start w:val="1"/>
+      <w:numFmt w:val="lowerRoman"/>
+      <w:lvlText w:val="%6."/>
+      <w:lvlJc w:val="right"/>
+      <w:pPr>
+        <w:ind w:left="4320" w:hanging="180"/>
+      </w:pPr>
+    </w:lvl>
+    <w:lvl w:ilvl="6" w:tplc="0409000F" w:tentative="1">
+      <w:start w:val="1"/>
+      <w:numFmt w:val="decimal"/>
+      <w:lvlText w:val="%7."/>
+      <w:lvlJc w:val="left"/>
+      <w:pPr>
+        <w:ind w:left="5040" w:hanging="360"/>
+      </w:pPr>
+    </w:lvl>
+    <w:lvl w:ilvl="7" w:tplc="04090019" w:tentative="1">
+      <w:start w:val="1"/>
+      <w:numFmt w:val="lowerLetter"/>
+      <w:lvlText w:val="%8."/>
+      <w:lvlJc w:val="left"/>
+      <w:pPr>
+        <w:ind w:left="5760" w:hanging="360"/>
+      </w:pPr>
+    </w:lvl>
+    <w:lvl w:ilvl="8" w:tplc="0409001B" w:tentative="1">
+      <w:start w:val="1"/>
+      <w:numFmt w:val="lowerRoman"/>
+      <w:lvlText w:val="%9."/>
+      <w:lvlJc w:val="right"/>
+      <w:pPr>
+        <w:ind w:left="6480" w:hanging="180"/>
+      </w:pPr>
+    </w:lvl>
+  </w:abstractNum>
+  <w:abstractNum w:abstractNumId="5">
     <w:nsid w:val="37F85D6A"/>
     <w:multiLevelType w:val="multilevel"/>
     <w:tmpl w:val="C5AE53B6"/>
@@ -15258,7 +18036,7 @@
       </w:rPr>
     </w:lvl>
   </w:abstractNum>
-  <w:abstractNum w:abstractNumId="5">
+  <w:abstractNum w:abstractNumId="6">
     <w:nsid w:val="4DD94697"/>
     <w:multiLevelType w:val="hybridMultilevel"/>
     <w:tmpl w:val="82B84132"/>
@@ -15371,7 +18149,7 @@
       </w:rPr>
     </w:lvl>
   </w:abstractNum>
-  <w:abstractNum w:abstractNumId="6">
+  <w:abstractNum w:abstractNumId="7">
     <w:nsid w:val="72E758C8"/>
     <w:multiLevelType w:val="hybridMultilevel"/>
     <w:tmpl w:val="62D2B05C"/>
@@ -15470,16 +18248,19 @@
     <w:abstractNumId w:val="2"/>
   </w:num>
   <w:num w:numId="4">
-    <w:abstractNumId w:val="6"/>
+    <w:abstractNumId w:val="7"/>
   </w:num>
   <w:num w:numId="5">
-    <w:abstractNumId w:val="4"/>
+    <w:abstractNumId w:val="5"/>
   </w:num>
   <w:num w:numId="6">
-    <w:abstractNumId w:val="5"/>
+    <w:abstractNumId w:val="6"/>
   </w:num>
   <w:num w:numId="7">
     <w:abstractNumId w:val="1"/>
+  </w:num>
+  <w:num w:numId="8">
+    <w:abstractNumId w:val="4"/>
   </w:num>
 </w:numbering>
 </file>
@@ -16530,7 +19311,7 @@
 </file>
 
 <file path=customXml/itemProps1.xml><?xml version="1.0" encoding="utf-8"?>
-<ds:datastoreItem xmlns:ds="http://schemas.openxmlformats.org/officeDocument/2006/customXml" ds:itemID="{71377FF7-33D2-4DBE-8A06-D15387ADA3F0}">
+<ds:datastoreItem xmlns:ds="http://schemas.openxmlformats.org/officeDocument/2006/customXml" ds:itemID="{0C24F1DD-19E6-4D5A-9DE7-BC6646B324F5}">
   <ds:schemaRefs>
     <ds:schemaRef ds:uri="http://schemas.openxmlformats.org/officeDocument/2006/bibliography"/>
   </ds:schemaRefs>

</xml_diff>